<commit_message>
Logo & Pedalsport dokumentasjon
Endret logoen slik at alle er fornøyd. Supplerer på Pedalsport AS
dokumentasjonen
</commit_message>
<xml_diff>
--- a/Dokumentasjon/Pedalsport AS.docx
+++ b/Dokumentasjon/Pedalsport AS.docx
@@ -13,7 +13,19 @@
         <w:rPr>
           <w:lang w:val="nn-NO"/>
         </w:rPr>
-        <w:t>Pedalsport AS – Prosjektdokumentasjon</w:t>
+        <w:t>Pedalsport AS –</w:t>
+      </w:r>
+      <w:r>
+        <w:rPr>
+          <w:lang w:val="nn-NO"/>
+        </w:rPr>
+        <w:t>D</w:t>
+      </w:r>
+      <w:r>
+        <w:rPr>
+          <w:lang w:val="nn-NO"/>
+        </w:rPr>
+        <w:t>okumentasjon</w:t>
       </w:r>
     </w:p>
     <w:p>
@@ -46,11 +58,1258 @@
       <w:pPr>
         <w:pStyle w:val="Overskrift1"/>
       </w:pPr>
+      <w:bookmarkStart w:id="0" w:name="_Toc371334392"/>
       <w:r>
         <w:lastRenderedPageBreak/>
         <w:t>Innholdsfortegnelse</w:t>
       </w:r>
+      <w:bookmarkEnd w:id="0"/>
     </w:p>
+    <w:sdt>
+      <w:sdtPr>
+        <w:id w:val="1710763701"/>
+        <w:docPartObj>
+          <w:docPartGallery w:val="Table of Contents"/>
+          <w:docPartUnique/>
+        </w:docPartObj>
+      </w:sdtPr>
+      <w:sdtEndPr>
+        <w:rPr>
+          <w:rFonts w:asciiTheme="minorHAnsi" w:eastAsiaTheme="minorHAnsi" w:hAnsiTheme="minorHAnsi" w:cstheme="minorBidi"/>
+          <w:color w:val="auto"/>
+          <w:sz w:val="22"/>
+          <w:szCs w:val="22"/>
+          <w:lang w:eastAsia="en-US"/>
+        </w:rPr>
+      </w:sdtEndPr>
+      <w:sdtContent>
+        <w:p>
+          <w:pPr>
+            <w:pStyle w:val="Overskriftforinnholdsfortegnelse"/>
+          </w:pPr>
+          <w:r>
+            <w:t>Innhold</w:t>
+          </w:r>
+        </w:p>
+        <w:p>
+          <w:pPr>
+            <w:pStyle w:val="INNH1"/>
+            <w:tabs>
+              <w:tab w:val="right" w:leader="dot" w:pos="9062"/>
+            </w:tabs>
+            <w:rPr>
+              <w:rFonts w:eastAsiaTheme="minorEastAsia"/>
+              <w:noProof/>
+              <w:lang w:eastAsia="nb-NO"/>
+            </w:rPr>
+          </w:pPr>
+          <w:r>
+            <w:fldChar w:fldCharType="begin"/>
+          </w:r>
+          <w:r>
+            <w:instrText xml:space="preserve"> TOC \o "1-3" \h \z \u </w:instrText>
+          </w:r>
+          <w:r>
+            <w:fldChar w:fldCharType="separate"/>
+          </w:r>
+          <w:hyperlink w:anchor="_Toc371334392" w:history="1">
+            <w:r>
+              <w:rPr>
+                <w:rStyle w:val="Hyperkobling"/>
+                <w:noProof/>
+              </w:rPr>
+              <w:t>Innholdsfortegnelse</w:t>
+            </w:r>
+            <w:r>
+              <w:rPr>
+                <w:noProof/>
+                <w:webHidden/>
+              </w:rPr>
+              <w:tab/>
+            </w:r>
+            <w:r>
+              <w:rPr>
+                <w:noProof/>
+                <w:webHidden/>
+              </w:rPr>
+              <w:fldChar w:fldCharType="begin"/>
+            </w:r>
+            <w:r>
+              <w:rPr>
+                <w:noProof/>
+                <w:webHidden/>
+              </w:rPr>
+              <w:instrText xml:space="preserve"> PAGEREF _Toc371334392 \h </w:instrText>
+            </w:r>
+            <w:r>
+              <w:rPr>
+                <w:noProof/>
+                <w:webHidden/>
+              </w:rPr>
+            </w:r>
+            <w:r>
+              <w:rPr>
+                <w:noProof/>
+                <w:webHidden/>
+              </w:rPr>
+              <w:fldChar w:fldCharType="separate"/>
+            </w:r>
+            <w:r>
+              <w:rPr>
+                <w:noProof/>
+                <w:webHidden/>
+              </w:rPr>
+              <w:t>2</w:t>
+            </w:r>
+            <w:r>
+              <w:rPr>
+                <w:noProof/>
+                <w:webHidden/>
+              </w:rPr>
+              <w:fldChar w:fldCharType="end"/>
+            </w:r>
+          </w:hyperlink>
+        </w:p>
+        <w:p>
+          <w:pPr>
+            <w:pStyle w:val="INNH1"/>
+            <w:tabs>
+              <w:tab w:val="right" w:leader="dot" w:pos="9062"/>
+            </w:tabs>
+            <w:rPr>
+              <w:rFonts w:eastAsiaTheme="minorEastAsia"/>
+              <w:noProof/>
+              <w:lang w:eastAsia="nb-NO"/>
+            </w:rPr>
+          </w:pPr>
+          <w:hyperlink w:anchor="_Toc371334393" w:history="1">
+            <w:r>
+              <w:rPr>
+                <w:rStyle w:val="Hyperkobling"/>
+                <w:noProof/>
+              </w:rPr>
+              <w:t>Prosjektplan</w:t>
+            </w:r>
+            <w:r>
+              <w:rPr>
+                <w:noProof/>
+                <w:webHidden/>
+              </w:rPr>
+              <w:tab/>
+            </w:r>
+            <w:r>
+              <w:rPr>
+                <w:noProof/>
+                <w:webHidden/>
+              </w:rPr>
+              <w:fldChar w:fldCharType="begin"/>
+            </w:r>
+            <w:r>
+              <w:rPr>
+                <w:noProof/>
+                <w:webHidden/>
+              </w:rPr>
+              <w:instrText xml:space="preserve"> PAGEREF _Toc371334393 \h </w:instrText>
+            </w:r>
+            <w:r>
+              <w:rPr>
+                <w:noProof/>
+                <w:webHidden/>
+              </w:rPr>
+            </w:r>
+            <w:r>
+              <w:rPr>
+                <w:noProof/>
+                <w:webHidden/>
+              </w:rPr>
+              <w:fldChar w:fldCharType="separate"/>
+            </w:r>
+            <w:r>
+              <w:rPr>
+                <w:noProof/>
+                <w:webHidden/>
+              </w:rPr>
+              <w:t>3</w:t>
+            </w:r>
+            <w:r>
+              <w:rPr>
+                <w:noProof/>
+                <w:webHidden/>
+              </w:rPr>
+              <w:fldChar w:fldCharType="end"/>
+            </w:r>
+          </w:hyperlink>
+        </w:p>
+        <w:p>
+          <w:pPr>
+            <w:pStyle w:val="INNH1"/>
+            <w:tabs>
+              <w:tab w:val="right" w:leader="dot" w:pos="9062"/>
+            </w:tabs>
+            <w:rPr>
+              <w:rFonts w:eastAsiaTheme="minorEastAsia"/>
+              <w:noProof/>
+              <w:lang w:eastAsia="nb-NO"/>
+            </w:rPr>
+          </w:pPr>
+          <w:hyperlink w:anchor="_Toc371334394" w:history="1">
+            <w:r>
+              <w:rPr>
+                <w:rStyle w:val="Hyperkobling"/>
+                <w:noProof/>
+              </w:rPr>
+              <w:t>Brief</w:t>
+            </w:r>
+            <w:r>
+              <w:rPr>
+                <w:noProof/>
+                <w:webHidden/>
+              </w:rPr>
+              <w:tab/>
+            </w:r>
+            <w:r>
+              <w:rPr>
+                <w:noProof/>
+                <w:webHidden/>
+              </w:rPr>
+              <w:fldChar w:fldCharType="begin"/>
+            </w:r>
+            <w:r>
+              <w:rPr>
+                <w:noProof/>
+                <w:webHidden/>
+              </w:rPr>
+              <w:instrText xml:space="preserve"> PAGEREF _Toc371334394 \h </w:instrText>
+            </w:r>
+            <w:r>
+              <w:rPr>
+                <w:noProof/>
+                <w:webHidden/>
+              </w:rPr>
+            </w:r>
+            <w:r>
+              <w:rPr>
+                <w:noProof/>
+                <w:webHidden/>
+              </w:rPr>
+              <w:fldChar w:fldCharType="separate"/>
+            </w:r>
+            <w:r>
+              <w:rPr>
+                <w:noProof/>
+                <w:webHidden/>
+              </w:rPr>
+              <w:t>4</w:t>
+            </w:r>
+            <w:r>
+              <w:rPr>
+                <w:noProof/>
+                <w:webHidden/>
+              </w:rPr>
+              <w:fldChar w:fldCharType="end"/>
+            </w:r>
+          </w:hyperlink>
+        </w:p>
+        <w:p>
+          <w:pPr>
+            <w:pStyle w:val="INNH2"/>
+            <w:tabs>
+              <w:tab w:val="right" w:leader="dot" w:pos="9062"/>
+            </w:tabs>
+            <w:rPr>
+              <w:rFonts w:eastAsiaTheme="minorEastAsia"/>
+              <w:noProof/>
+              <w:lang w:eastAsia="nb-NO"/>
+            </w:rPr>
+          </w:pPr>
+          <w:hyperlink w:anchor="_Toc371334395" w:history="1">
+            <w:r>
+              <w:rPr>
+                <w:rStyle w:val="Hyperkobling"/>
+                <w:i/>
+                <w:noProof/>
+              </w:rPr>
+              <w:t>Kunde</w:t>
+            </w:r>
+            <w:r>
+              <w:rPr>
+                <w:noProof/>
+                <w:webHidden/>
+              </w:rPr>
+              <w:tab/>
+            </w:r>
+            <w:r>
+              <w:rPr>
+                <w:noProof/>
+                <w:webHidden/>
+              </w:rPr>
+              <w:fldChar w:fldCharType="begin"/>
+            </w:r>
+            <w:r>
+              <w:rPr>
+                <w:noProof/>
+                <w:webHidden/>
+              </w:rPr>
+              <w:instrText xml:space="preserve"> PAGEREF _Toc371334395 \h </w:instrText>
+            </w:r>
+            <w:r>
+              <w:rPr>
+                <w:noProof/>
+                <w:webHidden/>
+              </w:rPr>
+            </w:r>
+            <w:r>
+              <w:rPr>
+                <w:noProof/>
+                <w:webHidden/>
+              </w:rPr>
+              <w:fldChar w:fldCharType="separate"/>
+            </w:r>
+            <w:r>
+              <w:rPr>
+                <w:noProof/>
+                <w:webHidden/>
+              </w:rPr>
+              <w:t>4</w:t>
+            </w:r>
+            <w:r>
+              <w:rPr>
+                <w:noProof/>
+                <w:webHidden/>
+              </w:rPr>
+              <w:fldChar w:fldCharType="end"/>
+            </w:r>
+          </w:hyperlink>
+        </w:p>
+        <w:p>
+          <w:pPr>
+            <w:pStyle w:val="INNH2"/>
+            <w:tabs>
+              <w:tab w:val="right" w:leader="dot" w:pos="9062"/>
+            </w:tabs>
+            <w:rPr>
+              <w:rFonts w:eastAsiaTheme="minorEastAsia"/>
+              <w:noProof/>
+              <w:lang w:eastAsia="nb-NO"/>
+            </w:rPr>
+          </w:pPr>
+          <w:hyperlink w:anchor="_Toc371334396" w:history="1">
+            <w:r>
+              <w:rPr>
+                <w:rStyle w:val="Hyperkobling"/>
+                <w:i/>
+                <w:noProof/>
+              </w:rPr>
+              <w:t>Navn på nettsted</w:t>
+            </w:r>
+            <w:r>
+              <w:rPr>
+                <w:noProof/>
+                <w:webHidden/>
+              </w:rPr>
+              <w:tab/>
+            </w:r>
+            <w:r>
+              <w:rPr>
+                <w:noProof/>
+                <w:webHidden/>
+              </w:rPr>
+              <w:fldChar w:fldCharType="begin"/>
+            </w:r>
+            <w:r>
+              <w:rPr>
+                <w:noProof/>
+                <w:webHidden/>
+              </w:rPr>
+              <w:instrText xml:space="preserve"> PAGEREF _Toc371334396 \h </w:instrText>
+            </w:r>
+            <w:r>
+              <w:rPr>
+                <w:noProof/>
+                <w:webHidden/>
+              </w:rPr>
+            </w:r>
+            <w:r>
+              <w:rPr>
+                <w:noProof/>
+                <w:webHidden/>
+              </w:rPr>
+              <w:fldChar w:fldCharType="separate"/>
+            </w:r>
+            <w:r>
+              <w:rPr>
+                <w:noProof/>
+                <w:webHidden/>
+              </w:rPr>
+              <w:t>4</w:t>
+            </w:r>
+            <w:r>
+              <w:rPr>
+                <w:noProof/>
+                <w:webHidden/>
+              </w:rPr>
+              <w:fldChar w:fldCharType="end"/>
+            </w:r>
+          </w:hyperlink>
+        </w:p>
+        <w:p>
+          <w:pPr>
+            <w:pStyle w:val="INNH2"/>
+            <w:tabs>
+              <w:tab w:val="right" w:leader="dot" w:pos="9062"/>
+            </w:tabs>
+            <w:rPr>
+              <w:rFonts w:eastAsiaTheme="minorEastAsia"/>
+              <w:noProof/>
+              <w:lang w:eastAsia="nb-NO"/>
+            </w:rPr>
+          </w:pPr>
+          <w:hyperlink w:anchor="_Toc371334397" w:history="1">
+            <w:r>
+              <w:rPr>
+                <w:rStyle w:val="Hyperkobling"/>
+                <w:i/>
+                <w:noProof/>
+              </w:rPr>
+              <w:t>Mål med nettstedet</w:t>
+            </w:r>
+            <w:r>
+              <w:rPr>
+                <w:noProof/>
+                <w:webHidden/>
+              </w:rPr>
+              <w:tab/>
+            </w:r>
+            <w:r>
+              <w:rPr>
+                <w:noProof/>
+                <w:webHidden/>
+              </w:rPr>
+              <w:fldChar w:fldCharType="begin"/>
+            </w:r>
+            <w:r>
+              <w:rPr>
+                <w:noProof/>
+                <w:webHidden/>
+              </w:rPr>
+              <w:instrText xml:space="preserve"> PAGEREF _Toc371334397 \h </w:instrText>
+            </w:r>
+            <w:r>
+              <w:rPr>
+                <w:noProof/>
+                <w:webHidden/>
+              </w:rPr>
+            </w:r>
+            <w:r>
+              <w:rPr>
+                <w:noProof/>
+                <w:webHidden/>
+              </w:rPr>
+              <w:fldChar w:fldCharType="separate"/>
+            </w:r>
+            <w:r>
+              <w:rPr>
+                <w:noProof/>
+                <w:webHidden/>
+              </w:rPr>
+              <w:t>4</w:t>
+            </w:r>
+            <w:r>
+              <w:rPr>
+                <w:noProof/>
+                <w:webHidden/>
+              </w:rPr>
+              <w:fldChar w:fldCharType="end"/>
+            </w:r>
+          </w:hyperlink>
+        </w:p>
+        <w:p>
+          <w:pPr>
+            <w:pStyle w:val="INNH2"/>
+            <w:tabs>
+              <w:tab w:val="right" w:leader="dot" w:pos="9062"/>
+            </w:tabs>
+            <w:rPr>
+              <w:rFonts w:eastAsiaTheme="minorEastAsia"/>
+              <w:noProof/>
+              <w:lang w:eastAsia="nb-NO"/>
+            </w:rPr>
+          </w:pPr>
+          <w:hyperlink w:anchor="_Toc371334398" w:history="1">
+            <w:r>
+              <w:rPr>
+                <w:rStyle w:val="Hyperkobling"/>
+                <w:i/>
+                <w:noProof/>
+              </w:rPr>
+              <w:t>Suksesskriterier</w:t>
+            </w:r>
+            <w:r>
+              <w:rPr>
+                <w:noProof/>
+                <w:webHidden/>
+              </w:rPr>
+              <w:tab/>
+            </w:r>
+            <w:r>
+              <w:rPr>
+                <w:noProof/>
+                <w:webHidden/>
+              </w:rPr>
+              <w:fldChar w:fldCharType="begin"/>
+            </w:r>
+            <w:r>
+              <w:rPr>
+                <w:noProof/>
+                <w:webHidden/>
+              </w:rPr>
+              <w:instrText xml:space="preserve"> PAGEREF _Toc371334398 \h </w:instrText>
+            </w:r>
+            <w:r>
+              <w:rPr>
+                <w:noProof/>
+                <w:webHidden/>
+              </w:rPr>
+            </w:r>
+            <w:r>
+              <w:rPr>
+                <w:noProof/>
+                <w:webHidden/>
+              </w:rPr>
+              <w:fldChar w:fldCharType="separate"/>
+            </w:r>
+            <w:r>
+              <w:rPr>
+                <w:noProof/>
+                <w:webHidden/>
+              </w:rPr>
+              <w:t>4</w:t>
+            </w:r>
+            <w:r>
+              <w:rPr>
+                <w:noProof/>
+                <w:webHidden/>
+              </w:rPr>
+              <w:fldChar w:fldCharType="end"/>
+            </w:r>
+          </w:hyperlink>
+        </w:p>
+        <w:p>
+          <w:pPr>
+            <w:pStyle w:val="INNH2"/>
+            <w:tabs>
+              <w:tab w:val="right" w:leader="dot" w:pos="9062"/>
+            </w:tabs>
+            <w:rPr>
+              <w:rFonts w:eastAsiaTheme="minorEastAsia"/>
+              <w:noProof/>
+              <w:lang w:eastAsia="nb-NO"/>
+            </w:rPr>
+          </w:pPr>
+          <w:hyperlink w:anchor="_Toc371334399" w:history="1">
+            <w:r>
+              <w:rPr>
+                <w:rStyle w:val="Hyperkobling"/>
+                <w:i/>
+                <w:noProof/>
+              </w:rPr>
+              <w:t>Innhold på nettstedet</w:t>
+            </w:r>
+            <w:r>
+              <w:rPr>
+                <w:noProof/>
+                <w:webHidden/>
+              </w:rPr>
+              <w:tab/>
+            </w:r>
+            <w:r>
+              <w:rPr>
+                <w:noProof/>
+                <w:webHidden/>
+              </w:rPr>
+              <w:fldChar w:fldCharType="begin"/>
+            </w:r>
+            <w:r>
+              <w:rPr>
+                <w:noProof/>
+                <w:webHidden/>
+              </w:rPr>
+              <w:instrText xml:space="preserve"> PAGEREF _Toc371334399 \h </w:instrText>
+            </w:r>
+            <w:r>
+              <w:rPr>
+                <w:noProof/>
+                <w:webHidden/>
+              </w:rPr>
+            </w:r>
+            <w:r>
+              <w:rPr>
+                <w:noProof/>
+                <w:webHidden/>
+              </w:rPr>
+              <w:fldChar w:fldCharType="separate"/>
+            </w:r>
+            <w:r>
+              <w:rPr>
+                <w:noProof/>
+                <w:webHidden/>
+              </w:rPr>
+              <w:t>4</w:t>
+            </w:r>
+            <w:r>
+              <w:rPr>
+                <w:noProof/>
+                <w:webHidden/>
+              </w:rPr>
+              <w:fldChar w:fldCharType="end"/>
+            </w:r>
+          </w:hyperlink>
+        </w:p>
+        <w:p>
+          <w:pPr>
+            <w:pStyle w:val="INNH2"/>
+            <w:tabs>
+              <w:tab w:val="right" w:leader="dot" w:pos="9062"/>
+            </w:tabs>
+            <w:rPr>
+              <w:rFonts w:eastAsiaTheme="minorEastAsia"/>
+              <w:noProof/>
+              <w:lang w:eastAsia="nb-NO"/>
+            </w:rPr>
+          </w:pPr>
+          <w:hyperlink w:anchor="_Toc371334400" w:history="1">
+            <w:r>
+              <w:rPr>
+                <w:rStyle w:val="Hyperkobling"/>
+                <w:i/>
+                <w:noProof/>
+              </w:rPr>
+              <w:t>Målgrupper</w:t>
+            </w:r>
+            <w:r>
+              <w:rPr>
+                <w:noProof/>
+                <w:webHidden/>
+              </w:rPr>
+              <w:tab/>
+            </w:r>
+            <w:r>
+              <w:rPr>
+                <w:noProof/>
+                <w:webHidden/>
+              </w:rPr>
+              <w:fldChar w:fldCharType="begin"/>
+            </w:r>
+            <w:r>
+              <w:rPr>
+                <w:noProof/>
+                <w:webHidden/>
+              </w:rPr>
+              <w:instrText xml:space="preserve"> PAGEREF _Toc371334400 \h </w:instrText>
+            </w:r>
+            <w:r>
+              <w:rPr>
+                <w:noProof/>
+                <w:webHidden/>
+              </w:rPr>
+            </w:r>
+            <w:r>
+              <w:rPr>
+                <w:noProof/>
+                <w:webHidden/>
+              </w:rPr>
+              <w:fldChar w:fldCharType="separate"/>
+            </w:r>
+            <w:r>
+              <w:rPr>
+                <w:noProof/>
+                <w:webHidden/>
+              </w:rPr>
+              <w:t>4</w:t>
+            </w:r>
+            <w:r>
+              <w:rPr>
+                <w:noProof/>
+                <w:webHidden/>
+              </w:rPr>
+              <w:fldChar w:fldCharType="end"/>
+            </w:r>
+          </w:hyperlink>
+        </w:p>
+        <w:p>
+          <w:pPr>
+            <w:pStyle w:val="INNH2"/>
+            <w:tabs>
+              <w:tab w:val="right" w:leader="dot" w:pos="9062"/>
+            </w:tabs>
+            <w:rPr>
+              <w:rFonts w:eastAsiaTheme="minorEastAsia"/>
+              <w:noProof/>
+              <w:lang w:eastAsia="nb-NO"/>
+            </w:rPr>
+          </w:pPr>
+          <w:hyperlink w:anchor="_Toc371334401" w:history="1">
+            <w:r>
+              <w:rPr>
+                <w:rStyle w:val="Hyperkobling"/>
+                <w:i/>
+                <w:noProof/>
+              </w:rPr>
+              <w:t>Spesielle tekniske løsninger</w:t>
+            </w:r>
+            <w:r>
+              <w:rPr>
+                <w:noProof/>
+                <w:webHidden/>
+              </w:rPr>
+              <w:tab/>
+            </w:r>
+            <w:r>
+              <w:rPr>
+                <w:noProof/>
+                <w:webHidden/>
+              </w:rPr>
+              <w:fldChar w:fldCharType="begin"/>
+            </w:r>
+            <w:r>
+              <w:rPr>
+                <w:noProof/>
+                <w:webHidden/>
+              </w:rPr>
+              <w:instrText xml:space="preserve"> PAGEREF _Toc371334401 \h </w:instrText>
+            </w:r>
+            <w:r>
+              <w:rPr>
+                <w:noProof/>
+                <w:webHidden/>
+              </w:rPr>
+            </w:r>
+            <w:r>
+              <w:rPr>
+                <w:noProof/>
+                <w:webHidden/>
+              </w:rPr>
+              <w:fldChar w:fldCharType="separate"/>
+            </w:r>
+            <w:r>
+              <w:rPr>
+                <w:noProof/>
+                <w:webHidden/>
+              </w:rPr>
+              <w:t>4</w:t>
+            </w:r>
+            <w:r>
+              <w:rPr>
+                <w:noProof/>
+                <w:webHidden/>
+              </w:rPr>
+              <w:fldChar w:fldCharType="end"/>
+            </w:r>
+          </w:hyperlink>
+        </w:p>
+        <w:p>
+          <w:pPr>
+            <w:pStyle w:val="INNH2"/>
+            <w:tabs>
+              <w:tab w:val="right" w:leader="dot" w:pos="9062"/>
+            </w:tabs>
+            <w:rPr>
+              <w:rFonts w:eastAsiaTheme="minorEastAsia"/>
+              <w:noProof/>
+              <w:lang w:eastAsia="nb-NO"/>
+            </w:rPr>
+          </w:pPr>
+          <w:hyperlink w:anchor="_Toc371334402" w:history="1">
+            <w:r>
+              <w:rPr>
+                <w:rStyle w:val="Hyperkobling"/>
+                <w:i/>
+                <w:noProof/>
+              </w:rPr>
+              <w:t>Drift og oppdatering</w:t>
+            </w:r>
+            <w:r>
+              <w:rPr>
+                <w:noProof/>
+                <w:webHidden/>
+              </w:rPr>
+              <w:tab/>
+            </w:r>
+            <w:r>
+              <w:rPr>
+                <w:noProof/>
+                <w:webHidden/>
+              </w:rPr>
+              <w:fldChar w:fldCharType="begin"/>
+            </w:r>
+            <w:r>
+              <w:rPr>
+                <w:noProof/>
+                <w:webHidden/>
+              </w:rPr>
+              <w:instrText xml:space="preserve"> PAGEREF _Toc371334402 \h </w:instrText>
+            </w:r>
+            <w:r>
+              <w:rPr>
+                <w:noProof/>
+                <w:webHidden/>
+              </w:rPr>
+            </w:r>
+            <w:r>
+              <w:rPr>
+                <w:noProof/>
+                <w:webHidden/>
+              </w:rPr>
+              <w:fldChar w:fldCharType="separate"/>
+            </w:r>
+            <w:r>
+              <w:rPr>
+                <w:noProof/>
+                <w:webHidden/>
+              </w:rPr>
+              <w:t>4</w:t>
+            </w:r>
+            <w:r>
+              <w:rPr>
+                <w:noProof/>
+                <w:webHidden/>
+              </w:rPr>
+              <w:fldChar w:fldCharType="end"/>
+            </w:r>
+          </w:hyperlink>
+        </w:p>
+        <w:p>
+          <w:pPr>
+            <w:pStyle w:val="INNH2"/>
+            <w:tabs>
+              <w:tab w:val="right" w:leader="dot" w:pos="9062"/>
+            </w:tabs>
+            <w:rPr>
+              <w:rFonts w:eastAsiaTheme="minorEastAsia"/>
+              <w:noProof/>
+              <w:lang w:eastAsia="nb-NO"/>
+            </w:rPr>
+          </w:pPr>
+          <w:hyperlink w:anchor="_Toc371334403" w:history="1">
+            <w:r>
+              <w:rPr>
+                <w:rStyle w:val="Hyperkobling"/>
+                <w:i/>
+                <w:noProof/>
+              </w:rPr>
+              <w:t>Grafisk profil</w:t>
+            </w:r>
+            <w:r>
+              <w:rPr>
+                <w:noProof/>
+                <w:webHidden/>
+              </w:rPr>
+              <w:tab/>
+            </w:r>
+            <w:r>
+              <w:rPr>
+                <w:noProof/>
+                <w:webHidden/>
+              </w:rPr>
+              <w:fldChar w:fldCharType="begin"/>
+            </w:r>
+            <w:r>
+              <w:rPr>
+                <w:noProof/>
+                <w:webHidden/>
+              </w:rPr>
+              <w:instrText xml:space="preserve"> PAGEREF _Toc371334403 \h </w:instrText>
+            </w:r>
+            <w:r>
+              <w:rPr>
+                <w:noProof/>
+                <w:webHidden/>
+              </w:rPr>
+            </w:r>
+            <w:r>
+              <w:rPr>
+                <w:noProof/>
+                <w:webHidden/>
+              </w:rPr>
+              <w:fldChar w:fldCharType="separate"/>
+            </w:r>
+            <w:r>
+              <w:rPr>
+                <w:noProof/>
+                <w:webHidden/>
+              </w:rPr>
+              <w:t>4</w:t>
+            </w:r>
+            <w:r>
+              <w:rPr>
+                <w:noProof/>
+                <w:webHidden/>
+              </w:rPr>
+              <w:fldChar w:fldCharType="end"/>
+            </w:r>
+          </w:hyperlink>
+        </w:p>
+        <w:p>
+          <w:pPr>
+            <w:pStyle w:val="INNH1"/>
+            <w:tabs>
+              <w:tab w:val="right" w:leader="dot" w:pos="9062"/>
+            </w:tabs>
+            <w:rPr>
+              <w:rFonts w:eastAsiaTheme="minorEastAsia"/>
+              <w:noProof/>
+              <w:lang w:eastAsia="nb-NO"/>
+            </w:rPr>
+          </w:pPr>
+          <w:hyperlink w:anchor="_Toc371334404" w:history="1">
+            <w:r>
+              <w:rPr>
+                <w:rStyle w:val="Hyperkobling"/>
+                <w:noProof/>
+              </w:rPr>
+              <w:t>Navigasjonsstruktur</w:t>
+            </w:r>
+            <w:r>
+              <w:rPr>
+                <w:noProof/>
+                <w:webHidden/>
+              </w:rPr>
+              <w:tab/>
+            </w:r>
+            <w:r>
+              <w:rPr>
+                <w:noProof/>
+                <w:webHidden/>
+              </w:rPr>
+              <w:fldChar w:fldCharType="begin"/>
+            </w:r>
+            <w:r>
+              <w:rPr>
+                <w:noProof/>
+                <w:webHidden/>
+              </w:rPr>
+              <w:instrText xml:space="preserve"> PAGEREF _Toc371334404 \h </w:instrText>
+            </w:r>
+            <w:r>
+              <w:rPr>
+                <w:noProof/>
+                <w:webHidden/>
+              </w:rPr>
+            </w:r>
+            <w:r>
+              <w:rPr>
+                <w:noProof/>
+                <w:webHidden/>
+              </w:rPr>
+              <w:fldChar w:fldCharType="separate"/>
+            </w:r>
+            <w:r>
+              <w:rPr>
+                <w:noProof/>
+                <w:webHidden/>
+              </w:rPr>
+              <w:t>5</w:t>
+            </w:r>
+            <w:r>
+              <w:rPr>
+                <w:noProof/>
+                <w:webHidden/>
+              </w:rPr>
+              <w:fldChar w:fldCharType="end"/>
+            </w:r>
+          </w:hyperlink>
+        </w:p>
+        <w:p>
+          <w:pPr>
+            <w:pStyle w:val="INNH1"/>
+            <w:tabs>
+              <w:tab w:val="right" w:leader="dot" w:pos="9062"/>
+            </w:tabs>
+            <w:rPr>
+              <w:rFonts w:eastAsiaTheme="minorEastAsia"/>
+              <w:noProof/>
+              <w:lang w:eastAsia="nb-NO"/>
+            </w:rPr>
+          </w:pPr>
+          <w:hyperlink w:anchor="_Toc371334405" w:history="1">
+            <w:r>
+              <w:rPr>
+                <w:rStyle w:val="Hyperkobling"/>
+                <w:noProof/>
+              </w:rPr>
+              <w:t>Fargepalett</w:t>
+            </w:r>
+            <w:r>
+              <w:rPr>
+                <w:noProof/>
+                <w:webHidden/>
+              </w:rPr>
+              <w:tab/>
+            </w:r>
+            <w:r>
+              <w:rPr>
+                <w:noProof/>
+                <w:webHidden/>
+              </w:rPr>
+              <w:fldChar w:fldCharType="begin"/>
+            </w:r>
+            <w:r>
+              <w:rPr>
+                <w:noProof/>
+                <w:webHidden/>
+              </w:rPr>
+              <w:instrText xml:space="preserve"> PAGEREF _Toc371334405 \h </w:instrText>
+            </w:r>
+            <w:r>
+              <w:rPr>
+                <w:noProof/>
+                <w:webHidden/>
+              </w:rPr>
+            </w:r>
+            <w:r>
+              <w:rPr>
+                <w:noProof/>
+                <w:webHidden/>
+              </w:rPr>
+              <w:fldChar w:fldCharType="separate"/>
+            </w:r>
+            <w:r>
+              <w:rPr>
+                <w:noProof/>
+                <w:webHidden/>
+              </w:rPr>
+              <w:t>6</w:t>
+            </w:r>
+            <w:r>
+              <w:rPr>
+                <w:noProof/>
+                <w:webHidden/>
+              </w:rPr>
+              <w:fldChar w:fldCharType="end"/>
+            </w:r>
+          </w:hyperlink>
+        </w:p>
+        <w:p>
+          <w:pPr>
+            <w:pStyle w:val="INNH1"/>
+            <w:tabs>
+              <w:tab w:val="right" w:leader="dot" w:pos="9062"/>
+            </w:tabs>
+            <w:rPr>
+              <w:rFonts w:eastAsiaTheme="minorEastAsia"/>
+              <w:noProof/>
+              <w:lang w:eastAsia="nb-NO"/>
+            </w:rPr>
+          </w:pPr>
+          <w:hyperlink w:anchor="_Toc371334406" w:history="1">
+            <w:r>
+              <w:rPr>
+                <w:rStyle w:val="Hyperkobling"/>
+                <w:noProof/>
+              </w:rPr>
+              <w:t>Logo</w:t>
+            </w:r>
+            <w:r>
+              <w:rPr>
+                <w:noProof/>
+                <w:webHidden/>
+              </w:rPr>
+              <w:tab/>
+            </w:r>
+            <w:r>
+              <w:rPr>
+                <w:noProof/>
+                <w:webHidden/>
+              </w:rPr>
+              <w:fldChar w:fldCharType="begin"/>
+            </w:r>
+            <w:r>
+              <w:rPr>
+                <w:noProof/>
+                <w:webHidden/>
+              </w:rPr>
+              <w:instrText xml:space="preserve"> PAGEREF _Toc371334406 \h </w:instrText>
+            </w:r>
+            <w:r>
+              <w:rPr>
+                <w:noProof/>
+                <w:webHidden/>
+              </w:rPr>
+            </w:r>
+            <w:r>
+              <w:rPr>
+                <w:noProof/>
+                <w:webHidden/>
+              </w:rPr>
+              <w:fldChar w:fldCharType="separate"/>
+            </w:r>
+            <w:r>
+              <w:rPr>
+                <w:noProof/>
+                <w:webHidden/>
+              </w:rPr>
+              <w:t>7</w:t>
+            </w:r>
+            <w:r>
+              <w:rPr>
+                <w:noProof/>
+                <w:webHidden/>
+              </w:rPr>
+              <w:fldChar w:fldCharType="end"/>
+            </w:r>
+          </w:hyperlink>
+        </w:p>
+        <w:p>
+          <w:pPr>
+            <w:pStyle w:val="INNH1"/>
+            <w:tabs>
+              <w:tab w:val="right" w:leader="dot" w:pos="9062"/>
+            </w:tabs>
+            <w:rPr>
+              <w:rFonts w:eastAsiaTheme="minorEastAsia"/>
+              <w:noProof/>
+              <w:lang w:eastAsia="nb-NO"/>
+            </w:rPr>
+          </w:pPr>
+          <w:hyperlink w:anchor="_Toc371334407" w:history="1">
+            <w:r>
+              <w:rPr>
+                <w:rStyle w:val="Hyperkobling"/>
+                <w:noProof/>
+              </w:rPr>
+              <w:t>Skisser</w:t>
+            </w:r>
+            <w:r>
+              <w:rPr>
+                <w:noProof/>
+                <w:webHidden/>
+              </w:rPr>
+              <w:tab/>
+            </w:r>
+            <w:r>
+              <w:rPr>
+                <w:noProof/>
+                <w:webHidden/>
+              </w:rPr>
+              <w:fldChar w:fldCharType="begin"/>
+            </w:r>
+            <w:r>
+              <w:rPr>
+                <w:noProof/>
+                <w:webHidden/>
+              </w:rPr>
+              <w:instrText xml:space="preserve"> PAGEREF _Toc371334407 \h </w:instrText>
+            </w:r>
+            <w:r>
+              <w:rPr>
+                <w:noProof/>
+                <w:webHidden/>
+              </w:rPr>
+            </w:r>
+            <w:r>
+              <w:rPr>
+                <w:noProof/>
+                <w:webHidden/>
+              </w:rPr>
+              <w:fldChar w:fldCharType="separate"/>
+            </w:r>
+            <w:r>
+              <w:rPr>
+                <w:noProof/>
+                <w:webHidden/>
+              </w:rPr>
+              <w:t>8</w:t>
+            </w:r>
+            <w:r>
+              <w:rPr>
+                <w:noProof/>
+                <w:webHidden/>
+              </w:rPr>
+              <w:fldChar w:fldCharType="end"/>
+            </w:r>
+          </w:hyperlink>
+        </w:p>
+        <w:p>
+          <w:pPr>
+            <w:pStyle w:val="INNH2"/>
+            <w:tabs>
+              <w:tab w:val="right" w:leader="dot" w:pos="9062"/>
+            </w:tabs>
+            <w:rPr>
+              <w:rFonts w:eastAsiaTheme="minorEastAsia"/>
+              <w:noProof/>
+              <w:lang w:eastAsia="nb-NO"/>
+            </w:rPr>
+          </w:pPr>
+          <w:hyperlink w:anchor="_Toc371334408" w:history="1">
+            <w:r>
+              <w:rPr>
+                <w:rStyle w:val="Hyperkobling"/>
+                <w:noProof/>
+              </w:rPr>
+              <w:t>Butikk</w:t>
+            </w:r>
+            <w:r>
+              <w:rPr>
+                <w:noProof/>
+                <w:webHidden/>
+              </w:rPr>
+              <w:tab/>
+            </w:r>
+            <w:r>
+              <w:rPr>
+                <w:noProof/>
+                <w:webHidden/>
+              </w:rPr>
+              <w:fldChar w:fldCharType="begin"/>
+            </w:r>
+            <w:r>
+              <w:rPr>
+                <w:noProof/>
+                <w:webHidden/>
+              </w:rPr>
+              <w:instrText xml:space="preserve"> PAGEREF _Toc371334408 \h </w:instrText>
+            </w:r>
+            <w:r>
+              <w:rPr>
+                <w:noProof/>
+                <w:webHidden/>
+              </w:rPr>
+            </w:r>
+            <w:r>
+              <w:rPr>
+                <w:noProof/>
+                <w:webHidden/>
+              </w:rPr>
+              <w:fldChar w:fldCharType="separate"/>
+            </w:r>
+            <w:r>
+              <w:rPr>
+                <w:noProof/>
+                <w:webHidden/>
+              </w:rPr>
+              <w:t>8</w:t>
+            </w:r>
+            <w:r>
+              <w:rPr>
+                <w:noProof/>
+                <w:webHidden/>
+              </w:rPr>
+              <w:fldChar w:fldCharType="end"/>
+            </w:r>
+          </w:hyperlink>
+        </w:p>
+        <w:p>
+          <w:r>
+            <w:rPr>
+              <w:b/>
+              <w:bCs/>
+            </w:rPr>
+            <w:fldChar w:fldCharType="end"/>
+          </w:r>
+        </w:p>
+      </w:sdtContent>
+    </w:sdt>
     <w:p/>
     <w:p>
       <w:pPr>
@@ -76,10 +1335,12 @@
       <w:pPr>
         <w:pStyle w:val="Overskrift1"/>
       </w:pPr>
+      <w:bookmarkStart w:id="1" w:name="_Toc371334393"/>
       <w:r>
         <w:lastRenderedPageBreak/>
         <w:t>Prosjektplan</w:t>
       </w:r>
+      <w:bookmarkEnd w:id="1"/>
     </w:p>
     <w:tbl>
       <w:tblPr>
@@ -150,7 +1411,11 @@
           <w:tcPr>
             <w:tcW w:w="1042" w:type="dxa"/>
           </w:tcPr>
-          <w:p/>
+          <w:p>
+            <w:r>
+              <w:t>28.10.13</w:t>
+            </w:r>
+          </w:p>
         </w:tc>
         <w:tc>
           <w:tcPr>
@@ -226,7 +1491,11 @@
           <w:tcPr>
             <w:tcW w:w="1042" w:type="dxa"/>
           </w:tcPr>
-          <w:p/>
+          <w:p>
+            <w:r>
+              <w:t>30.10.13</w:t>
+            </w:r>
+          </w:p>
         </w:tc>
         <w:tc>
           <w:tcPr>
@@ -298,7 +1567,11 @@
           <w:tcPr>
             <w:tcW w:w="1101" w:type="dxa"/>
           </w:tcPr>
-          <w:p/>
+          <w:p>
+            <w:r>
+              <w:t>28.10.13</w:t>
+            </w:r>
+          </w:p>
         </w:tc>
         <w:tc>
           <w:tcPr>
@@ -332,13 +1605,21 @@
           <w:tcPr>
             <w:tcW w:w="1101" w:type="dxa"/>
           </w:tcPr>
-          <w:p/>
+          <w:p>
+            <w:r>
+              <w:t>28.10.13</w:t>
+            </w:r>
+          </w:p>
         </w:tc>
         <w:tc>
           <w:tcPr>
             <w:tcW w:w="1042" w:type="dxa"/>
           </w:tcPr>
-          <w:p/>
+          <w:p>
+            <w:r>
+              <w:t>04.11.13</w:t>
+            </w:r>
+          </w:p>
         </w:tc>
         <w:tc>
           <w:tcPr>
@@ -359,7 +1640,11 @@
           <w:tcPr>
             <w:tcW w:w="2303" w:type="dxa"/>
           </w:tcPr>
-          <w:p/>
+          <w:p>
+            <w:r>
+              <w:t>Simen</w:t>
+            </w:r>
+          </w:p>
         </w:tc>
       </w:tr>
       <w:tr>
@@ -367,22 +1652,31 @@
           <w:tcPr>
             <w:tcW w:w="1101" w:type="dxa"/>
           </w:tcPr>
+          <w:p>
+            <w:r>
+              <w:t>30.10.13</w:t>
+            </w:r>
+          </w:p>
+        </w:tc>
+        <w:tc>
+          <w:tcPr>
+            <w:tcW w:w="1042" w:type="dxa"/>
+          </w:tcPr>
           <w:p/>
         </w:tc>
         <w:tc>
           <w:tcPr>
-            <w:tcW w:w="1042" w:type="dxa"/>
-          </w:tcPr>
-          <w:p/>
-        </w:tc>
-        <w:tc>
-          <w:tcPr>
             <w:tcW w:w="4766" w:type="dxa"/>
           </w:tcPr>
           <w:p>
             <w:r>
-              <w:t>Logo</w:t>
-            </w:r>
+              <w:t>Knapper/</w:t>
+            </w:r>
+            <w:proofErr w:type="spellStart"/>
+            <w:r>
+              <w:t>navigasjonsmal</w:t>
+            </w:r>
+            <w:proofErr w:type="spellEnd"/>
           </w:p>
         </w:tc>
         <w:tc>
@@ -391,7 +1685,7 @@
           </w:tcPr>
           <w:p>
             <w:r>
-              <w:t>Morten</w:t>
+              <w:t>Robert</w:t>
             </w:r>
           </w:p>
         </w:tc>
@@ -401,13 +1695,21 @@
           <w:tcPr>
             <w:tcW w:w="1101" w:type="dxa"/>
           </w:tcPr>
-          <w:p/>
+          <w:p>
+            <w:r>
+              <w:t>04.11.13</w:t>
+            </w:r>
+          </w:p>
         </w:tc>
         <w:tc>
           <w:tcPr>
             <w:tcW w:w="1042" w:type="dxa"/>
           </w:tcPr>
-          <w:p/>
+          <w:p>
+            <w:r>
+              <w:t>04.11.13</w:t>
+            </w:r>
+          </w:p>
         </w:tc>
         <w:tc>
           <w:tcPr>
@@ -415,13 +1717,8 @@
           </w:tcPr>
           <w:p>
             <w:r>
-              <w:t>Knapper/</w:t>
-            </w:r>
-            <w:proofErr w:type="spellStart"/>
-            <w:r>
-              <w:t>navigasjonsmal</w:t>
-            </w:r>
-            <w:proofErr w:type="spellEnd"/>
+              <w:t>Logo</w:t>
+            </w:r>
           </w:p>
         </w:tc>
         <w:tc>
@@ -430,7 +1727,7 @@
           </w:tcPr>
           <w:p>
             <w:r>
-              <w:t>Robert</w:t>
+              <w:t>Morten</w:t>
             </w:r>
           </w:p>
         </w:tc>
@@ -440,25 +1737,41 @@
           <w:tcPr>
             <w:tcW w:w="1101" w:type="dxa"/>
           </w:tcPr>
-          <w:p/>
+          <w:p>
+            <w:r>
+              <w:t>04.11.13</w:t>
+            </w:r>
+          </w:p>
         </w:tc>
         <w:tc>
           <w:tcPr>
             <w:tcW w:w="1042" w:type="dxa"/>
           </w:tcPr>
-          <w:p/>
+          <w:p>
+            <w:r>
+              <w:t>06.11.13</w:t>
+            </w:r>
+          </w:p>
         </w:tc>
         <w:tc>
           <w:tcPr>
             <w:tcW w:w="4766" w:type="dxa"/>
           </w:tcPr>
-          <w:p/>
+          <w:p>
+            <w:r>
+              <w:t>Turforslag</w:t>
+            </w:r>
+          </w:p>
         </w:tc>
         <w:tc>
           <w:tcPr>
             <w:tcW w:w="2303" w:type="dxa"/>
           </w:tcPr>
-          <w:p/>
+          <w:p>
+            <w:r>
+              <w:t>Anders</w:t>
+            </w:r>
+          </w:p>
         </w:tc>
       </w:tr>
       <w:tr>
@@ -466,25 +1779,37 @@
           <w:tcPr>
             <w:tcW w:w="1101" w:type="dxa"/>
           </w:tcPr>
+          <w:p>
+            <w:r>
+              <w:t>04.11.13</w:t>
+            </w:r>
+          </w:p>
+        </w:tc>
+        <w:tc>
+          <w:tcPr>
+            <w:tcW w:w="1042" w:type="dxa"/>
+          </w:tcPr>
           <w:p/>
         </w:tc>
         <w:tc>
           <w:tcPr>
-            <w:tcW w:w="1042" w:type="dxa"/>
-          </w:tcPr>
-          <w:p/>
-        </w:tc>
-        <w:tc>
-          <w:tcPr>
             <w:tcW w:w="4766" w:type="dxa"/>
           </w:tcPr>
-          <w:p/>
+          <w:p>
+            <w:r>
+              <w:t>Beskrivelse av Pedalsport, PDF-format</w:t>
+            </w:r>
+          </w:p>
         </w:tc>
         <w:tc>
           <w:tcPr>
             <w:tcW w:w="2303" w:type="dxa"/>
           </w:tcPr>
-          <w:p/>
+          <w:p>
+            <w:r>
+              <w:t>Anders</w:t>
+            </w:r>
+          </w:p>
         </w:tc>
       </w:tr>
       <w:tr>
@@ -492,25 +1817,42 @@
           <w:tcPr>
             <w:tcW w:w="1101" w:type="dxa"/>
           </w:tcPr>
+          <w:p>
+            <w:r>
+              <w:t>04.11.13</w:t>
+            </w:r>
+          </w:p>
+        </w:tc>
+        <w:tc>
+          <w:tcPr>
+            <w:tcW w:w="1042" w:type="dxa"/>
+          </w:tcPr>
           <w:p/>
         </w:tc>
         <w:tc>
           <w:tcPr>
-            <w:tcW w:w="1042" w:type="dxa"/>
-          </w:tcPr>
-          <w:p/>
-        </w:tc>
-        <w:tc>
-          <w:tcPr>
             <w:tcW w:w="4766" w:type="dxa"/>
           </w:tcPr>
-          <w:p/>
+          <w:p>
+            <w:r>
+              <w:t xml:space="preserve">Oppsett av </w:t>
+            </w:r>
+            <w:proofErr w:type="spellStart"/>
+            <w:r>
+              <w:t>template</w:t>
+            </w:r>
+            <w:proofErr w:type="spellEnd"/>
+          </w:p>
         </w:tc>
         <w:tc>
           <w:tcPr>
             <w:tcW w:w="2303" w:type="dxa"/>
           </w:tcPr>
-          <w:p/>
+          <w:p>
+            <w:r>
+              <w:t>Robert</w:t>
+            </w:r>
+          </w:p>
         </w:tc>
       </w:tr>
       <w:tr>
@@ -518,25 +1860,41 @@
           <w:tcPr>
             <w:tcW w:w="1101" w:type="dxa"/>
           </w:tcPr>
-          <w:p/>
+          <w:p>
+            <w:r>
+              <w:t>06.11.13</w:t>
+            </w:r>
+          </w:p>
         </w:tc>
         <w:tc>
           <w:tcPr>
             <w:tcW w:w="1042" w:type="dxa"/>
           </w:tcPr>
-          <w:p/>
+          <w:p>
+            <w:r>
+              <w:t>06.11.13</w:t>
+            </w:r>
+          </w:p>
         </w:tc>
         <w:tc>
           <w:tcPr>
             <w:tcW w:w="4766" w:type="dxa"/>
           </w:tcPr>
-          <w:p/>
+          <w:p>
+            <w:r>
+              <w:t>Innspilling av turforslag</w:t>
+            </w:r>
+          </w:p>
         </w:tc>
         <w:tc>
           <w:tcPr>
             <w:tcW w:w="2303" w:type="dxa"/>
           </w:tcPr>
-          <w:p/>
+          <w:p>
+            <w:r>
+              <w:t>Morten</w:t>
+            </w:r>
+          </w:p>
         </w:tc>
       </w:tr>
       <w:tr>
@@ -556,16 +1914,7 @@
           <w:tcPr>
             <w:tcW w:w="4766" w:type="dxa"/>
           </w:tcPr>
-          <w:p>
-            <w:r>
-              <w:t xml:space="preserve">Oppsett av </w:t>
-            </w:r>
-            <w:proofErr w:type="spellStart"/>
-            <w:r>
-              <w:t>template</w:t>
-            </w:r>
-            <w:proofErr w:type="spellEnd"/>
-          </w:p>
+          <w:p/>
         </w:tc>
         <w:tc>
           <w:tcPr>
@@ -593,7 +1942,7 @@
           </w:tcPr>
           <w:p>
             <w:r>
-              <w:t>Index</w:t>
+              <w:t>Ta/finne bilder</w:t>
             </w:r>
           </w:p>
         </w:tc>
@@ -623,7 +1972,7 @@
           </w:tcPr>
           <w:p>
             <w:r>
-              <w:t>Butikk</w:t>
+              <w:t>Index</w:t>
             </w:r>
           </w:p>
         </w:tc>
@@ -653,7 +2002,7 @@
           </w:tcPr>
           <w:p>
             <w:r>
-              <w:t>Verksted</w:t>
+              <w:t>Butikk</w:t>
             </w:r>
           </w:p>
         </w:tc>
@@ -683,7 +2032,7 @@
           </w:tcPr>
           <w:p>
             <w:r>
-              <w:t>Sykkelruter</w:t>
+              <w:t>Verksted</w:t>
             </w:r>
           </w:p>
         </w:tc>
@@ -691,7 +2040,11 @@
           <w:tcPr>
             <w:tcW w:w="2303" w:type="dxa"/>
           </w:tcPr>
-          <w:p/>
+          <w:p>
+            <w:r>
+              <w:t>Anders og Morten</w:t>
+            </w:r>
+          </w:p>
         </w:tc>
       </w:tr>
       <w:tr>
@@ -713,7 +2066,7 @@
           </w:tcPr>
           <w:p>
             <w:r>
-              <w:t>Om oss</w:t>
+              <w:t>Sykkelruter</w:t>
             </w:r>
           </w:p>
         </w:tc>
@@ -743,7 +2096,7 @@
           </w:tcPr>
           <w:p>
             <w:r>
-              <w:t>Kontakt oss</w:t>
+              <w:t>Om oss</w:t>
             </w:r>
           </w:p>
         </w:tc>
@@ -771,7 +2124,11 @@
           <w:tcPr>
             <w:tcW w:w="4766" w:type="dxa"/>
           </w:tcPr>
-          <w:p/>
+          <w:p>
+            <w:r>
+              <w:t>Kontakt oss</w:t>
+            </w:r>
+          </w:p>
         </w:tc>
         <w:tc>
           <w:tcPr>
@@ -782,28 +2139,6 @@
       </w:tr>
     </w:tbl>
     <w:p>
-      <w:r>
-        <w:t>Plug-</w:t>
-      </w:r>
-      <w:proofErr w:type="spellStart"/>
-      <w:r>
-        <w:t>ins</w:t>
-      </w:r>
-      <w:proofErr w:type="spellEnd"/>
-      <w:r>
-        <w:t xml:space="preserve"> og </w:t>
-      </w:r>
-      <w:proofErr w:type="spellStart"/>
-      <w:r>
-        <w:t>plug-ins</w:t>
-      </w:r>
-      <w:proofErr w:type="spellEnd"/>
-      <w:r>
-        <w:t xml:space="preserve"> relaterte aktiviteter</w:t>
-      </w:r>
-      <w:r>
-        <w:br/>
-      </w:r>
       <w:proofErr w:type="spellStart"/>
       <w:r>
         <w:t>Powerpoint</w:t>
@@ -817,14 +2152,6 @@
         <w:br/>
       </w:r>
       <w:r>
-        <w:t>Beskrivelse av Pedalsport, PDF-format</w:t>
-      </w:r>
-      <w:r>
-        <w:br/>
-        <w:t>Innspilling av turforslag</w:t>
-      </w:r>
-      <w:r>
-        <w:br/>
         <w:t>Laging og koding av nettsted</w:t>
       </w:r>
       <w:r>
@@ -839,13 +2166,6 @@
         <w:br/>
       </w:r>
       <w:r>
-        <w:t>Ta/finne bilder</w:t>
-      </w:r>
-      <w:r>
-        <w:t xml:space="preserve"> </w:t>
-      </w:r>
-      <w:r>
-        <w:br/>
         <w:t>Redigering av bilder</w:t>
       </w:r>
     </w:p>
@@ -858,34 +2178,54 @@
       <w:pPr>
         <w:pStyle w:val="Overskrift1"/>
       </w:pPr>
+      <w:bookmarkStart w:id="2" w:name="_Toc371334394"/>
       <w:proofErr w:type="spellStart"/>
       <w:r>
         <w:lastRenderedPageBreak/>
         <w:t>Brief</w:t>
       </w:r>
+      <w:bookmarkEnd w:id="2"/>
       <w:proofErr w:type="spellEnd"/>
     </w:p>
     <w:p>
-      <w:r>
-        <w:rPr>
-          <w:rStyle w:val="Sterkutheving"/>
+      <w:bookmarkStart w:id="3" w:name="_Toc371334395"/>
+      <w:r>
+        <w:rPr>
+          <w:rStyle w:val="Overskrift2Tegn"/>
+          <w:i/>
         </w:rPr>
         <w:t>Kunde</w:t>
       </w:r>
-      <w:r>
+      <w:bookmarkEnd w:id="3"/>
+      <w:r>
+        <w:rPr>
+          <w:rStyle w:val="Overskrift2Tegn"/>
+          <w:i/>
+        </w:rPr>
         <w:br/>
+      </w:r>
+      <w:r>
         <w:t>Pedalsport er en helt ny butikk som spesialiserer seg på sykler. Butikken ligger på Lysaker og salget foregår derifra, men hvis det går bra vil vi senere åpne en nettbutikk.</w:t>
       </w:r>
     </w:p>
     <w:p>
-      <w:r>
-        <w:rPr>
-          <w:rStyle w:val="Sterkutheving"/>
+      <w:bookmarkStart w:id="4" w:name="_Toc371334396"/>
+      <w:r>
+        <w:rPr>
+          <w:rStyle w:val="Overskrift2Tegn"/>
+          <w:i/>
         </w:rPr>
         <w:t>Navn på nettsted</w:t>
       </w:r>
-      <w:r>
+      <w:bookmarkEnd w:id="4"/>
+      <w:r>
+        <w:rPr>
+          <w:rStyle w:val="Overskrift2Tegn"/>
+          <w:i/>
+        </w:rPr>
         <w:br/>
+      </w:r>
+      <w:r>
         <w:t xml:space="preserve">Pedalsport er navnet på firmaet og hjemmesiden er </w:t>
       </w:r>
       <w:r>
@@ -893,13 +2233,20 @@
       </w:r>
     </w:p>
     <w:p>
-      <w:r>
-        <w:rPr>
-          <w:rStyle w:val="Sterkutheving"/>
+      <w:bookmarkStart w:id="5" w:name="_Toc371334397"/>
+      <w:r>
+        <w:rPr>
+          <w:rStyle w:val="Overskrift2Tegn"/>
+          <w:i/>
         </w:rPr>
         <w:t>Mål med nettstedet</w:t>
       </w:r>
-      <w:r>
+      <w:bookmarkEnd w:id="5"/>
+      <w:r>
+        <w:rPr>
+          <w:rStyle w:val="Overskrift2Tegn"/>
+          <w:i/>
+        </w:rPr>
         <w:br/>
       </w:r>
       <w:r>
@@ -910,14 +2257,23 @@
       </w:r>
     </w:p>
     <w:p>
-      <w:r>
-        <w:rPr>
-          <w:rStyle w:val="Sterkutheving"/>
+      <w:bookmarkStart w:id="6" w:name="_Toc371334398"/>
+      <w:r>
+        <w:rPr>
+          <w:rStyle w:val="Overskrift2Tegn"/>
+          <w:i/>
         </w:rPr>
         <w:t>Suksesskriterier</w:t>
       </w:r>
-      <w:r>
+      <w:bookmarkEnd w:id="6"/>
+      <w:r>
+        <w:rPr>
+          <w:rStyle w:val="Overskrift2Tegn"/>
+          <w:i/>
+        </w:rPr>
         <w:br/>
+      </w:r>
+      <w:r>
         <w:t xml:space="preserve">Pedalsport skal være moderne og ha en nytt design. Innen et år regner vi med at minst </w:t>
       </w:r>
       <w:proofErr w:type="gramStart"/>
@@ -930,14 +2286,23 @@
       </w:r>
     </w:p>
     <w:p>
-      <w:r>
-        <w:rPr>
-          <w:rStyle w:val="Sterkutheving"/>
+      <w:bookmarkStart w:id="7" w:name="_Toc371334399"/>
+      <w:r>
+        <w:rPr>
+          <w:rStyle w:val="Overskrift2Tegn"/>
+          <w:i/>
         </w:rPr>
         <w:t>Innhold på nettstedet</w:t>
       </w:r>
-      <w:r>
+      <w:bookmarkEnd w:id="7"/>
+      <w:r>
+        <w:rPr>
+          <w:rStyle w:val="Overskrift2Tegn"/>
+          <w:i/>
+        </w:rPr>
         <w:br/>
+      </w:r>
+      <w:r>
         <w:t xml:space="preserve">- En </w:t>
       </w:r>
       <w:proofErr w:type="spellStart"/>
@@ -978,13 +2343,20 @@
       </w:r>
     </w:p>
     <w:p>
-      <w:r>
-        <w:rPr>
-          <w:rStyle w:val="Sterkutheving"/>
+      <w:bookmarkStart w:id="8" w:name="_Toc371334400"/>
+      <w:r>
+        <w:rPr>
+          <w:rStyle w:val="Overskrift2Tegn"/>
+          <w:i/>
         </w:rPr>
         <w:t>Målgrupper</w:t>
       </w:r>
-      <w:r>
+      <w:bookmarkEnd w:id="8"/>
+      <w:r>
+        <w:rPr>
+          <w:rStyle w:val="Overskrift2Tegn"/>
+          <w:i/>
+        </w:rPr>
         <w:br/>
       </w:r>
       <w:r>
@@ -1011,13 +2383,20 @@
       </w:r>
     </w:p>
     <w:p>
-      <w:r>
-        <w:rPr>
-          <w:rStyle w:val="Sterkutheving"/>
+      <w:bookmarkStart w:id="9" w:name="_Toc371334401"/>
+      <w:r>
+        <w:rPr>
+          <w:rStyle w:val="Overskrift2Tegn"/>
+          <w:i/>
         </w:rPr>
         <w:t>Spesielle tekniske løsninger</w:t>
       </w:r>
-      <w:r>
+      <w:bookmarkEnd w:id="9"/>
+      <w:r>
+        <w:rPr>
+          <w:rStyle w:val="Overskrift2Tegn"/>
+          <w:i/>
+        </w:rPr>
         <w:br/>
       </w:r>
       <w:proofErr w:type="spellStart"/>
@@ -1030,27 +2409,40 @@
       </w:r>
     </w:p>
     <w:p>
-      <w:r>
-        <w:rPr>
-          <w:rStyle w:val="Sterkutheving"/>
+      <w:bookmarkStart w:id="10" w:name="_Toc371334402"/>
+      <w:r>
+        <w:rPr>
+          <w:rStyle w:val="Overskrift2Tegn"/>
+          <w:i/>
         </w:rPr>
         <w:t>Drift og oppdatering</w:t>
       </w:r>
-      <w:r>
+      <w:bookmarkEnd w:id="10"/>
+      <w:r>
+        <w:rPr>
+          <w:rStyle w:val="Overskrift2Tegn"/>
+          <w:i/>
+        </w:rPr>
         <w:br/>
+      </w:r>
+      <w:r>
         <w:t xml:space="preserve">Dette skal håndteres av en ansatt i Pedalsport og den personen har som jobb å oppdatere hjemmesiden. </w:t>
       </w:r>
     </w:p>
     <w:p>
-      <w:r>
-        <w:rPr>
-          <w:rStyle w:val="Sterkutheving"/>
+      <w:bookmarkStart w:id="11" w:name="_Toc371334403"/>
+      <w:r>
+        <w:rPr>
+          <w:rStyle w:val="Overskrift2Tegn"/>
+          <w:i/>
         </w:rPr>
         <w:t>Grafisk profil</w:t>
       </w:r>
-      <w:r>
-        <w:rPr>
-          <w:color w:val="6EEE50"/>
+      <w:bookmarkEnd w:id="11"/>
+      <w:r>
+        <w:rPr>
+          <w:rStyle w:val="Overskrift2Tegn"/>
+          <w:i/>
         </w:rPr>
         <w:br/>
       </w:r>
@@ -1085,12 +2477,74 @@
       <w:pPr>
         <w:pStyle w:val="Overskrift1"/>
       </w:pPr>
+      <w:bookmarkStart w:id="12" w:name="_Toc371334404"/>
       <w:r>
         <w:lastRenderedPageBreak/>
         <w:t>Navigasjonsstruktur</w:t>
       </w:r>
+      <w:bookmarkEnd w:id="12"/>
     </w:p>
     <w:p>
+      <w:r>
+        <w:rPr>
+          <w:noProof/>
+          <w:lang w:eastAsia="nb-NO"/>
+        </w:rPr>
+        <w:drawing>
+          <wp:inline distT="0" distB="0" distL="0" distR="0">
+            <wp:extent cx="5762625" cy="3333750"/>
+            <wp:effectExtent l="0" t="0" r="9525" b="0"/>
+            <wp:docPr id="5" name="Bilde 5" descr="D:\ohmo15121\Documents\GitHub\pedalsport\Dokumentasjon\Design\Navigasjon skisse.PNG"/>
+            <wp:cNvGraphicFramePr>
+              <a:graphicFrameLocks xmlns:a="http://schemas.openxmlformats.org/drawingml/2006/main" noChangeAspect="1"/>
+            </wp:cNvGraphicFramePr>
+            <a:graphic xmlns:a="http://schemas.openxmlformats.org/drawingml/2006/main">
+              <a:graphicData uri="http://schemas.openxmlformats.org/drawingml/2006/picture">
+                <pic:pic xmlns:pic="http://schemas.openxmlformats.org/drawingml/2006/picture">
+                  <pic:nvPicPr>
+                    <pic:cNvPr id="0" name="Picture 2" descr="D:\ohmo15121\Documents\GitHub\pedalsport\Dokumentasjon\Design\Navigasjon skisse.PNG"/>
+                    <pic:cNvPicPr>
+                      <a:picLocks noChangeAspect="1" noChangeArrowheads="1"/>
+                    </pic:cNvPicPr>
+                  </pic:nvPicPr>
+                  <pic:blipFill>
+                    <a:blip r:embed="rId6">
+                      <a:extLst>
+                        <a:ext uri="{28A0092B-C50C-407E-A947-70E740481C1C}">
+                          <a14:useLocalDpi xmlns:a14="http://schemas.microsoft.com/office/drawing/2010/main" val="0"/>
+                        </a:ext>
+                      </a:extLst>
+                    </a:blip>
+                    <a:srcRect/>
+                    <a:stretch>
+                      <a:fillRect/>
+                    </a:stretch>
+                  </pic:blipFill>
+                  <pic:spPr bwMode="auto">
+                    <a:xfrm>
+                      <a:off x="0" y="0"/>
+                      <a:ext cx="5762625" cy="3333750"/>
+                    </a:xfrm>
+                    <a:prstGeom prst="rect">
+                      <a:avLst/>
+                    </a:prstGeom>
+                    <a:noFill/>
+                    <a:ln>
+                      <a:noFill/>
+                    </a:ln>
+                  </pic:spPr>
+                </pic:pic>
+              </a:graphicData>
+            </a:graphic>
+          </wp:inline>
+        </w:drawing>
+      </w:r>
+      <w:r>
+        <w:t>Grunnen til at vi valgte å ha navigasjonsstrukture</w:t>
+      </w:r>
+      <w:r>
+        <w:t xml:space="preserve">n vår slik er at vi føler at den er enkel og oversiktlig samt den ikke tar for stor plass på nettstedet. </w:t>
+      </w:r>
       <w:r>
         <w:br w:type="page"/>
       </w:r>
@@ -1099,10 +2553,12 @@
       <w:pPr>
         <w:pStyle w:val="Overskrift1"/>
       </w:pPr>
+      <w:bookmarkStart w:id="13" w:name="_Toc371334405"/>
       <w:r>
         <w:lastRenderedPageBreak/>
         <w:t>Fargepalett</w:t>
       </w:r>
+      <w:bookmarkEnd w:id="13"/>
     </w:p>
     <w:p>
       <w:r>
@@ -1117,7 +2573,7 @@
           <w:lang w:eastAsia="nb-NO"/>
         </w:rPr>
         <w:drawing>
-          <wp:inline distT="0" distB="0" distL="0" distR="0">
+          <wp:inline distT="0" distB="0" distL="0" distR="0" wp14:anchorId="4A9DC034" wp14:editId="20E36BC6">
             <wp:extent cx="1257300" cy="1257300"/>
             <wp:effectExtent l="0" t="0" r="0" b="0"/>
             <wp:docPr id="1" name="Bilde 1"/>
@@ -1129,62 +2585,6 @@
                 <pic:pic xmlns:pic="http://schemas.openxmlformats.org/drawingml/2006/picture">
                   <pic:nvPicPr>
                     <pic:cNvPr id="0" name="Farge-blå.jpg"/>
-                    <pic:cNvPicPr/>
-                  </pic:nvPicPr>
-                  <pic:blipFill>
-                    <a:blip r:embed="rId6">
-                      <a:extLst>
-                        <a:ext uri="{28A0092B-C50C-407E-A947-70E740481C1C}">
-                          <a14:useLocalDpi xmlns:a14="http://schemas.microsoft.com/office/drawing/2010/main" val="0"/>
-                        </a:ext>
-                      </a:extLst>
-                    </a:blip>
-                    <a:stretch>
-                      <a:fillRect/>
-                    </a:stretch>
-                  </pic:blipFill>
-                  <pic:spPr>
-                    <a:xfrm>
-                      <a:off x="0" y="0"/>
-                      <a:ext cx="1257300" cy="1257300"/>
-                    </a:xfrm>
-                    <a:prstGeom prst="rect">
-                      <a:avLst/>
-                    </a:prstGeom>
-                  </pic:spPr>
-                </pic:pic>
-              </a:graphicData>
-            </a:graphic>
-          </wp:inline>
-        </w:drawing>
-      </w:r>
-    </w:p>
-    <w:p>
-      <w:r>
-        <w:br/>
-        <w:t>Blå/hvit, RGB: 201, 217, 252</w:t>
-      </w:r>
-      <w:r>
-        <w:br/>
-      </w:r>
-      <w:r>
-        <w:rPr>
-          <w:noProof/>
-          <w:lang w:eastAsia="nb-NO"/>
-        </w:rPr>
-        <w:drawing>
-          <wp:inline distT="0" distB="0" distL="0" distR="0">
-            <wp:extent cx="1257300" cy="1257300"/>
-            <wp:effectExtent l="0" t="0" r="0" b="0"/>
-            <wp:docPr id="2" name="Bilde 2"/>
-            <wp:cNvGraphicFramePr>
-              <a:graphicFrameLocks xmlns:a="http://schemas.openxmlformats.org/drawingml/2006/main" noChangeAspect="1"/>
-            </wp:cNvGraphicFramePr>
-            <a:graphic xmlns:a="http://schemas.openxmlformats.org/drawingml/2006/main">
-              <a:graphicData uri="http://schemas.openxmlformats.org/drawingml/2006/picture">
-                <pic:pic xmlns:pic="http://schemas.openxmlformats.org/drawingml/2006/picture">
-                  <pic:nvPicPr>
-                    <pic:cNvPr id="0" name="Farge-blå_hvit.jpg"/>
                     <pic:cNvPicPr/>
                   </pic:nvPicPr>
                   <pic:blipFill>
@@ -1214,16 +2614,11 @@
           </wp:inline>
         </w:drawing>
       </w:r>
-      <w:r>
-        <w:br/>
-      </w:r>
     </w:p>
     <w:p>
       <w:r>
-        <w:t>Grå/svart</w:t>
-      </w:r>
-      <w:r>
-        <w:t>, RGB: 51, 53, 57</w:t>
+        <w:br/>
+        <w:t>Blå/hvit, RGB: 201, 217, 252</w:t>
       </w:r>
       <w:r>
         <w:br/>
@@ -1234,10 +2629,10 @@
           <w:lang w:eastAsia="nb-NO"/>
         </w:rPr>
         <w:drawing>
-          <wp:inline distT="0" distB="0" distL="0" distR="0">
+          <wp:inline distT="0" distB="0" distL="0" distR="0" wp14:anchorId="4FAA5F73" wp14:editId="561C946B">
             <wp:extent cx="1257300" cy="1257300"/>
             <wp:effectExtent l="0" t="0" r="0" b="0"/>
-            <wp:docPr id="3" name="Bilde 3"/>
+            <wp:docPr id="2" name="Bilde 2"/>
             <wp:cNvGraphicFramePr>
               <a:graphicFrameLocks xmlns:a="http://schemas.openxmlformats.org/drawingml/2006/main" noChangeAspect="1"/>
             </wp:cNvGraphicFramePr>
@@ -1245,7 +2640,7 @@
               <a:graphicData uri="http://schemas.openxmlformats.org/drawingml/2006/picture">
                 <pic:pic xmlns:pic="http://schemas.openxmlformats.org/drawingml/2006/picture">
                   <pic:nvPicPr>
-                    <pic:cNvPr id="0" name="Farge-svart_grå.jpg"/>
+                    <pic:cNvPr id="0" name="Farge-blå_hvit.jpg"/>
                     <pic:cNvPicPr/>
                   </pic:nvPicPr>
                   <pic:blipFill>
@@ -1275,6 +2670,67 @@
           </wp:inline>
         </w:drawing>
       </w:r>
+      <w:r>
+        <w:br/>
+      </w:r>
+    </w:p>
+    <w:p>
+      <w:r>
+        <w:t>Grå/svart</w:t>
+      </w:r>
+      <w:r>
+        <w:t>, RGB: 51, 53, 57</w:t>
+      </w:r>
+      <w:r>
+        <w:br/>
+      </w:r>
+      <w:r>
+        <w:rPr>
+          <w:noProof/>
+          <w:lang w:eastAsia="nb-NO"/>
+        </w:rPr>
+        <w:drawing>
+          <wp:inline distT="0" distB="0" distL="0" distR="0" wp14:anchorId="2176BE51" wp14:editId="636FDD0D">
+            <wp:extent cx="1257300" cy="1257300"/>
+            <wp:effectExtent l="0" t="0" r="0" b="0"/>
+            <wp:docPr id="3" name="Bilde 3"/>
+            <wp:cNvGraphicFramePr>
+              <a:graphicFrameLocks xmlns:a="http://schemas.openxmlformats.org/drawingml/2006/main" noChangeAspect="1"/>
+            </wp:cNvGraphicFramePr>
+            <a:graphic xmlns:a="http://schemas.openxmlformats.org/drawingml/2006/main">
+              <a:graphicData uri="http://schemas.openxmlformats.org/drawingml/2006/picture">
+                <pic:pic xmlns:pic="http://schemas.openxmlformats.org/drawingml/2006/picture">
+                  <pic:nvPicPr>
+                    <pic:cNvPr id="0" name="Farge-svart_grå.jpg"/>
+                    <pic:cNvPicPr/>
+                  </pic:nvPicPr>
+                  <pic:blipFill>
+                    <a:blip r:embed="rId9">
+                      <a:extLst>
+                        <a:ext uri="{28A0092B-C50C-407E-A947-70E740481C1C}">
+                          <a14:useLocalDpi xmlns:a14="http://schemas.microsoft.com/office/drawing/2010/main" val="0"/>
+                        </a:ext>
+                      </a:extLst>
+                    </a:blip>
+                    <a:stretch>
+                      <a:fillRect/>
+                    </a:stretch>
+                  </pic:blipFill>
+                  <pic:spPr>
+                    <a:xfrm>
+                      <a:off x="0" y="0"/>
+                      <a:ext cx="1257300" cy="1257300"/>
+                    </a:xfrm>
+                    <a:prstGeom prst="rect">
+                      <a:avLst/>
+                    </a:prstGeom>
+                  </pic:spPr>
+                </pic:pic>
+              </a:graphicData>
+            </a:graphic>
+          </wp:inline>
+        </w:drawing>
+      </w:r>
     </w:p>
     <w:p>
       <w:pPr>
@@ -1325,8 +2781,6 @@
         </w:rPr>
         <w:t xml:space="preserve"> </w:t>
       </w:r>
-      <w:bookmarkStart w:id="0" w:name="_GoBack"/>
-      <w:bookmarkEnd w:id="0"/>
     </w:p>
     <w:p>
       <w:pPr>
@@ -1362,11 +2816,147 @@
     </w:p>
     <w:p>
       <w:pPr>
+        <w:pStyle w:val="Overskrift1"/>
+      </w:pPr>
+      <w:bookmarkStart w:id="14" w:name="_Toc371334406"/>
+      <w:r>
+        <w:lastRenderedPageBreak/>
+        <w:t>Logo</w:t>
+      </w:r>
+      <w:bookmarkEnd w:id="14"/>
+    </w:p>
+    <w:p>
+      <w:r>
+        <w:t xml:space="preserve">Logo ble laget ved at Morten lette etter et bilde på Google av noe sykkelrelatert og blått, da blå er en del av vår fargepalett. Deretter gjorde han hvitfargen på sykkelbilde transparent ved bruk av verktøyet på </w:t>
+      </w:r>
+      <w:hyperlink r:id="rId10" w:history="1">
+        <w:r>
+          <w:rPr>
+            <w:rStyle w:val="Hyperkobling"/>
+          </w:rPr>
+          <w:t>www.lunapic.com</w:t>
+        </w:r>
+      </w:hyperlink>
+      <w:r>
+        <w:t>. Så ble bildet la</w:t>
+      </w:r>
+      <w:r>
+        <w:t>gt inn under pedalsport teksten</w:t>
+      </w:r>
+      <w:r>
+        <w:t xml:space="preserve">. Logoen ble deretter lagret for web </w:t>
+      </w:r>
+      <w:proofErr w:type="gramStart"/>
+      <w:r>
+        <w:t>i .</w:t>
+      </w:r>
+      <w:proofErr w:type="spellStart"/>
+      <w:proofErr w:type="gramEnd"/>
+      <w:r>
+        <w:t>gif</w:t>
+      </w:r>
+      <w:proofErr w:type="spellEnd"/>
+      <w:r>
+        <w:t xml:space="preserve"> format, da dette er transparent og passer bra som logo.</w:t>
+      </w:r>
+    </w:p>
+    <w:p>
+      <w:r>
+        <w:br w:type="page"/>
+      </w:r>
+    </w:p>
+    <w:p>
+      <w:pPr>
+        <w:pStyle w:val="Overskrift1"/>
+      </w:pPr>
+      <w:bookmarkStart w:id="15" w:name="_Toc371334407"/>
+      <w:r>
+        <w:lastRenderedPageBreak/>
+        <w:t>Skisser</w:t>
+      </w:r>
+      <w:bookmarkEnd w:id="15"/>
+    </w:p>
+    <w:p>
+      <w:pPr>
+        <w:pStyle w:val="Overskrift2"/>
+        <w:rPr>
+          <w:i/>
+        </w:rPr>
+      </w:pPr>
+      <w:bookmarkStart w:id="16" w:name="_Toc371334408"/>
+      <w:bookmarkStart w:id="17" w:name="_GoBack"/>
+      <w:r>
+        <w:rPr>
+          <w:i/>
+        </w:rPr>
+        <w:t>Butikk</w:t>
+      </w:r>
+      <w:bookmarkEnd w:id="16"/>
+    </w:p>
+    <w:bookmarkEnd w:id="17"/>
+    <w:p>
+      <w:pPr>
         <w:rPr>
           <w:sz w:val="24"/>
           <w:szCs w:val="72"/>
         </w:rPr>
       </w:pPr>
+      <w:r>
+        <w:rPr>
+          <w:noProof/>
+          <w:sz w:val="24"/>
+          <w:szCs w:val="72"/>
+          <w:lang w:eastAsia="nb-NO"/>
+        </w:rPr>
+        <w:drawing>
+          <wp:inline distT="0" distB="0" distL="0" distR="0">
+            <wp:extent cx="5762625" cy="3248025"/>
+            <wp:effectExtent l="0" t="0" r="9525" b="9525"/>
+            <wp:docPr id="6" name="Bilde 6" descr="D:\ohmo15121\Documents\GitHub\pedalsport\Dokumentasjon\Design\Butikk skisse.PNG"/>
+            <wp:cNvGraphicFramePr>
+              <a:graphicFrameLocks xmlns:a="http://schemas.openxmlformats.org/drawingml/2006/main" noChangeAspect="1"/>
+            </wp:cNvGraphicFramePr>
+            <a:graphic xmlns:a="http://schemas.openxmlformats.org/drawingml/2006/main">
+              <a:graphicData uri="http://schemas.openxmlformats.org/drawingml/2006/picture">
+                <pic:pic xmlns:pic="http://schemas.openxmlformats.org/drawingml/2006/picture">
+                  <pic:nvPicPr>
+                    <pic:cNvPr id="0" name="Picture 3" descr="D:\ohmo15121\Documents\GitHub\pedalsport\Dokumentasjon\Design\Butikk skisse.PNG"/>
+                    <pic:cNvPicPr>
+                      <a:picLocks noChangeAspect="1" noChangeArrowheads="1"/>
+                    </pic:cNvPicPr>
+                  </pic:nvPicPr>
+                  <pic:blipFill>
+                    <a:blip r:embed="rId11">
+                      <a:extLst>
+                        <a:ext uri="{28A0092B-C50C-407E-A947-70E740481C1C}">
+                          <a14:useLocalDpi xmlns:a14="http://schemas.microsoft.com/office/drawing/2010/main" val="0"/>
+                        </a:ext>
+                      </a:extLst>
+                    </a:blip>
+                    <a:srcRect/>
+                    <a:stretch>
+                      <a:fillRect/>
+                    </a:stretch>
+                  </pic:blipFill>
+                  <pic:spPr bwMode="auto">
+                    <a:xfrm>
+                      <a:off x="0" y="0"/>
+                      <a:ext cx="5762625" cy="3248025"/>
+                    </a:xfrm>
+                    <a:prstGeom prst="rect">
+                      <a:avLst/>
+                    </a:prstGeom>
+                    <a:noFill/>
+                    <a:ln>
+                      <a:noFill/>
+                    </a:ln>
+                  </pic:spPr>
+                </pic:pic>
+              </a:graphicData>
+            </a:graphic>
+          </wp:inline>
+        </w:drawing>
+      </w:r>
     </w:p>
     <w:p>
       <w:pPr>
@@ -1569,6 +3159,30 @@
       <w:szCs w:val="28"/>
     </w:rPr>
   </w:style>
+  <w:style w:type="paragraph" w:styleId="Overskrift2">
+    <w:name w:val="heading 2"/>
+    <w:basedOn w:val="Normal"/>
+    <w:next w:val="Normal"/>
+    <w:link w:val="Overskrift2Tegn"/>
+    <w:uiPriority w:val="9"/>
+    <w:unhideWhenUsed/>
+    <w:qFormat/>
+    <w:rsid w:val="00536A14"/>
+    <w:pPr>
+      <w:keepNext/>
+      <w:keepLines/>
+      <w:spacing w:before="200" w:after="0"/>
+      <w:outlineLvl w:val="1"/>
+    </w:pPr>
+    <w:rPr>
+      <w:rFonts w:asciiTheme="majorHAnsi" w:eastAsiaTheme="majorEastAsia" w:hAnsiTheme="majorHAnsi" w:cstheme="majorBidi"/>
+      <w:b/>
+      <w:bCs/>
+      <w:color w:val="4F81BD" w:themeColor="accent1"/>
+      <w:sz w:val="26"/>
+      <w:szCs w:val="26"/>
+    </w:rPr>
+  </w:style>
   <w:style w:type="character" w:default="1" w:styleId="Standardskriftforavsnitt">
     <w:name w:val="Default Paragraph Font"/>
     <w:uiPriority w:val="1"/>
@@ -1719,6 +3333,73 @@
       <w:iCs/>
       <w:color w:val="4F81BD" w:themeColor="accent1"/>
     </w:rPr>
+  </w:style>
+  <w:style w:type="character" w:styleId="Hyperkobling">
+    <w:name w:val="Hyperlink"/>
+    <w:basedOn w:val="Standardskriftforavsnitt"/>
+    <w:uiPriority w:val="99"/>
+    <w:unhideWhenUsed/>
+    <w:rsid w:val="007D493E"/>
+    <w:rPr>
+      <w:color w:val="0000FF" w:themeColor="hyperlink"/>
+      <w:u w:val="single"/>
+    </w:rPr>
+  </w:style>
+  <w:style w:type="character" w:customStyle="1" w:styleId="Overskrift2Tegn">
+    <w:name w:val="Overskrift 2 Tegn"/>
+    <w:basedOn w:val="Standardskriftforavsnitt"/>
+    <w:link w:val="Overskrift2"/>
+    <w:uiPriority w:val="9"/>
+    <w:rsid w:val="00536A14"/>
+    <w:rPr>
+      <w:rFonts w:asciiTheme="majorHAnsi" w:eastAsiaTheme="majorEastAsia" w:hAnsiTheme="majorHAnsi" w:cstheme="majorBidi"/>
+      <w:b/>
+      <w:bCs/>
+      <w:color w:val="4F81BD" w:themeColor="accent1"/>
+      <w:sz w:val="26"/>
+      <w:szCs w:val="26"/>
+    </w:rPr>
+  </w:style>
+  <w:style w:type="paragraph" w:styleId="Overskriftforinnholdsfortegnelse">
+    <w:name w:val="TOC Heading"/>
+    <w:basedOn w:val="Overskrift1"/>
+    <w:next w:val="Normal"/>
+    <w:uiPriority w:val="39"/>
+    <w:semiHidden/>
+    <w:unhideWhenUsed/>
+    <w:qFormat/>
+    <w:rsid w:val="00536A14"/>
+    <w:pPr>
+      <w:outlineLvl w:val="9"/>
+    </w:pPr>
+    <w:rPr>
+      <w:lang w:eastAsia="nb-NO"/>
+    </w:rPr>
+  </w:style>
+  <w:style w:type="paragraph" w:styleId="INNH1">
+    <w:name w:val="toc 1"/>
+    <w:basedOn w:val="Normal"/>
+    <w:next w:val="Normal"/>
+    <w:autoRedefine/>
+    <w:uiPriority w:val="39"/>
+    <w:unhideWhenUsed/>
+    <w:rsid w:val="00536A14"/>
+    <w:pPr>
+      <w:spacing w:after="100"/>
+    </w:pPr>
+  </w:style>
+  <w:style w:type="paragraph" w:styleId="INNH2">
+    <w:name w:val="toc 2"/>
+    <w:basedOn w:val="Normal"/>
+    <w:next w:val="Normal"/>
+    <w:autoRedefine/>
+    <w:uiPriority w:val="39"/>
+    <w:unhideWhenUsed/>
+    <w:rsid w:val="00536A14"/>
+    <w:pPr>
+      <w:spacing w:after="100"/>
+      <w:ind w:left="220"/>
+    </w:pPr>
   </w:style>
 </w:styles>
 </file>
@@ -1906,6 +3587,30 @@
       <w:szCs w:val="28"/>
     </w:rPr>
   </w:style>
+  <w:style w:type="paragraph" w:styleId="Overskrift2">
+    <w:name w:val="heading 2"/>
+    <w:basedOn w:val="Normal"/>
+    <w:next w:val="Normal"/>
+    <w:link w:val="Overskrift2Tegn"/>
+    <w:uiPriority w:val="9"/>
+    <w:unhideWhenUsed/>
+    <w:qFormat/>
+    <w:rsid w:val="00536A14"/>
+    <w:pPr>
+      <w:keepNext/>
+      <w:keepLines/>
+      <w:spacing w:before="200" w:after="0"/>
+      <w:outlineLvl w:val="1"/>
+    </w:pPr>
+    <w:rPr>
+      <w:rFonts w:asciiTheme="majorHAnsi" w:eastAsiaTheme="majorEastAsia" w:hAnsiTheme="majorHAnsi" w:cstheme="majorBidi"/>
+      <w:b/>
+      <w:bCs/>
+      <w:color w:val="4F81BD" w:themeColor="accent1"/>
+      <w:sz w:val="26"/>
+      <w:szCs w:val="26"/>
+    </w:rPr>
+  </w:style>
   <w:style w:type="character" w:default="1" w:styleId="Standardskriftforavsnitt">
     <w:name w:val="Default Paragraph Font"/>
     <w:uiPriority w:val="1"/>
@@ -2056,6 +3761,73 @@
       <w:iCs/>
       <w:color w:val="4F81BD" w:themeColor="accent1"/>
     </w:rPr>
+  </w:style>
+  <w:style w:type="character" w:styleId="Hyperkobling">
+    <w:name w:val="Hyperlink"/>
+    <w:basedOn w:val="Standardskriftforavsnitt"/>
+    <w:uiPriority w:val="99"/>
+    <w:unhideWhenUsed/>
+    <w:rsid w:val="007D493E"/>
+    <w:rPr>
+      <w:color w:val="0000FF" w:themeColor="hyperlink"/>
+      <w:u w:val="single"/>
+    </w:rPr>
+  </w:style>
+  <w:style w:type="character" w:customStyle="1" w:styleId="Overskrift2Tegn">
+    <w:name w:val="Overskrift 2 Tegn"/>
+    <w:basedOn w:val="Standardskriftforavsnitt"/>
+    <w:link w:val="Overskrift2"/>
+    <w:uiPriority w:val="9"/>
+    <w:rsid w:val="00536A14"/>
+    <w:rPr>
+      <w:rFonts w:asciiTheme="majorHAnsi" w:eastAsiaTheme="majorEastAsia" w:hAnsiTheme="majorHAnsi" w:cstheme="majorBidi"/>
+      <w:b/>
+      <w:bCs/>
+      <w:color w:val="4F81BD" w:themeColor="accent1"/>
+      <w:sz w:val="26"/>
+      <w:szCs w:val="26"/>
+    </w:rPr>
+  </w:style>
+  <w:style w:type="paragraph" w:styleId="Overskriftforinnholdsfortegnelse">
+    <w:name w:val="TOC Heading"/>
+    <w:basedOn w:val="Overskrift1"/>
+    <w:next w:val="Normal"/>
+    <w:uiPriority w:val="39"/>
+    <w:semiHidden/>
+    <w:unhideWhenUsed/>
+    <w:qFormat/>
+    <w:rsid w:val="00536A14"/>
+    <w:pPr>
+      <w:outlineLvl w:val="9"/>
+    </w:pPr>
+    <w:rPr>
+      <w:lang w:eastAsia="nb-NO"/>
+    </w:rPr>
+  </w:style>
+  <w:style w:type="paragraph" w:styleId="INNH1">
+    <w:name w:val="toc 1"/>
+    <w:basedOn w:val="Normal"/>
+    <w:next w:val="Normal"/>
+    <w:autoRedefine/>
+    <w:uiPriority w:val="39"/>
+    <w:unhideWhenUsed/>
+    <w:rsid w:val="00536A14"/>
+    <w:pPr>
+      <w:spacing w:after="100"/>
+    </w:pPr>
+  </w:style>
+  <w:style w:type="paragraph" w:styleId="INNH2">
+    <w:name w:val="toc 2"/>
+    <w:basedOn w:val="Normal"/>
+    <w:next w:val="Normal"/>
+    <w:autoRedefine/>
+    <w:uiPriority w:val="39"/>
+    <w:unhideWhenUsed/>
+    <w:rsid w:val="00536A14"/>
+    <w:pPr>
+      <w:spacing w:after="100"/>
+      <w:ind w:left="220"/>
+    </w:pPr>
   </w:style>
 </w:styles>
 </file>
@@ -2350,7 +4122,7 @@
 </file>
 
 <file path=customXml/itemProps1.xml><?xml version="1.0" encoding="utf-8"?>
-<ds:datastoreItem xmlns:ds="http://schemas.openxmlformats.org/officeDocument/2006/customXml" ds:itemID="{6135CEA7-6E7F-4AFE-98B5-AD80A00F3F22}">
+<ds:datastoreItem xmlns:ds="http://schemas.openxmlformats.org/officeDocument/2006/customXml" ds:itemID="{BDA5EE2F-CFFB-4879-ABDB-5A9F197A705C}">
   <ds:schemaRefs>
     <ds:schemaRef ds:uri="http://schemas.openxmlformats.org/officeDocument/2006/bibliography"/>
   </ds:schemaRefs>

</xml_diff>

<commit_message>
La til bilder til siden Pedalklubben
</commit_message>
<xml_diff>
--- a/Dokumentasjon/Pedalsport AS.docx
+++ b/Dokumentasjon/Pedalsport AS.docx
@@ -58,7 +58,7 @@
       <w:pPr>
         <w:pStyle w:val="Overskrift1"/>
       </w:pPr>
-      <w:bookmarkStart w:id="0" w:name="_Toc371335258"/>
+      <w:bookmarkStart w:id="0" w:name="_Toc371334392"/>
       <w:r>
         <w:lastRenderedPageBreak/>
         <w:t>Innholdsfortegnelse</w:t>
@@ -67,22 +67,21 @@
     </w:p>
     <w:sdt>
       <w:sdtPr>
-        <w:rPr>
-          <w:rFonts w:asciiTheme="minorHAnsi" w:eastAsiaTheme="minorHAnsi" w:hAnsiTheme="minorHAnsi" w:cstheme="minorBidi"/>
-          <w:b w:val="0"/>
-          <w:bCs w:val="0"/>
-          <w:color w:val="auto"/>
-          <w:sz w:val="22"/>
-          <w:szCs w:val="22"/>
-          <w:lang w:eastAsia="en-US"/>
-        </w:rPr>
         <w:id w:val="1710763701"/>
         <w:docPartObj>
           <w:docPartGallery w:val="Table of Contents"/>
           <w:docPartUnique/>
         </w:docPartObj>
       </w:sdtPr>
-      <w:sdtEndPr/>
+      <w:sdtEndPr>
+        <w:rPr>
+          <w:rFonts w:asciiTheme="minorHAnsi" w:eastAsiaTheme="minorHAnsi" w:hAnsiTheme="minorHAnsi" w:cstheme="minorBidi"/>
+          <w:color w:val="auto"/>
+          <w:sz w:val="22"/>
+          <w:szCs w:val="22"/>
+          <w:lang w:eastAsia="en-US"/>
+        </w:rPr>
+      </w:sdtEndPr>
       <w:sdtContent>
         <w:p>
           <w:pPr>
@@ -113,7 +112,7 @@
           <w:r>
             <w:fldChar w:fldCharType="separate"/>
           </w:r>
-          <w:hyperlink w:anchor="_Toc371335258" w:history="1">
+          <w:hyperlink w:anchor="_Toc371334392" w:history="1">
             <w:r>
               <w:rPr>
                 <w:rStyle w:val="Hyperkobling"/>
@@ -140,7 +139,7 @@
                 <w:noProof/>
                 <w:webHidden/>
               </w:rPr>
-              <w:instrText xml:space="preserve"> PAGEREF _Toc371335258 \h </w:instrText>
+              <w:instrText xml:space="preserve"> PAGEREF _Toc371334392 \h </w:instrText>
             </w:r>
             <w:r>
               <w:rPr>
@@ -183,7 +182,7 @@
               <w:lang w:eastAsia="nb-NO"/>
             </w:rPr>
           </w:pPr>
-          <w:hyperlink w:anchor="_Toc371335259" w:history="1">
+          <w:hyperlink w:anchor="_Toc371334393" w:history="1">
             <w:r>
               <w:rPr>
                 <w:rStyle w:val="Hyperkobling"/>
@@ -210,7 +209,7 @@
                 <w:noProof/>
                 <w:webHidden/>
               </w:rPr>
-              <w:instrText xml:space="preserve"> PAGEREF _Toc371335259 \h </w:instrText>
+              <w:instrText xml:space="preserve"> PAGEREF _Toc371334393 \h </w:instrText>
             </w:r>
             <w:r>
               <w:rPr>
@@ -253,7 +252,7 @@
               <w:lang w:eastAsia="nb-NO"/>
             </w:rPr>
           </w:pPr>
-          <w:hyperlink w:anchor="_Toc371335260" w:history="1">
+          <w:hyperlink w:anchor="_Toc371334394" w:history="1">
             <w:r>
               <w:rPr>
                 <w:rStyle w:val="Hyperkobling"/>
@@ -280,7 +279,7 @@
                 <w:noProof/>
                 <w:webHidden/>
               </w:rPr>
-              <w:instrText xml:space="preserve"> PAGEREF _Toc371335260 \h </w:instrText>
+              <w:instrText xml:space="preserve"> PAGEREF _Toc371334394 \h </w:instrText>
             </w:r>
             <w:r>
               <w:rPr>
@@ -323,7 +322,7 @@
               <w:lang w:eastAsia="nb-NO"/>
             </w:rPr>
           </w:pPr>
-          <w:hyperlink w:anchor="_Toc371335261" w:history="1">
+          <w:hyperlink w:anchor="_Toc371334395" w:history="1">
             <w:r>
               <w:rPr>
                 <w:rStyle w:val="Hyperkobling"/>
@@ -351,7 +350,7 @@
                 <w:noProof/>
                 <w:webHidden/>
               </w:rPr>
-              <w:instrText xml:space="preserve"> PAGEREF _Toc371335261 \h </w:instrText>
+              <w:instrText xml:space="preserve"> PAGEREF _Toc371334395 \h </w:instrText>
             </w:r>
             <w:r>
               <w:rPr>
@@ -394,7 +393,7 @@
               <w:lang w:eastAsia="nb-NO"/>
             </w:rPr>
           </w:pPr>
-          <w:hyperlink w:anchor="_Toc371335262" w:history="1">
+          <w:hyperlink w:anchor="_Toc371334396" w:history="1">
             <w:r>
               <w:rPr>
                 <w:rStyle w:val="Hyperkobling"/>
@@ -422,7 +421,7 @@
                 <w:noProof/>
                 <w:webHidden/>
               </w:rPr>
-              <w:instrText xml:space="preserve"> PAGEREF _Toc371335262 \h </w:instrText>
+              <w:instrText xml:space="preserve"> PAGEREF _Toc371334396 \h </w:instrText>
             </w:r>
             <w:r>
               <w:rPr>
@@ -465,7 +464,7 @@
               <w:lang w:eastAsia="nb-NO"/>
             </w:rPr>
           </w:pPr>
-          <w:hyperlink w:anchor="_Toc371335263" w:history="1">
+          <w:hyperlink w:anchor="_Toc371334397" w:history="1">
             <w:r>
               <w:rPr>
                 <w:rStyle w:val="Hyperkobling"/>
@@ -493,7 +492,7 @@
                 <w:noProof/>
                 <w:webHidden/>
               </w:rPr>
-              <w:instrText xml:space="preserve"> PAGEREF _Toc371335263 \h </w:instrText>
+              <w:instrText xml:space="preserve"> PAGEREF _Toc371334397 \h </w:instrText>
             </w:r>
             <w:r>
               <w:rPr>
@@ -536,7 +535,7 @@
               <w:lang w:eastAsia="nb-NO"/>
             </w:rPr>
           </w:pPr>
-          <w:hyperlink w:anchor="_Toc371335264" w:history="1">
+          <w:hyperlink w:anchor="_Toc371334398" w:history="1">
             <w:r>
               <w:rPr>
                 <w:rStyle w:val="Hyperkobling"/>
@@ -564,7 +563,7 @@
                 <w:noProof/>
                 <w:webHidden/>
               </w:rPr>
-              <w:instrText xml:space="preserve"> PAGEREF _Toc371335264 \h </w:instrText>
+              <w:instrText xml:space="preserve"> PAGEREF _Toc371334398 \h </w:instrText>
             </w:r>
             <w:r>
               <w:rPr>
@@ -607,7 +606,7 @@
               <w:lang w:eastAsia="nb-NO"/>
             </w:rPr>
           </w:pPr>
-          <w:hyperlink w:anchor="_Toc371335265" w:history="1">
+          <w:hyperlink w:anchor="_Toc371334399" w:history="1">
             <w:r>
               <w:rPr>
                 <w:rStyle w:val="Hyperkobling"/>
@@ -635,7 +634,7 @@
                 <w:noProof/>
                 <w:webHidden/>
               </w:rPr>
-              <w:instrText xml:space="preserve"> PAGEREF _Toc371335265 \h </w:instrText>
+              <w:instrText xml:space="preserve"> PAGEREF _Toc371334399 \h </w:instrText>
             </w:r>
             <w:r>
               <w:rPr>
@@ -678,7 +677,7 @@
               <w:lang w:eastAsia="nb-NO"/>
             </w:rPr>
           </w:pPr>
-          <w:hyperlink w:anchor="_Toc371335266" w:history="1">
+          <w:hyperlink w:anchor="_Toc371334400" w:history="1">
             <w:r>
               <w:rPr>
                 <w:rStyle w:val="Hyperkobling"/>
@@ -706,7 +705,7 @@
                 <w:noProof/>
                 <w:webHidden/>
               </w:rPr>
-              <w:instrText xml:space="preserve"> PAGEREF _Toc371335266 \h </w:instrText>
+              <w:instrText xml:space="preserve"> PAGEREF _Toc371334400 \h </w:instrText>
             </w:r>
             <w:r>
               <w:rPr>
@@ -749,7 +748,7 @@
               <w:lang w:eastAsia="nb-NO"/>
             </w:rPr>
           </w:pPr>
-          <w:hyperlink w:anchor="_Toc371335267" w:history="1">
+          <w:hyperlink w:anchor="_Toc371334401" w:history="1">
             <w:r>
               <w:rPr>
                 <w:rStyle w:val="Hyperkobling"/>
@@ -777,7 +776,7 @@
                 <w:noProof/>
                 <w:webHidden/>
               </w:rPr>
-              <w:instrText xml:space="preserve"> PAGEREF _Toc371335267 \h </w:instrText>
+              <w:instrText xml:space="preserve"> PAGEREF _Toc371334401 \h </w:instrText>
             </w:r>
             <w:r>
               <w:rPr>
@@ -820,7 +819,7 @@
               <w:lang w:eastAsia="nb-NO"/>
             </w:rPr>
           </w:pPr>
-          <w:hyperlink w:anchor="_Toc371335268" w:history="1">
+          <w:hyperlink w:anchor="_Toc371334402" w:history="1">
             <w:r>
               <w:rPr>
                 <w:rStyle w:val="Hyperkobling"/>
@@ -848,7 +847,7 @@
                 <w:noProof/>
                 <w:webHidden/>
               </w:rPr>
-              <w:instrText xml:space="preserve"> PAGEREF _Toc371335268 \h </w:instrText>
+              <w:instrText xml:space="preserve"> PAGEREF _Toc371334402 \h </w:instrText>
             </w:r>
             <w:r>
               <w:rPr>
@@ -891,7 +890,7 @@
               <w:lang w:eastAsia="nb-NO"/>
             </w:rPr>
           </w:pPr>
-          <w:hyperlink w:anchor="_Toc371335269" w:history="1">
+          <w:hyperlink w:anchor="_Toc371334403" w:history="1">
             <w:r>
               <w:rPr>
                 <w:rStyle w:val="Hyperkobling"/>
@@ -919,7 +918,7 @@
                 <w:noProof/>
                 <w:webHidden/>
               </w:rPr>
-              <w:instrText xml:space="preserve"> PAGEREF _Toc371335269 \h </w:instrText>
+              <w:instrText xml:space="preserve"> PAGEREF _Toc371334403 \h </w:instrText>
             </w:r>
             <w:r>
               <w:rPr>
@@ -962,7 +961,7 @@
               <w:lang w:eastAsia="nb-NO"/>
             </w:rPr>
           </w:pPr>
-          <w:hyperlink w:anchor="_Toc371335270" w:history="1">
+          <w:hyperlink w:anchor="_Toc371334404" w:history="1">
             <w:r>
               <w:rPr>
                 <w:rStyle w:val="Hyperkobling"/>
@@ -989,7 +988,7 @@
                 <w:noProof/>
                 <w:webHidden/>
               </w:rPr>
-              <w:instrText xml:space="preserve"> PAGEREF _Toc371335270 \h </w:instrText>
+              <w:instrText xml:space="preserve"> PAGEREF _Toc371334404 \h </w:instrText>
             </w:r>
             <w:r>
               <w:rPr>
@@ -1032,7 +1031,7 @@
               <w:lang w:eastAsia="nb-NO"/>
             </w:rPr>
           </w:pPr>
-          <w:hyperlink w:anchor="_Toc371335271" w:history="1">
+          <w:hyperlink w:anchor="_Toc371334405" w:history="1">
             <w:r>
               <w:rPr>
                 <w:rStyle w:val="Hyperkobling"/>
@@ -1059,7 +1058,7 @@
                 <w:noProof/>
                 <w:webHidden/>
               </w:rPr>
-              <w:instrText xml:space="preserve"> PAGEREF _Toc371335271 \h </w:instrText>
+              <w:instrText xml:space="preserve"> PAGEREF _Toc371334405 \h </w:instrText>
             </w:r>
             <w:r>
               <w:rPr>
@@ -1102,7 +1101,7 @@
               <w:lang w:eastAsia="nb-NO"/>
             </w:rPr>
           </w:pPr>
-          <w:hyperlink w:anchor="_Toc371335272" w:history="1">
+          <w:hyperlink w:anchor="_Toc371334406" w:history="1">
             <w:r>
               <w:rPr>
                 <w:rStyle w:val="Hyperkobling"/>
@@ -1129,7 +1128,7 @@
                 <w:noProof/>
                 <w:webHidden/>
               </w:rPr>
-              <w:instrText xml:space="preserve"> PAGEREF _Toc371335272 \h </w:instrText>
+              <w:instrText xml:space="preserve"> PAGEREF _Toc371334406 \h </w:instrText>
             </w:r>
             <w:r>
               <w:rPr>
@@ -1172,7 +1171,7 @@
               <w:lang w:eastAsia="nb-NO"/>
             </w:rPr>
           </w:pPr>
-          <w:hyperlink w:anchor="_Toc371335273" w:history="1">
+          <w:hyperlink w:anchor="_Toc371334407" w:history="1">
             <w:r>
               <w:rPr>
                 <w:rStyle w:val="Hyperkobling"/>
@@ -1199,7 +1198,7 @@
                 <w:noProof/>
                 <w:webHidden/>
               </w:rPr>
-              <w:instrText xml:space="preserve"> PAGEREF _Toc371335273 \h </w:instrText>
+              <w:instrText xml:space="preserve"> PAGEREF _Toc371334407 \h </w:instrText>
             </w:r>
             <w:r>
               <w:rPr>
@@ -1242,11 +1241,10 @@
               <w:lang w:eastAsia="nb-NO"/>
             </w:rPr>
           </w:pPr>
-          <w:hyperlink w:anchor="_Toc371335274" w:history="1">
+          <w:hyperlink w:anchor="_Toc371334408" w:history="1">
             <w:r>
               <w:rPr>
                 <w:rStyle w:val="Hyperkobling"/>
-                <w:i/>
                 <w:noProof/>
               </w:rPr>
               <w:t>Butikk</w:t>
@@ -1270,7 +1268,7 @@
                 <w:noProof/>
                 <w:webHidden/>
               </w:rPr>
-              <w:instrText xml:space="preserve"> PAGEREF _Toc371335274 \h </w:instrText>
+              <w:instrText xml:space="preserve"> PAGEREF _Toc371334408 \h </w:instrText>
             </w:r>
             <w:r>
               <w:rPr>
@@ -1291,432 +1289,6 @@
                 <w:webHidden/>
               </w:rPr>
               <w:t>8</w:t>
-            </w:r>
-            <w:r>
-              <w:rPr>
-                <w:noProof/>
-                <w:webHidden/>
-              </w:rPr>
-              <w:fldChar w:fldCharType="end"/>
-            </w:r>
-          </w:hyperlink>
-        </w:p>
-        <w:p>
-          <w:pPr>
-            <w:pStyle w:val="INNH2"/>
-            <w:tabs>
-              <w:tab w:val="right" w:leader="dot" w:pos="9062"/>
-            </w:tabs>
-            <w:rPr>
-              <w:rFonts w:eastAsiaTheme="minorEastAsia"/>
-              <w:noProof/>
-              <w:lang w:eastAsia="nb-NO"/>
-            </w:rPr>
-          </w:pPr>
-          <w:hyperlink w:anchor="_Toc371335275" w:history="1">
-            <w:r>
-              <w:rPr>
-                <w:rStyle w:val="Hyperkobling"/>
-                <w:i/>
-                <w:noProof/>
-              </w:rPr>
-              <w:t>Kontakt Oss</w:t>
-            </w:r>
-            <w:r>
-              <w:rPr>
-                <w:noProof/>
-                <w:webHidden/>
-              </w:rPr>
-              <w:tab/>
-            </w:r>
-            <w:r>
-              <w:rPr>
-                <w:noProof/>
-                <w:webHidden/>
-              </w:rPr>
-              <w:fldChar w:fldCharType="begin"/>
-            </w:r>
-            <w:r>
-              <w:rPr>
-                <w:noProof/>
-                <w:webHidden/>
-              </w:rPr>
-              <w:instrText xml:space="preserve"> PAGEREF _Toc371335275 \h </w:instrText>
-            </w:r>
-            <w:r>
-              <w:rPr>
-                <w:noProof/>
-                <w:webHidden/>
-              </w:rPr>
-            </w:r>
-            <w:r>
-              <w:rPr>
-                <w:noProof/>
-                <w:webHidden/>
-              </w:rPr>
-              <w:fldChar w:fldCharType="separate"/>
-            </w:r>
-            <w:r>
-              <w:rPr>
-                <w:noProof/>
-                <w:webHidden/>
-              </w:rPr>
-              <w:t>8</w:t>
-            </w:r>
-            <w:r>
-              <w:rPr>
-                <w:noProof/>
-                <w:webHidden/>
-              </w:rPr>
-              <w:fldChar w:fldCharType="end"/>
-            </w:r>
-          </w:hyperlink>
-        </w:p>
-        <w:p>
-          <w:pPr>
-            <w:pStyle w:val="INNH2"/>
-            <w:tabs>
-              <w:tab w:val="right" w:leader="dot" w:pos="9062"/>
-            </w:tabs>
-            <w:rPr>
-              <w:rFonts w:eastAsiaTheme="minorEastAsia"/>
-              <w:noProof/>
-              <w:lang w:eastAsia="nb-NO"/>
-            </w:rPr>
-          </w:pPr>
-          <w:hyperlink w:anchor="_Toc371335276" w:history="1">
-            <w:r>
-              <w:rPr>
-                <w:rStyle w:val="Hyperkobling"/>
-                <w:i/>
-                <w:noProof/>
-              </w:rPr>
-              <w:t>Om Oss</w:t>
-            </w:r>
-            <w:r>
-              <w:rPr>
-                <w:noProof/>
-                <w:webHidden/>
-              </w:rPr>
-              <w:tab/>
-            </w:r>
-            <w:r>
-              <w:rPr>
-                <w:noProof/>
-                <w:webHidden/>
-              </w:rPr>
-              <w:fldChar w:fldCharType="begin"/>
-            </w:r>
-            <w:r>
-              <w:rPr>
-                <w:noProof/>
-                <w:webHidden/>
-              </w:rPr>
-              <w:instrText xml:space="preserve"> PAGEREF _Toc371335276 \h </w:instrText>
-            </w:r>
-            <w:r>
-              <w:rPr>
-                <w:noProof/>
-                <w:webHidden/>
-              </w:rPr>
-            </w:r>
-            <w:r>
-              <w:rPr>
-                <w:noProof/>
-                <w:webHidden/>
-              </w:rPr>
-              <w:fldChar w:fldCharType="separate"/>
-            </w:r>
-            <w:r>
-              <w:rPr>
-                <w:noProof/>
-                <w:webHidden/>
-              </w:rPr>
-              <w:t>9</w:t>
-            </w:r>
-            <w:r>
-              <w:rPr>
-                <w:noProof/>
-                <w:webHidden/>
-              </w:rPr>
-              <w:fldChar w:fldCharType="end"/>
-            </w:r>
-          </w:hyperlink>
-        </w:p>
-        <w:p>
-          <w:pPr>
-            <w:pStyle w:val="INNH2"/>
-            <w:tabs>
-              <w:tab w:val="right" w:leader="dot" w:pos="9062"/>
-            </w:tabs>
-            <w:rPr>
-              <w:rFonts w:eastAsiaTheme="minorEastAsia"/>
-              <w:noProof/>
-              <w:lang w:eastAsia="nb-NO"/>
-            </w:rPr>
-          </w:pPr>
-          <w:hyperlink w:anchor="_Toc371335277" w:history="1">
-            <w:r>
-              <w:rPr>
-                <w:rStyle w:val="Hyperkobling"/>
-                <w:i/>
-                <w:noProof/>
-              </w:rPr>
-              <w:t>Pedalbladet</w:t>
-            </w:r>
-            <w:r>
-              <w:rPr>
-                <w:noProof/>
-                <w:webHidden/>
-              </w:rPr>
-              <w:tab/>
-            </w:r>
-            <w:r>
-              <w:rPr>
-                <w:noProof/>
-                <w:webHidden/>
-              </w:rPr>
-              <w:fldChar w:fldCharType="begin"/>
-            </w:r>
-            <w:r>
-              <w:rPr>
-                <w:noProof/>
-                <w:webHidden/>
-              </w:rPr>
-              <w:instrText xml:space="preserve"> PAGEREF _Toc371335277 \h </w:instrText>
-            </w:r>
-            <w:r>
-              <w:rPr>
-                <w:noProof/>
-                <w:webHidden/>
-              </w:rPr>
-            </w:r>
-            <w:r>
-              <w:rPr>
-                <w:noProof/>
-                <w:webHidden/>
-              </w:rPr>
-              <w:fldChar w:fldCharType="separate"/>
-            </w:r>
-            <w:r>
-              <w:rPr>
-                <w:noProof/>
-                <w:webHidden/>
-              </w:rPr>
-              <w:t>9</w:t>
-            </w:r>
-            <w:r>
-              <w:rPr>
-                <w:noProof/>
-                <w:webHidden/>
-              </w:rPr>
-              <w:fldChar w:fldCharType="end"/>
-            </w:r>
-          </w:hyperlink>
-        </w:p>
-        <w:p>
-          <w:pPr>
-            <w:pStyle w:val="INNH2"/>
-            <w:tabs>
-              <w:tab w:val="right" w:leader="dot" w:pos="9062"/>
-            </w:tabs>
-            <w:rPr>
-              <w:rFonts w:eastAsiaTheme="minorEastAsia"/>
-              <w:noProof/>
-              <w:lang w:eastAsia="nb-NO"/>
-            </w:rPr>
-          </w:pPr>
-          <w:hyperlink w:anchor="_Toc371335278" w:history="1">
-            <w:r>
-              <w:rPr>
-                <w:rStyle w:val="Hyperkobling"/>
-                <w:i/>
-                <w:noProof/>
-              </w:rPr>
-              <w:t>Pedalklubben</w:t>
-            </w:r>
-            <w:r>
-              <w:rPr>
-                <w:noProof/>
-                <w:webHidden/>
-              </w:rPr>
-              <w:tab/>
-            </w:r>
-            <w:r>
-              <w:rPr>
-                <w:noProof/>
-                <w:webHidden/>
-              </w:rPr>
-              <w:fldChar w:fldCharType="begin"/>
-            </w:r>
-            <w:r>
-              <w:rPr>
-                <w:noProof/>
-                <w:webHidden/>
-              </w:rPr>
-              <w:instrText xml:space="preserve"> PAGEREF _Toc371335278 \h </w:instrText>
-            </w:r>
-            <w:r>
-              <w:rPr>
-                <w:noProof/>
-                <w:webHidden/>
-              </w:rPr>
-            </w:r>
-            <w:r>
-              <w:rPr>
-                <w:noProof/>
-                <w:webHidden/>
-              </w:rPr>
-              <w:fldChar w:fldCharType="separate"/>
-            </w:r>
-            <w:r>
-              <w:rPr>
-                <w:noProof/>
-                <w:webHidden/>
-              </w:rPr>
-              <w:t>10</w:t>
-            </w:r>
-            <w:r>
-              <w:rPr>
-                <w:noProof/>
-                <w:webHidden/>
-              </w:rPr>
-              <w:fldChar w:fldCharType="end"/>
-            </w:r>
-          </w:hyperlink>
-        </w:p>
-        <w:p>
-          <w:pPr>
-            <w:pStyle w:val="INNH2"/>
-            <w:tabs>
-              <w:tab w:val="right" w:leader="dot" w:pos="9062"/>
-            </w:tabs>
-            <w:rPr>
-              <w:rFonts w:eastAsiaTheme="minorEastAsia"/>
-              <w:noProof/>
-              <w:lang w:eastAsia="nb-NO"/>
-            </w:rPr>
-          </w:pPr>
-          <w:hyperlink w:anchor="_Toc371335279" w:history="1">
-            <w:r>
-              <w:rPr>
-                <w:rStyle w:val="Hyperkobling"/>
-                <w:i/>
-                <w:noProof/>
-              </w:rPr>
-              <w:t>Sykkelruter</w:t>
-            </w:r>
-            <w:r>
-              <w:rPr>
-                <w:noProof/>
-                <w:webHidden/>
-              </w:rPr>
-              <w:tab/>
-            </w:r>
-            <w:r>
-              <w:rPr>
-                <w:noProof/>
-                <w:webHidden/>
-              </w:rPr>
-              <w:fldChar w:fldCharType="begin"/>
-            </w:r>
-            <w:r>
-              <w:rPr>
-                <w:noProof/>
-                <w:webHidden/>
-              </w:rPr>
-              <w:instrText xml:space="preserve"> PAGEREF _Toc371335279 \h </w:instrText>
-            </w:r>
-            <w:r>
-              <w:rPr>
-                <w:noProof/>
-                <w:webHidden/>
-              </w:rPr>
-            </w:r>
-            <w:r>
-              <w:rPr>
-                <w:noProof/>
-                <w:webHidden/>
-              </w:rPr>
-              <w:fldChar w:fldCharType="separate"/>
-            </w:r>
-            <w:r>
-              <w:rPr>
-                <w:noProof/>
-                <w:webHidden/>
-              </w:rPr>
-              <w:t>10</w:t>
-            </w:r>
-            <w:r>
-              <w:rPr>
-                <w:noProof/>
-                <w:webHidden/>
-              </w:rPr>
-              <w:fldChar w:fldCharType="end"/>
-            </w:r>
-          </w:hyperlink>
-        </w:p>
-        <w:p>
-          <w:pPr>
-            <w:pStyle w:val="INNH2"/>
-            <w:tabs>
-              <w:tab w:val="right" w:leader="dot" w:pos="9062"/>
-            </w:tabs>
-            <w:rPr>
-              <w:rFonts w:eastAsiaTheme="minorEastAsia"/>
-              <w:noProof/>
-              <w:lang w:eastAsia="nb-NO"/>
-            </w:rPr>
-          </w:pPr>
-          <w:hyperlink w:anchor="_Toc371335280" w:history="1">
-            <w:r>
-              <w:rPr>
-                <w:rStyle w:val="Hyperkobling"/>
-                <w:i/>
-                <w:noProof/>
-              </w:rPr>
-              <w:t>Verksted</w:t>
-            </w:r>
-            <w:r>
-              <w:rPr>
-                <w:noProof/>
-                <w:webHidden/>
-              </w:rPr>
-              <w:tab/>
-            </w:r>
-            <w:r>
-              <w:rPr>
-                <w:noProof/>
-                <w:webHidden/>
-              </w:rPr>
-              <w:fldChar w:fldCharType="begin"/>
-            </w:r>
-            <w:r>
-              <w:rPr>
-                <w:noProof/>
-                <w:webHidden/>
-              </w:rPr>
-              <w:instrText xml:space="preserve"> PAGEREF _Toc371335280 \h </w:instrText>
-            </w:r>
-            <w:r>
-              <w:rPr>
-                <w:noProof/>
-                <w:webHidden/>
-              </w:rPr>
-            </w:r>
-            <w:r>
-              <w:rPr>
-                <w:noProof/>
-                <w:webHidden/>
-              </w:rPr>
-              <w:fldChar w:fldCharType="separate"/>
-            </w:r>
-            <w:r>
-              <w:rPr>
-                <w:noProof/>
-                <w:webHidden/>
-              </w:rPr>
-              <w:t>11</w:t>
             </w:r>
             <w:r>
               <w:rPr>
@@ -1763,7 +1335,7 @@
       <w:pPr>
         <w:pStyle w:val="Overskrift1"/>
       </w:pPr>
-      <w:bookmarkStart w:id="1" w:name="_Toc371335259"/>
+      <w:bookmarkStart w:id="1" w:name="_Toc371334393"/>
       <w:r>
         <w:lastRenderedPageBreak/>
         <w:t>Prosjektplan</w:t>
@@ -1930,9 +1502,11 @@
             <w:tcW w:w="4766" w:type="dxa"/>
           </w:tcPr>
           <w:p>
+            <w:proofErr w:type="spellStart"/>
             <w:r>
               <w:t>Brief</w:t>
             </w:r>
+            <w:proofErr w:type="spellEnd"/>
           </w:p>
         </w:tc>
         <w:tc>
@@ -2003,13 +1577,7 @@
           <w:tcPr>
             <w:tcW w:w="1042" w:type="dxa"/>
           </w:tcPr>
-          <w:p>
-            <w:r>
-              <w:t>04.10.13</w:t>
-            </w:r>
-            <w:bookmarkStart w:id="2" w:name="_GoBack"/>
-            <w:bookmarkEnd w:id="2"/>
-          </w:p>
+          <w:p/>
         </w:tc>
         <w:tc>
           <w:tcPr>
@@ -2058,8 +1626,13 @@
             <w:tcW w:w="4766" w:type="dxa"/>
           </w:tcPr>
           <w:p>
-            <w:r>
-              <w:t>Wideframes (skisser)</w:t>
+            <w:proofErr w:type="spellStart"/>
+            <w:r>
+              <w:t>Wideframes</w:t>
+            </w:r>
+            <w:proofErr w:type="spellEnd"/>
+            <w:r>
+              <w:t xml:space="preserve"> (skisser)</w:t>
             </w:r>
           </w:p>
         </w:tc>
@@ -2097,8 +1670,13 @@
           </w:tcPr>
           <w:p>
             <w:r>
-              <w:t>Knapper/navigasjonsmal</w:t>
-            </w:r>
+              <w:t>Knapper/</w:t>
+            </w:r>
+            <w:proofErr w:type="spellStart"/>
+            <w:r>
+              <w:t>navigasjonsmal</w:t>
+            </w:r>
+            <w:proofErr w:type="spellEnd"/>
           </w:p>
         </w:tc>
         <w:tc>
@@ -2257,8 +1835,13 @@
           </w:tcPr>
           <w:p>
             <w:r>
-              <w:t>Oppsett av template</w:t>
-            </w:r>
+              <w:t xml:space="preserve">Oppsett av </w:t>
+            </w:r>
+            <w:proofErr w:type="spellStart"/>
+            <w:r>
+              <w:t>template</w:t>
+            </w:r>
+            <w:proofErr w:type="spellEnd"/>
           </w:p>
         </w:tc>
         <w:tc>
@@ -2319,11 +1902,7 @@
           <w:tcPr>
             <w:tcW w:w="1101" w:type="dxa"/>
           </w:tcPr>
-          <w:p>
-            <w:r>
-              <w:t>06.11.13</w:t>
-            </w:r>
-          </w:p>
+          <w:p/>
         </w:tc>
         <w:tc>
           <w:tcPr>
@@ -2335,21 +1914,13 @@
           <w:tcPr>
             <w:tcW w:w="4766" w:type="dxa"/>
           </w:tcPr>
-          <w:p>
-            <w:r>
-              <w:t>Ta/finne bilder</w:t>
-            </w:r>
-          </w:p>
+          <w:p/>
         </w:tc>
         <w:tc>
           <w:tcPr>
             <w:tcW w:w="2303" w:type="dxa"/>
           </w:tcPr>
-          <w:p>
-            <w:r>
-              <w:t>Alle</w:t>
-            </w:r>
-          </w:p>
+          <w:p/>
         </w:tc>
       </w:tr>
       <w:tr>
@@ -2369,7 +1940,11 @@
           <w:tcPr>
             <w:tcW w:w="4766" w:type="dxa"/>
           </w:tcPr>
-          <w:p/>
+          <w:p>
+            <w:r>
+              <w:t>Ta/finne bilder</w:t>
+            </w:r>
+          </w:p>
         </w:tc>
         <w:tc>
           <w:tcPr>
@@ -2395,7 +1970,11 @@
           <w:tcPr>
             <w:tcW w:w="4766" w:type="dxa"/>
           </w:tcPr>
-          <w:p/>
+          <w:p>
+            <w:r>
+              <w:t>Index</w:t>
+            </w:r>
+          </w:p>
         </w:tc>
         <w:tc>
           <w:tcPr>
@@ -2421,7 +2000,11 @@
           <w:tcPr>
             <w:tcW w:w="4766" w:type="dxa"/>
           </w:tcPr>
-          <w:p/>
+          <w:p>
+            <w:r>
+              <w:t>Butikk</w:t>
+            </w:r>
+          </w:p>
         </w:tc>
         <w:tc>
           <w:tcPr>
@@ -2447,13 +2030,21 @@
           <w:tcPr>
             <w:tcW w:w="4766" w:type="dxa"/>
           </w:tcPr>
-          <w:p/>
+          <w:p>
+            <w:r>
+              <w:t>Verksted</w:t>
+            </w:r>
+          </w:p>
         </w:tc>
         <w:tc>
           <w:tcPr>
             <w:tcW w:w="2303" w:type="dxa"/>
           </w:tcPr>
-          <w:p/>
+          <w:p>
+            <w:r>
+              <w:t>Anders og Morten</w:t>
+            </w:r>
+          </w:p>
         </w:tc>
       </w:tr>
       <w:tr>
@@ -2473,189 +2064,17 @@
           <w:tcPr>
             <w:tcW w:w="4766" w:type="dxa"/>
           </w:tcPr>
+          <w:p>
+            <w:r>
+              <w:t>Sykkelruter</w:t>
+            </w:r>
+          </w:p>
+        </w:tc>
+        <w:tc>
+          <w:tcPr>
+            <w:tcW w:w="2303" w:type="dxa"/>
+          </w:tcPr>
           <w:p/>
-        </w:tc>
-        <w:tc>
-          <w:tcPr>
-            <w:tcW w:w="2303" w:type="dxa"/>
-          </w:tcPr>
-          <w:p/>
-        </w:tc>
-      </w:tr>
-      <w:tr>
-        <w:tc>
-          <w:tcPr>
-            <w:tcW w:w="1101" w:type="dxa"/>
-          </w:tcPr>
-          <w:p/>
-        </w:tc>
-        <w:tc>
-          <w:tcPr>
-            <w:tcW w:w="1042" w:type="dxa"/>
-          </w:tcPr>
-          <w:p/>
-        </w:tc>
-        <w:tc>
-          <w:tcPr>
-            <w:tcW w:w="4766" w:type="dxa"/>
-          </w:tcPr>
-          <w:p/>
-        </w:tc>
-        <w:tc>
-          <w:tcPr>
-            <w:tcW w:w="2303" w:type="dxa"/>
-          </w:tcPr>
-          <w:p/>
-        </w:tc>
-      </w:tr>
-      <w:tr>
-        <w:tc>
-          <w:tcPr>
-            <w:tcW w:w="1101" w:type="dxa"/>
-          </w:tcPr>
-          <w:p/>
-        </w:tc>
-        <w:tc>
-          <w:tcPr>
-            <w:tcW w:w="1042" w:type="dxa"/>
-          </w:tcPr>
-          <w:p/>
-        </w:tc>
-        <w:tc>
-          <w:tcPr>
-            <w:tcW w:w="4766" w:type="dxa"/>
-          </w:tcPr>
-          <w:p/>
-        </w:tc>
-        <w:tc>
-          <w:tcPr>
-            <w:tcW w:w="2303" w:type="dxa"/>
-          </w:tcPr>
-          <w:p/>
-        </w:tc>
-      </w:tr>
-      <w:tr>
-        <w:tc>
-          <w:tcPr>
-            <w:tcW w:w="1101" w:type="dxa"/>
-          </w:tcPr>
-          <w:p/>
-        </w:tc>
-        <w:tc>
-          <w:tcPr>
-            <w:tcW w:w="1042" w:type="dxa"/>
-          </w:tcPr>
-          <w:p/>
-        </w:tc>
-        <w:tc>
-          <w:tcPr>
-            <w:tcW w:w="4766" w:type="dxa"/>
-          </w:tcPr>
-          <w:p>
-            <w:r>
-              <w:t>Index</w:t>
-            </w:r>
-          </w:p>
-        </w:tc>
-        <w:tc>
-          <w:tcPr>
-            <w:tcW w:w="2303" w:type="dxa"/>
-          </w:tcPr>
-          <w:p/>
-        </w:tc>
-      </w:tr>
-      <w:tr>
-        <w:tc>
-          <w:tcPr>
-            <w:tcW w:w="1101" w:type="dxa"/>
-          </w:tcPr>
-          <w:p/>
-        </w:tc>
-        <w:tc>
-          <w:tcPr>
-            <w:tcW w:w="1042" w:type="dxa"/>
-          </w:tcPr>
-          <w:p/>
-        </w:tc>
-        <w:tc>
-          <w:tcPr>
-            <w:tcW w:w="4766" w:type="dxa"/>
-          </w:tcPr>
-          <w:p>
-            <w:r>
-              <w:t>Butikk</w:t>
-            </w:r>
-          </w:p>
-        </w:tc>
-        <w:tc>
-          <w:tcPr>
-            <w:tcW w:w="2303" w:type="dxa"/>
-          </w:tcPr>
-          <w:p/>
-        </w:tc>
-      </w:tr>
-      <w:tr>
-        <w:tc>
-          <w:tcPr>
-            <w:tcW w:w="1101" w:type="dxa"/>
-          </w:tcPr>
-          <w:p/>
-        </w:tc>
-        <w:tc>
-          <w:tcPr>
-            <w:tcW w:w="1042" w:type="dxa"/>
-          </w:tcPr>
-          <w:p/>
-        </w:tc>
-        <w:tc>
-          <w:tcPr>
-            <w:tcW w:w="4766" w:type="dxa"/>
-          </w:tcPr>
-          <w:p>
-            <w:r>
-              <w:t>Verksted</w:t>
-            </w:r>
-          </w:p>
-        </w:tc>
-        <w:tc>
-          <w:tcPr>
-            <w:tcW w:w="2303" w:type="dxa"/>
-          </w:tcPr>
-          <w:p/>
-        </w:tc>
-      </w:tr>
-      <w:tr>
-        <w:tc>
-          <w:tcPr>
-            <w:tcW w:w="1101" w:type="dxa"/>
-          </w:tcPr>
-          <w:p/>
-        </w:tc>
-        <w:tc>
-          <w:tcPr>
-            <w:tcW w:w="1042" w:type="dxa"/>
-          </w:tcPr>
-          <w:p/>
-        </w:tc>
-        <w:tc>
-          <w:tcPr>
-            <w:tcW w:w="4766" w:type="dxa"/>
-          </w:tcPr>
-          <w:p>
-            <w:r>
-              <w:t>Sykkelruter</w:t>
-            </w:r>
-          </w:p>
-        </w:tc>
-        <w:tc>
-          <w:tcPr>
-            <w:tcW w:w="2303" w:type="dxa"/>
-          </w:tcPr>
-          <w:p>
-            <w:r>
-              <w:t>Anders og Morten</w:t>
-            </w:r>
-          </w:p>
         </w:tc>
       </w:tr>
       <w:tr>
@@ -2720,9 +2139,11 @@
       </w:tr>
     </w:tbl>
     <w:p>
+      <w:proofErr w:type="spellStart"/>
       <w:r>
         <w:t>Powerpoint</w:t>
       </w:r>
+      <w:proofErr w:type="spellEnd"/>
       <w:r>
         <w:br/>
         <w:t>Prototype</w:t>
@@ -2757,15 +2178,17 @@
       <w:pPr>
         <w:pStyle w:val="Overskrift1"/>
       </w:pPr>
-      <w:bookmarkStart w:id="3" w:name="_Toc371335260"/>
+      <w:bookmarkStart w:id="2" w:name="_Toc371334394"/>
+      <w:proofErr w:type="spellStart"/>
       <w:r>
         <w:lastRenderedPageBreak/>
         <w:t>Brief</w:t>
       </w:r>
-      <w:bookmarkEnd w:id="3"/>
+      <w:bookmarkEnd w:id="2"/>
+      <w:proofErr w:type="spellEnd"/>
     </w:p>
     <w:p>
-      <w:bookmarkStart w:id="4" w:name="_Toc371335261"/>
+      <w:bookmarkStart w:id="3" w:name="_Toc371334395"/>
       <w:r>
         <w:rPr>
           <w:rStyle w:val="Overskrift2Tegn"/>
@@ -2773,7 +2196,7 @@
         </w:rPr>
         <w:t>Kunde</w:t>
       </w:r>
-      <w:bookmarkEnd w:id="4"/>
+      <w:bookmarkEnd w:id="3"/>
       <w:r>
         <w:rPr>
           <w:rStyle w:val="Overskrift2Tegn"/>
@@ -2786,7 +2209,7 @@
       </w:r>
     </w:p>
     <w:p>
-      <w:bookmarkStart w:id="5" w:name="_Toc371335262"/>
+      <w:bookmarkStart w:id="4" w:name="_Toc371334396"/>
       <w:r>
         <w:rPr>
           <w:rStyle w:val="Overskrift2Tegn"/>
@@ -2794,7 +2217,7 @@
         </w:rPr>
         <w:t>Navn på nettsted</w:t>
       </w:r>
-      <w:bookmarkEnd w:id="5"/>
+      <w:bookmarkEnd w:id="4"/>
       <w:r>
         <w:rPr>
           <w:rStyle w:val="Overskrift2Tegn"/>
@@ -2810,7 +2233,7 @@
       </w:r>
     </w:p>
     <w:p>
-      <w:bookmarkStart w:id="6" w:name="_Toc371335263"/>
+      <w:bookmarkStart w:id="5" w:name="_Toc371334397"/>
       <w:r>
         <w:rPr>
           <w:rStyle w:val="Overskrift2Tegn"/>
@@ -2818,7 +2241,7 @@
         </w:rPr>
         <w:t>Mål med nettstedet</w:t>
       </w:r>
-      <w:bookmarkEnd w:id="6"/>
+      <w:bookmarkEnd w:id="5"/>
       <w:r>
         <w:rPr>
           <w:rStyle w:val="Overskrift2Tegn"/>
@@ -2834,7 +2257,7 @@
       </w:r>
     </w:p>
     <w:p>
-      <w:bookmarkStart w:id="7" w:name="_Toc371335264"/>
+      <w:bookmarkStart w:id="6" w:name="_Toc371334398"/>
       <w:r>
         <w:rPr>
           <w:rStyle w:val="Overskrift2Tegn"/>
@@ -2842,7 +2265,7 @@
         </w:rPr>
         <w:t>Suksesskriterier</w:t>
       </w:r>
-      <w:bookmarkEnd w:id="7"/>
+      <w:bookmarkEnd w:id="6"/>
       <w:r>
         <w:rPr>
           <w:rStyle w:val="Overskrift2Tegn"/>
@@ -2851,11 +2274,19 @@
         <w:br/>
       </w:r>
       <w:r>
-        <w:t>Pedalsport skal være moderne og ha en nytt design. Innen et år regner vi med at minst 70% av kundene våre har besøkt hjemmesiden vår og tatt den i bruk.</w:t>
+        <w:t xml:space="preserve">Pedalsport skal være moderne og ha en nytt design. Innen et år regner vi med at minst </w:t>
+      </w:r>
+      <w:proofErr w:type="gramStart"/>
+      <w:r>
+        <w:t>70%</w:t>
+      </w:r>
+      <w:proofErr w:type="gramEnd"/>
+      <w:r>
+        <w:t xml:space="preserve"> av kundene våre har besøkt hjemmesiden vår og tatt den i bruk.</w:t>
       </w:r>
     </w:p>
     <w:p>
-      <w:bookmarkStart w:id="8" w:name="_Toc371335265"/>
+      <w:bookmarkStart w:id="7" w:name="_Toc371334399"/>
       <w:r>
         <w:rPr>
           <w:rStyle w:val="Overskrift2Tegn"/>
@@ -2863,7 +2294,7 @@
         </w:rPr>
         <w:t>Innhold på nettstedet</w:t>
       </w:r>
-      <w:bookmarkEnd w:id="8"/>
+      <w:bookmarkEnd w:id="7"/>
       <w:r>
         <w:rPr>
           <w:rStyle w:val="Overskrift2Tegn"/>
@@ -2872,7 +2303,15 @@
         <w:br/>
       </w:r>
       <w:r>
-        <w:t>- En index side</w:t>
+        <w:t xml:space="preserve">- En </w:t>
+      </w:r>
+      <w:proofErr w:type="spellStart"/>
+      <w:r>
+        <w:t>index</w:t>
+      </w:r>
+      <w:proofErr w:type="spellEnd"/>
+      <w:r>
+        <w:t xml:space="preserve"> side</w:t>
       </w:r>
       <w:r>
         <w:br/>
@@ -2904,7 +2343,7 @@
       </w:r>
     </w:p>
     <w:p>
-      <w:bookmarkStart w:id="9" w:name="_Toc371335266"/>
+      <w:bookmarkStart w:id="8" w:name="_Toc371334400"/>
       <w:r>
         <w:rPr>
           <w:rStyle w:val="Overskrift2Tegn"/>
@@ -2912,7 +2351,7 @@
         </w:rPr>
         <w:t>Målgrupper</w:t>
       </w:r>
-      <w:bookmarkEnd w:id="9"/>
+      <w:bookmarkEnd w:id="8"/>
       <w:r>
         <w:rPr>
           <w:rStyle w:val="Overskrift2Tegn"/>
@@ -2944,7 +2383,7 @@
       </w:r>
     </w:p>
     <w:p>
-      <w:bookmarkStart w:id="10" w:name="_Toc371335267"/>
+      <w:bookmarkStart w:id="9" w:name="_Toc371334401"/>
       <w:r>
         <w:rPr>
           <w:rStyle w:val="Overskrift2Tegn"/>
@@ -2952,7 +2391,7 @@
         </w:rPr>
         <w:t>Spesielle tekniske løsninger</w:t>
       </w:r>
-      <w:bookmarkEnd w:id="10"/>
+      <w:bookmarkEnd w:id="9"/>
       <w:r>
         <w:rPr>
           <w:rStyle w:val="Overskrift2Tegn"/>
@@ -2960,12 +2399,17 @@
         </w:rPr>
         <w:br/>
       </w:r>
-      <w:r>
-        <w:t xml:space="preserve">Dropdownmeny </w:t>
+      <w:proofErr w:type="spellStart"/>
+      <w:r>
+        <w:t>Dropdownmeny</w:t>
+      </w:r>
+      <w:proofErr w:type="spellEnd"/>
+      <w:r>
+        <w:t xml:space="preserve"> </w:t>
       </w:r>
     </w:p>
     <w:p>
-      <w:bookmarkStart w:id="11" w:name="_Toc371335268"/>
+      <w:bookmarkStart w:id="10" w:name="_Toc371334402"/>
       <w:r>
         <w:rPr>
           <w:rStyle w:val="Overskrift2Tegn"/>
@@ -2973,7 +2417,7 @@
         </w:rPr>
         <w:t>Drift og oppdatering</w:t>
       </w:r>
-      <w:bookmarkEnd w:id="11"/>
+      <w:bookmarkEnd w:id="10"/>
       <w:r>
         <w:rPr>
           <w:rStyle w:val="Overskrift2Tegn"/>
@@ -2986,7 +2430,7 @@
       </w:r>
     </w:p>
     <w:p>
-      <w:bookmarkStart w:id="12" w:name="_Toc371335269"/>
+      <w:bookmarkStart w:id="11" w:name="_Toc371334403"/>
       <w:r>
         <w:rPr>
           <w:rStyle w:val="Overskrift2Tegn"/>
@@ -2994,7 +2438,7 @@
         </w:rPr>
         <w:t>Grafisk profil</w:t>
       </w:r>
-      <w:bookmarkEnd w:id="12"/>
+      <w:bookmarkEnd w:id="11"/>
       <w:r>
         <w:rPr>
           <w:rStyle w:val="Overskrift2Tegn"/>
@@ -3003,7 +2447,15 @@
         <w:br/>
       </w:r>
       <w:r>
-        <w:t xml:space="preserve">Hovedfargene til Pedalsport er blå, hvitblå og mørkegrå. Dette ser friskt og moderne ut, samt det skaper fine kontraster. Vi valgte blå forbi det er en farge som er nøytral og harmonisk, samt den tilpasset til målgruppen vår. Bakgrunnsfargen kommer til å være blåhvit. </w:t>
+        <w:t xml:space="preserve">Hovedfargene til Pedalsport er blå, </w:t>
+      </w:r>
+      <w:proofErr w:type="spellStart"/>
+      <w:r>
+        <w:t>hvitblå</w:t>
+      </w:r>
+      <w:proofErr w:type="spellEnd"/>
+      <w:r>
+        <w:t xml:space="preserve"> og mørkegrå. Dette ser friskt og moderne ut, samt det skaper fine kontraster. Vi valgte blå forbi det er en farge som er nøytral og harmonisk, samt den tilpasset til målgruppen vår. Bakgrunnsfargen kommer til å være blåhvit. </w:t>
       </w:r>
     </w:p>
     <w:p>
@@ -3025,12 +2477,12 @@
       <w:pPr>
         <w:pStyle w:val="Overskrift1"/>
       </w:pPr>
-      <w:bookmarkStart w:id="13" w:name="_Toc371335270"/>
+      <w:bookmarkStart w:id="12" w:name="_Toc371334404"/>
       <w:r>
         <w:lastRenderedPageBreak/>
         <w:t>Navigasjonsstruktur</w:t>
       </w:r>
-      <w:bookmarkEnd w:id="13"/>
+      <w:bookmarkEnd w:id="12"/>
     </w:p>
     <w:p>
       <w:r>
@@ -3101,12 +2553,12 @@
       <w:pPr>
         <w:pStyle w:val="Overskrift1"/>
       </w:pPr>
-      <w:bookmarkStart w:id="14" w:name="_Toc371335271"/>
+      <w:bookmarkStart w:id="13" w:name="_Toc371334405"/>
       <w:r>
         <w:lastRenderedPageBreak/>
         <w:t>Fargepalett</w:t>
       </w:r>
-      <w:bookmarkEnd w:id="14"/>
+      <w:bookmarkEnd w:id="13"/>
     </w:p>
     <w:p>
       <w:r>
@@ -3366,12 +2818,12 @@
       <w:pPr>
         <w:pStyle w:val="Overskrift1"/>
       </w:pPr>
-      <w:bookmarkStart w:id="15" w:name="_Toc371335272"/>
+      <w:bookmarkStart w:id="14" w:name="_Toc371334406"/>
       <w:r>
         <w:lastRenderedPageBreak/>
         <w:t>Logo</w:t>
       </w:r>
-      <w:bookmarkEnd w:id="15"/>
+      <w:bookmarkEnd w:id="14"/>
     </w:p>
     <w:p>
       <w:r>
@@ -3392,7 +2844,20 @@
         <w:t>gt inn under pedalsport teksten</w:t>
       </w:r>
       <w:r>
-        <w:t>. Logoen ble deretter lagret for web i .gif format, da dette er transparent og passer bra som logo.</w:t>
+        <w:t xml:space="preserve">. Logoen ble deretter lagret for web </w:t>
+      </w:r>
+      <w:proofErr w:type="gramStart"/>
+      <w:r>
+        <w:t>i .</w:t>
+      </w:r>
+      <w:proofErr w:type="spellStart"/>
+      <w:proofErr w:type="gramEnd"/>
+      <w:r>
+        <w:t>gif</w:t>
+      </w:r>
+      <w:proofErr w:type="spellEnd"/>
+      <w:r>
+        <w:t xml:space="preserve"> format, da dette er transparent og passer bra som logo.</w:t>
       </w:r>
     </w:p>
     <w:p>
@@ -3404,12 +2869,12 @@
       <w:pPr>
         <w:pStyle w:val="Overskrift1"/>
       </w:pPr>
-      <w:bookmarkStart w:id="16" w:name="_Toc371335273"/>
+      <w:bookmarkStart w:id="15" w:name="_Toc371334407"/>
       <w:r>
         <w:lastRenderedPageBreak/>
         <w:t>Skisser</w:t>
       </w:r>
-      <w:bookmarkEnd w:id="16"/>
+      <w:bookmarkEnd w:id="15"/>
     </w:p>
     <w:p>
       <w:pPr>
@@ -3418,15 +2883,17 @@
           <w:i/>
         </w:rPr>
       </w:pPr>
-      <w:bookmarkStart w:id="17" w:name="_Toc371335274"/>
+      <w:bookmarkStart w:id="16" w:name="_Toc371334408"/>
+      <w:bookmarkStart w:id="17" w:name="_GoBack"/>
       <w:r>
         <w:rPr>
           <w:i/>
         </w:rPr>
         <w:t>Butikk</w:t>
       </w:r>
-      <w:bookmarkEnd w:id="17"/>
+      <w:bookmarkEnd w:id="16"/>
     </w:p>
+    <w:bookmarkEnd w:id="17"/>
     <w:p>
       <w:pPr>
         <w:rPr>
@@ -3493,474 +2960,11 @@
     </w:p>
     <w:p>
       <w:pPr>
-        <w:pStyle w:val="Overskrift2"/>
-        <w:rPr>
-          <w:i/>
+        <w:rPr>
+          <w:sz w:val="24"/>
+          <w:szCs w:val="72"/>
         </w:rPr>
       </w:pPr>
-      <w:bookmarkStart w:id="18" w:name="_Toc371335275"/>
-      <w:r>
-        <w:rPr>
-          <w:i/>
-        </w:rPr>
-        <w:t>Kontakt Oss</w:t>
-      </w:r>
-      <w:bookmarkEnd w:id="18"/>
-    </w:p>
-    <w:p>
-      <w:pPr>
-        <w:rPr>
-          <w:noProof/>
-          <w:lang w:eastAsia="nb-NO"/>
-        </w:rPr>
-      </w:pPr>
-    </w:p>
-    <w:p>
-      <w:r>
-        <w:rPr>
-          <w:noProof/>
-          <w:lang w:eastAsia="nb-NO"/>
-        </w:rPr>
-        <w:drawing>
-          <wp:inline distT="0" distB="0" distL="0" distR="0">
-            <wp:extent cx="5753100" cy="3086100"/>
-            <wp:effectExtent l="0" t="0" r="0" b="0"/>
-            <wp:docPr id="4" name="Bilde 4" descr="D:\ohmo15121\Documents\GitHub\pedalsport\Dokumentasjon\Design\Skisse\Kontakt oss skisse.PNG"/>
-            <wp:cNvGraphicFramePr>
-              <a:graphicFrameLocks xmlns:a="http://schemas.openxmlformats.org/drawingml/2006/main" noChangeAspect="1"/>
-            </wp:cNvGraphicFramePr>
-            <a:graphic xmlns:a="http://schemas.openxmlformats.org/drawingml/2006/main">
-              <a:graphicData uri="http://schemas.openxmlformats.org/drawingml/2006/picture">
-                <pic:pic xmlns:pic="http://schemas.openxmlformats.org/drawingml/2006/picture">
-                  <pic:nvPicPr>
-                    <pic:cNvPr id="0" name="Picture 1" descr="D:\ohmo15121\Documents\GitHub\pedalsport\Dokumentasjon\Design\Skisse\Kontakt oss skisse.PNG"/>
-                    <pic:cNvPicPr>
-                      <a:picLocks noChangeAspect="1" noChangeArrowheads="1"/>
-                    </pic:cNvPicPr>
-                  </pic:nvPicPr>
-                  <pic:blipFill>
-                    <a:blip r:embed="rId12">
-                      <a:extLst>
-                        <a:ext uri="{28A0092B-C50C-407E-A947-70E740481C1C}">
-                          <a14:useLocalDpi xmlns:a14="http://schemas.microsoft.com/office/drawing/2010/main" val="0"/>
-                        </a:ext>
-                      </a:extLst>
-                    </a:blip>
-                    <a:srcRect/>
-                    <a:stretch>
-                      <a:fillRect/>
-                    </a:stretch>
-                  </pic:blipFill>
-                  <pic:spPr bwMode="auto">
-                    <a:xfrm>
-                      <a:off x="0" y="0"/>
-                      <a:ext cx="5753100" cy="3086100"/>
-                    </a:xfrm>
-                    <a:prstGeom prst="rect">
-                      <a:avLst/>
-                    </a:prstGeom>
-                    <a:noFill/>
-                    <a:ln>
-                      <a:noFill/>
-                    </a:ln>
-                  </pic:spPr>
-                </pic:pic>
-              </a:graphicData>
-            </a:graphic>
-          </wp:inline>
-        </w:drawing>
-      </w:r>
-    </w:p>
-    <w:p>
-      <w:pPr>
-        <w:pStyle w:val="Overskrift2"/>
-        <w:rPr>
-          <w:i/>
-        </w:rPr>
-      </w:pPr>
-      <w:bookmarkStart w:id="19" w:name="_Toc371335276"/>
-      <w:r>
-        <w:rPr>
-          <w:i/>
-        </w:rPr>
-        <w:lastRenderedPageBreak/>
-        <w:t>Om Oss</w:t>
-      </w:r>
-      <w:bookmarkEnd w:id="19"/>
-    </w:p>
-    <w:p>
-      <w:r>
-        <w:rPr>
-          <w:noProof/>
-          <w:lang w:eastAsia="nb-NO"/>
-        </w:rPr>
-        <w:drawing>
-          <wp:inline distT="0" distB="0" distL="0" distR="0">
-            <wp:extent cx="5753100" cy="3286125"/>
-            <wp:effectExtent l="0" t="0" r="0" b="9525"/>
-            <wp:docPr id="7" name="Bilde 7" descr="D:\ohmo15121\Documents\GitHub\pedalsport\Dokumentasjon\Design\Skisse\Om oss skisse.PNG"/>
-            <wp:cNvGraphicFramePr>
-              <a:graphicFrameLocks xmlns:a="http://schemas.openxmlformats.org/drawingml/2006/main" noChangeAspect="1"/>
-            </wp:cNvGraphicFramePr>
-            <a:graphic xmlns:a="http://schemas.openxmlformats.org/drawingml/2006/main">
-              <a:graphicData uri="http://schemas.openxmlformats.org/drawingml/2006/picture">
-                <pic:pic xmlns:pic="http://schemas.openxmlformats.org/drawingml/2006/picture">
-                  <pic:nvPicPr>
-                    <pic:cNvPr id="0" name="Picture 2" descr="D:\ohmo15121\Documents\GitHub\pedalsport\Dokumentasjon\Design\Skisse\Om oss skisse.PNG"/>
-                    <pic:cNvPicPr>
-                      <a:picLocks noChangeAspect="1" noChangeArrowheads="1"/>
-                    </pic:cNvPicPr>
-                  </pic:nvPicPr>
-                  <pic:blipFill>
-                    <a:blip r:embed="rId13">
-                      <a:extLst>
-                        <a:ext uri="{28A0092B-C50C-407E-A947-70E740481C1C}">
-                          <a14:useLocalDpi xmlns:a14="http://schemas.microsoft.com/office/drawing/2010/main" val="0"/>
-                        </a:ext>
-                      </a:extLst>
-                    </a:blip>
-                    <a:srcRect/>
-                    <a:stretch>
-                      <a:fillRect/>
-                    </a:stretch>
-                  </pic:blipFill>
-                  <pic:spPr bwMode="auto">
-                    <a:xfrm>
-                      <a:off x="0" y="0"/>
-                      <a:ext cx="5753100" cy="3286125"/>
-                    </a:xfrm>
-                    <a:prstGeom prst="rect">
-                      <a:avLst/>
-                    </a:prstGeom>
-                    <a:noFill/>
-                    <a:ln>
-                      <a:noFill/>
-                    </a:ln>
-                  </pic:spPr>
-                </pic:pic>
-              </a:graphicData>
-            </a:graphic>
-          </wp:inline>
-        </w:drawing>
-      </w:r>
-    </w:p>
-    <w:p>
-      <w:bookmarkStart w:id="20" w:name="_Toc371335277"/>
-      <w:r>
-        <w:rPr>
-          <w:rStyle w:val="Overskrift2Tegn"/>
-          <w:i/>
-        </w:rPr>
-        <w:t>Pedalbladet</w:t>
-      </w:r>
-      <w:bookmarkEnd w:id="20"/>
-      <w:r>
-        <w:t xml:space="preserve"> (en av de to kreative sidene)</w:t>
-      </w:r>
-    </w:p>
-    <w:p>
-      <w:r>
-        <w:rPr>
-          <w:noProof/>
-          <w:lang w:eastAsia="nb-NO"/>
-        </w:rPr>
-        <w:drawing>
-          <wp:inline distT="0" distB="0" distL="0" distR="0">
-            <wp:extent cx="5753100" cy="3190875"/>
-            <wp:effectExtent l="0" t="0" r="0" b="9525"/>
-            <wp:docPr id="8" name="Bilde 8" descr="D:\ohmo15121\Documents\GitHub\pedalsport\Dokumentasjon\Design\Skisse\Pedalbladet skisse.PNG"/>
-            <wp:cNvGraphicFramePr>
-              <a:graphicFrameLocks xmlns:a="http://schemas.openxmlformats.org/drawingml/2006/main" noChangeAspect="1"/>
-            </wp:cNvGraphicFramePr>
-            <a:graphic xmlns:a="http://schemas.openxmlformats.org/drawingml/2006/main">
-              <a:graphicData uri="http://schemas.openxmlformats.org/drawingml/2006/picture">
-                <pic:pic xmlns:pic="http://schemas.openxmlformats.org/drawingml/2006/picture">
-                  <pic:nvPicPr>
-                    <pic:cNvPr id="0" name="Picture 3" descr="D:\ohmo15121\Documents\GitHub\pedalsport\Dokumentasjon\Design\Skisse\Pedalbladet skisse.PNG"/>
-                    <pic:cNvPicPr>
-                      <a:picLocks noChangeAspect="1" noChangeArrowheads="1"/>
-                    </pic:cNvPicPr>
-                  </pic:nvPicPr>
-                  <pic:blipFill>
-                    <a:blip r:embed="rId14">
-                      <a:extLst>
-                        <a:ext uri="{28A0092B-C50C-407E-A947-70E740481C1C}">
-                          <a14:useLocalDpi xmlns:a14="http://schemas.microsoft.com/office/drawing/2010/main" val="0"/>
-                        </a:ext>
-                      </a:extLst>
-                    </a:blip>
-                    <a:srcRect/>
-                    <a:stretch>
-                      <a:fillRect/>
-                    </a:stretch>
-                  </pic:blipFill>
-                  <pic:spPr bwMode="auto">
-                    <a:xfrm>
-                      <a:off x="0" y="0"/>
-                      <a:ext cx="5753100" cy="3190875"/>
-                    </a:xfrm>
-                    <a:prstGeom prst="rect">
-                      <a:avLst/>
-                    </a:prstGeom>
-                    <a:noFill/>
-                    <a:ln>
-                      <a:noFill/>
-                    </a:ln>
-                  </pic:spPr>
-                </pic:pic>
-              </a:graphicData>
-            </a:graphic>
-          </wp:inline>
-        </w:drawing>
-      </w:r>
-    </w:p>
-    <w:p>
-      <w:pPr>
-        <w:rPr>
-          <w:rStyle w:val="Overskrift2Tegn"/>
-          <w:i/>
-        </w:rPr>
-      </w:pPr>
-    </w:p>
-    <w:p>
-      <w:pPr>
-        <w:rPr>
-          <w:rStyle w:val="Overskrift2Tegn"/>
-          <w:i/>
-        </w:rPr>
-      </w:pPr>
-    </w:p>
-    <w:p>
-      <w:pPr>
-        <w:rPr>
-          <w:rStyle w:val="Overskrift2Tegn"/>
-          <w:i/>
-        </w:rPr>
-      </w:pPr>
-    </w:p>
-    <w:p>
-      <w:pPr>
-        <w:rPr>
-          <w:rStyle w:val="Overskrift2Tegn"/>
-          <w:i/>
-        </w:rPr>
-      </w:pPr>
-    </w:p>
-    <w:p>
-      <w:bookmarkStart w:id="21" w:name="_Toc371335278"/>
-      <w:r>
-        <w:rPr>
-          <w:rStyle w:val="Overskrift2Tegn"/>
-          <w:i/>
-        </w:rPr>
-        <w:lastRenderedPageBreak/>
-        <w:t>Pedalklubben</w:t>
-      </w:r>
-      <w:bookmarkEnd w:id="21"/>
-      <w:r>
-        <w:t xml:space="preserve"> (en av de to kreative sidene)</w:t>
-      </w:r>
-    </w:p>
-    <w:p>
-      <w:r>
-        <w:rPr>
-          <w:noProof/>
-          <w:lang w:eastAsia="nb-NO"/>
-        </w:rPr>
-        <w:drawing>
-          <wp:inline distT="0" distB="0" distL="0" distR="0">
-            <wp:extent cx="5753100" cy="3171825"/>
-            <wp:effectExtent l="0" t="0" r="0" b="9525"/>
-            <wp:docPr id="9" name="Bilde 9" descr="D:\ohmo15121\Documents\GitHub\pedalsport\Dokumentasjon\Design\Skisse\Pedalklubben skisse.PNG"/>
-            <wp:cNvGraphicFramePr>
-              <a:graphicFrameLocks xmlns:a="http://schemas.openxmlformats.org/drawingml/2006/main" noChangeAspect="1"/>
-            </wp:cNvGraphicFramePr>
-            <a:graphic xmlns:a="http://schemas.openxmlformats.org/drawingml/2006/main">
-              <a:graphicData uri="http://schemas.openxmlformats.org/drawingml/2006/picture">
-                <pic:pic xmlns:pic="http://schemas.openxmlformats.org/drawingml/2006/picture">
-                  <pic:nvPicPr>
-                    <pic:cNvPr id="0" name="Picture 4" descr="D:\ohmo15121\Documents\GitHub\pedalsport\Dokumentasjon\Design\Skisse\Pedalklubben skisse.PNG"/>
-                    <pic:cNvPicPr>
-                      <a:picLocks noChangeAspect="1" noChangeArrowheads="1"/>
-                    </pic:cNvPicPr>
-                  </pic:nvPicPr>
-                  <pic:blipFill>
-                    <a:blip r:embed="rId15">
-                      <a:extLst>
-                        <a:ext uri="{28A0092B-C50C-407E-A947-70E740481C1C}">
-                          <a14:useLocalDpi xmlns:a14="http://schemas.microsoft.com/office/drawing/2010/main" val="0"/>
-                        </a:ext>
-                      </a:extLst>
-                    </a:blip>
-                    <a:srcRect/>
-                    <a:stretch>
-                      <a:fillRect/>
-                    </a:stretch>
-                  </pic:blipFill>
-                  <pic:spPr bwMode="auto">
-                    <a:xfrm>
-                      <a:off x="0" y="0"/>
-                      <a:ext cx="5753100" cy="3171825"/>
-                    </a:xfrm>
-                    <a:prstGeom prst="rect">
-                      <a:avLst/>
-                    </a:prstGeom>
-                    <a:noFill/>
-                    <a:ln>
-                      <a:noFill/>
-                    </a:ln>
-                  </pic:spPr>
-                </pic:pic>
-              </a:graphicData>
-            </a:graphic>
-          </wp:inline>
-        </w:drawing>
-      </w:r>
-    </w:p>
-    <w:p>
-      <w:pPr>
-        <w:pStyle w:val="Overskrift2"/>
-        <w:rPr>
-          <w:i/>
-        </w:rPr>
-      </w:pPr>
-      <w:bookmarkStart w:id="22" w:name="_Toc371335279"/>
-      <w:r>
-        <w:rPr>
-          <w:i/>
-        </w:rPr>
-        <w:t>Sykkelruter</w:t>
-      </w:r>
-      <w:bookmarkEnd w:id="22"/>
-    </w:p>
-    <w:p>
-      <w:r>
-        <w:rPr>
-          <w:noProof/>
-          <w:lang w:eastAsia="nb-NO"/>
-        </w:rPr>
-        <w:drawing>
-          <wp:inline distT="0" distB="0" distL="0" distR="0">
-            <wp:extent cx="5753100" cy="3200400"/>
-            <wp:effectExtent l="0" t="0" r="0" b="0"/>
-            <wp:docPr id="10" name="Bilde 10" descr="D:\ohmo15121\Documents\GitHub\pedalsport\Dokumentasjon\Design\Skisse\Sykkelruter skisse.PNG"/>
-            <wp:cNvGraphicFramePr>
-              <a:graphicFrameLocks xmlns:a="http://schemas.openxmlformats.org/drawingml/2006/main" noChangeAspect="1"/>
-            </wp:cNvGraphicFramePr>
-            <a:graphic xmlns:a="http://schemas.openxmlformats.org/drawingml/2006/main">
-              <a:graphicData uri="http://schemas.openxmlformats.org/drawingml/2006/picture">
-                <pic:pic xmlns:pic="http://schemas.openxmlformats.org/drawingml/2006/picture">
-                  <pic:nvPicPr>
-                    <pic:cNvPr id="0" name="Picture 5" descr="D:\ohmo15121\Documents\GitHub\pedalsport\Dokumentasjon\Design\Skisse\Sykkelruter skisse.PNG"/>
-                    <pic:cNvPicPr>
-                      <a:picLocks noChangeAspect="1" noChangeArrowheads="1"/>
-                    </pic:cNvPicPr>
-                  </pic:nvPicPr>
-                  <pic:blipFill>
-                    <a:blip r:embed="rId16">
-                      <a:extLst>
-                        <a:ext uri="{28A0092B-C50C-407E-A947-70E740481C1C}">
-                          <a14:useLocalDpi xmlns:a14="http://schemas.microsoft.com/office/drawing/2010/main" val="0"/>
-                        </a:ext>
-                      </a:extLst>
-                    </a:blip>
-                    <a:srcRect/>
-                    <a:stretch>
-                      <a:fillRect/>
-                    </a:stretch>
-                  </pic:blipFill>
-                  <pic:spPr bwMode="auto">
-                    <a:xfrm>
-                      <a:off x="0" y="0"/>
-                      <a:ext cx="5753100" cy="3200400"/>
-                    </a:xfrm>
-                    <a:prstGeom prst="rect">
-                      <a:avLst/>
-                    </a:prstGeom>
-                    <a:noFill/>
-                    <a:ln>
-                      <a:noFill/>
-                    </a:ln>
-                  </pic:spPr>
-                </pic:pic>
-              </a:graphicData>
-            </a:graphic>
-          </wp:inline>
-        </w:drawing>
-      </w:r>
-    </w:p>
-    <w:p>
-      <w:pPr>
-        <w:pStyle w:val="Overskrift2"/>
-        <w:rPr>
-          <w:i/>
-        </w:rPr>
-      </w:pPr>
-      <w:bookmarkStart w:id="23" w:name="_Toc371335280"/>
-      <w:r>
-        <w:rPr>
-          <w:i/>
-        </w:rPr>
-        <w:lastRenderedPageBreak/>
-        <w:t>Verksted</w:t>
-      </w:r>
-      <w:bookmarkEnd w:id="23"/>
-    </w:p>
-    <w:p>
-      <w:r>
-        <w:rPr>
-          <w:noProof/>
-          <w:lang w:eastAsia="nb-NO"/>
-        </w:rPr>
-        <w:drawing>
-          <wp:inline distT="0" distB="0" distL="0" distR="0">
-            <wp:extent cx="5753100" cy="3276600"/>
-            <wp:effectExtent l="0" t="0" r="0" b="0"/>
-            <wp:docPr id="11" name="Bilde 11" descr="D:\ohmo15121\Documents\GitHub\pedalsport\Dokumentasjon\Design\Skisse\Verksted skisse.PNG"/>
-            <wp:cNvGraphicFramePr>
-              <a:graphicFrameLocks xmlns:a="http://schemas.openxmlformats.org/drawingml/2006/main" noChangeAspect="1"/>
-            </wp:cNvGraphicFramePr>
-            <a:graphic xmlns:a="http://schemas.openxmlformats.org/drawingml/2006/main">
-              <a:graphicData uri="http://schemas.openxmlformats.org/drawingml/2006/picture">
-                <pic:pic xmlns:pic="http://schemas.openxmlformats.org/drawingml/2006/picture">
-                  <pic:nvPicPr>
-                    <pic:cNvPr id="0" name="Picture 6" descr="D:\ohmo15121\Documents\GitHub\pedalsport\Dokumentasjon\Design\Skisse\Verksted skisse.PNG"/>
-                    <pic:cNvPicPr>
-                      <a:picLocks noChangeAspect="1" noChangeArrowheads="1"/>
-                    </pic:cNvPicPr>
-                  </pic:nvPicPr>
-                  <pic:blipFill>
-                    <a:blip r:embed="rId17">
-                      <a:extLst>
-                        <a:ext uri="{28A0092B-C50C-407E-A947-70E740481C1C}">
-                          <a14:useLocalDpi xmlns:a14="http://schemas.microsoft.com/office/drawing/2010/main" val="0"/>
-                        </a:ext>
-                      </a:extLst>
-                    </a:blip>
-                    <a:srcRect/>
-                    <a:stretch>
-                      <a:fillRect/>
-                    </a:stretch>
-                  </pic:blipFill>
-                  <pic:spPr bwMode="auto">
-                    <a:xfrm>
-                      <a:off x="0" y="0"/>
-                      <a:ext cx="5753100" cy="3276600"/>
-                    </a:xfrm>
-                    <a:prstGeom prst="rect">
-                      <a:avLst/>
-                    </a:prstGeom>
-                    <a:noFill/>
-                    <a:ln>
-                      <a:noFill/>
-                    </a:ln>
-                  </pic:spPr>
-                </pic:pic>
-              </a:graphicData>
-            </a:graphic>
-          </wp:inline>
-        </w:drawing>
-      </w:r>
     </w:p>
     <w:sectPr>
       <w:pgSz w:w="11906" w:h="16838"/>
@@ -5118,7 +4122,7 @@
 </file>
 
 <file path=customXml/itemProps1.xml><?xml version="1.0" encoding="utf-8"?>
-<ds:datastoreItem xmlns:ds="http://schemas.openxmlformats.org/officeDocument/2006/customXml" ds:itemID="{BE0C5BCA-6B4A-4A66-B159-1BDD42A087B1}">
+<ds:datastoreItem xmlns:ds="http://schemas.openxmlformats.org/officeDocument/2006/customXml" ds:itemID="{BDA5EE2F-CFFB-4879-ABDB-5A9F197A705C}">
   <ds:schemaRefs>
     <ds:schemaRef ds:uri="http://schemas.openxmlformats.org/officeDocument/2006/bibliography"/>
   </ds:schemaRefs>

</xml_diff>

<commit_message>
Prosjektplan og all dokumentasjon
Pedalsport AS dokumentasjon er ferdig. Sjekk prosjektplanen for hva som
er din oppgave og hva du mangler. Venligst oppdater når du er ferdig med
en oppgave. Dokumentasjonen er 101 % ferdig.
</commit_message>
<xml_diff>
--- a/Dokumentasjon/Pedalsport AS.docx
+++ b/Dokumentasjon/Pedalsport AS.docx
@@ -5,52 +5,49 @@
     <w:p>
       <w:pPr>
         <w:pStyle w:val="Tittel"/>
-        <w:rPr>
-          <w:lang w:val="nn-NO"/>
-        </w:rPr>
       </w:pPr>
       <w:r>
-        <w:rPr>
-          <w:lang w:val="nn-NO"/>
-        </w:rPr>
-        <w:t>Pedalsport AS –</w:t>
-      </w:r>
-      <w:r>
-        <w:rPr>
-          <w:lang w:val="nn-NO"/>
-        </w:rPr>
-        <w:t>D</w:t>
-      </w:r>
-      <w:r>
-        <w:rPr>
-          <w:lang w:val="nn-NO"/>
-        </w:rPr>
-        <w:t>okumentasjon</w:t>
+        <w:t xml:space="preserve">Pedalsport AS </w:t>
+      </w:r>
+      <w:r>
+        <w:t>– Dokumentasjon</w:t>
       </w:r>
     </w:p>
     <w:p>
-      <w:pPr>
+      <w:r>
         <w:rPr>
-          <w:lang w:val="nn-NO"/>
+          <w:color w:val="000000"/>
         </w:rPr>
-      </w:pPr>
+        <w:t>Pedalsport er en norsk sykkelbutikk som ligger på Lysaker i Bærum.</w:t>
+      </w:r>
       <w:r>
         <w:rPr>
-          <w:lang w:val="nn-NO"/>
+          <w:color w:val="000000"/>
         </w:rPr>
-        <w:t>&lt;Om Pedalsport AS&gt;</w:t>
+        <w:br/>
+        <w:t>Vi spesialiserer oss på salg og reparasjon av sykler.  </w:t>
+      </w:r>
+      <w:r>
+        <w:rPr>
+          <w:color w:val="000000"/>
+        </w:rPr>
+        <w:t xml:space="preserve">På vårt nettsted kan du få rabatter og </w:t>
+      </w:r>
+      <w:r>
+        <w:rPr>
+          <w:color w:val="000000"/>
+        </w:rPr>
+        <w:t>tilbu</w:t>
+      </w:r>
+      <w:r>
+        <w:rPr>
+          <w:color w:val="000000"/>
+        </w:rPr>
+        <w:t>d samt masse av informasjon</w:t>
       </w:r>
     </w:p>
     <w:p>
-      <w:pPr>
-        <w:rPr>
-          <w:lang w:val="nn-NO"/>
-        </w:rPr>
-      </w:pPr>
-      <w:r>
-        <w:rPr>
-          <w:lang w:val="nn-NO"/>
-        </w:rPr>
+      <w:r>
         <w:br w:type="page"/>
       </w:r>
     </w:p>
@@ -58,7 +55,7 @@
       <w:pPr>
         <w:pStyle w:val="Overskrift1"/>
       </w:pPr>
-      <w:bookmarkStart w:id="0" w:name="_Toc371936841"/>
+      <w:bookmarkStart w:id="0" w:name="_Toc372105042"/>
       <w:r>
         <w:lastRenderedPageBreak/>
         <w:t>Innholdsfortegnelse</w:t>
@@ -113,7 +110,7 @@
           <w:r>
             <w:fldChar w:fldCharType="separate"/>
           </w:r>
-          <w:hyperlink w:anchor="_Toc371936841" w:history="1">
+          <w:hyperlink w:anchor="_Toc372105042" w:history="1">
             <w:r>
               <w:rPr>
                 <w:rStyle w:val="Hyperkobling"/>
@@ -140,7 +137,7 @@
                 <w:noProof/>
                 <w:webHidden/>
               </w:rPr>
-              <w:instrText xml:space="preserve"> PAGEREF _Toc371936841 \h </w:instrText>
+              <w:instrText xml:space="preserve"> PAGEREF _Toc372105042 \h </w:instrText>
             </w:r>
             <w:r>
               <w:rPr>
@@ -183,7 +180,7 @@
               <w:lang w:eastAsia="nb-NO"/>
             </w:rPr>
           </w:pPr>
-          <w:hyperlink w:anchor="_Toc371936842" w:history="1">
+          <w:hyperlink w:anchor="_Toc372105043" w:history="1">
             <w:r>
               <w:rPr>
                 <w:rStyle w:val="Hyperkobling"/>
@@ -210,7 +207,7 @@
                 <w:noProof/>
                 <w:webHidden/>
               </w:rPr>
-              <w:instrText xml:space="preserve"> PAGEREF _Toc371936842 \h </w:instrText>
+              <w:instrText xml:space="preserve"> PAGEREF _Toc372105043 \h </w:instrText>
             </w:r>
             <w:r>
               <w:rPr>
@@ -253,7 +250,7 @@
               <w:lang w:eastAsia="nb-NO"/>
             </w:rPr>
           </w:pPr>
-          <w:hyperlink w:anchor="_Toc371936843" w:history="1">
+          <w:hyperlink w:anchor="_Toc372105044" w:history="1">
             <w:r>
               <w:rPr>
                 <w:rStyle w:val="Hyperkobling"/>
@@ -280,7 +277,7 @@
                 <w:noProof/>
                 <w:webHidden/>
               </w:rPr>
-              <w:instrText xml:space="preserve"> PAGEREF _Toc371936843 \h </w:instrText>
+              <w:instrText xml:space="preserve"> PAGEREF _Toc372105044 \h </w:instrText>
             </w:r>
             <w:r>
               <w:rPr>
@@ -323,7 +320,7 @@
               <w:lang w:eastAsia="nb-NO"/>
             </w:rPr>
           </w:pPr>
-          <w:hyperlink w:anchor="_Toc371936844" w:history="1">
+          <w:hyperlink w:anchor="_Toc372105045" w:history="1">
             <w:r>
               <w:rPr>
                 <w:rStyle w:val="Hyperkobling"/>
@@ -351,7 +348,7 @@
                 <w:noProof/>
                 <w:webHidden/>
               </w:rPr>
-              <w:instrText xml:space="preserve"> PAGEREF _Toc371936844 \h </w:instrText>
+              <w:instrText xml:space="preserve"> PAGEREF _Toc372105045 \h </w:instrText>
             </w:r>
             <w:r>
               <w:rPr>
@@ -394,7 +391,7 @@
               <w:lang w:eastAsia="nb-NO"/>
             </w:rPr>
           </w:pPr>
-          <w:hyperlink w:anchor="_Toc371936845" w:history="1">
+          <w:hyperlink w:anchor="_Toc372105046" w:history="1">
             <w:r>
               <w:rPr>
                 <w:rStyle w:val="Hyperkobling"/>
@@ -422,7 +419,7 @@
                 <w:noProof/>
                 <w:webHidden/>
               </w:rPr>
-              <w:instrText xml:space="preserve"> PAGEREF _Toc371936845 \h </w:instrText>
+              <w:instrText xml:space="preserve"> PAGEREF _Toc372105046 \h </w:instrText>
             </w:r>
             <w:r>
               <w:rPr>
@@ -465,7 +462,7 @@
               <w:lang w:eastAsia="nb-NO"/>
             </w:rPr>
           </w:pPr>
-          <w:hyperlink w:anchor="_Toc371936846" w:history="1">
+          <w:hyperlink w:anchor="_Toc372105047" w:history="1">
             <w:r>
               <w:rPr>
                 <w:rStyle w:val="Hyperkobling"/>
@@ -493,7 +490,7 @@
                 <w:noProof/>
                 <w:webHidden/>
               </w:rPr>
-              <w:instrText xml:space="preserve"> PAGEREF _Toc371936846 \h </w:instrText>
+              <w:instrText xml:space="preserve"> PAGEREF _Toc372105047 \h </w:instrText>
             </w:r>
             <w:r>
               <w:rPr>
@@ -536,7 +533,7 @@
               <w:lang w:eastAsia="nb-NO"/>
             </w:rPr>
           </w:pPr>
-          <w:hyperlink w:anchor="_Toc371936847" w:history="1">
+          <w:hyperlink w:anchor="_Toc372105048" w:history="1">
             <w:r>
               <w:rPr>
                 <w:rStyle w:val="Hyperkobling"/>
@@ -564,7 +561,7 @@
                 <w:noProof/>
                 <w:webHidden/>
               </w:rPr>
-              <w:instrText xml:space="preserve"> PAGEREF _Toc371936847 \h </w:instrText>
+              <w:instrText xml:space="preserve"> PAGEREF _Toc372105048 \h </w:instrText>
             </w:r>
             <w:r>
               <w:rPr>
@@ -607,7 +604,7 @@
               <w:lang w:eastAsia="nb-NO"/>
             </w:rPr>
           </w:pPr>
-          <w:hyperlink w:anchor="_Toc371936848" w:history="1">
+          <w:hyperlink w:anchor="_Toc372105049" w:history="1">
             <w:r>
               <w:rPr>
                 <w:rStyle w:val="Hyperkobling"/>
@@ -635,7 +632,7 @@
                 <w:noProof/>
                 <w:webHidden/>
               </w:rPr>
-              <w:instrText xml:space="preserve"> PAGEREF _Toc371936848 \h </w:instrText>
+              <w:instrText xml:space="preserve"> PAGEREF _Toc372105049 \h </w:instrText>
             </w:r>
             <w:r>
               <w:rPr>
@@ -678,7 +675,7 @@
               <w:lang w:eastAsia="nb-NO"/>
             </w:rPr>
           </w:pPr>
-          <w:hyperlink w:anchor="_Toc371936849" w:history="1">
+          <w:hyperlink w:anchor="_Toc372105050" w:history="1">
             <w:r>
               <w:rPr>
                 <w:rStyle w:val="Hyperkobling"/>
@@ -706,7 +703,7 @@
                 <w:noProof/>
                 <w:webHidden/>
               </w:rPr>
-              <w:instrText xml:space="preserve"> PAGEREF _Toc371936849 \h </w:instrText>
+              <w:instrText xml:space="preserve"> PAGEREF _Toc372105050 \h </w:instrText>
             </w:r>
             <w:r>
               <w:rPr>
@@ -749,7 +746,7 @@
               <w:lang w:eastAsia="nb-NO"/>
             </w:rPr>
           </w:pPr>
-          <w:hyperlink w:anchor="_Toc371936850" w:history="1">
+          <w:hyperlink w:anchor="_Toc372105051" w:history="1">
             <w:r>
               <w:rPr>
                 <w:rStyle w:val="Hyperkobling"/>
@@ -777,7 +774,7 @@
                 <w:noProof/>
                 <w:webHidden/>
               </w:rPr>
-              <w:instrText xml:space="preserve"> PAGEREF _Toc371936850 \h </w:instrText>
+              <w:instrText xml:space="preserve"> PAGEREF _Toc372105051 \h </w:instrText>
             </w:r>
             <w:r>
               <w:rPr>
@@ -820,7 +817,7 @@
               <w:lang w:eastAsia="nb-NO"/>
             </w:rPr>
           </w:pPr>
-          <w:hyperlink w:anchor="_Toc371936851" w:history="1">
+          <w:hyperlink w:anchor="_Toc372105052" w:history="1">
             <w:r>
               <w:rPr>
                 <w:rStyle w:val="Hyperkobling"/>
@@ -848,7 +845,7 @@
                 <w:noProof/>
                 <w:webHidden/>
               </w:rPr>
-              <w:instrText xml:space="preserve"> PAGEREF _Toc371936851 \h </w:instrText>
+              <w:instrText xml:space="preserve"> PAGEREF _Toc372105052 \h </w:instrText>
             </w:r>
             <w:r>
               <w:rPr>
@@ -891,7 +888,7 @@
               <w:lang w:eastAsia="nb-NO"/>
             </w:rPr>
           </w:pPr>
-          <w:hyperlink w:anchor="_Toc371936852" w:history="1">
+          <w:hyperlink w:anchor="_Toc372105053" w:history="1">
             <w:r>
               <w:rPr>
                 <w:rStyle w:val="Hyperkobling"/>
@@ -919,7 +916,7 @@
                 <w:noProof/>
                 <w:webHidden/>
               </w:rPr>
-              <w:instrText xml:space="preserve"> PAGEREF _Toc371936852 \h </w:instrText>
+              <w:instrText xml:space="preserve"> PAGEREF _Toc372105053 \h </w:instrText>
             </w:r>
             <w:r>
               <w:rPr>
@@ -962,7 +959,7 @@
               <w:lang w:eastAsia="nb-NO"/>
             </w:rPr>
           </w:pPr>
-          <w:hyperlink w:anchor="_Toc371936853" w:history="1">
+          <w:hyperlink w:anchor="_Toc372105054" w:history="1">
             <w:r>
               <w:rPr>
                 <w:rStyle w:val="Hyperkobling"/>
@@ -989,7 +986,7 @@
                 <w:noProof/>
                 <w:webHidden/>
               </w:rPr>
-              <w:instrText xml:space="preserve"> PAGEREF _Toc371936853 \h </w:instrText>
+              <w:instrText xml:space="preserve"> PAGEREF _Toc372105054 \h </w:instrText>
             </w:r>
             <w:r>
               <w:rPr>
@@ -1032,7 +1029,7 @@
               <w:lang w:eastAsia="nb-NO"/>
             </w:rPr>
           </w:pPr>
-          <w:hyperlink w:anchor="_Toc371936854" w:history="1">
+          <w:hyperlink w:anchor="_Toc372105055" w:history="1">
             <w:r>
               <w:rPr>
                 <w:rStyle w:val="Hyperkobling"/>
@@ -1059,7 +1056,7 @@
                 <w:noProof/>
                 <w:webHidden/>
               </w:rPr>
-              <w:instrText xml:space="preserve"> PAGEREF _Toc371936854 \h </w:instrText>
+              <w:instrText xml:space="preserve"> PAGEREF _Toc372105055 \h </w:instrText>
             </w:r>
             <w:r>
               <w:rPr>
@@ -1102,7 +1099,7 @@
               <w:lang w:eastAsia="nb-NO"/>
             </w:rPr>
           </w:pPr>
-          <w:hyperlink w:anchor="_Toc371936855" w:history="1">
+          <w:hyperlink w:anchor="_Toc372105056" w:history="1">
             <w:r>
               <w:rPr>
                 <w:rStyle w:val="Hyperkobling"/>
@@ -1129,7 +1126,7 @@
                 <w:noProof/>
                 <w:webHidden/>
               </w:rPr>
-              <w:instrText xml:space="preserve"> PAGEREF _Toc371936855 \h </w:instrText>
+              <w:instrText xml:space="preserve"> PAGEREF _Toc372105056 \h </w:instrText>
             </w:r>
             <w:r>
               <w:rPr>
@@ -1149,7 +1146,7 @@
                 <w:noProof/>
                 <w:webHidden/>
               </w:rPr>
-              <w:t>7</w:t>
+              <w:t>8</w:t>
             </w:r>
             <w:r>
               <w:rPr>
@@ -1172,7 +1169,7 @@
               <w:lang w:eastAsia="nb-NO"/>
             </w:rPr>
           </w:pPr>
-          <w:hyperlink w:anchor="_Toc371936856" w:history="1">
+          <w:hyperlink w:anchor="_Toc372105057" w:history="1">
             <w:r>
               <w:rPr>
                 <w:rStyle w:val="Hyperkobling"/>
@@ -1199,7 +1196,7 @@
                 <w:noProof/>
                 <w:webHidden/>
               </w:rPr>
-              <w:instrText xml:space="preserve"> PAGEREF _Toc371936856 \h </w:instrText>
+              <w:instrText xml:space="preserve"> PAGEREF _Toc372105057 \h </w:instrText>
             </w:r>
             <w:r>
               <w:rPr>
@@ -1219,7 +1216,7 @@
                 <w:noProof/>
                 <w:webHidden/>
               </w:rPr>
-              <w:t>8</w:t>
+              <w:t>9</w:t>
             </w:r>
             <w:r>
               <w:rPr>
@@ -1242,7 +1239,7 @@
               <w:lang w:eastAsia="nb-NO"/>
             </w:rPr>
           </w:pPr>
-          <w:hyperlink w:anchor="_Toc371936857" w:history="1">
+          <w:hyperlink w:anchor="_Toc372105058" w:history="1">
             <w:r>
               <w:rPr>
                 <w:rStyle w:val="Hyperkobling"/>
@@ -1270,7 +1267,7 @@
                 <w:noProof/>
                 <w:webHidden/>
               </w:rPr>
-              <w:instrText xml:space="preserve"> PAGEREF _Toc371936857 \h </w:instrText>
+              <w:instrText xml:space="preserve"> PAGEREF _Toc372105058 \h </w:instrText>
             </w:r>
             <w:r>
               <w:rPr>
@@ -1290,7 +1287,7 @@
                 <w:noProof/>
                 <w:webHidden/>
               </w:rPr>
-              <w:t>8</w:t>
+              <w:t>9</w:t>
             </w:r>
             <w:r>
               <w:rPr>
@@ -1313,7 +1310,7 @@
               <w:lang w:eastAsia="nb-NO"/>
             </w:rPr>
           </w:pPr>
-          <w:hyperlink w:anchor="_Toc371936858" w:history="1">
+          <w:hyperlink w:anchor="_Toc372105059" w:history="1">
             <w:r>
               <w:rPr>
                 <w:rStyle w:val="Hyperkobling"/>
@@ -1341,7 +1338,7 @@
                 <w:noProof/>
                 <w:webHidden/>
               </w:rPr>
-              <w:instrText xml:space="preserve"> PAGEREF _Toc371936858 \h </w:instrText>
+              <w:instrText xml:space="preserve"> PAGEREF _Toc372105059 \h </w:instrText>
             </w:r>
             <w:r>
               <w:rPr>
@@ -1361,7 +1358,7 @@
                 <w:noProof/>
                 <w:webHidden/>
               </w:rPr>
-              <w:t>8</w:t>
+              <w:t>9</w:t>
             </w:r>
             <w:r>
               <w:rPr>
@@ -1384,7 +1381,7 @@
               <w:lang w:eastAsia="nb-NO"/>
             </w:rPr>
           </w:pPr>
-          <w:hyperlink w:anchor="_Toc371936859" w:history="1">
+          <w:hyperlink w:anchor="_Toc372105060" w:history="1">
             <w:r>
               <w:rPr>
                 <w:rStyle w:val="Hyperkobling"/>
@@ -1412,7 +1409,7 @@
                 <w:noProof/>
                 <w:webHidden/>
               </w:rPr>
-              <w:instrText xml:space="preserve"> PAGEREF _Toc371936859 \h </w:instrText>
+              <w:instrText xml:space="preserve"> PAGEREF _Toc372105060 \h </w:instrText>
             </w:r>
             <w:r>
               <w:rPr>
@@ -1432,7 +1429,7 @@
                 <w:noProof/>
                 <w:webHidden/>
               </w:rPr>
-              <w:t>8</w:t>
+              <w:t>9</w:t>
             </w:r>
             <w:r>
               <w:rPr>
@@ -1455,7 +1452,7 @@
               <w:lang w:eastAsia="nb-NO"/>
             </w:rPr>
           </w:pPr>
-          <w:hyperlink w:anchor="_Toc371936860" w:history="1">
+          <w:hyperlink w:anchor="_Toc372105061" w:history="1">
             <w:r>
               <w:rPr>
                 <w:rStyle w:val="Hyperkobling"/>
@@ -1483,7 +1480,7 @@
                 <w:noProof/>
                 <w:webHidden/>
               </w:rPr>
-              <w:instrText xml:space="preserve"> PAGEREF _Toc371936860 \h </w:instrText>
+              <w:instrText xml:space="preserve"> PAGEREF _Toc372105061 \h </w:instrText>
             </w:r>
             <w:r>
               <w:rPr>
@@ -1503,7 +1500,7 @@
                 <w:noProof/>
                 <w:webHidden/>
               </w:rPr>
-              <w:t>9</w:t>
+              <w:t>10</w:t>
             </w:r>
             <w:r>
               <w:rPr>
@@ -1526,7 +1523,7 @@
               <w:lang w:eastAsia="nb-NO"/>
             </w:rPr>
           </w:pPr>
-          <w:hyperlink w:anchor="_Toc371936861" w:history="1">
+          <w:hyperlink w:anchor="_Toc372105062" w:history="1">
             <w:r>
               <w:rPr>
                 <w:rStyle w:val="Hyperkobling"/>
@@ -1554,7 +1551,7 @@
                 <w:noProof/>
                 <w:webHidden/>
               </w:rPr>
-              <w:instrText xml:space="preserve"> PAGEREF _Toc371936861 \h </w:instrText>
+              <w:instrText xml:space="preserve"> PAGEREF _Toc372105062 \h </w:instrText>
             </w:r>
             <w:r>
               <w:rPr>
@@ -1574,7 +1571,7 @@
                 <w:noProof/>
                 <w:webHidden/>
               </w:rPr>
-              <w:t>9</w:t>
+              <w:t>10</w:t>
             </w:r>
             <w:r>
               <w:rPr>
@@ -1597,7 +1594,7 @@
               <w:lang w:eastAsia="nb-NO"/>
             </w:rPr>
           </w:pPr>
-          <w:hyperlink w:anchor="_Toc371936862" w:history="1">
+          <w:hyperlink w:anchor="_Toc372105063" w:history="1">
             <w:r>
               <w:rPr>
                 <w:rStyle w:val="Hyperkobling"/>
@@ -1625,7 +1622,7 @@
                 <w:noProof/>
                 <w:webHidden/>
               </w:rPr>
-              <w:instrText xml:space="preserve"> PAGEREF _Toc371936862 \h </w:instrText>
+              <w:instrText xml:space="preserve"> PAGEREF _Toc372105063 \h </w:instrText>
             </w:r>
             <w:r>
               <w:rPr>
@@ -1645,7 +1642,7 @@
                 <w:noProof/>
                 <w:webHidden/>
               </w:rPr>
-              <w:t>10</w:t>
+              <w:t>11</w:t>
             </w:r>
             <w:r>
               <w:rPr>
@@ -1668,7 +1665,7 @@
               <w:lang w:eastAsia="nb-NO"/>
             </w:rPr>
           </w:pPr>
-          <w:hyperlink w:anchor="_Toc371936863" w:history="1">
+          <w:hyperlink w:anchor="_Toc372105064" w:history="1">
             <w:r>
               <w:rPr>
                 <w:rStyle w:val="Hyperkobling"/>
@@ -1696,7 +1693,7 @@
                 <w:noProof/>
                 <w:webHidden/>
               </w:rPr>
-              <w:instrText xml:space="preserve"> PAGEREF _Toc371936863 \h </w:instrText>
+              <w:instrText xml:space="preserve"> PAGEREF _Toc372105064 \h </w:instrText>
             </w:r>
             <w:r>
               <w:rPr>
@@ -1716,7 +1713,7 @@
                 <w:noProof/>
                 <w:webHidden/>
               </w:rPr>
-              <w:t>11</w:t>
+              <w:t>12</w:t>
             </w:r>
             <w:r>
               <w:rPr>
@@ -1739,7 +1736,7 @@
               <w:lang w:eastAsia="nb-NO"/>
             </w:rPr>
           </w:pPr>
-          <w:hyperlink w:anchor="_Toc371936864" w:history="1">
+          <w:hyperlink w:anchor="_Toc372105065" w:history="1">
             <w:r>
               <w:rPr>
                 <w:rStyle w:val="Hyperkobling"/>
@@ -1767,7 +1764,7 @@
                 <w:noProof/>
                 <w:webHidden/>
               </w:rPr>
-              <w:instrText xml:space="preserve"> PAGEREF _Toc371936864 \h </w:instrText>
+              <w:instrText xml:space="preserve"> PAGEREF _Toc372105065 \h </w:instrText>
             </w:r>
             <w:r>
               <w:rPr>
@@ -1787,7 +1784,7 @@
                 <w:noProof/>
                 <w:webHidden/>
               </w:rPr>
-              <w:t>11</w:t>
+              <w:t>12</w:t>
             </w:r>
             <w:r>
               <w:rPr>
@@ -1834,7 +1831,7 @@
       <w:pPr>
         <w:pStyle w:val="Overskrift1"/>
       </w:pPr>
-      <w:bookmarkStart w:id="1" w:name="_Toc371936842"/>
+      <w:bookmarkStart w:id="1" w:name="_Toc372105043"/>
       <w:r>
         <w:lastRenderedPageBreak/>
         <w:t>Prosjektplan</w:t>
@@ -1952,7 +1949,11 @@
           <w:tcPr>
             <w:tcW w:w="1042" w:type="dxa"/>
           </w:tcPr>
-          <w:p/>
+          <w:p>
+            <w:r>
+              <w:t>13.11.13</w:t>
+            </w:r>
+          </w:p>
         </w:tc>
         <w:tc>
           <w:tcPr>
@@ -2001,11 +2002,9 @@
             <w:tcW w:w="4766" w:type="dxa"/>
           </w:tcPr>
           <w:p>
-            <w:proofErr w:type="spellStart"/>
             <w:r>
               <w:t>Brief</w:t>
             </w:r>
-            <w:proofErr w:type="spellEnd"/>
           </w:p>
         </w:tc>
         <w:tc>
@@ -2129,13 +2128,8 @@
             <w:tcW w:w="4766" w:type="dxa"/>
           </w:tcPr>
           <w:p>
-            <w:proofErr w:type="spellStart"/>
-            <w:r>
-              <w:t>Wideframes</w:t>
-            </w:r>
-            <w:proofErr w:type="spellEnd"/>
-            <w:r>
-              <w:t xml:space="preserve"> (skisser)</w:t>
+            <w:r>
+              <w:t>Wideframes (skisser)</w:t>
             </w:r>
           </w:p>
         </w:tc>
@@ -2177,13 +2171,8 @@
           </w:tcPr>
           <w:p>
             <w:r>
-              <w:t>Knapper/</w:t>
-            </w:r>
-            <w:proofErr w:type="spellStart"/>
-            <w:r>
-              <w:t>navigasjonsmal</w:t>
-            </w:r>
-            <w:proofErr w:type="spellEnd"/>
+              <w:t>Knapper/navigasjonsmal</w:t>
+            </w:r>
           </w:p>
         </w:tc>
         <w:tc>
@@ -2353,13 +2342,8 @@
           </w:tcPr>
           <w:p>
             <w:r>
-              <w:t xml:space="preserve">Oppsett av </w:t>
-            </w:r>
-            <w:proofErr w:type="spellStart"/>
-            <w:r>
-              <w:t>template</w:t>
-            </w:r>
-            <w:proofErr w:type="spellEnd"/>
+              <w:t>Oppsett av template</w:t>
+            </w:r>
           </w:p>
         </w:tc>
         <w:tc>
@@ -2390,7 +2374,12 @@
           </w:tcPr>
           <w:p>
             <w:r>
-              <w:t>06.11.13</w:t>
+              <w:t>13</w:t>
+            </w:r>
+            <w:bookmarkStart w:id="2" w:name="_GoBack"/>
+            <w:bookmarkEnd w:id="2"/>
+            <w:r>
+              <w:t>.11.13</w:t>
             </w:r>
           </w:p>
         </w:tc>
@@ -2526,7 +2515,11 @@
           <w:tcPr>
             <w:tcW w:w="2303" w:type="dxa"/>
           </w:tcPr>
-          <w:p/>
+          <w:p>
+            <w:r>
+              <w:t>Anders</w:t>
+            </w:r>
+          </w:p>
         </w:tc>
       </w:tr>
       <w:tr>
@@ -2598,7 +2591,11 @@
           <w:tcPr>
             <w:tcW w:w="2303" w:type="dxa"/>
           </w:tcPr>
-          <w:p/>
+          <w:p>
+            <w:r>
+              <w:t>Simen</w:t>
+            </w:r>
+          </w:p>
         </w:tc>
       </w:tr>
       <w:tr>
@@ -2700,7 +2697,7 @@
           </w:tcPr>
           <w:p>
             <w:r>
-              <w:t>Kontakt oss</w:t>
+              <w:t xml:space="preserve">Pedalbladet </w:t>
             </w:r>
           </w:p>
         </w:tc>
@@ -2708,7 +2705,11 @@
           <w:tcPr>
             <w:tcW w:w="2303" w:type="dxa"/>
           </w:tcPr>
-          <w:p/>
+          <w:p>
+            <w:r>
+              <w:t>Simen</w:t>
+            </w:r>
+          </w:p>
         </w:tc>
       </w:tr>
       <w:tr>
@@ -2734,7 +2735,7 @@
           </w:tcPr>
           <w:p>
             <w:r>
-              <w:t xml:space="preserve">Pedalbladet </w:t>
+              <w:t>Pedalklubben</w:t>
             </w:r>
           </w:p>
         </w:tc>
@@ -2756,7 +2757,7 @@
           </w:tcPr>
           <w:p>
             <w:r>
-              <w:t>11.11.13</w:t>
+              <w:t>13.11.13</w:t>
             </w:r>
           </w:p>
         </w:tc>
@@ -2772,7 +2773,10 @@
           </w:tcPr>
           <w:p>
             <w:r>
-              <w:t>Pedalklubben</w:t>
+              <w:t>Meta-t</w:t>
+            </w:r>
+            <w:r>
+              <w:t>agger</w:t>
             </w:r>
           </w:p>
         </w:tc>
@@ -2782,7 +2786,7 @@
           </w:tcPr>
           <w:p>
             <w:r>
-              <w:t>Simen</w:t>
+              <w:t>Robert</w:t>
             </w:r>
           </w:p>
         </w:tc>
@@ -2810,78 +2814,8 @@
           </w:tcPr>
           <w:p>
             <w:r>
-              <w:t>Tagger</w:t>
-            </w:r>
-          </w:p>
-        </w:tc>
-        <w:tc>
-          <w:tcPr>
-            <w:tcW w:w="2303" w:type="dxa"/>
-          </w:tcPr>
-          <w:p/>
-        </w:tc>
-      </w:tr>
-      <w:tr>
-        <w:tc>
-          <w:tcPr>
-            <w:tcW w:w="1101" w:type="dxa"/>
-          </w:tcPr>
-          <w:p>
-            <w:r>
-              <w:t>13.11.13</w:t>
-            </w:r>
-          </w:p>
-        </w:tc>
-        <w:tc>
-          <w:tcPr>
-            <w:tcW w:w="1042" w:type="dxa"/>
-          </w:tcPr>
-          <w:p/>
-        </w:tc>
-        <w:tc>
-          <w:tcPr>
-            <w:tcW w:w="4766" w:type="dxa"/>
-          </w:tcPr>
-          <w:p>
-            <w:r>
               <w:t>Prototype</w:t>
             </w:r>
-          </w:p>
-        </w:tc>
-        <w:tc>
-          <w:tcPr>
-            <w:tcW w:w="2303" w:type="dxa"/>
-          </w:tcPr>
-          <w:p/>
-        </w:tc>
-      </w:tr>
-      <w:tr>
-        <w:tc>
-          <w:tcPr>
-            <w:tcW w:w="1101" w:type="dxa"/>
-          </w:tcPr>
-          <w:p>
-            <w:r>
-              <w:t>13.11.13</w:t>
-            </w:r>
-          </w:p>
-        </w:tc>
-        <w:tc>
-          <w:tcPr>
-            <w:tcW w:w="1042" w:type="dxa"/>
-          </w:tcPr>
-          <w:p/>
-        </w:tc>
-        <w:tc>
-          <w:tcPr>
-            <w:tcW w:w="4766" w:type="dxa"/>
-          </w:tcPr>
-          <w:p>
-            <w:proofErr w:type="spellStart"/>
-            <w:r>
-              <w:t>Powerpoint</w:t>
-            </w:r>
-            <w:proofErr w:type="spellEnd"/>
           </w:p>
         </w:tc>
         <w:tc>
@@ -2890,35 +2824,9 @@
           </w:tcPr>
           <w:p>
             <w:r>
-              <w:t>Morten</w:t>
+              <w:t>Alle</w:t>
             </w:r>
           </w:p>
-        </w:tc>
-      </w:tr>
-      <w:tr>
-        <w:tc>
-          <w:tcPr>
-            <w:tcW w:w="1101" w:type="dxa"/>
-          </w:tcPr>
-          <w:p/>
-        </w:tc>
-        <w:tc>
-          <w:tcPr>
-            <w:tcW w:w="1042" w:type="dxa"/>
-          </w:tcPr>
-          <w:p/>
-        </w:tc>
-        <w:tc>
-          <w:tcPr>
-            <w:tcW w:w="4766" w:type="dxa"/>
-          </w:tcPr>
-          <w:p/>
-        </w:tc>
-        <w:tc>
-          <w:tcPr>
-            <w:tcW w:w="2303" w:type="dxa"/>
-          </w:tcPr>
-          <w:p/>
         </w:tc>
       </w:tr>
     </w:tbl>
@@ -2932,17 +2840,15 @@
       <w:pPr>
         <w:pStyle w:val="Overskrift1"/>
       </w:pPr>
-      <w:bookmarkStart w:id="2" w:name="_Toc371936843"/>
-      <w:proofErr w:type="spellStart"/>
+      <w:bookmarkStart w:id="3" w:name="_Toc372105044"/>
       <w:r>
         <w:lastRenderedPageBreak/>
         <w:t>Brief</w:t>
       </w:r>
-      <w:bookmarkEnd w:id="2"/>
-      <w:proofErr w:type="spellEnd"/>
+      <w:bookmarkEnd w:id="3"/>
     </w:p>
     <w:p>
-      <w:bookmarkStart w:id="3" w:name="_Toc371936844"/>
+      <w:bookmarkStart w:id="4" w:name="_Toc372105045"/>
       <w:r>
         <w:rPr>
           <w:rStyle w:val="Overskrift2Tegn"/>
@@ -2950,7 +2856,7 @@
         </w:rPr>
         <w:t>Kunde</w:t>
       </w:r>
-      <w:bookmarkEnd w:id="3"/>
+      <w:bookmarkEnd w:id="4"/>
       <w:r>
         <w:rPr>
           <w:rStyle w:val="Overskrift2Tegn"/>
@@ -2963,7 +2869,7 @@
       </w:r>
     </w:p>
     <w:p>
-      <w:bookmarkStart w:id="4" w:name="_Toc371936845"/>
+      <w:bookmarkStart w:id="5" w:name="_Toc372105046"/>
       <w:r>
         <w:rPr>
           <w:rStyle w:val="Overskrift2Tegn"/>
@@ -2971,7 +2877,7 @@
         </w:rPr>
         <w:t>Navn på nettsted</w:t>
       </w:r>
-      <w:bookmarkEnd w:id="4"/>
+      <w:bookmarkEnd w:id="5"/>
       <w:r>
         <w:rPr>
           <w:rStyle w:val="Overskrift2Tegn"/>
@@ -2980,14 +2886,11 @@
         <w:br/>
       </w:r>
       <w:r>
-        <w:t xml:space="preserve">Pedalsport er navnet på firmaet og hjemmesiden er </w:t>
-      </w:r>
-      <w:r>
-        <w:t>www.pedalsport.no</w:t>
+        <w:t>Pedalsport er navnet på firmaet og hjemmesiden er www.pedalsport.no</w:t>
       </w:r>
     </w:p>
     <w:p>
-      <w:bookmarkStart w:id="5" w:name="_Toc371936846"/>
+      <w:bookmarkStart w:id="6" w:name="_Toc372105047"/>
       <w:r>
         <w:rPr>
           <w:rStyle w:val="Overskrift2Tegn"/>
@@ -2995,7 +2898,7 @@
         </w:rPr>
         <w:t>Mål med nettstedet</w:t>
       </w:r>
-      <w:bookmarkEnd w:id="5"/>
+      <w:bookmarkEnd w:id="6"/>
       <w:r>
         <w:rPr>
           <w:rStyle w:val="Overskrift2Tegn"/>
@@ -3004,14 +2907,11 @@
         <w:br/>
       </w:r>
       <w:r>
-        <w:t>www.pedalsport.no</w:t>
-      </w:r>
-      <w:r>
-        <w:t xml:space="preserve"> ønsker å informere kunden om Pedalsport som blant annet hvilke produkter vi selger og åpningstider. Man kan også bli medlem slik at man kan få rabatter og nyheter.</w:t>
+        <w:t>www.pedalsport.no ønsker å informere kunden om Pedalsport som blant annet hvilke produkter vi selger og åpningstider. Man kan også bli medlem slik at man kan få rabatter og nyheter.</w:t>
       </w:r>
     </w:p>
     <w:p>
-      <w:bookmarkStart w:id="6" w:name="_Toc371936847"/>
+      <w:bookmarkStart w:id="7" w:name="_Toc372105048"/>
       <w:r>
         <w:rPr>
           <w:rStyle w:val="Overskrift2Tegn"/>
@@ -3019,7 +2919,7 @@
         </w:rPr>
         <w:t>Suksesskriterier</w:t>
       </w:r>
-      <w:bookmarkEnd w:id="6"/>
+      <w:bookmarkEnd w:id="7"/>
       <w:r>
         <w:rPr>
           <w:rStyle w:val="Overskrift2Tegn"/>
@@ -3030,17 +2930,15 @@
       <w:r>
         <w:t xml:space="preserve">Pedalsport skal være moderne og ha en nytt design. Innen et år regner vi med at minst </w:t>
       </w:r>
-      <w:proofErr w:type="gramStart"/>
-      <w:r>
-        <w:t>70%</w:t>
-      </w:r>
-      <w:proofErr w:type="gramEnd"/>
+      <w:r>
+        <w:t>70 %</w:t>
+      </w:r>
       <w:r>
         <w:t xml:space="preserve"> av kundene våre har besøkt hjemmesiden vår og tatt den i bruk.</w:t>
       </w:r>
     </w:p>
     <w:p>
-      <w:bookmarkStart w:id="7" w:name="_Toc371936848"/>
+      <w:bookmarkStart w:id="8" w:name="_Toc372105049"/>
       <w:r>
         <w:rPr>
           <w:rStyle w:val="Overskrift2Tegn"/>
@@ -3048,7 +2946,7 @@
         </w:rPr>
         <w:t>Innhold på nettstedet</w:t>
       </w:r>
-      <w:bookmarkEnd w:id="7"/>
+      <w:bookmarkEnd w:id="8"/>
       <w:r>
         <w:rPr>
           <w:rStyle w:val="Overskrift2Tegn"/>
@@ -3057,15 +2955,7 @@
         <w:br/>
       </w:r>
       <w:r>
-        <w:t xml:space="preserve">- En </w:t>
-      </w:r>
-      <w:proofErr w:type="spellStart"/>
-      <w:r>
-        <w:t>index</w:t>
-      </w:r>
-      <w:proofErr w:type="spellEnd"/>
-      <w:r>
-        <w:t xml:space="preserve"> side</w:t>
+        <w:t>- En index side</w:t>
       </w:r>
       <w:r>
         <w:br/>
@@ -3097,7 +2987,7 @@
       </w:r>
     </w:p>
     <w:p>
-      <w:bookmarkStart w:id="8" w:name="_Toc371936849"/>
+      <w:bookmarkStart w:id="9" w:name="_Toc372105050"/>
       <w:r>
         <w:rPr>
           <w:rStyle w:val="Overskrift2Tegn"/>
@@ -3105,7 +2995,7 @@
         </w:rPr>
         <w:t>Målgrupper</w:t>
       </w:r>
-      <w:bookmarkEnd w:id="8"/>
+      <w:bookmarkEnd w:id="9"/>
       <w:r>
         <w:rPr>
           <w:rStyle w:val="Overskrift2Tegn"/>
@@ -3137,7 +3027,7 @@
       </w:r>
     </w:p>
     <w:p>
-      <w:bookmarkStart w:id="9" w:name="_Toc371936850"/>
+      <w:bookmarkStart w:id="10" w:name="_Toc372105051"/>
       <w:r>
         <w:rPr>
           <w:rStyle w:val="Overskrift2Tegn"/>
@@ -3145,7 +3035,7 @@
         </w:rPr>
         <w:t>Spesielle tekniske løsninger</w:t>
       </w:r>
-      <w:bookmarkEnd w:id="9"/>
+      <w:bookmarkEnd w:id="10"/>
       <w:r>
         <w:rPr>
           <w:rStyle w:val="Overskrift2Tegn"/>
@@ -3153,17 +3043,12 @@
         </w:rPr>
         <w:br/>
       </w:r>
-      <w:proofErr w:type="spellStart"/>
-      <w:r>
-        <w:t>Dropdownmeny</w:t>
-      </w:r>
-      <w:proofErr w:type="spellEnd"/>
-      <w:r>
-        <w:t xml:space="preserve"> </w:t>
+      <w:r>
+        <w:t xml:space="preserve">Dropdownmeny </w:t>
       </w:r>
     </w:p>
     <w:p>
-      <w:bookmarkStart w:id="10" w:name="_Toc371936851"/>
+      <w:bookmarkStart w:id="11" w:name="_Toc372105052"/>
       <w:r>
         <w:rPr>
           <w:rStyle w:val="Overskrift2Tegn"/>
@@ -3171,7 +3056,7 @@
         </w:rPr>
         <w:t>Drift og oppdatering</w:t>
       </w:r>
-      <w:bookmarkEnd w:id="10"/>
+      <w:bookmarkEnd w:id="11"/>
       <w:r>
         <w:rPr>
           <w:rStyle w:val="Overskrift2Tegn"/>
@@ -3184,7 +3069,7 @@
       </w:r>
     </w:p>
     <w:p>
-      <w:bookmarkStart w:id="11" w:name="_Toc371936852"/>
+      <w:bookmarkStart w:id="12" w:name="_Toc372105053"/>
       <w:r>
         <w:rPr>
           <w:rStyle w:val="Overskrift2Tegn"/>
@@ -3192,7 +3077,7 @@
         </w:rPr>
         <w:t>Grafisk profil</w:t>
       </w:r>
-      <w:bookmarkEnd w:id="11"/>
+      <w:bookmarkEnd w:id="12"/>
       <w:r>
         <w:rPr>
           <w:rStyle w:val="Overskrift2Tegn"/>
@@ -3201,15 +3086,7 @@
         <w:br/>
       </w:r>
       <w:r>
-        <w:t xml:space="preserve">Hovedfargene til Pedalsport er blå, </w:t>
-      </w:r>
-      <w:proofErr w:type="spellStart"/>
-      <w:r>
-        <w:t>hvitblå</w:t>
-      </w:r>
-      <w:proofErr w:type="spellEnd"/>
-      <w:r>
-        <w:t xml:space="preserve"> og mørkegrå. Dette ser friskt og moderne ut, samt det skaper fine kontraster. Vi valgte blå forbi det er en farge som er nøytral og harmonisk, samt den tilpasset til målgruppen vår. Bakgrunnsfargen kommer til å være blåhvit. </w:t>
+        <w:t xml:space="preserve">Hovedfargene til Pedalsport er blå, hvitblå og mørkegrå. Dette ser friskt og moderne ut, samt det skaper fine kontraster. Vi valgte blå forbi det er en farge som er nøytral og harmonisk, samt den tilpasset til målgruppen vår. Bakgrunnsfargen kommer til å være blåhvit. </w:t>
       </w:r>
     </w:p>
     <w:p>
@@ -3231,12 +3108,12 @@
       <w:pPr>
         <w:pStyle w:val="Overskrift1"/>
       </w:pPr>
-      <w:bookmarkStart w:id="12" w:name="_Toc371936853"/>
+      <w:bookmarkStart w:id="13" w:name="_Toc372105054"/>
       <w:r>
         <w:lastRenderedPageBreak/>
         <w:t>Navigasjonsstruktur</w:t>
       </w:r>
-      <w:bookmarkEnd w:id="12"/>
+      <w:bookmarkEnd w:id="13"/>
     </w:p>
     <w:p/>
     <w:p/>
@@ -3247,7 +3124,7 @@
           <w:lang w:eastAsia="nb-NO"/>
         </w:rPr>
         <w:drawing>
-          <wp:inline distT="0" distB="0" distL="0" distR="0">
+          <wp:inline distT="0" distB="0" distL="0" distR="0" wp14:anchorId="21FA3F61" wp14:editId="185E40D6">
             <wp:extent cx="5486400" cy="3200400"/>
             <wp:effectExtent l="0" t="0" r="0" b="0"/>
             <wp:docPr id="12" name="Diagram 12"/>
@@ -3272,6 +3149,9 @@
         <w:t>er enkel og oversiktlig samt det tar ikke altfor lang tid og komme seg rundt. Du kan klare det på maks 3 trykk.</w:t>
       </w:r>
       <w:r>
+        <w:t xml:space="preserve"> En dropdown meny vil gjøre navigeringen lettere for sykkelruter.</w:t>
+      </w:r>
+      <w:r>
         <w:br w:type="page"/>
       </w:r>
     </w:p>
@@ -3279,12 +3159,12 @@
       <w:pPr>
         <w:pStyle w:val="Overskrift1"/>
       </w:pPr>
-      <w:bookmarkStart w:id="13" w:name="_Toc371936854"/>
+      <w:bookmarkStart w:id="14" w:name="_Toc372105055"/>
       <w:r>
         <w:lastRenderedPageBreak/>
         <w:t>Fargepalett</w:t>
       </w:r>
-      <w:bookmarkEnd w:id="13"/>
+      <w:bookmarkEnd w:id="14"/>
     </w:p>
     <w:p>
       <w:r>
@@ -3299,7 +3179,7 @@
           <w:lang w:eastAsia="nb-NO"/>
         </w:rPr>
         <w:drawing>
-          <wp:inline distT="0" distB="0" distL="0" distR="0" wp14:anchorId="4A9DC034" wp14:editId="20E36BC6">
+          <wp:inline distT="0" distB="0" distL="0" distR="0" wp14:anchorId="72EA07FD" wp14:editId="1741623C">
             <wp:extent cx="1257300" cy="1257300"/>
             <wp:effectExtent l="0" t="0" r="0" b="0"/>
             <wp:docPr id="1" name="Bilde 1"/>
@@ -3355,7 +3235,7 @@
           <w:lang w:eastAsia="nb-NO"/>
         </w:rPr>
         <w:drawing>
-          <wp:inline distT="0" distB="0" distL="0" distR="0" wp14:anchorId="4FAA5F73" wp14:editId="561C946B">
+          <wp:inline distT="0" distB="0" distL="0" distR="0" wp14:anchorId="42624BDF" wp14:editId="50058D11">
             <wp:extent cx="1257300" cy="1257300"/>
             <wp:effectExtent l="0" t="0" r="0" b="0"/>
             <wp:docPr id="2" name="Bilde 2"/>
@@ -3416,7 +3296,7 @@
           <w:lang w:eastAsia="nb-NO"/>
         </w:rPr>
         <w:drawing>
-          <wp:inline distT="0" distB="0" distL="0" distR="0" wp14:anchorId="2176BE51" wp14:editId="636FDD0D">
+          <wp:inline distT="0" distB="0" distL="0" distR="0" wp14:anchorId="0001A3F7" wp14:editId="59FBE597">
             <wp:extent cx="1257300" cy="1257300"/>
             <wp:effectExtent l="0" t="0" r="0" b="0"/>
             <wp:docPr id="3" name="Bilde 3"/>
@@ -3459,6 +3339,62 @@
       </w:r>
     </w:p>
     <w:p>
+      <w:r>
+        <w:rPr>
+          <w:noProof/>
+          <w:lang w:eastAsia="nb-NO"/>
+        </w:rPr>
+        <w:drawing>
+          <wp:inline distT="0" distB="0" distL="0" distR="0" wp14:anchorId="2FA3A7CD" wp14:editId="346931EC">
+            <wp:extent cx="2495550" cy="1819672"/>
+            <wp:effectExtent l="0" t="0" r="0" b="9525"/>
+            <wp:docPr id="13" name="Bilde 13" descr="D:\ohmo15121\Documents\GitHub\pedalsport\Dokumentasjon\Design\Farger\2013-11-07_13-15-40.png"/>
+            <wp:cNvGraphicFramePr>
+              <a:graphicFrameLocks xmlns:a="http://schemas.openxmlformats.org/drawingml/2006/main" noChangeAspect="1"/>
+            </wp:cNvGraphicFramePr>
+            <a:graphic xmlns:a="http://schemas.openxmlformats.org/drawingml/2006/main">
+              <a:graphicData uri="http://schemas.openxmlformats.org/drawingml/2006/picture">
+                <pic:pic xmlns:pic="http://schemas.openxmlformats.org/drawingml/2006/picture">
+                  <pic:nvPicPr>
+                    <pic:cNvPr id="0" name="Picture 1" descr="D:\ohmo15121\Documents\GitHub\pedalsport\Dokumentasjon\Design\Farger\2013-11-07_13-15-40.png"/>
+                    <pic:cNvPicPr>
+                      <a:picLocks noChangeAspect="1" noChangeArrowheads="1"/>
+                    </pic:cNvPicPr>
+                  </pic:nvPicPr>
+                  <pic:blipFill>
+                    <a:blip r:embed="rId14">
+                      <a:extLst>
+                        <a:ext uri="{28A0092B-C50C-407E-A947-70E740481C1C}">
+                          <a14:useLocalDpi xmlns:a14="http://schemas.microsoft.com/office/drawing/2010/main" val="0"/>
+                        </a:ext>
+                      </a:extLst>
+                    </a:blip>
+                    <a:srcRect/>
+                    <a:stretch>
+                      <a:fillRect/>
+                    </a:stretch>
+                  </pic:blipFill>
+                  <pic:spPr bwMode="auto">
+                    <a:xfrm>
+                      <a:off x="0" y="0"/>
+                      <a:ext cx="2495550" cy="1819672"/>
+                    </a:xfrm>
+                    <a:prstGeom prst="rect">
+                      <a:avLst/>
+                    </a:prstGeom>
+                    <a:noFill/>
+                    <a:ln>
+                      <a:noFill/>
+                    </a:ln>
+                  </pic:spPr>
+                </pic:pic>
+              </a:graphicData>
+            </a:graphic>
+          </wp:inline>
+        </w:drawing>
+      </w:r>
+    </w:p>
+    <w:p>
       <w:pPr>
         <w:rPr>
           <w:sz w:val="24"/>
@@ -3477,7 +3413,28 @@
           <w:sz w:val="24"/>
           <w:szCs w:val="72"/>
         </w:rPr>
-        <w:t xml:space="preserve"> Den skarpe blåfargen vil bli tatt i bruk øverst i menyen på nettsiden og s</w:t>
+        <w:t xml:space="preserve"> De</w:t>
+      </w:r>
+      <w:r>
+        <w:rPr>
+          <w:sz w:val="24"/>
+          <w:szCs w:val="72"/>
+        </w:rPr>
+        <w:t xml:space="preserve"> skarpe blåfargen</w:t>
+      </w:r>
+      <w:r>
+        <w:rPr>
+          <w:sz w:val="24"/>
+          <w:szCs w:val="72"/>
+        </w:rPr>
+        <w:t>e</w:t>
+      </w:r>
+      <w:r>
+        <w:rPr>
+          <w:sz w:val="24"/>
+          <w:szCs w:val="72"/>
+        </w:rPr>
+        <w:t xml:space="preserve"> vil bli tatt i bruk øverst i menyen på nettsiden og s</w:t>
       </w:r>
       <w:r>
         <w:rPr>
@@ -3491,7 +3448,14 @@
           <w:sz w:val="24"/>
           <w:szCs w:val="72"/>
         </w:rPr>
-        <w:t>. Vi valgte denne fargen fordi den er ser moderne ut, samt den passer fint med resten av designet.  Skriften i logoen skal være i den mørkegrå fargen nederst</w:t>
+        <w:t>. Vi valgte denne fargen fordi den er ser moderne ut, samt den passer fint med resten av designet.  Skriften i logoen skal være i den mørkegrå fa</w:t>
+      </w:r>
+      <w:r>
+        <w:rPr>
+          <w:sz w:val="24"/>
+          <w:szCs w:val="72"/>
+        </w:rPr>
+        <w:t>rgen</w:t>
       </w:r>
       <w:r>
         <w:rPr>
@@ -3505,28 +3469,57 @@
           <w:sz w:val="24"/>
           <w:szCs w:val="72"/>
         </w:rPr>
-        <w:t>, og bakgrunnen skal være transparent slik at den skarpe blå blir bakgrunnen når vi setter logoen over. Bakgrunnsfargen som vi tar i bruk skal være blå/hvit, sånn som det midterste eksempelet.</w:t>
+        <w:t>, og bakgrunnen skal være transparent slik at den skarpe blå</w:t>
       </w:r>
       <w:r>
         <w:rPr>
           <w:sz w:val="24"/>
           <w:szCs w:val="72"/>
         </w:rPr>
-        <w:t xml:space="preserve"> Denne fargen bruker vi fordi den er med på å skape harmoni, samt den skaper en ro på siden slik</w:t>
+        <w:t xml:space="preserve"> fargen</w:t>
       </w:r>
       <w:r>
         <w:rPr>
           <w:sz w:val="24"/>
           <w:szCs w:val="72"/>
         </w:rPr>
-        <w:t xml:space="preserve"> at den blir behagelig å se på.</w:t>
+        <w:t xml:space="preserve"> blir bakgrunnen når vi setter logoen over. Bakgrunnsfargen som vi tar i bruk skal være </w:t>
       </w:r>
       <w:r>
         <w:rPr>
           <w:sz w:val="24"/>
           <w:szCs w:val="72"/>
         </w:rPr>
-        <w:t xml:space="preserve"> Hadde vi brukte en helt hvit bakgrunn ville kontrastene blitt for store, og det kunne kjapt ha blitt forstyrrende for øyet.</w:t>
+        <w:t xml:space="preserve">hvit. </w:t>
+      </w:r>
+      <w:r>
+        <w:rPr>
+          <w:sz w:val="24"/>
+          <w:szCs w:val="72"/>
+        </w:rPr>
+        <w:t xml:space="preserve">Denne fargen bruker vi fordi den er med på </w:t>
+      </w:r>
+      <w:r>
+        <w:rPr>
+          <w:sz w:val="24"/>
+          <w:szCs w:val="72"/>
+        </w:rPr>
+        <w:lastRenderedPageBreak/>
+        <w:t>å skape harmoni, samt den skaper en ro på siden slik</w:t>
+      </w:r>
+      <w:r>
+        <w:rPr>
+          <w:sz w:val="24"/>
+          <w:szCs w:val="72"/>
+        </w:rPr>
+        <w:t xml:space="preserve"> at den blir behagelig å se på</w:t>
+      </w:r>
+      <w:r>
+        <w:rPr>
+          <w:sz w:val="24"/>
+          <w:szCs w:val="72"/>
+        </w:rPr>
+        <w:t xml:space="preserve"> og den passer for alle og enhver.</w:t>
       </w:r>
       <w:r>
         <w:rPr>
@@ -3570,14 +3563,29 @@
     </w:p>
     <w:p>
       <w:pPr>
+        <w:rPr>
+          <w:rFonts w:asciiTheme="majorHAnsi" w:eastAsiaTheme="majorEastAsia" w:hAnsiTheme="majorHAnsi" w:cstheme="majorBidi"/>
+          <w:b/>
+          <w:bCs/>
+          <w:color w:val="365F91" w:themeColor="accent1" w:themeShade="BF"/>
+          <w:sz w:val="28"/>
+          <w:szCs w:val="28"/>
+        </w:rPr>
+      </w:pPr>
+      <w:r>
+        <w:br w:type="page"/>
+      </w:r>
+    </w:p>
+    <w:p>
+      <w:pPr>
         <w:pStyle w:val="Overskrift1"/>
       </w:pPr>
-      <w:bookmarkStart w:id="14" w:name="_Toc371936855"/>
+      <w:bookmarkStart w:id="15" w:name="_Toc372105056"/>
       <w:r>
         <w:lastRenderedPageBreak/>
         <w:t>Logo</w:t>
       </w:r>
-      <w:bookmarkEnd w:id="14"/>
+      <w:bookmarkEnd w:id="15"/>
     </w:p>
     <w:p>
       <w:r>
@@ -3587,7 +3595,19 @@
         <w:t>get ved at vi</w:t>
       </w:r>
       <w:r>
-        <w:t xml:space="preserve"> lette etter et bilde på Google av noe sykkelrelatert og blått, da blå er en del av vår fargepalett. Deretter gjorde </w:t>
+        <w:t xml:space="preserve"> lette etter et bilde på Googl</w:t>
+      </w:r>
+      <w:r>
+        <w:t>e av noe sykkelrelatert</w:t>
+      </w:r>
+      <w:r>
+        <w:t>.</w:t>
+      </w:r>
+      <w:r>
+        <w:t xml:space="preserve"> Vi endte opp med et hjul, noe som passer bra inn som en «o» i logoen.</w:t>
+      </w:r>
+      <w:r>
+        <w:t xml:space="preserve"> Deretter gjorde </w:t>
       </w:r>
       <w:r>
         <w:t>vi hjulet transparent</w:t>
@@ -3595,7 +3615,7 @@
       <w:r>
         <w:t xml:space="preserve"> ved bruk av verktøyet på </w:t>
       </w:r>
-      <w:hyperlink r:id="rId14" w:history="1">
+      <w:hyperlink r:id="rId15" w:history="1">
         <w:r>
           <w:rPr>
             <w:rStyle w:val="Hyperkobling"/>
@@ -3604,36 +3624,98 @@
         </w:r>
       </w:hyperlink>
       <w:r>
-        <w:t>. Så ble bildet la</w:t>
-      </w:r>
-      <w:r>
-        <w:t>gt inn under pedalsport teksten</w:t>
-      </w:r>
-      <w:r>
-        <w:t>. Lo</w:t>
-      </w:r>
-      <w:r>
-        <w:t xml:space="preserve">goen ble deretter lagret </w:t>
-      </w:r>
-      <w:proofErr w:type="gramStart"/>
-      <w:r>
-        <w:t>i</w:t>
-      </w:r>
-      <w:r>
-        <w:t xml:space="preserve"> .</w:t>
-      </w:r>
-      <w:proofErr w:type="spellStart"/>
-      <w:proofErr w:type="gramEnd"/>
-      <w:r>
-        <w:t>gif</w:t>
-      </w:r>
-      <w:proofErr w:type="spellEnd"/>
-      <w:r>
-        <w:t xml:space="preserve"> format, da dette er transparent og passer bra som logo.</w:t>
-      </w:r>
-      <w:bookmarkStart w:id="15" w:name="_GoBack"/>
-      <w:bookmarkEnd w:id="15"/>
+        <w:t>.</w:t>
+      </w:r>
+      <w:r>
+        <w:t xml:space="preserve"> Deretter skrev vi teksten</w:t>
+      </w:r>
+      <w:r>
+        <w:t xml:space="preserve"> og endret fargene slik at det passer til fargepaletten. Så ble</w:t>
+      </w:r>
+      <w:r>
+        <w:t xml:space="preserve"> l</w:t>
+      </w:r>
+      <w:r>
+        <w:t>o</w:t>
+      </w:r>
+      <w:r>
+        <w:t>goen</w:t>
+      </w:r>
+      <w:r>
+        <w:t xml:space="preserve"> deretter lagret i</w:t>
+      </w:r>
+      <w:r>
+        <w:t xml:space="preserve"> .png</w:t>
+      </w:r>
+      <w:r>
+        <w:t xml:space="preserve"> format, da dette er tra</w:t>
+      </w:r>
+      <w:r>
+        <w:t>nsparent og passer bra som logo, samt ikke tar opp altfor stor plass slik at siden er rask å laste inn.</w:t>
+      </w:r>
     </w:p>
+    <w:p>
+      <w:r>
+        <w:t>Hjul:</w:t>
+      </w:r>
+    </w:p>
+    <w:p>
+      <w:r>
+        <w:rPr>
+          <w:noProof/>
+          <w:lang w:eastAsia="nb-NO"/>
+        </w:rPr>
+        <w:drawing>
+          <wp:inline distT="0" distB="0" distL="0" distR="0" wp14:anchorId="42AD0B64" wp14:editId="039AE14F">
+            <wp:extent cx="485775" cy="485775"/>
+            <wp:effectExtent l="0" t="0" r="9525" b="9525"/>
+            <wp:docPr id="14" name="Bilde 14" descr="D:\ohmo15121\Documents\GitHub\pedalsport\Dokumentasjon\Design\Bilder\ikonbilder\clipart-bicycle-brake-256x256-1003.png"/>
+            <wp:cNvGraphicFramePr>
+              <a:graphicFrameLocks xmlns:a="http://schemas.openxmlformats.org/drawingml/2006/main" noChangeAspect="1"/>
+            </wp:cNvGraphicFramePr>
+            <a:graphic xmlns:a="http://schemas.openxmlformats.org/drawingml/2006/main">
+              <a:graphicData uri="http://schemas.openxmlformats.org/drawingml/2006/picture">
+                <pic:pic xmlns:pic="http://schemas.openxmlformats.org/drawingml/2006/picture">
+                  <pic:nvPicPr>
+                    <pic:cNvPr id="0" name="Picture 2" descr="D:\ohmo15121\Documents\GitHub\pedalsport\Dokumentasjon\Design\Bilder\ikonbilder\clipart-bicycle-brake-256x256-1003.png"/>
+                    <pic:cNvPicPr>
+                      <a:picLocks noChangeAspect="1" noChangeArrowheads="1"/>
+                    </pic:cNvPicPr>
+                  </pic:nvPicPr>
+                  <pic:blipFill>
+                    <a:blip r:embed="rId16" cstate="print">
+                      <a:extLst>
+                        <a:ext uri="{28A0092B-C50C-407E-A947-70E740481C1C}">
+                          <a14:useLocalDpi xmlns:a14="http://schemas.microsoft.com/office/drawing/2010/main" val="0"/>
+                        </a:ext>
+                      </a:extLst>
+                    </a:blip>
+                    <a:srcRect/>
+                    <a:stretch>
+                      <a:fillRect/>
+                    </a:stretch>
+                  </pic:blipFill>
+                  <pic:spPr bwMode="auto">
+                    <a:xfrm>
+                      <a:off x="0" y="0"/>
+                      <a:ext cx="485775" cy="485775"/>
+                    </a:xfrm>
+                    <a:prstGeom prst="rect">
+                      <a:avLst/>
+                    </a:prstGeom>
+                    <a:noFill/>
+                    <a:ln>
+                      <a:noFill/>
+                    </a:ln>
+                  </pic:spPr>
+                </pic:pic>
+              </a:graphicData>
+            </a:graphic>
+          </wp:inline>
+        </w:drawing>
+      </w:r>
+    </w:p>
+    <w:p/>
     <w:p>
       <w:r>
         <w:br w:type="page"/>
@@ -3643,7 +3725,7 @@
       <w:pPr>
         <w:pStyle w:val="Overskrift1"/>
       </w:pPr>
-      <w:bookmarkStart w:id="16" w:name="_Toc371936856"/>
+      <w:bookmarkStart w:id="16" w:name="_Toc372105057"/>
       <w:r>
         <w:lastRenderedPageBreak/>
         <w:t>Skisser</w:t>
@@ -3658,7 +3740,7 @@
           <w:i/>
         </w:rPr>
       </w:pPr>
-      <w:bookmarkStart w:id="17" w:name="_Toc371936857"/>
+      <w:bookmarkStart w:id="17" w:name="_Toc372105058"/>
       <w:r>
         <w:rPr>
           <w:b w:val="0"/>
@@ -3675,7 +3757,7 @@
           <w:lang w:eastAsia="nb-NO"/>
         </w:rPr>
         <w:drawing>
-          <wp:inline distT="0" distB="0" distL="0" distR="0" wp14:anchorId="2A7F72FF" wp14:editId="766B65B8">
+          <wp:inline distT="0" distB="0" distL="0" distR="0" wp14:anchorId="67C24F57" wp14:editId="246AACED">
             <wp:extent cx="5760720" cy="3332648"/>
             <wp:effectExtent l="0" t="0" r="0" b="1270"/>
             <wp:docPr id="5" name="Bilde 5" descr="D:\ohmo15121\Documents\GitHub\pedalsport\Dokumentasjon\Design\Navigasjon skisse.PNG"/>
@@ -3692,7 +3774,7 @@
                     </pic:cNvPicPr>
                   </pic:nvPicPr>
                   <pic:blipFill>
-                    <a:blip r:embed="rId15">
+                    <a:blip r:embed="rId17">
                       <a:extLst>
                         <a:ext uri="{28A0092B-C50C-407E-A947-70E740481C1C}">
                           <a14:useLocalDpi xmlns:a14="http://schemas.microsoft.com/office/drawing/2010/main" val="0"/>
@@ -3731,7 +3813,7 @@
           <w:i/>
         </w:rPr>
       </w:pPr>
-      <w:bookmarkStart w:id="18" w:name="_Toc371936858"/>
+      <w:bookmarkStart w:id="18" w:name="_Toc372105059"/>
       <w:r>
         <w:rPr>
           <w:i/>
@@ -3755,7 +3837,7 @@
           <w:lang w:eastAsia="nb-NO"/>
         </w:rPr>
         <w:drawing>
-          <wp:inline distT="0" distB="0" distL="0" distR="0">
+          <wp:inline distT="0" distB="0" distL="0" distR="0" wp14:anchorId="2B78BE4A" wp14:editId="5228ED94">
             <wp:extent cx="5762625" cy="3248025"/>
             <wp:effectExtent l="0" t="0" r="9525" b="9525"/>
             <wp:docPr id="6" name="Bilde 6" descr="D:\ohmo15121\Documents\GitHub\pedalsport\Dokumentasjon\Design\Butikk skisse.PNG"/>
@@ -3772,7 +3854,7 @@
                     </pic:cNvPicPr>
                   </pic:nvPicPr>
                   <pic:blipFill>
-                    <a:blip r:embed="rId16">
+                    <a:blip r:embed="rId18">
                       <a:extLst>
                         <a:ext uri="{28A0092B-C50C-407E-A947-70E740481C1C}">
                           <a14:useLocalDpi xmlns:a14="http://schemas.microsoft.com/office/drawing/2010/main" val="0"/>
@@ -3811,7 +3893,7 @@
           <w:i/>
         </w:rPr>
       </w:pPr>
-      <w:bookmarkStart w:id="19" w:name="_Toc371936859"/>
+      <w:bookmarkStart w:id="19" w:name="_Toc372105060"/>
       <w:r>
         <w:rPr>
           <w:i/>
@@ -3836,7 +3918,7 @@
         </w:rPr>
         <w:lastRenderedPageBreak/>
         <w:drawing>
-          <wp:inline distT="0" distB="0" distL="0" distR="0">
+          <wp:inline distT="0" distB="0" distL="0" distR="0" wp14:anchorId="072F38A9" wp14:editId="399D6278">
             <wp:extent cx="5753100" cy="3086100"/>
             <wp:effectExtent l="0" t="0" r="0" b="0"/>
             <wp:docPr id="4" name="Bilde 4" descr="D:\ohmo15121\Documents\GitHub\pedalsport\Dokumentasjon\Design\Skisse\Kontakt oss skisse.PNG"/>
@@ -3853,7 +3935,7 @@
                     </pic:cNvPicPr>
                   </pic:nvPicPr>
                   <pic:blipFill>
-                    <a:blip r:embed="rId17">
+                    <a:blip r:embed="rId19">
                       <a:extLst>
                         <a:ext uri="{28A0092B-C50C-407E-A947-70E740481C1C}">
                           <a14:useLocalDpi xmlns:a14="http://schemas.microsoft.com/office/drawing/2010/main" val="0"/>
@@ -3892,7 +3974,7 @@
           <w:i/>
         </w:rPr>
       </w:pPr>
-      <w:bookmarkStart w:id="20" w:name="_Toc371936860"/>
+      <w:bookmarkStart w:id="20" w:name="_Toc372105061"/>
       <w:r>
         <w:rPr>
           <w:i/>
@@ -3908,7 +3990,7 @@
           <w:lang w:eastAsia="nb-NO"/>
         </w:rPr>
         <w:drawing>
-          <wp:inline distT="0" distB="0" distL="0" distR="0">
+          <wp:inline distT="0" distB="0" distL="0" distR="0" wp14:anchorId="65D75C79" wp14:editId="120387B8">
             <wp:extent cx="5753100" cy="3286125"/>
             <wp:effectExtent l="0" t="0" r="0" b="9525"/>
             <wp:docPr id="7" name="Bilde 7" descr="D:\ohmo15121\Documents\GitHub\pedalsport\Dokumentasjon\Design\Skisse\Om oss skisse.PNG"/>
@@ -3925,7 +4007,7 @@
                     </pic:cNvPicPr>
                   </pic:nvPicPr>
                   <pic:blipFill>
-                    <a:blip r:embed="rId18">
+                    <a:blip r:embed="rId20">
                       <a:extLst>
                         <a:ext uri="{28A0092B-C50C-407E-A947-70E740481C1C}">
                           <a14:useLocalDpi xmlns:a14="http://schemas.microsoft.com/office/drawing/2010/main" val="0"/>
@@ -3958,7 +4040,7 @@
       </w:r>
     </w:p>
     <w:p>
-      <w:bookmarkStart w:id="21" w:name="_Toc371936861"/>
+      <w:bookmarkStart w:id="21" w:name="_Toc372105062"/>
       <w:r>
         <w:rPr>
           <w:rStyle w:val="Overskrift2Tegn"/>
@@ -3979,7 +4061,7 @@
         </w:rPr>
         <w:lastRenderedPageBreak/>
         <w:drawing>
-          <wp:inline distT="0" distB="0" distL="0" distR="0">
+          <wp:inline distT="0" distB="0" distL="0" distR="0" wp14:anchorId="2C7A57B1" wp14:editId="6C82DD77">
             <wp:extent cx="5753100" cy="3190875"/>
             <wp:effectExtent l="0" t="0" r="0" b="9525"/>
             <wp:docPr id="8" name="Bilde 8" descr="D:\ohmo15121\Documents\GitHub\pedalsport\Dokumentasjon\Design\Skisse\Pedalbladet skisse.PNG"/>
@@ -3996,7 +4078,7 @@
                     </pic:cNvPicPr>
                   </pic:nvPicPr>
                   <pic:blipFill>
-                    <a:blip r:embed="rId19">
+                    <a:blip r:embed="rId21">
                       <a:extLst>
                         <a:ext uri="{28A0092B-C50C-407E-A947-70E740481C1C}">
                           <a14:useLocalDpi xmlns:a14="http://schemas.microsoft.com/office/drawing/2010/main" val="0"/>
@@ -4061,7 +4143,7 @@
       </w:pPr>
     </w:p>
     <w:p>
-      <w:bookmarkStart w:id="22" w:name="_Toc371936862"/>
+      <w:bookmarkStart w:id="22" w:name="_Toc372105063"/>
       <w:r>
         <w:rPr>
           <w:rStyle w:val="Overskrift2Tegn"/>
@@ -4081,7 +4163,7 @@
           <w:lang w:eastAsia="nb-NO"/>
         </w:rPr>
         <w:drawing>
-          <wp:inline distT="0" distB="0" distL="0" distR="0">
+          <wp:inline distT="0" distB="0" distL="0" distR="0" wp14:anchorId="737718F6" wp14:editId="3B058370">
             <wp:extent cx="5753100" cy="3171825"/>
             <wp:effectExtent l="0" t="0" r="0" b="9525"/>
             <wp:docPr id="9" name="Bilde 9" descr="D:\ohmo15121\Documents\GitHub\pedalsport\Dokumentasjon\Design\Skisse\Pedalklubben skisse.PNG"/>
@@ -4098,7 +4180,7 @@
                     </pic:cNvPicPr>
                   </pic:nvPicPr>
                   <pic:blipFill>
-                    <a:blip r:embed="rId20">
+                    <a:blip r:embed="rId22">
                       <a:extLst>
                         <a:ext uri="{28A0092B-C50C-407E-A947-70E740481C1C}">
                           <a14:useLocalDpi xmlns:a14="http://schemas.microsoft.com/office/drawing/2010/main" val="0"/>
@@ -4137,7 +4219,7 @@
           <w:i/>
         </w:rPr>
       </w:pPr>
-      <w:bookmarkStart w:id="23" w:name="_Toc371936863"/>
+      <w:bookmarkStart w:id="23" w:name="_Toc372105064"/>
       <w:r>
         <w:rPr>
           <w:i/>
@@ -4154,7 +4236,7 @@
           <w:lang w:eastAsia="nb-NO"/>
         </w:rPr>
         <w:drawing>
-          <wp:inline distT="0" distB="0" distL="0" distR="0">
+          <wp:inline distT="0" distB="0" distL="0" distR="0" wp14:anchorId="5D903315" wp14:editId="00048CD7">
             <wp:extent cx="5753100" cy="3200400"/>
             <wp:effectExtent l="0" t="0" r="0" b="0"/>
             <wp:docPr id="10" name="Bilde 10" descr="D:\ohmo15121\Documents\GitHub\pedalsport\Dokumentasjon\Design\Skisse\Sykkelruter skisse.PNG"/>
@@ -4171,7 +4253,7 @@
                     </pic:cNvPicPr>
                   </pic:nvPicPr>
                   <pic:blipFill>
-                    <a:blip r:embed="rId21">
+                    <a:blip r:embed="rId23">
                       <a:extLst>
                         <a:ext uri="{28A0092B-C50C-407E-A947-70E740481C1C}">
                           <a14:useLocalDpi xmlns:a14="http://schemas.microsoft.com/office/drawing/2010/main" val="0"/>
@@ -4210,7 +4292,7 @@
           <w:i/>
         </w:rPr>
       </w:pPr>
-      <w:bookmarkStart w:id="24" w:name="_Toc371936864"/>
+      <w:bookmarkStart w:id="24" w:name="_Toc372105065"/>
       <w:r>
         <w:rPr>
           <w:i/>
@@ -4226,7 +4308,7 @@
           <w:lang w:eastAsia="nb-NO"/>
         </w:rPr>
         <w:drawing>
-          <wp:inline distT="0" distB="0" distL="0" distR="0">
+          <wp:inline distT="0" distB="0" distL="0" distR="0" wp14:anchorId="499BD046" wp14:editId="7991E1CC">
             <wp:extent cx="5753100" cy="3276600"/>
             <wp:effectExtent l="0" t="0" r="0" b="0"/>
             <wp:docPr id="11" name="Bilde 11" descr="D:\ohmo15121\Documents\GitHub\pedalsport\Dokumentasjon\Design\Skisse\Verksted skisse.PNG"/>
@@ -4243,7 +4325,7 @@
                     </pic:cNvPicPr>
                   </pic:nvPicPr>
                   <pic:blipFill>
-                    <a:blip r:embed="rId22">
+                    <a:blip r:embed="rId24">
                       <a:extLst>
                         <a:ext uri="{28A0092B-C50C-407E-A947-70E740481C1C}">
                           <a14:useLocalDpi xmlns:a14="http://schemas.microsoft.com/office/drawing/2010/main" val="0"/>
@@ -6875,122 +6957,122 @@
     </dgm:pt>
   </dgm:ptLst>
   <dgm:cxnLst>
-    <dgm:cxn modelId="{0F96A146-63D7-4037-9D04-F35C3FFF106C}" type="presOf" srcId="{7D9107AC-A9D4-4497-B2DD-62D1730D54D1}" destId="{68B45C95-A150-4876-B307-6BEAC2EF2B46}" srcOrd="0" destOrd="0" presId="urn:microsoft.com/office/officeart/2008/layout/NameandTitleOrganizationalChart"/>
-    <dgm:cxn modelId="{5B0FE9A7-7210-4BDD-A26B-A879BF4BFC5F}" type="presOf" srcId="{31970B88-7ABB-480F-AE3A-4A6252C5C509}" destId="{04F65A85-0991-4FB0-900B-0492C5736161}" srcOrd="1" destOrd="0" presId="urn:microsoft.com/office/officeart/2008/layout/NameandTitleOrganizationalChart"/>
-    <dgm:cxn modelId="{2FC8CE15-7B6E-4F9A-93A0-76E7362F277B}" type="presOf" srcId="{7B488DB0-18D0-4163-946F-955ADB23D48B}" destId="{66107DF8-FEBA-49A9-9E02-78AEF81972EC}" srcOrd="0" destOrd="0" presId="urn:microsoft.com/office/officeart/2008/layout/NameandTitleOrganizationalChart"/>
+    <dgm:cxn modelId="{710CB163-26AD-4C1D-9F1C-B0CC3C5B3B25}" type="presOf" srcId="{44383839-BF5D-40F0-AB63-3DEDE34A6F0F}" destId="{CB3887FD-AF85-439A-B992-47B633B08B56}" srcOrd="0" destOrd="0" presId="urn:microsoft.com/office/officeart/2008/layout/NameandTitleOrganizationalChart"/>
+    <dgm:cxn modelId="{0CD18AA9-AD5F-4F89-9270-713877B9345B}" type="presOf" srcId="{0132B654-4B76-44C3-8F5A-83276E8A5E1F}" destId="{91038E82-F1A7-411A-8491-E3214C4A1210}" srcOrd="0" destOrd="0" presId="urn:microsoft.com/office/officeart/2008/layout/NameandTitleOrganizationalChart"/>
+    <dgm:cxn modelId="{8DE3B028-635E-4114-9060-41C94EF0FF20}" type="presOf" srcId="{8F550E83-ADC0-4E49-9A82-B8D920830220}" destId="{E5033C00-6145-4609-B128-215507707295}" srcOrd="0" destOrd="0" presId="urn:microsoft.com/office/officeart/2008/layout/NameandTitleOrganizationalChart"/>
+    <dgm:cxn modelId="{2C04355C-ABB2-4475-9DF4-04AB0779879D}" type="presOf" srcId="{39549630-DF0E-4900-A675-C28EC6B27EA6}" destId="{8A8A7AB5-69F2-48BD-8396-B288DCAD22F8}" srcOrd="1" destOrd="0" presId="urn:microsoft.com/office/officeart/2008/layout/NameandTitleOrganizationalChart"/>
     <dgm:cxn modelId="{D04046F3-AA05-4F2C-B536-A337B20D4FC0}" srcId="{8B2F624F-230B-45B7-A489-725462697215}" destId="{1DB623A7-33D0-48D3-9181-48F8736E6E8A}" srcOrd="2" destOrd="0" parTransId="{44383839-BF5D-40F0-AB63-3DEDE34A6F0F}" sibTransId="{7D9107AC-A9D4-4497-B2DD-62D1730D54D1}"/>
-    <dgm:cxn modelId="{412EEA9C-56FB-49EF-AE84-15D418BCBF9F}" type="presOf" srcId="{BCA3D3E2-94D1-4094-AE7A-72ABDB74898C}" destId="{321EFBD4-DC2C-49A7-B8EC-B797D02C4247}" srcOrd="1" destOrd="0" presId="urn:microsoft.com/office/officeart/2008/layout/NameandTitleOrganizationalChart"/>
+    <dgm:cxn modelId="{979A6DA0-EEF0-4DC9-8E9B-E609F6671051}" type="presOf" srcId="{8B2F624F-230B-45B7-A489-725462697215}" destId="{D75C035A-10D1-43FC-8945-EBAE063CDADA}" srcOrd="0" destOrd="0" presId="urn:microsoft.com/office/officeart/2008/layout/NameandTitleOrganizationalChart"/>
     <dgm:cxn modelId="{D989D0A0-9143-4363-9D19-8445929CFFE3}" srcId="{8B2F624F-230B-45B7-A489-725462697215}" destId="{E6447E3B-C75B-455B-8AD2-1D49E0E8CE5D}" srcOrd="0" destOrd="0" parTransId="{193CAC05-65EF-48CF-9D9F-5EE2A17F61F9}" sibTransId="{7B488DB0-18D0-4163-946F-955ADB23D48B}"/>
-    <dgm:cxn modelId="{1230F061-8845-4F43-8F04-5CCB42FD34EA}" type="presOf" srcId="{E6447E3B-C75B-455B-8AD2-1D49E0E8CE5D}" destId="{7123A913-1D52-4213-B24E-3416630E868A}" srcOrd="1" destOrd="0" presId="urn:microsoft.com/office/officeart/2008/layout/NameandTitleOrganizationalChart"/>
+    <dgm:cxn modelId="{E0E1A47F-4288-4FE2-98B9-F6201BF68FFF}" type="presOf" srcId="{193CAC05-65EF-48CF-9D9F-5EE2A17F61F9}" destId="{4FFA947B-8DFC-4525-86F7-FE70D7389F8D}" srcOrd="0" destOrd="0" presId="urn:microsoft.com/office/officeart/2008/layout/NameandTitleOrganizationalChart"/>
+    <dgm:cxn modelId="{CF4CACDD-76A2-49F7-9B35-D25072E357CA}" type="presOf" srcId="{5C20B0C2-F6FD-49AA-89C4-F8CA36771F72}" destId="{AF7986BA-9327-4A0A-AFBC-42926911E3E3}" srcOrd="0" destOrd="0" presId="urn:microsoft.com/office/officeart/2008/layout/NameandTitleOrganizationalChart"/>
+    <dgm:cxn modelId="{6DF02694-F379-4BC5-BF65-FA082308F203}" type="presOf" srcId="{7D9107AC-A9D4-4497-B2DD-62D1730D54D1}" destId="{68B45C95-A150-4876-B307-6BEAC2EF2B46}" srcOrd="0" destOrd="0" presId="urn:microsoft.com/office/officeart/2008/layout/NameandTitleOrganizationalChart"/>
+    <dgm:cxn modelId="{AA9649E9-A96A-4CDB-9BA6-A5B798EFE225}" type="presOf" srcId="{D416844D-2CFA-42BB-955A-F615834B5776}" destId="{C20FF9D1-F8FE-42D2-93B2-2C04B2FDAA04}" srcOrd="1" destOrd="0" presId="urn:microsoft.com/office/officeart/2008/layout/NameandTitleOrganizationalChart"/>
     <dgm:cxn modelId="{B7860E94-B28C-4B5D-8DB0-3CE75E4BE252}" srcId="{8B2F624F-230B-45B7-A489-725462697215}" destId="{08B66755-F33F-48AD-AA05-F92613752ADB}" srcOrd="3" destOrd="0" parTransId="{D703F220-DB0B-41B7-A8B2-CA102FA0EF6A}" sibTransId="{3720D471-AB6A-491F-A942-9670126F107E}"/>
-    <dgm:cxn modelId="{085877D9-A2D0-49B0-AC26-4F42687DF070}" type="presOf" srcId="{BBBA8655-007E-4C02-87B4-A422B823B7E0}" destId="{1F58DE43-59C2-4073-B217-3E6EEDF61465}" srcOrd="0" destOrd="0" presId="urn:microsoft.com/office/officeart/2008/layout/NameandTitleOrganizationalChart"/>
-    <dgm:cxn modelId="{97EFE547-46DA-4C21-A86F-22B525204B22}" type="presOf" srcId="{8B2F624F-230B-45B7-A489-725462697215}" destId="{F17DB89D-624A-4868-B374-22B0DCEFE413}" srcOrd="1" destOrd="0" presId="urn:microsoft.com/office/officeart/2008/layout/NameandTitleOrganizationalChart"/>
+    <dgm:cxn modelId="{E8966949-E4A0-4BFD-8867-FAB9BB94B6A4}" type="presOf" srcId="{31970B88-7ABB-480F-AE3A-4A6252C5C509}" destId="{1413B93C-678D-4C0B-898B-5E4FA9B46BF0}" srcOrd="0" destOrd="0" presId="urn:microsoft.com/office/officeart/2008/layout/NameandTitleOrganizationalChart"/>
+    <dgm:cxn modelId="{F5AC4C51-3851-4D28-8A36-1D741DC0EB09}" type="presOf" srcId="{D416844D-2CFA-42BB-955A-F615834B5776}" destId="{5293D964-709C-43D7-AB1B-6B8D323A8F7B}" srcOrd="0" destOrd="0" presId="urn:microsoft.com/office/officeart/2008/layout/NameandTitleOrganizationalChart"/>
+    <dgm:cxn modelId="{918ED1A6-4E5D-46EE-A39A-29F5CCBA16D6}" type="presOf" srcId="{10C0972F-E571-45CA-B0BE-AE7E2F332449}" destId="{54F34962-7B41-415C-9321-61BCC519E744}" srcOrd="0" destOrd="0" presId="urn:microsoft.com/office/officeart/2008/layout/NameandTitleOrganizationalChart"/>
     <dgm:cxn modelId="{37F192E5-0B95-40F1-821B-40EFE5EC224F}" srcId="{8B2F624F-230B-45B7-A489-725462697215}" destId="{BCA3D3E2-94D1-4094-AE7A-72ABDB74898C}" srcOrd="4" destOrd="0" parTransId="{D3ACC6D7-C141-4B0B-992B-39F6C7720292}" sibTransId="{8F550E83-ADC0-4E49-9A82-B8D920830220}"/>
-    <dgm:cxn modelId="{261E3034-BE6D-4C80-ACC3-67D23E1464C7}" type="presOf" srcId="{51929EE8-343D-4218-A1EA-8871660E39D2}" destId="{16F2FC8D-245D-41C5-B79D-E31FC84F2E33}" srcOrd="0" destOrd="0" presId="urn:microsoft.com/office/officeart/2008/layout/NameandTitleOrganizationalChart"/>
-    <dgm:cxn modelId="{507034EC-ADC7-426B-98D4-4CCE4C50F7D2}" type="presOf" srcId="{D416844D-2CFA-42BB-955A-F615834B5776}" destId="{C20FF9D1-F8FE-42D2-93B2-2C04B2FDAA04}" srcOrd="1" destOrd="0" presId="urn:microsoft.com/office/officeart/2008/layout/NameandTitleOrganizationalChart"/>
-    <dgm:cxn modelId="{86D45871-B6F3-482C-9BB8-54A7CEB1105F}" type="presOf" srcId="{31970B88-7ABB-480F-AE3A-4A6252C5C509}" destId="{1413B93C-678D-4C0B-898B-5E4FA9B46BF0}" srcOrd="0" destOrd="0" presId="urn:microsoft.com/office/officeart/2008/layout/NameandTitleOrganizationalChart"/>
+    <dgm:cxn modelId="{921DF808-7ED1-4407-ADC1-5BC105B94D80}" type="presOf" srcId="{E6447E3B-C75B-455B-8AD2-1D49E0E8CE5D}" destId="{700B45C9-BBD3-4551-B950-93685DC62124}" srcOrd="0" destOrd="0" presId="urn:microsoft.com/office/officeart/2008/layout/NameandTitleOrganizationalChart"/>
+    <dgm:cxn modelId="{68141BD9-7BB7-40A2-BE90-FEC664B991E3}" type="presOf" srcId="{3CA9A65A-3DBD-4125-AF25-3666F5732B85}" destId="{AE391432-7ED1-4489-A5A8-53884B2E5884}" srcOrd="0" destOrd="0" presId="urn:microsoft.com/office/officeart/2008/layout/NameandTitleOrganizationalChart"/>
+    <dgm:cxn modelId="{18562ABF-57A1-4838-B636-61916CEED794}" type="presOf" srcId="{31970B88-7ABB-480F-AE3A-4A6252C5C509}" destId="{04F65A85-0991-4FB0-900B-0492C5736161}" srcOrd="1" destOrd="0" presId="urn:microsoft.com/office/officeart/2008/layout/NameandTitleOrganizationalChart"/>
+    <dgm:cxn modelId="{01F3628C-B83A-4994-87EF-4B5D0CC6728C}" type="presOf" srcId="{9B4829EA-0C5A-41B5-AA99-72BD638EFA51}" destId="{704FE9F2-46D1-4C61-A2C6-F333CE27ED38}" srcOrd="0" destOrd="0" presId="urn:microsoft.com/office/officeart/2008/layout/NameandTitleOrganizationalChart"/>
+    <dgm:cxn modelId="{205DA971-BC76-4D6E-977A-9083B9DF2314}" type="presOf" srcId="{1DB623A7-33D0-48D3-9181-48F8736E6E8A}" destId="{D886F94A-5DBE-4261-98C7-5FAFE06C11D2}" srcOrd="0" destOrd="0" presId="urn:microsoft.com/office/officeart/2008/layout/NameandTitleOrganizationalChart"/>
+    <dgm:cxn modelId="{D59A1573-4F4F-4952-AC4C-515DE49A3289}" type="presOf" srcId="{DC4A0438-EA7F-461E-BDF8-07F07D4B57C8}" destId="{5E268947-1E41-43F6-A062-691FF6F3B0F4}" srcOrd="0" destOrd="0" presId="urn:microsoft.com/office/officeart/2008/layout/NameandTitleOrganizationalChart"/>
+    <dgm:cxn modelId="{5BD80B76-60C9-4433-8DAF-4B4A108551B2}" type="presOf" srcId="{BCA3D3E2-94D1-4094-AE7A-72ABDB74898C}" destId="{8E3B85E4-880E-4192-B816-F62BD30682F9}" srcOrd="0" destOrd="0" presId="urn:microsoft.com/office/officeart/2008/layout/NameandTitleOrganizationalChart"/>
     <dgm:cxn modelId="{D01D4047-9E3B-413D-ADB1-2C22BC9E00C2}" srcId="{10C0972F-E571-45CA-B0BE-AE7E2F332449}" destId="{8B2F624F-230B-45B7-A489-725462697215}" srcOrd="0" destOrd="0" parTransId="{C5ECC1F9-F031-4AE5-B841-071D60102FA9}" sibTransId="{5C20B0C2-F6FD-49AA-89C4-F8CA36771F72}"/>
-    <dgm:cxn modelId="{B4382128-AAEA-4894-8875-7443AF48F910}" type="presOf" srcId="{E6447E3B-C75B-455B-8AD2-1D49E0E8CE5D}" destId="{700B45C9-BBD3-4551-B950-93685DC62124}" srcOrd="0" destOrd="0" presId="urn:microsoft.com/office/officeart/2008/layout/NameandTitleOrganizationalChart"/>
-    <dgm:cxn modelId="{6A705024-C8EC-4BBD-9ADC-D8853310295B}" type="presOf" srcId="{8B2F624F-230B-45B7-A489-725462697215}" destId="{D75C035A-10D1-43FC-8945-EBAE063CDADA}" srcOrd="0" destOrd="0" presId="urn:microsoft.com/office/officeart/2008/layout/NameandTitleOrganizationalChart"/>
-    <dgm:cxn modelId="{28F36B42-BCD8-41B2-8D6C-D63E20452E52}" type="presOf" srcId="{10C0972F-E571-45CA-B0BE-AE7E2F332449}" destId="{54F34962-7B41-415C-9321-61BCC519E744}" srcOrd="0" destOrd="0" presId="urn:microsoft.com/office/officeart/2008/layout/NameandTitleOrganizationalChart"/>
-    <dgm:cxn modelId="{584728D8-27B5-497A-A463-CD6C14D3D81F}" type="presOf" srcId="{51929EE8-343D-4218-A1EA-8871660E39D2}" destId="{6F7DF367-2DCF-42AA-AB85-DFFBD4500EC7}" srcOrd="1" destOrd="0" presId="urn:microsoft.com/office/officeart/2008/layout/NameandTitleOrganizationalChart"/>
-    <dgm:cxn modelId="{9AA38CAE-E727-4EBA-A46F-F29C46496C1E}" type="presOf" srcId="{D416844D-2CFA-42BB-955A-F615834B5776}" destId="{5293D964-709C-43D7-AB1B-6B8D323A8F7B}" srcOrd="0" destOrd="0" presId="urn:microsoft.com/office/officeart/2008/layout/NameandTitleOrganizationalChart"/>
-    <dgm:cxn modelId="{CA115EE5-8C09-4C86-B53F-9E6290ECBE31}" type="presOf" srcId="{D703F220-DB0B-41B7-A8B2-CA102FA0EF6A}" destId="{4323DE5A-4F58-484E-B14C-2A23B35B8676}" srcOrd="0" destOrd="0" presId="urn:microsoft.com/office/officeart/2008/layout/NameandTitleOrganizationalChart"/>
-    <dgm:cxn modelId="{AC0A58EA-266B-4617-8CAB-18A370DCD7DC}" type="presOf" srcId="{8F550E83-ADC0-4E49-9A82-B8D920830220}" destId="{E5033C00-6145-4609-B128-215507707295}" srcOrd="0" destOrd="0" presId="urn:microsoft.com/office/officeart/2008/layout/NameandTitleOrganizationalChart"/>
+    <dgm:cxn modelId="{D151F9A9-A582-414A-8068-CC8CABE79D73}" type="presOf" srcId="{08B66755-F33F-48AD-AA05-F92613752ADB}" destId="{1FA765BD-3199-4912-976D-438F743D1AE4}" srcOrd="0" destOrd="0" presId="urn:microsoft.com/office/officeart/2008/layout/NameandTitleOrganizationalChart"/>
+    <dgm:cxn modelId="{9C9337B2-167E-47F5-BB27-41DE6BA09866}" type="presOf" srcId="{BCA3D3E2-94D1-4094-AE7A-72ABDB74898C}" destId="{321EFBD4-DC2C-49A7-B8EC-B797D02C4247}" srcOrd="1" destOrd="0" presId="urn:microsoft.com/office/officeart/2008/layout/NameandTitleOrganizationalChart"/>
+    <dgm:cxn modelId="{95CF81B9-1F2E-40FD-8B4F-BD60BAD5B68F}" type="presOf" srcId="{D3ACC6D7-C141-4B0B-992B-39F6C7720292}" destId="{5D7C3385-0452-4397-A20F-129A261210B0}" srcOrd="0" destOrd="0" presId="urn:microsoft.com/office/officeart/2008/layout/NameandTitleOrganizationalChart"/>
     <dgm:cxn modelId="{7DFFA422-6E0F-4716-B414-5D26B2C18CDA}" srcId="{8B2F624F-230B-45B7-A489-725462697215}" destId="{39549630-DF0E-4900-A675-C28EC6B27EA6}" srcOrd="6" destOrd="0" parTransId="{30BC2ACF-CBDF-436A-A6EE-7DCBD8760E22}" sibTransId="{BBBA8655-007E-4C02-87B4-A422B823B7E0}"/>
-    <dgm:cxn modelId="{F3CB533E-BECA-42CD-AB18-9980DCA17BCA}" type="presOf" srcId="{5C20B0C2-F6FD-49AA-89C4-F8CA36771F72}" destId="{AF7986BA-9327-4A0A-AFBC-42926911E3E3}" srcOrd="0" destOrd="0" presId="urn:microsoft.com/office/officeart/2008/layout/NameandTitleOrganizationalChart"/>
-    <dgm:cxn modelId="{75BF073F-827A-47E5-996D-FEA0EE4B80DB}" type="presOf" srcId="{39549630-DF0E-4900-A675-C28EC6B27EA6}" destId="{8A8A7AB5-69F2-48BD-8396-B288DCAD22F8}" srcOrd="1" destOrd="0" presId="urn:microsoft.com/office/officeart/2008/layout/NameandTitleOrganizationalChart"/>
-    <dgm:cxn modelId="{86640E01-8D91-438F-B140-9A43F7E6B499}" type="presOf" srcId="{9B4829EA-0C5A-41B5-AA99-72BD638EFA51}" destId="{704FE9F2-46D1-4C61-A2C6-F333CE27ED38}" srcOrd="0" destOrd="0" presId="urn:microsoft.com/office/officeart/2008/layout/NameandTitleOrganizationalChart"/>
-    <dgm:cxn modelId="{0EEFF021-F714-43E8-981F-9476A8361189}" type="presOf" srcId="{44383839-BF5D-40F0-AB63-3DEDE34A6F0F}" destId="{CB3887FD-AF85-439A-B992-47B633B08B56}" srcOrd="0" destOrd="0" presId="urn:microsoft.com/office/officeart/2008/layout/NameandTitleOrganizationalChart"/>
-    <dgm:cxn modelId="{E5C2AC0D-5BD9-42E9-A35E-594F1604B6CE}" type="presOf" srcId="{30BC2ACF-CBDF-436A-A6EE-7DCBD8760E22}" destId="{35FA7783-47A3-4516-B2D3-60667014B08E}" srcOrd="0" destOrd="0" presId="urn:microsoft.com/office/officeart/2008/layout/NameandTitleOrganizationalChart"/>
+    <dgm:cxn modelId="{A7C17152-A548-4DDA-AB09-160B7110D8E1}" type="presOf" srcId="{43FB041E-EEBC-4F23-8114-E5C52CED2C6E}" destId="{DD42ED3A-9CAE-407B-BD5A-489D7A3C085B}" srcOrd="0" destOrd="0" presId="urn:microsoft.com/office/officeart/2008/layout/NameandTitleOrganizationalChart"/>
+    <dgm:cxn modelId="{9C7243E2-9672-4CA7-A4E1-86F3B37E3BC7}" type="presOf" srcId="{51929EE8-343D-4218-A1EA-8871660E39D2}" destId="{16F2FC8D-245D-41C5-B79D-E31FC84F2E33}" srcOrd="0" destOrd="0" presId="urn:microsoft.com/office/officeart/2008/layout/NameandTitleOrganizationalChart"/>
+    <dgm:cxn modelId="{0A1F8259-BC73-4158-8870-85BF8C2D9F74}" type="presOf" srcId="{E6447E3B-C75B-455B-8AD2-1D49E0E8CE5D}" destId="{7123A913-1D52-4213-B24E-3416630E868A}" srcOrd="1" destOrd="0" presId="urn:microsoft.com/office/officeart/2008/layout/NameandTitleOrganizationalChart"/>
+    <dgm:cxn modelId="{45F0D061-61E9-4AC9-8194-2E0DDA71C34B}" type="presOf" srcId="{30BC2ACF-CBDF-436A-A6EE-7DCBD8760E22}" destId="{35FA7783-47A3-4516-B2D3-60667014B08E}" srcOrd="0" destOrd="0" presId="urn:microsoft.com/office/officeart/2008/layout/NameandTitleOrganizationalChart"/>
     <dgm:cxn modelId="{232001EF-AC7B-449F-A65C-912949EAF09B}" srcId="{8B2F624F-230B-45B7-A489-725462697215}" destId="{51929EE8-343D-4218-A1EA-8871660E39D2}" srcOrd="1" destOrd="0" parTransId="{DC4A0438-EA7F-461E-BDF8-07F07D4B57C8}" sibTransId="{43FB041E-EEBC-4F23-8114-E5C52CED2C6E}"/>
     <dgm:cxn modelId="{BF3A9D83-C0BC-4924-AD3B-016E0743F774}" srcId="{31970B88-7ABB-480F-AE3A-4A6252C5C509}" destId="{D416844D-2CFA-42BB-955A-F615834B5776}" srcOrd="0" destOrd="0" parTransId="{3CA9A65A-3DBD-4125-AF25-3666F5732B85}" sibTransId="{9B4829EA-0C5A-41B5-AA99-72BD638EFA51}"/>
-    <dgm:cxn modelId="{00F01C01-2B8B-45A9-83E6-8C0C30655012}" type="presOf" srcId="{BCA3D3E2-94D1-4094-AE7A-72ABDB74898C}" destId="{8E3B85E4-880E-4192-B816-F62BD30682F9}" srcOrd="0" destOrd="0" presId="urn:microsoft.com/office/officeart/2008/layout/NameandTitleOrganizationalChart"/>
-    <dgm:cxn modelId="{B1BF3DD7-5DDD-4344-8361-029FEA6D0D0B}" type="presOf" srcId="{0132B654-4B76-44C3-8F5A-83276E8A5E1F}" destId="{91038E82-F1A7-411A-8491-E3214C4A1210}" srcOrd="0" destOrd="0" presId="urn:microsoft.com/office/officeart/2008/layout/NameandTitleOrganizationalChart"/>
-    <dgm:cxn modelId="{CB4E570E-63F8-43CD-B084-786EAFD04081}" type="presOf" srcId="{08B66755-F33F-48AD-AA05-F92613752ADB}" destId="{1FA765BD-3199-4912-976D-438F743D1AE4}" srcOrd="0" destOrd="0" presId="urn:microsoft.com/office/officeart/2008/layout/NameandTitleOrganizationalChart"/>
-    <dgm:cxn modelId="{12EE27C2-810C-4B14-AD22-94F7F17AAD7A}" type="presOf" srcId="{39549630-DF0E-4900-A675-C28EC6B27EA6}" destId="{83FA67FB-3D2A-4B83-9ABE-90F49E2C0F33}" srcOrd="0" destOrd="0" presId="urn:microsoft.com/office/officeart/2008/layout/NameandTitleOrganizationalChart"/>
-    <dgm:cxn modelId="{95076BC6-259C-4769-A326-BDD91FAD4498}" type="presOf" srcId="{08B66755-F33F-48AD-AA05-F92613752ADB}" destId="{7AC39576-9795-4004-AA4E-4D24D2167AE3}" srcOrd="1" destOrd="0" presId="urn:microsoft.com/office/officeart/2008/layout/NameandTitleOrganizationalChart"/>
-    <dgm:cxn modelId="{27524780-8E3F-4EDF-BC0C-B8C94B97F282}" type="presOf" srcId="{193CAC05-65EF-48CF-9D9F-5EE2A17F61F9}" destId="{4FFA947B-8DFC-4525-86F7-FE70D7389F8D}" srcOrd="0" destOrd="0" presId="urn:microsoft.com/office/officeart/2008/layout/NameandTitleOrganizationalChart"/>
-    <dgm:cxn modelId="{4F9118F9-3CED-49B6-B45F-4B753F46D801}" type="presOf" srcId="{43FB041E-EEBC-4F23-8114-E5C52CED2C6E}" destId="{DD42ED3A-9CAE-407B-BD5A-489D7A3C085B}" srcOrd="0" destOrd="0" presId="urn:microsoft.com/office/officeart/2008/layout/NameandTitleOrganizationalChart"/>
+    <dgm:cxn modelId="{8691C449-370C-436B-9556-2A2A409C8AE7}" type="presOf" srcId="{1DB623A7-33D0-48D3-9181-48F8736E6E8A}" destId="{E48632DC-F915-4D39-8C16-DA94C62C6700}" srcOrd="1" destOrd="0" presId="urn:microsoft.com/office/officeart/2008/layout/NameandTitleOrganizationalChart"/>
+    <dgm:cxn modelId="{681C9059-C801-4348-A65F-C2B4039F58C3}" type="presOf" srcId="{D703F220-DB0B-41B7-A8B2-CA102FA0EF6A}" destId="{4323DE5A-4F58-484E-B14C-2A23B35B8676}" srcOrd="0" destOrd="0" presId="urn:microsoft.com/office/officeart/2008/layout/NameandTitleOrganizationalChart"/>
+    <dgm:cxn modelId="{D26AF2AF-A954-426E-9F24-F45016CF3914}" type="presOf" srcId="{39549630-DF0E-4900-A675-C28EC6B27EA6}" destId="{83FA67FB-3D2A-4B83-9ABE-90F49E2C0F33}" srcOrd="0" destOrd="0" presId="urn:microsoft.com/office/officeart/2008/layout/NameandTitleOrganizationalChart"/>
     <dgm:cxn modelId="{7283092A-9AB5-4936-B39F-BD8484A5DEA9}" srcId="{8B2F624F-230B-45B7-A489-725462697215}" destId="{31970B88-7ABB-480F-AE3A-4A6252C5C509}" srcOrd="5" destOrd="0" parTransId="{0132B654-4B76-44C3-8F5A-83276E8A5E1F}" sibTransId="{FFA2ABF9-D2E5-46BD-940D-384F09EC1B19}"/>
-    <dgm:cxn modelId="{203D0BCE-370A-4E64-B6F8-3691778625C2}" type="presOf" srcId="{FFA2ABF9-D2E5-46BD-940D-384F09EC1B19}" destId="{621DF97C-62CC-4C29-B1B3-AAEF7C79621C}" srcOrd="0" destOrd="0" presId="urn:microsoft.com/office/officeart/2008/layout/NameandTitleOrganizationalChart"/>
-    <dgm:cxn modelId="{B452746B-A673-425C-8712-B092B5B758B8}" type="presOf" srcId="{D3ACC6D7-C141-4B0B-992B-39F6C7720292}" destId="{5D7C3385-0452-4397-A20F-129A261210B0}" srcOrd="0" destOrd="0" presId="urn:microsoft.com/office/officeart/2008/layout/NameandTitleOrganizationalChart"/>
-    <dgm:cxn modelId="{C9874AFF-4A3D-4832-84C0-BF4ABB9F3D3A}" type="presOf" srcId="{DC4A0438-EA7F-461E-BDF8-07F07D4B57C8}" destId="{5E268947-1E41-43F6-A062-691FF6F3B0F4}" srcOrd="0" destOrd="0" presId="urn:microsoft.com/office/officeart/2008/layout/NameandTitleOrganizationalChart"/>
-    <dgm:cxn modelId="{1C365A52-FAAD-4AF6-8DE4-14AAEC15E3C3}" type="presOf" srcId="{3CA9A65A-3DBD-4125-AF25-3666F5732B85}" destId="{AE391432-7ED1-4489-A5A8-53884B2E5884}" srcOrd="0" destOrd="0" presId="urn:microsoft.com/office/officeart/2008/layout/NameandTitleOrganizationalChart"/>
-    <dgm:cxn modelId="{B7E8BF67-6F0E-4404-9DA4-6C706AE70422}" type="presOf" srcId="{1DB623A7-33D0-48D3-9181-48F8736E6E8A}" destId="{E48632DC-F915-4D39-8C16-DA94C62C6700}" srcOrd="1" destOrd="0" presId="urn:microsoft.com/office/officeart/2008/layout/NameandTitleOrganizationalChart"/>
-    <dgm:cxn modelId="{F6767CE5-16AC-4860-872E-D8B4BA486729}" type="presOf" srcId="{3720D471-AB6A-491F-A942-9670126F107E}" destId="{1871A7DF-A529-494A-A9D2-31AC49AC0220}" srcOrd="0" destOrd="0" presId="urn:microsoft.com/office/officeart/2008/layout/NameandTitleOrganizationalChart"/>
-    <dgm:cxn modelId="{4D208E6C-1E5E-4A7B-B0AC-D22BC74A9E56}" type="presOf" srcId="{1DB623A7-33D0-48D3-9181-48F8736E6E8A}" destId="{D886F94A-5DBE-4261-98C7-5FAFE06C11D2}" srcOrd="0" destOrd="0" presId="urn:microsoft.com/office/officeart/2008/layout/NameandTitleOrganizationalChart"/>
-    <dgm:cxn modelId="{7A01DAF2-C1C2-416C-912B-F3B8D7783BA0}" type="presParOf" srcId="{54F34962-7B41-415C-9321-61BCC519E744}" destId="{88353E80-F01E-466B-945D-856658A15512}" srcOrd="0" destOrd="0" presId="urn:microsoft.com/office/officeart/2008/layout/NameandTitleOrganizationalChart"/>
-    <dgm:cxn modelId="{21F3A356-381F-4AFC-A864-2FF00FC0C067}" type="presParOf" srcId="{88353E80-F01E-466B-945D-856658A15512}" destId="{F86BC613-5387-4432-AEA0-F3E6498E674C}" srcOrd="0" destOrd="0" presId="urn:microsoft.com/office/officeart/2008/layout/NameandTitleOrganizationalChart"/>
-    <dgm:cxn modelId="{69F53C39-A0A9-4F4B-A536-216B99B14172}" type="presParOf" srcId="{F86BC613-5387-4432-AEA0-F3E6498E674C}" destId="{D75C035A-10D1-43FC-8945-EBAE063CDADA}" srcOrd="0" destOrd="0" presId="urn:microsoft.com/office/officeart/2008/layout/NameandTitleOrganizationalChart"/>
-    <dgm:cxn modelId="{1D02ED94-ACF5-4EC2-BFB9-E205FAFAF9E5}" type="presParOf" srcId="{F86BC613-5387-4432-AEA0-F3E6498E674C}" destId="{AF7986BA-9327-4A0A-AFBC-42926911E3E3}" srcOrd="1" destOrd="0" presId="urn:microsoft.com/office/officeart/2008/layout/NameandTitleOrganizationalChart"/>
-    <dgm:cxn modelId="{78C84C78-A646-4000-8CF2-5DAC6931D742}" type="presParOf" srcId="{F86BC613-5387-4432-AEA0-F3E6498E674C}" destId="{F17DB89D-624A-4868-B374-22B0DCEFE413}" srcOrd="2" destOrd="0" presId="urn:microsoft.com/office/officeart/2008/layout/NameandTitleOrganizationalChart"/>
-    <dgm:cxn modelId="{7EA0EAA4-28B4-42C9-BEC3-761E7F18E005}" type="presParOf" srcId="{88353E80-F01E-466B-945D-856658A15512}" destId="{29F8C62A-5648-4EAC-92D3-D407266B9F50}" srcOrd="1" destOrd="0" presId="urn:microsoft.com/office/officeart/2008/layout/NameandTitleOrganizationalChart"/>
-    <dgm:cxn modelId="{38A322B1-2043-411B-BDB1-9DD00CA03896}" type="presParOf" srcId="{29F8C62A-5648-4EAC-92D3-D407266B9F50}" destId="{4FFA947B-8DFC-4525-86F7-FE70D7389F8D}" srcOrd="0" destOrd="0" presId="urn:microsoft.com/office/officeart/2008/layout/NameandTitleOrganizationalChart"/>
-    <dgm:cxn modelId="{8E989710-A23C-430A-B53C-016A3E73CCD9}" type="presParOf" srcId="{29F8C62A-5648-4EAC-92D3-D407266B9F50}" destId="{245BB743-63C2-440C-AB25-0A505D8F8AAA}" srcOrd="1" destOrd="0" presId="urn:microsoft.com/office/officeart/2008/layout/NameandTitleOrganizationalChart"/>
-    <dgm:cxn modelId="{D14F108A-E30F-44D9-BCCF-E33DBD151D73}" type="presParOf" srcId="{245BB743-63C2-440C-AB25-0A505D8F8AAA}" destId="{82CACAC8-281D-4769-8076-E5AE21BD68E1}" srcOrd="0" destOrd="0" presId="urn:microsoft.com/office/officeart/2008/layout/NameandTitleOrganizationalChart"/>
-    <dgm:cxn modelId="{6C81ACD5-7554-4DCA-B0F8-CF98488CBF32}" type="presParOf" srcId="{82CACAC8-281D-4769-8076-E5AE21BD68E1}" destId="{700B45C9-BBD3-4551-B950-93685DC62124}" srcOrd="0" destOrd="0" presId="urn:microsoft.com/office/officeart/2008/layout/NameandTitleOrganizationalChart"/>
-    <dgm:cxn modelId="{04C79968-0318-4497-8A45-DB67F4F7CD09}" type="presParOf" srcId="{82CACAC8-281D-4769-8076-E5AE21BD68E1}" destId="{66107DF8-FEBA-49A9-9E02-78AEF81972EC}" srcOrd="1" destOrd="0" presId="urn:microsoft.com/office/officeart/2008/layout/NameandTitleOrganizationalChart"/>
-    <dgm:cxn modelId="{5972B7F4-18B6-49DB-BD3E-74CD9DCC7E2F}" type="presParOf" srcId="{82CACAC8-281D-4769-8076-E5AE21BD68E1}" destId="{7123A913-1D52-4213-B24E-3416630E868A}" srcOrd="2" destOrd="0" presId="urn:microsoft.com/office/officeart/2008/layout/NameandTitleOrganizationalChart"/>
-    <dgm:cxn modelId="{4B9DA968-6B4D-4C92-87F9-8F5CBCE3B953}" type="presParOf" srcId="{245BB743-63C2-440C-AB25-0A505D8F8AAA}" destId="{A8A5EF81-B0BA-49CA-B6D1-8949335D5249}" srcOrd="1" destOrd="0" presId="urn:microsoft.com/office/officeart/2008/layout/NameandTitleOrganizationalChart"/>
-    <dgm:cxn modelId="{ACFC2983-78F8-45B5-A5EE-264C1FBCF3B2}" type="presParOf" srcId="{245BB743-63C2-440C-AB25-0A505D8F8AAA}" destId="{1C3E9260-D707-4549-9AB3-75D232881482}" srcOrd="2" destOrd="0" presId="urn:microsoft.com/office/officeart/2008/layout/NameandTitleOrganizationalChart"/>
-    <dgm:cxn modelId="{082BA5CE-E509-45E6-8DE1-E4FB9F59500F}" type="presParOf" srcId="{29F8C62A-5648-4EAC-92D3-D407266B9F50}" destId="{5E268947-1E41-43F6-A062-691FF6F3B0F4}" srcOrd="2" destOrd="0" presId="urn:microsoft.com/office/officeart/2008/layout/NameandTitleOrganizationalChart"/>
-    <dgm:cxn modelId="{01A08A1E-CCD6-421C-8967-C265DBD6D0EC}" type="presParOf" srcId="{29F8C62A-5648-4EAC-92D3-D407266B9F50}" destId="{6D8A37B1-39D8-4670-B3DA-385A523637D8}" srcOrd="3" destOrd="0" presId="urn:microsoft.com/office/officeart/2008/layout/NameandTitleOrganizationalChart"/>
-    <dgm:cxn modelId="{021FC9F4-5D73-463F-AC36-90A851EDE39E}" type="presParOf" srcId="{6D8A37B1-39D8-4670-B3DA-385A523637D8}" destId="{D19ED62D-9E41-4B93-A540-226480909345}" srcOrd="0" destOrd="0" presId="urn:microsoft.com/office/officeart/2008/layout/NameandTitleOrganizationalChart"/>
-    <dgm:cxn modelId="{1CA24278-12C3-4052-8436-79143FAB82EE}" type="presParOf" srcId="{D19ED62D-9E41-4B93-A540-226480909345}" destId="{16F2FC8D-245D-41C5-B79D-E31FC84F2E33}" srcOrd="0" destOrd="0" presId="urn:microsoft.com/office/officeart/2008/layout/NameandTitleOrganizationalChart"/>
-    <dgm:cxn modelId="{CC5955CC-7A95-411E-BF35-3B5ED1A35F8B}" type="presParOf" srcId="{D19ED62D-9E41-4B93-A540-226480909345}" destId="{DD42ED3A-9CAE-407B-BD5A-489D7A3C085B}" srcOrd="1" destOrd="0" presId="urn:microsoft.com/office/officeart/2008/layout/NameandTitleOrganizationalChart"/>
-    <dgm:cxn modelId="{0F769327-EB95-4CD3-AF0C-E645D7D36D5F}" type="presParOf" srcId="{D19ED62D-9E41-4B93-A540-226480909345}" destId="{6F7DF367-2DCF-42AA-AB85-DFFBD4500EC7}" srcOrd="2" destOrd="0" presId="urn:microsoft.com/office/officeart/2008/layout/NameandTitleOrganizationalChart"/>
-    <dgm:cxn modelId="{086FECEE-3FCD-4063-B6C8-69B89C76B68B}" type="presParOf" srcId="{6D8A37B1-39D8-4670-B3DA-385A523637D8}" destId="{3148496A-E6F4-4277-90A8-3E519AE65AB2}" srcOrd="1" destOrd="0" presId="urn:microsoft.com/office/officeart/2008/layout/NameandTitleOrganizationalChart"/>
-    <dgm:cxn modelId="{632B2227-2D9A-4799-A8A1-4F84C5CA3859}" type="presParOf" srcId="{6D8A37B1-39D8-4670-B3DA-385A523637D8}" destId="{DEE50FEF-D52B-4708-A42B-A0AB73AA1F16}" srcOrd="2" destOrd="0" presId="urn:microsoft.com/office/officeart/2008/layout/NameandTitleOrganizationalChart"/>
-    <dgm:cxn modelId="{650F2190-8123-4678-B9A1-F8BD1F0FD43F}" type="presParOf" srcId="{29F8C62A-5648-4EAC-92D3-D407266B9F50}" destId="{CB3887FD-AF85-439A-B992-47B633B08B56}" srcOrd="4" destOrd="0" presId="urn:microsoft.com/office/officeart/2008/layout/NameandTitleOrganizationalChart"/>
-    <dgm:cxn modelId="{2D334DCF-364C-4C96-BE73-C8EAA9DE230B}" type="presParOf" srcId="{29F8C62A-5648-4EAC-92D3-D407266B9F50}" destId="{36441435-2D47-4035-B6C4-D36A8108C003}" srcOrd="5" destOrd="0" presId="urn:microsoft.com/office/officeart/2008/layout/NameandTitleOrganizationalChart"/>
-    <dgm:cxn modelId="{C8219583-C202-49B2-9E8E-0A97F176D57A}" type="presParOf" srcId="{36441435-2D47-4035-B6C4-D36A8108C003}" destId="{C304A19E-7909-4777-9F0B-F710960B40EA}" srcOrd="0" destOrd="0" presId="urn:microsoft.com/office/officeart/2008/layout/NameandTitleOrganizationalChart"/>
-    <dgm:cxn modelId="{BFA174E6-31DF-4D24-8BC6-9588EA959898}" type="presParOf" srcId="{C304A19E-7909-4777-9F0B-F710960B40EA}" destId="{D886F94A-5DBE-4261-98C7-5FAFE06C11D2}" srcOrd="0" destOrd="0" presId="urn:microsoft.com/office/officeart/2008/layout/NameandTitleOrganizationalChart"/>
-    <dgm:cxn modelId="{6825DCE2-6456-4050-A5B7-6619D9804299}" type="presParOf" srcId="{C304A19E-7909-4777-9F0B-F710960B40EA}" destId="{68B45C95-A150-4876-B307-6BEAC2EF2B46}" srcOrd="1" destOrd="0" presId="urn:microsoft.com/office/officeart/2008/layout/NameandTitleOrganizationalChart"/>
-    <dgm:cxn modelId="{DB9794FD-ED3C-4A07-8216-E9EE03D8D5DC}" type="presParOf" srcId="{C304A19E-7909-4777-9F0B-F710960B40EA}" destId="{E48632DC-F915-4D39-8C16-DA94C62C6700}" srcOrd="2" destOrd="0" presId="urn:microsoft.com/office/officeart/2008/layout/NameandTitleOrganizationalChart"/>
-    <dgm:cxn modelId="{4058A7E0-A843-4B64-8938-E230640FAA86}" type="presParOf" srcId="{36441435-2D47-4035-B6C4-D36A8108C003}" destId="{8D6E0BA2-50B2-4D47-A67F-8C5A26A54463}" srcOrd="1" destOrd="0" presId="urn:microsoft.com/office/officeart/2008/layout/NameandTitleOrganizationalChart"/>
-    <dgm:cxn modelId="{324B1C9D-C637-42D9-A834-459DCA84ED17}" type="presParOf" srcId="{36441435-2D47-4035-B6C4-D36A8108C003}" destId="{6BB290CD-E3FD-4EDD-B869-DF93C3E89CFD}" srcOrd="2" destOrd="0" presId="urn:microsoft.com/office/officeart/2008/layout/NameandTitleOrganizationalChart"/>
-    <dgm:cxn modelId="{EC0B75CB-C5DD-4BEB-B3EE-1EE891A9DDDE}" type="presParOf" srcId="{29F8C62A-5648-4EAC-92D3-D407266B9F50}" destId="{4323DE5A-4F58-484E-B14C-2A23B35B8676}" srcOrd="6" destOrd="0" presId="urn:microsoft.com/office/officeart/2008/layout/NameandTitleOrganizationalChart"/>
-    <dgm:cxn modelId="{B56CE300-380C-447B-A269-BFF82161F8BA}" type="presParOf" srcId="{29F8C62A-5648-4EAC-92D3-D407266B9F50}" destId="{349A5B49-67FC-4818-BA36-B7BD53D1ABC2}" srcOrd="7" destOrd="0" presId="urn:microsoft.com/office/officeart/2008/layout/NameandTitleOrganizationalChart"/>
-    <dgm:cxn modelId="{DA921A4D-0C72-4497-8699-FDAF45E277F9}" type="presParOf" srcId="{349A5B49-67FC-4818-BA36-B7BD53D1ABC2}" destId="{2E9A0E52-D99A-4715-AB8F-0E077E60253C}" srcOrd="0" destOrd="0" presId="urn:microsoft.com/office/officeart/2008/layout/NameandTitleOrganizationalChart"/>
-    <dgm:cxn modelId="{742C23F2-A625-4EFC-A608-DDE73F4FBF59}" type="presParOf" srcId="{2E9A0E52-D99A-4715-AB8F-0E077E60253C}" destId="{1FA765BD-3199-4912-976D-438F743D1AE4}" srcOrd="0" destOrd="0" presId="urn:microsoft.com/office/officeart/2008/layout/NameandTitleOrganizationalChart"/>
-    <dgm:cxn modelId="{EB52CCC8-EA4D-499C-9D4E-B1D735FDF511}" type="presParOf" srcId="{2E9A0E52-D99A-4715-AB8F-0E077E60253C}" destId="{1871A7DF-A529-494A-A9D2-31AC49AC0220}" srcOrd="1" destOrd="0" presId="urn:microsoft.com/office/officeart/2008/layout/NameandTitleOrganizationalChart"/>
-    <dgm:cxn modelId="{FFD4D2FD-9231-40D1-8AC6-A1BEB089A0B8}" type="presParOf" srcId="{2E9A0E52-D99A-4715-AB8F-0E077E60253C}" destId="{7AC39576-9795-4004-AA4E-4D24D2167AE3}" srcOrd="2" destOrd="0" presId="urn:microsoft.com/office/officeart/2008/layout/NameandTitleOrganizationalChart"/>
-    <dgm:cxn modelId="{8D888074-8C40-4CAF-8D9F-AC1199B2C7F6}" type="presParOf" srcId="{349A5B49-67FC-4818-BA36-B7BD53D1ABC2}" destId="{8452B3EE-394D-4E13-979A-65A421406F15}" srcOrd="1" destOrd="0" presId="urn:microsoft.com/office/officeart/2008/layout/NameandTitleOrganizationalChart"/>
-    <dgm:cxn modelId="{9DA7619D-CC3C-444B-9E44-91D8717D7EAE}" type="presParOf" srcId="{349A5B49-67FC-4818-BA36-B7BD53D1ABC2}" destId="{91D42CF2-4977-4FD0-8B3B-C97A14D243EB}" srcOrd="2" destOrd="0" presId="urn:microsoft.com/office/officeart/2008/layout/NameandTitleOrganizationalChart"/>
-    <dgm:cxn modelId="{3066B511-36FD-4F70-951E-FFC621CB5395}" type="presParOf" srcId="{29F8C62A-5648-4EAC-92D3-D407266B9F50}" destId="{5D7C3385-0452-4397-A20F-129A261210B0}" srcOrd="8" destOrd="0" presId="urn:microsoft.com/office/officeart/2008/layout/NameandTitleOrganizationalChart"/>
-    <dgm:cxn modelId="{7F3A9F2C-1F4C-43B7-8C5D-A8E5D5BFC9AD}" type="presParOf" srcId="{29F8C62A-5648-4EAC-92D3-D407266B9F50}" destId="{812CAA92-A1CC-436D-A4E2-8298F6745D55}" srcOrd="9" destOrd="0" presId="urn:microsoft.com/office/officeart/2008/layout/NameandTitleOrganizationalChart"/>
-    <dgm:cxn modelId="{5BFA906F-7700-4E95-9F27-821FD17DCF40}" type="presParOf" srcId="{812CAA92-A1CC-436D-A4E2-8298F6745D55}" destId="{03C53365-6585-4857-87F2-239779CD1F84}" srcOrd="0" destOrd="0" presId="urn:microsoft.com/office/officeart/2008/layout/NameandTitleOrganizationalChart"/>
-    <dgm:cxn modelId="{20FF6232-57CF-4070-99A5-478CBBA7003F}" type="presParOf" srcId="{03C53365-6585-4857-87F2-239779CD1F84}" destId="{8E3B85E4-880E-4192-B816-F62BD30682F9}" srcOrd="0" destOrd="0" presId="urn:microsoft.com/office/officeart/2008/layout/NameandTitleOrganizationalChart"/>
-    <dgm:cxn modelId="{F0217E47-1DCF-4999-8F56-5A5462BF2D18}" type="presParOf" srcId="{03C53365-6585-4857-87F2-239779CD1F84}" destId="{E5033C00-6145-4609-B128-215507707295}" srcOrd="1" destOrd="0" presId="urn:microsoft.com/office/officeart/2008/layout/NameandTitleOrganizationalChart"/>
-    <dgm:cxn modelId="{8958FEEB-00C4-4D4B-9798-293F1280C13F}" type="presParOf" srcId="{03C53365-6585-4857-87F2-239779CD1F84}" destId="{321EFBD4-DC2C-49A7-B8EC-B797D02C4247}" srcOrd="2" destOrd="0" presId="urn:microsoft.com/office/officeart/2008/layout/NameandTitleOrganizationalChart"/>
-    <dgm:cxn modelId="{B06B995F-4C70-492F-8F41-BCEAB713C13F}" type="presParOf" srcId="{812CAA92-A1CC-436D-A4E2-8298F6745D55}" destId="{B481CAA2-191C-469F-907E-04E3F85AC88B}" srcOrd="1" destOrd="0" presId="urn:microsoft.com/office/officeart/2008/layout/NameandTitleOrganizationalChart"/>
-    <dgm:cxn modelId="{86550FC6-0C40-4285-83A8-D94B73D7F0D2}" type="presParOf" srcId="{812CAA92-A1CC-436D-A4E2-8298F6745D55}" destId="{6279A1D5-AAD8-4747-A130-54E10F309B88}" srcOrd="2" destOrd="0" presId="urn:microsoft.com/office/officeart/2008/layout/NameandTitleOrganizationalChart"/>
-    <dgm:cxn modelId="{ABBF8971-7D51-480E-9681-D8B39AE3132D}" type="presParOf" srcId="{29F8C62A-5648-4EAC-92D3-D407266B9F50}" destId="{91038E82-F1A7-411A-8491-E3214C4A1210}" srcOrd="10" destOrd="0" presId="urn:microsoft.com/office/officeart/2008/layout/NameandTitleOrganizationalChart"/>
-    <dgm:cxn modelId="{3A520AE9-5EBF-48C1-9814-62A6B25EACA9}" type="presParOf" srcId="{29F8C62A-5648-4EAC-92D3-D407266B9F50}" destId="{27E54EE7-9AF6-4AB4-AC5D-FC7FCBF64719}" srcOrd="11" destOrd="0" presId="urn:microsoft.com/office/officeart/2008/layout/NameandTitleOrganizationalChart"/>
-    <dgm:cxn modelId="{0C881612-5A5F-43C4-9E63-65C65161F59A}" type="presParOf" srcId="{27E54EE7-9AF6-4AB4-AC5D-FC7FCBF64719}" destId="{49D71C57-33C5-4C13-9D21-F2AEA332952A}" srcOrd="0" destOrd="0" presId="urn:microsoft.com/office/officeart/2008/layout/NameandTitleOrganizationalChart"/>
-    <dgm:cxn modelId="{AD091D51-FEE1-4657-B704-747E3FFD02A9}" type="presParOf" srcId="{49D71C57-33C5-4C13-9D21-F2AEA332952A}" destId="{1413B93C-678D-4C0B-898B-5E4FA9B46BF0}" srcOrd="0" destOrd="0" presId="urn:microsoft.com/office/officeart/2008/layout/NameandTitleOrganizationalChart"/>
-    <dgm:cxn modelId="{202D4268-F65D-4739-AD21-418D7B2869C4}" type="presParOf" srcId="{49D71C57-33C5-4C13-9D21-F2AEA332952A}" destId="{621DF97C-62CC-4C29-B1B3-AAEF7C79621C}" srcOrd="1" destOrd="0" presId="urn:microsoft.com/office/officeart/2008/layout/NameandTitleOrganizationalChart"/>
-    <dgm:cxn modelId="{591DFC13-8D9A-4EA3-88CD-3E511D14D382}" type="presParOf" srcId="{49D71C57-33C5-4C13-9D21-F2AEA332952A}" destId="{04F65A85-0991-4FB0-900B-0492C5736161}" srcOrd="2" destOrd="0" presId="urn:microsoft.com/office/officeart/2008/layout/NameandTitleOrganizationalChart"/>
-    <dgm:cxn modelId="{1EAA6F1B-E609-49FF-8970-838C7F5F98DA}" type="presParOf" srcId="{27E54EE7-9AF6-4AB4-AC5D-FC7FCBF64719}" destId="{436452EF-ED5F-4B7B-BCC8-8471999C60A6}" srcOrd="1" destOrd="0" presId="urn:microsoft.com/office/officeart/2008/layout/NameandTitleOrganizationalChart"/>
-    <dgm:cxn modelId="{928CE51E-680E-4135-9E5B-79C520D4DF04}" type="presParOf" srcId="{436452EF-ED5F-4B7B-BCC8-8471999C60A6}" destId="{AE391432-7ED1-4489-A5A8-53884B2E5884}" srcOrd="0" destOrd="0" presId="urn:microsoft.com/office/officeart/2008/layout/NameandTitleOrganizationalChart"/>
-    <dgm:cxn modelId="{C53B286B-5AF7-4F44-AF47-9ECC1DB62F40}" type="presParOf" srcId="{436452EF-ED5F-4B7B-BCC8-8471999C60A6}" destId="{7DB372E1-872B-489D-B141-73DF2D6C0571}" srcOrd="1" destOrd="0" presId="urn:microsoft.com/office/officeart/2008/layout/NameandTitleOrganizationalChart"/>
-    <dgm:cxn modelId="{F4E213C4-D158-45FD-B758-7DBFA60AC0B4}" type="presParOf" srcId="{7DB372E1-872B-489D-B141-73DF2D6C0571}" destId="{4565C14C-3083-4657-A548-8BCE3DDD3A0F}" srcOrd="0" destOrd="0" presId="urn:microsoft.com/office/officeart/2008/layout/NameandTitleOrganizationalChart"/>
-    <dgm:cxn modelId="{C2A29F40-038D-4D2E-90B2-0B5A0B26B825}" type="presParOf" srcId="{4565C14C-3083-4657-A548-8BCE3DDD3A0F}" destId="{5293D964-709C-43D7-AB1B-6B8D323A8F7B}" srcOrd="0" destOrd="0" presId="urn:microsoft.com/office/officeart/2008/layout/NameandTitleOrganizationalChart"/>
-    <dgm:cxn modelId="{CD493A87-8D5F-4A0C-80D1-D5DA5E765F2E}" type="presParOf" srcId="{4565C14C-3083-4657-A548-8BCE3DDD3A0F}" destId="{704FE9F2-46D1-4C61-A2C6-F333CE27ED38}" srcOrd="1" destOrd="0" presId="urn:microsoft.com/office/officeart/2008/layout/NameandTitleOrganizationalChart"/>
-    <dgm:cxn modelId="{08248276-2AC7-4F88-A6B3-9AE36677E9F1}" type="presParOf" srcId="{4565C14C-3083-4657-A548-8BCE3DDD3A0F}" destId="{C20FF9D1-F8FE-42D2-93B2-2C04B2FDAA04}" srcOrd="2" destOrd="0" presId="urn:microsoft.com/office/officeart/2008/layout/NameandTitleOrganizationalChart"/>
-    <dgm:cxn modelId="{DE2D6E2D-48CF-469D-B2BE-E06A584622E6}" type="presParOf" srcId="{7DB372E1-872B-489D-B141-73DF2D6C0571}" destId="{ED58A0F6-41C2-426A-BBFF-6D687643BA25}" srcOrd="1" destOrd="0" presId="urn:microsoft.com/office/officeart/2008/layout/NameandTitleOrganizationalChart"/>
-    <dgm:cxn modelId="{C025F66C-5E32-4DE8-8129-F61D6F45CF69}" type="presParOf" srcId="{7DB372E1-872B-489D-B141-73DF2D6C0571}" destId="{9F942086-6455-4377-91D8-7379D93570A6}" srcOrd="2" destOrd="0" presId="urn:microsoft.com/office/officeart/2008/layout/NameandTitleOrganizationalChart"/>
-    <dgm:cxn modelId="{A430BA56-8C2D-42AB-BF27-1FC65ACF1812}" type="presParOf" srcId="{27E54EE7-9AF6-4AB4-AC5D-FC7FCBF64719}" destId="{1BD45282-3696-487E-963E-EF20E263D43A}" srcOrd="2" destOrd="0" presId="urn:microsoft.com/office/officeart/2008/layout/NameandTitleOrganizationalChart"/>
-    <dgm:cxn modelId="{2E1AA689-A328-4F88-8AD9-72E2192BF110}" type="presParOf" srcId="{29F8C62A-5648-4EAC-92D3-D407266B9F50}" destId="{35FA7783-47A3-4516-B2D3-60667014B08E}" srcOrd="12" destOrd="0" presId="urn:microsoft.com/office/officeart/2008/layout/NameandTitleOrganizationalChart"/>
-    <dgm:cxn modelId="{F14E3832-F14A-4714-8F2A-521AD304EE9F}" type="presParOf" srcId="{29F8C62A-5648-4EAC-92D3-D407266B9F50}" destId="{7B2B7240-55C2-4B7E-816B-860B716C7052}" srcOrd="13" destOrd="0" presId="urn:microsoft.com/office/officeart/2008/layout/NameandTitleOrganizationalChart"/>
-    <dgm:cxn modelId="{22168DA8-2B9F-4E3C-90E5-907C214A2D39}" type="presParOf" srcId="{7B2B7240-55C2-4B7E-816B-860B716C7052}" destId="{4E8ECBBD-609C-48A3-9EB1-20620F0BD61D}" srcOrd="0" destOrd="0" presId="urn:microsoft.com/office/officeart/2008/layout/NameandTitleOrganizationalChart"/>
-    <dgm:cxn modelId="{79C6F379-F2A1-490C-91A5-3B20A3C575A0}" type="presParOf" srcId="{4E8ECBBD-609C-48A3-9EB1-20620F0BD61D}" destId="{83FA67FB-3D2A-4B83-9ABE-90F49E2C0F33}" srcOrd="0" destOrd="0" presId="urn:microsoft.com/office/officeart/2008/layout/NameandTitleOrganizationalChart"/>
-    <dgm:cxn modelId="{4EF44E8C-5673-4AD5-9321-D9CE809266B1}" type="presParOf" srcId="{4E8ECBBD-609C-48A3-9EB1-20620F0BD61D}" destId="{1F58DE43-59C2-4073-B217-3E6EEDF61465}" srcOrd="1" destOrd="0" presId="urn:microsoft.com/office/officeart/2008/layout/NameandTitleOrganizationalChart"/>
-    <dgm:cxn modelId="{C92AF946-04A2-4759-8EB3-1AA0028000A5}" type="presParOf" srcId="{4E8ECBBD-609C-48A3-9EB1-20620F0BD61D}" destId="{8A8A7AB5-69F2-48BD-8396-B288DCAD22F8}" srcOrd="2" destOrd="0" presId="urn:microsoft.com/office/officeart/2008/layout/NameandTitleOrganizationalChart"/>
-    <dgm:cxn modelId="{9F031A70-C9D4-4642-A215-F1EE1F251C65}" type="presParOf" srcId="{7B2B7240-55C2-4B7E-816B-860B716C7052}" destId="{C1EC8380-BFEB-4D77-BBF2-D697CCCADD03}" srcOrd="1" destOrd="0" presId="urn:microsoft.com/office/officeart/2008/layout/NameandTitleOrganizationalChart"/>
-    <dgm:cxn modelId="{DBC1222F-4562-4277-B9F7-136DDCD5F261}" type="presParOf" srcId="{7B2B7240-55C2-4B7E-816B-860B716C7052}" destId="{FEEEE9CB-29AF-40F6-A8D9-18C4B56F0F8B}" srcOrd="2" destOrd="0" presId="urn:microsoft.com/office/officeart/2008/layout/NameandTitleOrganizationalChart"/>
-    <dgm:cxn modelId="{E2591A67-71CA-45C1-BD6E-DA751B81BF81}" type="presParOf" srcId="{88353E80-F01E-466B-945D-856658A15512}" destId="{103916B2-7335-41CD-B12F-7B91A8EBA765}" srcOrd="2" destOrd="0" presId="urn:microsoft.com/office/officeart/2008/layout/NameandTitleOrganizationalChart"/>
+    <dgm:cxn modelId="{F679C222-8B51-4F0F-B9AD-0889A8B3AC57}" type="presOf" srcId="{7B488DB0-18D0-4163-946F-955ADB23D48B}" destId="{66107DF8-FEBA-49A9-9E02-78AEF81972EC}" srcOrd="0" destOrd="0" presId="urn:microsoft.com/office/officeart/2008/layout/NameandTitleOrganizationalChart"/>
+    <dgm:cxn modelId="{0389AF55-73FA-4476-80FC-306E3BEC8F56}" type="presOf" srcId="{51929EE8-343D-4218-A1EA-8871660E39D2}" destId="{6F7DF367-2DCF-42AA-AB85-DFFBD4500EC7}" srcOrd="1" destOrd="0" presId="urn:microsoft.com/office/officeart/2008/layout/NameandTitleOrganizationalChart"/>
+    <dgm:cxn modelId="{82B86EB8-36FB-4C9F-A2BE-6C81055E1711}" type="presOf" srcId="{3720D471-AB6A-491F-A942-9670126F107E}" destId="{1871A7DF-A529-494A-A9D2-31AC49AC0220}" srcOrd="0" destOrd="0" presId="urn:microsoft.com/office/officeart/2008/layout/NameandTitleOrganizationalChart"/>
+    <dgm:cxn modelId="{B8CCBE1B-2CBC-4CFF-A455-BACC14FF5157}" type="presOf" srcId="{FFA2ABF9-D2E5-46BD-940D-384F09EC1B19}" destId="{621DF97C-62CC-4C29-B1B3-AAEF7C79621C}" srcOrd="0" destOrd="0" presId="urn:microsoft.com/office/officeart/2008/layout/NameandTitleOrganizationalChart"/>
+    <dgm:cxn modelId="{07D3F855-4361-4FE4-A9E4-F4A19862D729}" type="presOf" srcId="{08B66755-F33F-48AD-AA05-F92613752ADB}" destId="{7AC39576-9795-4004-AA4E-4D24D2167AE3}" srcOrd="1" destOrd="0" presId="urn:microsoft.com/office/officeart/2008/layout/NameandTitleOrganizationalChart"/>
+    <dgm:cxn modelId="{CF1C9EAA-2103-4160-99CD-49FE94A9F92E}" type="presOf" srcId="{BBBA8655-007E-4C02-87B4-A422B823B7E0}" destId="{1F58DE43-59C2-4073-B217-3E6EEDF61465}" srcOrd="0" destOrd="0" presId="urn:microsoft.com/office/officeart/2008/layout/NameandTitleOrganizationalChart"/>
+    <dgm:cxn modelId="{D1E1D5C0-4F7B-411B-87FB-E230B2B86F66}" type="presOf" srcId="{8B2F624F-230B-45B7-A489-725462697215}" destId="{F17DB89D-624A-4868-B374-22B0DCEFE413}" srcOrd="1" destOrd="0" presId="urn:microsoft.com/office/officeart/2008/layout/NameandTitleOrganizationalChart"/>
+    <dgm:cxn modelId="{E8FD56FA-CA5E-4487-A9E6-BF29E9D3B7FE}" type="presParOf" srcId="{54F34962-7B41-415C-9321-61BCC519E744}" destId="{88353E80-F01E-466B-945D-856658A15512}" srcOrd="0" destOrd="0" presId="urn:microsoft.com/office/officeart/2008/layout/NameandTitleOrganizationalChart"/>
+    <dgm:cxn modelId="{57EF20B9-A985-47A9-BBD8-70D8AA1AFFA9}" type="presParOf" srcId="{88353E80-F01E-466B-945D-856658A15512}" destId="{F86BC613-5387-4432-AEA0-F3E6498E674C}" srcOrd="0" destOrd="0" presId="urn:microsoft.com/office/officeart/2008/layout/NameandTitleOrganizationalChart"/>
+    <dgm:cxn modelId="{075CC8F7-5D13-4BD1-9D8D-4C37115C8857}" type="presParOf" srcId="{F86BC613-5387-4432-AEA0-F3E6498E674C}" destId="{D75C035A-10D1-43FC-8945-EBAE063CDADA}" srcOrd="0" destOrd="0" presId="urn:microsoft.com/office/officeart/2008/layout/NameandTitleOrganizationalChart"/>
+    <dgm:cxn modelId="{878FAE66-C675-40F7-824A-40D11AAB1AA2}" type="presParOf" srcId="{F86BC613-5387-4432-AEA0-F3E6498E674C}" destId="{AF7986BA-9327-4A0A-AFBC-42926911E3E3}" srcOrd="1" destOrd="0" presId="urn:microsoft.com/office/officeart/2008/layout/NameandTitleOrganizationalChart"/>
+    <dgm:cxn modelId="{CD3F9217-7F59-4DAE-9F7A-6D4CEB469EF7}" type="presParOf" srcId="{F86BC613-5387-4432-AEA0-F3E6498E674C}" destId="{F17DB89D-624A-4868-B374-22B0DCEFE413}" srcOrd="2" destOrd="0" presId="urn:microsoft.com/office/officeart/2008/layout/NameandTitleOrganizationalChart"/>
+    <dgm:cxn modelId="{413E232F-6E73-4698-AE61-503DFC00C010}" type="presParOf" srcId="{88353E80-F01E-466B-945D-856658A15512}" destId="{29F8C62A-5648-4EAC-92D3-D407266B9F50}" srcOrd="1" destOrd="0" presId="urn:microsoft.com/office/officeart/2008/layout/NameandTitleOrganizationalChart"/>
+    <dgm:cxn modelId="{E2DC8B2A-DE5E-4CF7-8FB9-FF544B95575B}" type="presParOf" srcId="{29F8C62A-5648-4EAC-92D3-D407266B9F50}" destId="{4FFA947B-8DFC-4525-86F7-FE70D7389F8D}" srcOrd="0" destOrd="0" presId="urn:microsoft.com/office/officeart/2008/layout/NameandTitleOrganizationalChart"/>
+    <dgm:cxn modelId="{30ACD79C-ADE9-41CB-A5E0-E6B6AC4D5BEA}" type="presParOf" srcId="{29F8C62A-5648-4EAC-92D3-D407266B9F50}" destId="{245BB743-63C2-440C-AB25-0A505D8F8AAA}" srcOrd="1" destOrd="0" presId="urn:microsoft.com/office/officeart/2008/layout/NameandTitleOrganizationalChart"/>
+    <dgm:cxn modelId="{EACC1EAD-3D3D-4DB1-9CF6-4241C6EB41AB}" type="presParOf" srcId="{245BB743-63C2-440C-AB25-0A505D8F8AAA}" destId="{82CACAC8-281D-4769-8076-E5AE21BD68E1}" srcOrd="0" destOrd="0" presId="urn:microsoft.com/office/officeart/2008/layout/NameandTitleOrganizationalChart"/>
+    <dgm:cxn modelId="{9B82D9D1-502B-4AF9-A8FB-63104C964C43}" type="presParOf" srcId="{82CACAC8-281D-4769-8076-E5AE21BD68E1}" destId="{700B45C9-BBD3-4551-B950-93685DC62124}" srcOrd="0" destOrd="0" presId="urn:microsoft.com/office/officeart/2008/layout/NameandTitleOrganizationalChart"/>
+    <dgm:cxn modelId="{4F6039E8-B4D6-430C-862E-0770D120FF85}" type="presParOf" srcId="{82CACAC8-281D-4769-8076-E5AE21BD68E1}" destId="{66107DF8-FEBA-49A9-9E02-78AEF81972EC}" srcOrd="1" destOrd="0" presId="urn:microsoft.com/office/officeart/2008/layout/NameandTitleOrganizationalChart"/>
+    <dgm:cxn modelId="{EA3848C8-2EE5-404F-8DBA-A127C4BFAF58}" type="presParOf" srcId="{82CACAC8-281D-4769-8076-E5AE21BD68E1}" destId="{7123A913-1D52-4213-B24E-3416630E868A}" srcOrd="2" destOrd="0" presId="urn:microsoft.com/office/officeart/2008/layout/NameandTitleOrganizationalChart"/>
+    <dgm:cxn modelId="{396B94B9-D26A-4963-B528-369CE3C47366}" type="presParOf" srcId="{245BB743-63C2-440C-AB25-0A505D8F8AAA}" destId="{A8A5EF81-B0BA-49CA-B6D1-8949335D5249}" srcOrd="1" destOrd="0" presId="urn:microsoft.com/office/officeart/2008/layout/NameandTitleOrganizationalChart"/>
+    <dgm:cxn modelId="{F427EC9A-6C7A-4DDA-8B04-ADD81F305EC7}" type="presParOf" srcId="{245BB743-63C2-440C-AB25-0A505D8F8AAA}" destId="{1C3E9260-D707-4549-9AB3-75D232881482}" srcOrd="2" destOrd="0" presId="urn:microsoft.com/office/officeart/2008/layout/NameandTitleOrganizationalChart"/>
+    <dgm:cxn modelId="{EE251560-3B74-4FA8-AD36-7EE56542E65D}" type="presParOf" srcId="{29F8C62A-5648-4EAC-92D3-D407266B9F50}" destId="{5E268947-1E41-43F6-A062-691FF6F3B0F4}" srcOrd="2" destOrd="0" presId="urn:microsoft.com/office/officeart/2008/layout/NameandTitleOrganizationalChart"/>
+    <dgm:cxn modelId="{47E65264-3713-45FD-A0FE-76D12884F050}" type="presParOf" srcId="{29F8C62A-5648-4EAC-92D3-D407266B9F50}" destId="{6D8A37B1-39D8-4670-B3DA-385A523637D8}" srcOrd="3" destOrd="0" presId="urn:microsoft.com/office/officeart/2008/layout/NameandTitleOrganizationalChart"/>
+    <dgm:cxn modelId="{B551B319-FA58-489B-B7E0-BD80E00DE8F3}" type="presParOf" srcId="{6D8A37B1-39D8-4670-B3DA-385A523637D8}" destId="{D19ED62D-9E41-4B93-A540-226480909345}" srcOrd="0" destOrd="0" presId="urn:microsoft.com/office/officeart/2008/layout/NameandTitleOrganizationalChart"/>
+    <dgm:cxn modelId="{737B7383-84B6-4B6B-9D0B-101EA098D73D}" type="presParOf" srcId="{D19ED62D-9E41-4B93-A540-226480909345}" destId="{16F2FC8D-245D-41C5-B79D-E31FC84F2E33}" srcOrd="0" destOrd="0" presId="urn:microsoft.com/office/officeart/2008/layout/NameandTitleOrganizationalChart"/>
+    <dgm:cxn modelId="{7F04E603-BF9D-4F10-9515-58D5F0DB3836}" type="presParOf" srcId="{D19ED62D-9E41-4B93-A540-226480909345}" destId="{DD42ED3A-9CAE-407B-BD5A-489D7A3C085B}" srcOrd="1" destOrd="0" presId="urn:microsoft.com/office/officeart/2008/layout/NameandTitleOrganizationalChart"/>
+    <dgm:cxn modelId="{A45C4263-47EE-4910-B25D-ED423C4FA417}" type="presParOf" srcId="{D19ED62D-9E41-4B93-A540-226480909345}" destId="{6F7DF367-2DCF-42AA-AB85-DFFBD4500EC7}" srcOrd="2" destOrd="0" presId="urn:microsoft.com/office/officeart/2008/layout/NameandTitleOrganizationalChart"/>
+    <dgm:cxn modelId="{9670D10C-0382-48B7-8673-644556014A34}" type="presParOf" srcId="{6D8A37B1-39D8-4670-B3DA-385A523637D8}" destId="{3148496A-E6F4-4277-90A8-3E519AE65AB2}" srcOrd="1" destOrd="0" presId="urn:microsoft.com/office/officeart/2008/layout/NameandTitleOrganizationalChart"/>
+    <dgm:cxn modelId="{8F9F9B1A-A21B-4AA2-A511-16EDB3A28C12}" type="presParOf" srcId="{6D8A37B1-39D8-4670-B3DA-385A523637D8}" destId="{DEE50FEF-D52B-4708-A42B-A0AB73AA1F16}" srcOrd="2" destOrd="0" presId="urn:microsoft.com/office/officeart/2008/layout/NameandTitleOrganizationalChart"/>
+    <dgm:cxn modelId="{3A8D1459-3240-4B9A-82B7-C03EA0D60153}" type="presParOf" srcId="{29F8C62A-5648-4EAC-92D3-D407266B9F50}" destId="{CB3887FD-AF85-439A-B992-47B633B08B56}" srcOrd="4" destOrd="0" presId="urn:microsoft.com/office/officeart/2008/layout/NameandTitleOrganizationalChart"/>
+    <dgm:cxn modelId="{A9D03A68-C4F6-4D12-95E4-CCB85FE5C7CA}" type="presParOf" srcId="{29F8C62A-5648-4EAC-92D3-D407266B9F50}" destId="{36441435-2D47-4035-B6C4-D36A8108C003}" srcOrd="5" destOrd="0" presId="urn:microsoft.com/office/officeart/2008/layout/NameandTitleOrganizationalChart"/>
+    <dgm:cxn modelId="{245F3B74-5F9D-4825-A116-2119A0229487}" type="presParOf" srcId="{36441435-2D47-4035-B6C4-D36A8108C003}" destId="{C304A19E-7909-4777-9F0B-F710960B40EA}" srcOrd="0" destOrd="0" presId="urn:microsoft.com/office/officeart/2008/layout/NameandTitleOrganizationalChart"/>
+    <dgm:cxn modelId="{5FD7DB46-5C1E-43D3-9ABB-0BDBE6F3DADA}" type="presParOf" srcId="{C304A19E-7909-4777-9F0B-F710960B40EA}" destId="{D886F94A-5DBE-4261-98C7-5FAFE06C11D2}" srcOrd="0" destOrd="0" presId="urn:microsoft.com/office/officeart/2008/layout/NameandTitleOrganizationalChart"/>
+    <dgm:cxn modelId="{0DDD688A-BF6A-4498-88DC-04E316308C7B}" type="presParOf" srcId="{C304A19E-7909-4777-9F0B-F710960B40EA}" destId="{68B45C95-A150-4876-B307-6BEAC2EF2B46}" srcOrd="1" destOrd="0" presId="urn:microsoft.com/office/officeart/2008/layout/NameandTitleOrganizationalChart"/>
+    <dgm:cxn modelId="{18A144C2-7227-4388-9A89-25A4D7FC6122}" type="presParOf" srcId="{C304A19E-7909-4777-9F0B-F710960B40EA}" destId="{E48632DC-F915-4D39-8C16-DA94C62C6700}" srcOrd="2" destOrd="0" presId="urn:microsoft.com/office/officeart/2008/layout/NameandTitleOrganizationalChart"/>
+    <dgm:cxn modelId="{1F24315C-05D0-45CF-B436-0BC3B0E6288C}" type="presParOf" srcId="{36441435-2D47-4035-B6C4-D36A8108C003}" destId="{8D6E0BA2-50B2-4D47-A67F-8C5A26A54463}" srcOrd="1" destOrd="0" presId="urn:microsoft.com/office/officeart/2008/layout/NameandTitleOrganizationalChart"/>
+    <dgm:cxn modelId="{B1C86B8F-04C2-4531-96D4-0C12D5E75E00}" type="presParOf" srcId="{36441435-2D47-4035-B6C4-D36A8108C003}" destId="{6BB290CD-E3FD-4EDD-B869-DF93C3E89CFD}" srcOrd="2" destOrd="0" presId="urn:microsoft.com/office/officeart/2008/layout/NameandTitleOrganizationalChart"/>
+    <dgm:cxn modelId="{204FACEF-890F-4870-882B-DA1C353A4D01}" type="presParOf" srcId="{29F8C62A-5648-4EAC-92D3-D407266B9F50}" destId="{4323DE5A-4F58-484E-B14C-2A23B35B8676}" srcOrd="6" destOrd="0" presId="urn:microsoft.com/office/officeart/2008/layout/NameandTitleOrganizationalChart"/>
+    <dgm:cxn modelId="{E16CA670-C016-4CEB-B75B-E2D0A7257249}" type="presParOf" srcId="{29F8C62A-5648-4EAC-92D3-D407266B9F50}" destId="{349A5B49-67FC-4818-BA36-B7BD53D1ABC2}" srcOrd="7" destOrd="0" presId="urn:microsoft.com/office/officeart/2008/layout/NameandTitleOrganizationalChart"/>
+    <dgm:cxn modelId="{AECE45FB-029D-431D-AF24-E56445949504}" type="presParOf" srcId="{349A5B49-67FC-4818-BA36-B7BD53D1ABC2}" destId="{2E9A0E52-D99A-4715-AB8F-0E077E60253C}" srcOrd="0" destOrd="0" presId="urn:microsoft.com/office/officeart/2008/layout/NameandTitleOrganizationalChart"/>
+    <dgm:cxn modelId="{445E6245-5AB8-4D5B-B4E7-9055D06AF5A4}" type="presParOf" srcId="{2E9A0E52-D99A-4715-AB8F-0E077E60253C}" destId="{1FA765BD-3199-4912-976D-438F743D1AE4}" srcOrd="0" destOrd="0" presId="urn:microsoft.com/office/officeart/2008/layout/NameandTitleOrganizationalChart"/>
+    <dgm:cxn modelId="{6838CE7F-879E-44B6-B5B5-E953C72EB658}" type="presParOf" srcId="{2E9A0E52-D99A-4715-AB8F-0E077E60253C}" destId="{1871A7DF-A529-494A-A9D2-31AC49AC0220}" srcOrd="1" destOrd="0" presId="urn:microsoft.com/office/officeart/2008/layout/NameandTitleOrganizationalChart"/>
+    <dgm:cxn modelId="{5B232E49-49DA-4561-BE7E-76B2692DF679}" type="presParOf" srcId="{2E9A0E52-D99A-4715-AB8F-0E077E60253C}" destId="{7AC39576-9795-4004-AA4E-4D24D2167AE3}" srcOrd="2" destOrd="0" presId="urn:microsoft.com/office/officeart/2008/layout/NameandTitleOrganizationalChart"/>
+    <dgm:cxn modelId="{EF09B278-1255-46CE-A62F-B2A7FBF56E35}" type="presParOf" srcId="{349A5B49-67FC-4818-BA36-B7BD53D1ABC2}" destId="{8452B3EE-394D-4E13-979A-65A421406F15}" srcOrd="1" destOrd="0" presId="urn:microsoft.com/office/officeart/2008/layout/NameandTitleOrganizationalChart"/>
+    <dgm:cxn modelId="{096A074D-3D94-42DE-B3BB-10DBDFC2D89B}" type="presParOf" srcId="{349A5B49-67FC-4818-BA36-B7BD53D1ABC2}" destId="{91D42CF2-4977-4FD0-8B3B-C97A14D243EB}" srcOrd="2" destOrd="0" presId="urn:microsoft.com/office/officeart/2008/layout/NameandTitleOrganizationalChart"/>
+    <dgm:cxn modelId="{CD3CD85C-611B-430A-94DA-BF1C683E6A71}" type="presParOf" srcId="{29F8C62A-5648-4EAC-92D3-D407266B9F50}" destId="{5D7C3385-0452-4397-A20F-129A261210B0}" srcOrd="8" destOrd="0" presId="urn:microsoft.com/office/officeart/2008/layout/NameandTitleOrganizationalChart"/>
+    <dgm:cxn modelId="{E2F6C6EE-EE10-42C6-A5F5-3860AED14DE2}" type="presParOf" srcId="{29F8C62A-5648-4EAC-92D3-D407266B9F50}" destId="{812CAA92-A1CC-436D-A4E2-8298F6745D55}" srcOrd="9" destOrd="0" presId="urn:microsoft.com/office/officeart/2008/layout/NameandTitleOrganizationalChart"/>
+    <dgm:cxn modelId="{48256C7F-0E42-4A89-9721-BA501E0FF3C6}" type="presParOf" srcId="{812CAA92-A1CC-436D-A4E2-8298F6745D55}" destId="{03C53365-6585-4857-87F2-239779CD1F84}" srcOrd="0" destOrd="0" presId="urn:microsoft.com/office/officeart/2008/layout/NameandTitleOrganizationalChart"/>
+    <dgm:cxn modelId="{EF1071E9-906E-4456-8CBB-45EC8D26A04F}" type="presParOf" srcId="{03C53365-6585-4857-87F2-239779CD1F84}" destId="{8E3B85E4-880E-4192-B816-F62BD30682F9}" srcOrd="0" destOrd="0" presId="urn:microsoft.com/office/officeart/2008/layout/NameandTitleOrganizationalChart"/>
+    <dgm:cxn modelId="{50367732-52AD-4B7D-89D3-1662C99502B3}" type="presParOf" srcId="{03C53365-6585-4857-87F2-239779CD1F84}" destId="{E5033C00-6145-4609-B128-215507707295}" srcOrd="1" destOrd="0" presId="urn:microsoft.com/office/officeart/2008/layout/NameandTitleOrganizationalChart"/>
+    <dgm:cxn modelId="{50116F77-E53A-4B3A-9627-C1193ECB7029}" type="presParOf" srcId="{03C53365-6585-4857-87F2-239779CD1F84}" destId="{321EFBD4-DC2C-49A7-B8EC-B797D02C4247}" srcOrd="2" destOrd="0" presId="urn:microsoft.com/office/officeart/2008/layout/NameandTitleOrganizationalChart"/>
+    <dgm:cxn modelId="{7C127DBF-3300-4DEE-9396-961170FBF7B2}" type="presParOf" srcId="{812CAA92-A1CC-436D-A4E2-8298F6745D55}" destId="{B481CAA2-191C-469F-907E-04E3F85AC88B}" srcOrd="1" destOrd="0" presId="urn:microsoft.com/office/officeart/2008/layout/NameandTitleOrganizationalChart"/>
+    <dgm:cxn modelId="{33A39436-9A36-4E7D-A2BB-EB5DF2D9D560}" type="presParOf" srcId="{812CAA92-A1CC-436D-A4E2-8298F6745D55}" destId="{6279A1D5-AAD8-4747-A130-54E10F309B88}" srcOrd="2" destOrd="0" presId="urn:microsoft.com/office/officeart/2008/layout/NameandTitleOrganizationalChart"/>
+    <dgm:cxn modelId="{F61AD2ED-764F-46CC-AC98-A812248A4F55}" type="presParOf" srcId="{29F8C62A-5648-4EAC-92D3-D407266B9F50}" destId="{91038E82-F1A7-411A-8491-E3214C4A1210}" srcOrd="10" destOrd="0" presId="urn:microsoft.com/office/officeart/2008/layout/NameandTitleOrganizationalChart"/>
+    <dgm:cxn modelId="{6CBBAF29-6789-4931-BA46-2397888BAD98}" type="presParOf" srcId="{29F8C62A-5648-4EAC-92D3-D407266B9F50}" destId="{27E54EE7-9AF6-4AB4-AC5D-FC7FCBF64719}" srcOrd="11" destOrd="0" presId="urn:microsoft.com/office/officeart/2008/layout/NameandTitleOrganizationalChart"/>
+    <dgm:cxn modelId="{3412C643-97C5-4C76-A5CD-BB7AF7751333}" type="presParOf" srcId="{27E54EE7-9AF6-4AB4-AC5D-FC7FCBF64719}" destId="{49D71C57-33C5-4C13-9D21-F2AEA332952A}" srcOrd="0" destOrd="0" presId="urn:microsoft.com/office/officeart/2008/layout/NameandTitleOrganizationalChart"/>
+    <dgm:cxn modelId="{A696317C-D5E1-4335-AC48-7B198C607340}" type="presParOf" srcId="{49D71C57-33C5-4C13-9D21-F2AEA332952A}" destId="{1413B93C-678D-4C0B-898B-5E4FA9B46BF0}" srcOrd="0" destOrd="0" presId="urn:microsoft.com/office/officeart/2008/layout/NameandTitleOrganizationalChart"/>
+    <dgm:cxn modelId="{5C0B2AB4-D346-4983-8B1B-7797115CFCD0}" type="presParOf" srcId="{49D71C57-33C5-4C13-9D21-F2AEA332952A}" destId="{621DF97C-62CC-4C29-B1B3-AAEF7C79621C}" srcOrd="1" destOrd="0" presId="urn:microsoft.com/office/officeart/2008/layout/NameandTitleOrganizationalChart"/>
+    <dgm:cxn modelId="{FE387196-98A9-4FEB-B20C-6A0AC362ABE5}" type="presParOf" srcId="{49D71C57-33C5-4C13-9D21-F2AEA332952A}" destId="{04F65A85-0991-4FB0-900B-0492C5736161}" srcOrd="2" destOrd="0" presId="urn:microsoft.com/office/officeart/2008/layout/NameandTitleOrganizationalChart"/>
+    <dgm:cxn modelId="{3E3F167D-9AF7-49AC-9E52-234DDF9F9EE5}" type="presParOf" srcId="{27E54EE7-9AF6-4AB4-AC5D-FC7FCBF64719}" destId="{436452EF-ED5F-4B7B-BCC8-8471999C60A6}" srcOrd="1" destOrd="0" presId="urn:microsoft.com/office/officeart/2008/layout/NameandTitleOrganizationalChart"/>
+    <dgm:cxn modelId="{D927F0BF-DCF3-480B-8553-73DCF98B4732}" type="presParOf" srcId="{436452EF-ED5F-4B7B-BCC8-8471999C60A6}" destId="{AE391432-7ED1-4489-A5A8-53884B2E5884}" srcOrd="0" destOrd="0" presId="urn:microsoft.com/office/officeart/2008/layout/NameandTitleOrganizationalChart"/>
+    <dgm:cxn modelId="{F6DE083B-15ED-4820-A826-CEA4079D85A7}" type="presParOf" srcId="{436452EF-ED5F-4B7B-BCC8-8471999C60A6}" destId="{7DB372E1-872B-489D-B141-73DF2D6C0571}" srcOrd="1" destOrd="0" presId="urn:microsoft.com/office/officeart/2008/layout/NameandTitleOrganizationalChart"/>
+    <dgm:cxn modelId="{E1D18893-9292-47D4-B51C-22E1C677594A}" type="presParOf" srcId="{7DB372E1-872B-489D-B141-73DF2D6C0571}" destId="{4565C14C-3083-4657-A548-8BCE3DDD3A0F}" srcOrd="0" destOrd="0" presId="urn:microsoft.com/office/officeart/2008/layout/NameandTitleOrganizationalChart"/>
+    <dgm:cxn modelId="{28DBD324-BB50-4337-B808-332BC066C2C6}" type="presParOf" srcId="{4565C14C-3083-4657-A548-8BCE3DDD3A0F}" destId="{5293D964-709C-43D7-AB1B-6B8D323A8F7B}" srcOrd="0" destOrd="0" presId="urn:microsoft.com/office/officeart/2008/layout/NameandTitleOrganizationalChart"/>
+    <dgm:cxn modelId="{0374DBAF-19B4-42B4-8863-7917B288E939}" type="presParOf" srcId="{4565C14C-3083-4657-A548-8BCE3DDD3A0F}" destId="{704FE9F2-46D1-4C61-A2C6-F333CE27ED38}" srcOrd="1" destOrd="0" presId="urn:microsoft.com/office/officeart/2008/layout/NameandTitleOrganizationalChart"/>
+    <dgm:cxn modelId="{7538C39D-837E-47E2-A3C5-4CA490BE555C}" type="presParOf" srcId="{4565C14C-3083-4657-A548-8BCE3DDD3A0F}" destId="{C20FF9D1-F8FE-42D2-93B2-2C04B2FDAA04}" srcOrd="2" destOrd="0" presId="urn:microsoft.com/office/officeart/2008/layout/NameandTitleOrganizationalChart"/>
+    <dgm:cxn modelId="{583EC6BC-0EAB-4EB6-BC6C-ABF683F6DBB2}" type="presParOf" srcId="{7DB372E1-872B-489D-B141-73DF2D6C0571}" destId="{ED58A0F6-41C2-426A-BBFF-6D687643BA25}" srcOrd="1" destOrd="0" presId="urn:microsoft.com/office/officeart/2008/layout/NameandTitleOrganizationalChart"/>
+    <dgm:cxn modelId="{B317E11C-8280-420E-9784-4D86A1E462C6}" type="presParOf" srcId="{7DB372E1-872B-489D-B141-73DF2D6C0571}" destId="{9F942086-6455-4377-91D8-7379D93570A6}" srcOrd="2" destOrd="0" presId="urn:microsoft.com/office/officeart/2008/layout/NameandTitleOrganizationalChart"/>
+    <dgm:cxn modelId="{21A07467-C4FD-448E-BA10-B0A5B9DB43AC}" type="presParOf" srcId="{27E54EE7-9AF6-4AB4-AC5D-FC7FCBF64719}" destId="{1BD45282-3696-487E-963E-EF20E263D43A}" srcOrd="2" destOrd="0" presId="urn:microsoft.com/office/officeart/2008/layout/NameandTitleOrganizationalChart"/>
+    <dgm:cxn modelId="{B6FDE201-56C4-46B2-896C-A0FD930654F1}" type="presParOf" srcId="{29F8C62A-5648-4EAC-92D3-D407266B9F50}" destId="{35FA7783-47A3-4516-B2D3-60667014B08E}" srcOrd="12" destOrd="0" presId="urn:microsoft.com/office/officeart/2008/layout/NameandTitleOrganizationalChart"/>
+    <dgm:cxn modelId="{D454A40B-201C-4939-B43B-6E4D5DE38EFE}" type="presParOf" srcId="{29F8C62A-5648-4EAC-92D3-D407266B9F50}" destId="{7B2B7240-55C2-4B7E-816B-860B716C7052}" srcOrd="13" destOrd="0" presId="urn:microsoft.com/office/officeart/2008/layout/NameandTitleOrganizationalChart"/>
+    <dgm:cxn modelId="{CA288226-36FD-475C-9839-85DC507B6970}" type="presParOf" srcId="{7B2B7240-55C2-4B7E-816B-860B716C7052}" destId="{4E8ECBBD-609C-48A3-9EB1-20620F0BD61D}" srcOrd="0" destOrd="0" presId="urn:microsoft.com/office/officeart/2008/layout/NameandTitleOrganizationalChart"/>
+    <dgm:cxn modelId="{EEC45CBC-86A4-4594-AF8C-297C09E976B5}" type="presParOf" srcId="{4E8ECBBD-609C-48A3-9EB1-20620F0BD61D}" destId="{83FA67FB-3D2A-4B83-9ABE-90F49E2C0F33}" srcOrd="0" destOrd="0" presId="urn:microsoft.com/office/officeart/2008/layout/NameandTitleOrganizationalChart"/>
+    <dgm:cxn modelId="{5F8C35DE-7345-4E97-82E3-C14E01D5F7EB}" type="presParOf" srcId="{4E8ECBBD-609C-48A3-9EB1-20620F0BD61D}" destId="{1F58DE43-59C2-4073-B217-3E6EEDF61465}" srcOrd="1" destOrd="0" presId="urn:microsoft.com/office/officeart/2008/layout/NameandTitleOrganizationalChart"/>
+    <dgm:cxn modelId="{2C47BE78-4556-4E91-A80A-E0C8C72C1A59}" type="presParOf" srcId="{4E8ECBBD-609C-48A3-9EB1-20620F0BD61D}" destId="{8A8A7AB5-69F2-48BD-8396-B288DCAD22F8}" srcOrd="2" destOrd="0" presId="urn:microsoft.com/office/officeart/2008/layout/NameandTitleOrganizationalChart"/>
+    <dgm:cxn modelId="{EC64073E-4714-4AA4-903C-99478B4540A0}" type="presParOf" srcId="{7B2B7240-55C2-4B7E-816B-860B716C7052}" destId="{C1EC8380-BFEB-4D77-BBF2-D697CCCADD03}" srcOrd="1" destOrd="0" presId="urn:microsoft.com/office/officeart/2008/layout/NameandTitleOrganizationalChart"/>
+    <dgm:cxn modelId="{FB181885-E5AA-4F5C-A64D-2522ED5A094E}" type="presParOf" srcId="{7B2B7240-55C2-4B7E-816B-860B716C7052}" destId="{FEEEE9CB-29AF-40F6-A8D9-18C4B56F0F8B}" srcOrd="2" destOrd="0" presId="urn:microsoft.com/office/officeart/2008/layout/NameandTitleOrganizationalChart"/>
+    <dgm:cxn modelId="{EEEB83ED-08AD-41ED-B931-B9C3DA2AC86D}" type="presParOf" srcId="{88353E80-F01E-466B-945D-856658A15512}" destId="{103916B2-7335-41CD-B12F-7B91A8EBA765}" srcOrd="2" destOrd="0" presId="urn:microsoft.com/office/officeart/2008/layout/NameandTitleOrganizationalChart"/>
   </dgm:cxnLst>
   <dgm:bg/>
   <dgm:whole/>
@@ -11327,7 +11409,7 @@
 </file>
 
 <file path=customXml/itemProps1.xml><?xml version="1.0" encoding="utf-8"?>
-<ds:datastoreItem xmlns:ds="http://schemas.openxmlformats.org/officeDocument/2006/customXml" ds:itemID="{784D1AAD-1444-48DA-8B3F-A531FEF7BD8E}">
+<ds:datastoreItem xmlns:ds="http://schemas.openxmlformats.org/officeDocument/2006/customXml" ds:itemID="{6C08D49D-C465-41F3-8BF2-E417355E096E}">
   <ds:schemaRefs>
     <ds:schemaRef ds:uri="http://schemas.openxmlformats.org/officeDocument/2006/bibliography"/>
   </ds:schemaRefs>

</xml_diff>

<commit_message>
Tittel og Logo beskrivelse
</commit_message>
<xml_diff>
--- a/Dokumentasjon/Pedalsport AS.docx
+++ b/Dokumentasjon/Pedalsport AS.docx
@@ -1996,11 +1996,9 @@
             <w:tcW w:w="4766" w:type="dxa"/>
           </w:tcPr>
           <w:p>
-            <w:proofErr w:type="spellStart"/>
             <w:r>
               <w:t>Brief</w:t>
             </w:r>
-            <w:proofErr w:type="spellEnd"/>
           </w:p>
         </w:tc>
         <w:tc>
@@ -2124,13 +2122,8 @@
             <w:tcW w:w="4766" w:type="dxa"/>
           </w:tcPr>
           <w:p>
-            <w:proofErr w:type="spellStart"/>
-            <w:r>
-              <w:t>Wideframes</w:t>
-            </w:r>
-            <w:proofErr w:type="spellEnd"/>
-            <w:r>
-              <w:t xml:space="preserve"> (skisser)</w:t>
+            <w:r>
+              <w:t>Wideframes (skisser)</w:t>
             </w:r>
           </w:p>
         </w:tc>
@@ -2172,13 +2165,8 @@
           </w:tcPr>
           <w:p>
             <w:r>
-              <w:t>Knapper/</w:t>
-            </w:r>
-            <w:proofErr w:type="spellStart"/>
-            <w:r>
-              <w:t>navigasjonsmal</w:t>
-            </w:r>
-            <w:proofErr w:type="spellEnd"/>
+              <w:t>Knapper/navigasjonsmal</w:t>
+            </w:r>
           </w:p>
         </w:tc>
         <w:tc>
@@ -2348,13 +2336,8 @@
           </w:tcPr>
           <w:p>
             <w:r>
-              <w:t xml:space="preserve">Oppsett av </w:t>
-            </w:r>
-            <w:proofErr w:type="spellStart"/>
-            <w:r>
-              <w:t>template</w:t>
-            </w:r>
-            <w:proofErr w:type="spellEnd"/>
+              <w:t>Oppsett av template</w:t>
+            </w:r>
           </w:p>
         </w:tc>
         <w:tc>
@@ -2428,7 +2411,11 @@
           <w:tcPr>
             <w:tcW w:w="1042" w:type="dxa"/>
           </w:tcPr>
-          <w:p/>
+          <w:p>
+            <w:r>
+              <w:t>18.11.13</w:t>
+            </w:r>
+          </w:p>
         </w:tc>
         <w:tc>
           <w:tcPr>
@@ -2508,7 +2495,11 @@
           <w:tcPr>
             <w:tcW w:w="1042" w:type="dxa"/>
           </w:tcPr>
-          <w:p/>
+          <w:p>
+            <w:r>
+              <w:t>18.11.13</w:t>
+            </w:r>
+          </w:p>
         </w:tc>
         <w:tc>
           <w:tcPr>
@@ -2546,7 +2537,11 @@
           <w:tcPr>
             <w:tcW w:w="1042" w:type="dxa"/>
           </w:tcPr>
-          <w:p/>
+          <w:p>
+            <w:r>
+              <w:t>17.11.13</w:t>
+            </w:r>
+          </w:p>
         </w:tc>
         <w:tc>
           <w:tcPr>
@@ -2584,7 +2579,11 @@
           <w:tcPr>
             <w:tcW w:w="1042" w:type="dxa"/>
           </w:tcPr>
-          <w:p/>
+          <w:p>
+            <w:r>
+              <w:t>18.11.13</w:t>
+            </w:r>
+          </w:p>
         </w:tc>
         <w:tc>
           <w:tcPr>
@@ -2622,7 +2621,11 @@
           <w:tcPr>
             <w:tcW w:w="1042" w:type="dxa"/>
           </w:tcPr>
-          <w:p/>
+          <w:p>
+            <w:r>
+              <w:t>18.11.13</w:t>
+            </w:r>
+          </w:p>
         </w:tc>
         <w:tc>
           <w:tcPr>
@@ -2660,7 +2663,11 @@
           <w:tcPr>
             <w:tcW w:w="1042" w:type="dxa"/>
           </w:tcPr>
-          <w:p/>
+          <w:p>
+            <w:r>
+              <w:t>18.11.13</w:t>
+            </w:r>
+          </w:p>
         </w:tc>
         <w:tc>
           <w:tcPr>
@@ -2698,7 +2705,11 @@
           <w:tcPr>
             <w:tcW w:w="1042" w:type="dxa"/>
           </w:tcPr>
-          <w:p/>
+          <w:p>
+            <w:r>
+              <w:t>18.11.13</w:t>
+            </w:r>
+          </w:p>
         </w:tc>
         <w:tc>
           <w:tcPr>
@@ -2736,7 +2747,11 @@
           <w:tcPr>
             <w:tcW w:w="1042" w:type="dxa"/>
           </w:tcPr>
-          <w:p/>
+          <w:p>
+            <w:r>
+              <w:t>18.11.13</w:t>
+            </w:r>
+          </w:p>
         </w:tc>
         <w:tc>
           <w:tcPr>
@@ -2774,7 +2789,11 @@
           <w:tcPr>
             <w:tcW w:w="1042" w:type="dxa"/>
           </w:tcPr>
-          <w:p/>
+          <w:p>
+            <w:r>
+              <w:t>18.11.13</w:t>
+            </w:r>
+          </w:p>
         </w:tc>
         <w:tc>
           <w:tcPr>
@@ -2815,7 +2834,11 @@
           <w:tcPr>
             <w:tcW w:w="1042" w:type="dxa"/>
           </w:tcPr>
-          <w:p/>
+          <w:p>
+            <w:r>
+              <w:t>18.11.13</w:t>
+            </w:r>
+          </w:p>
         </w:tc>
         <w:tc>
           <w:tcPr>
@@ -2850,13 +2873,11 @@
         <w:pStyle w:val="Overskrift1"/>
       </w:pPr>
       <w:bookmarkStart w:id="2" w:name="_Toc372105044"/>
-      <w:proofErr w:type="spellStart"/>
       <w:r>
         <w:lastRenderedPageBreak/>
         <w:t>Brief</w:t>
       </w:r>
       <w:bookmarkEnd w:id="2"/>
-      <w:proofErr w:type="spellEnd"/>
     </w:p>
     <w:p>
       <w:bookmarkStart w:id="3" w:name="_Toc372105045"/>
@@ -2966,15 +2987,7 @@
         <w:br/>
       </w:r>
       <w:r>
-        <w:t xml:space="preserve">- En </w:t>
-      </w:r>
-      <w:proofErr w:type="spellStart"/>
-      <w:r>
-        <w:t>index</w:t>
-      </w:r>
-      <w:proofErr w:type="spellEnd"/>
-      <w:r>
-        <w:t xml:space="preserve"> side</w:t>
+        <w:t>- En index side</w:t>
       </w:r>
       <w:r>
         <w:br/>
@@ -3062,13 +3075,8 @@
         </w:rPr>
         <w:br/>
       </w:r>
-      <w:proofErr w:type="spellStart"/>
-      <w:r>
-        <w:t>Dropdownmeny</w:t>
-      </w:r>
-      <w:proofErr w:type="spellEnd"/>
-      <w:r>
-        <w:t xml:space="preserve"> </w:t>
+      <w:r>
+        <w:t xml:space="preserve">Dropdownmeny </w:t>
       </w:r>
     </w:p>
     <w:p>
@@ -3110,15 +3118,7 @@
         <w:br/>
       </w:r>
       <w:r>
-        <w:t xml:space="preserve">Hovedfargene til Pedalsport er blå, </w:t>
-      </w:r>
-      <w:proofErr w:type="spellStart"/>
-      <w:r>
-        <w:t>hvitblå</w:t>
-      </w:r>
-      <w:proofErr w:type="spellEnd"/>
-      <w:r>
-        <w:t xml:space="preserve"> og mørkegrå. Dette ser friskt og moderne ut, samt det skaper fine kontraster. Vi valgte blå forbi det er en farge som er nøytral og harmonisk, samt den tilpasset til målgruppen vår. Bakgrunnsfargen kommer til å være blåhvit. </w:t>
+        <w:t xml:space="preserve">Hovedfargene til Pedalsport er blå, hvitblå og mørkegrå. Dette ser friskt og moderne ut, samt det skaper fine kontraster. Vi valgte blå forbi det er en farge som er nøytral og harmonisk, samt den tilpasset til målgruppen vår. Bakgrunnsfargen kommer til å være blåhvit. </w:t>
       </w:r>
     </w:p>
     <w:p>
@@ -3181,15 +3181,7 @@
         <w:t>er enkel og oversiktlig samt det tar ikke altfor lang tid og komme seg rundt. Du kan klare det på maks 3 trykk.</w:t>
       </w:r>
       <w:r>
-        <w:t xml:space="preserve"> En </w:t>
-      </w:r>
-      <w:proofErr w:type="spellStart"/>
-      <w:r>
-        <w:t>dropdown</w:t>
-      </w:r>
-      <w:proofErr w:type="spellEnd"/>
-      <w:r>
-        <w:t xml:space="preserve"> meny vil gjøre navigeringen lettere for sykkelruter.</w:t>
+        <w:t xml:space="preserve"> En dropdown meny vil gjøre navigeringen lettere for sykkelruter.</w:t>
       </w:r>
     </w:p>
     <w:p/>
@@ -3199,13 +3191,8 @@
       </w:pPr>
       <w:r>
         <w:lastRenderedPageBreak/>
-        <w:t>Plug-</w:t>
-      </w:r>
-      <w:proofErr w:type="spellStart"/>
-      <w:r>
-        <w:t>ins</w:t>
-      </w:r>
-      <w:proofErr w:type="spellEnd"/>
+        <w:t>Plug-ins</w:t>
+      </w:r>
     </w:p>
     <w:p>
       <w:pPr>
@@ -3258,15 +3245,7 @@
     </w:p>
     <w:p>
       <w:r>
-        <w:t xml:space="preserve">Ovenfor kan du se </w:t>
-      </w:r>
-      <w:proofErr w:type="spellStart"/>
-      <w:r>
-        <w:t>plug-inen</w:t>
-      </w:r>
-      <w:proofErr w:type="spellEnd"/>
-      <w:r>
-        <w:t xml:space="preserve"> som vi har brukt på sykkeltur sidene våre.</w:t>
+        <w:t>Ovenfor kan du se plug-inen som vi har brukt på sykkeltur sidene våre.</w:t>
       </w:r>
       <w:r>
         <w:t xml:space="preserve"> Denne er fra </w:t>
@@ -3280,100 +3259,12 @@
         </w:r>
       </w:hyperlink>
       <w:r>
-        <w:t xml:space="preserve"> og koden til hver </w:t>
-      </w:r>
-      <w:proofErr w:type="spellStart"/>
-      <w:r>
-        <w:t>plug</w:t>
-      </w:r>
-      <w:proofErr w:type="spellEnd"/>
-      <w:r>
-        <w:t xml:space="preserve">-in finner man på siden for turen. For å endre størrelse på bildet så endret vi på </w:t>
-      </w:r>
-      <w:proofErr w:type="spellStart"/>
-      <w:r>
-        <w:t>height</w:t>
-      </w:r>
-      <w:proofErr w:type="spellEnd"/>
-      <w:r>
-        <w:t xml:space="preserve"> og </w:t>
-      </w:r>
-      <w:proofErr w:type="spellStart"/>
-      <w:r>
-        <w:t>width</w:t>
-      </w:r>
-      <w:proofErr w:type="spellEnd"/>
-      <w:r>
-        <w:t>. Nedenfor er et eksempel på en av kodene:</w:t>
+        <w:t xml:space="preserve"> og koden til hver plug-in finner man på siden for turen. For å endre størrelse på bildet så endret vi på height og width. Nedenfor er et eksempel på en av kodene:</w:t>
       </w:r>
     </w:p>
     <w:p>
       <w:r>
-        <w:t>&lt;</w:t>
-      </w:r>
-      <w:proofErr w:type="spellStart"/>
-      <w:r>
-        <w:t>iframe</w:t>
-      </w:r>
-      <w:proofErr w:type="spellEnd"/>
-      <w:r>
-        <w:t xml:space="preserve"> </w:t>
-      </w:r>
-      <w:proofErr w:type="spellStart"/>
-      <w:r>
-        <w:t>src</w:t>
-      </w:r>
-      <w:proofErr w:type="spellEnd"/>
-      <w:r>
-        <w:t>="http://www.lommekjent.no/ruter/1212932/</w:t>
-      </w:r>
-      <w:proofErr w:type="spellStart"/>
-      <w:r>
-        <w:t>embed</w:t>
-      </w:r>
-      <w:proofErr w:type="spellEnd"/>
-      <w:r>
-        <w:t xml:space="preserve">" </w:t>
-      </w:r>
-      <w:proofErr w:type="spellStart"/>
-      <w:r>
-        <w:t>height</w:t>
-      </w:r>
-      <w:proofErr w:type="spellEnd"/>
-      <w:r>
-        <w:t xml:space="preserve">="500px" </w:t>
-      </w:r>
-      <w:proofErr w:type="spellStart"/>
-      <w:r>
-        <w:t>width</w:t>
-      </w:r>
-      <w:proofErr w:type="spellEnd"/>
-      <w:r>
-        <w:t>="</w:t>
-      </w:r>
-      <w:proofErr w:type="gramStart"/>
-      <w:r>
-        <w:t>100%</w:t>
-      </w:r>
-      <w:proofErr w:type="gramEnd"/>
-      <w:r>
-        <w:t xml:space="preserve">" </w:t>
-      </w:r>
-      <w:proofErr w:type="spellStart"/>
-      <w:r>
-        <w:t>frameborder</w:t>
-      </w:r>
-      <w:proofErr w:type="spellEnd"/>
-      <w:r>
-        <w:t>="0"&gt;&lt;/</w:t>
-      </w:r>
-      <w:proofErr w:type="spellStart"/>
-      <w:r>
-        <w:t>iframe</w:t>
-      </w:r>
-      <w:proofErr w:type="spellEnd"/>
-      <w:r>
-        <w:t>&gt;</w:t>
+        <w:t>&lt;iframe src="http://www.lommekjent.no/ruter/1212932/embed" height="500px" width="100%" frameborder="0"&gt;&lt;/iframe&gt;</w:t>
       </w:r>
     </w:p>
     <w:p/>
@@ -3425,15 +3316,7 @@
     </w:p>
     <w:p>
       <w:r>
-        <w:t xml:space="preserve">Ovenfor er en annen </w:t>
-      </w:r>
-      <w:proofErr w:type="spellStart"/>
-      <w:r>
-        <w:t>plug</w:t>
-      </w:r>
-      <w:proofErr w:type="spellEnd"/>
-      <w:r>
-        <w:t xml:space="preserve">-in som vi har tatt i bruk på «om oss» -siden vår. Denne koden fant vi på ruter sin hjemmeside </w:t>
+        <w:t xml:space="preserve">Ovenfor er en annen plug-in som vi har tatt i bruk på «om oss» -siden vår. Denne koden fant vi på ruter sin hjemmeside </w:t>
       </w:r>
       <w:hyperlink r:id="rId14" w:history="1">
         <w:r>
@@ -3447,112 +3330,25 @@
         <w:t xml:space="preserve"> </w:t>
       </w:r>
       <w:r>
-        <w:t xml:space="preserve">hvor man selv kan stille inn hvor man skal reise fra og til. For å endre størrelsen på bildet så endret vi på </w:t>
-      </w:r>
-      <w:proofErr w:type="spellStart"/>
-      <w:r>
-        <w:t>height</w:t>
-      </w:r>
-      <w:proofErr w:type="spellEnd"/>
-      <w:r>
-        <w:t xml:space="preserve"> og </w:t>
-      </w:r>
-      <w:proofErr w:type="spellStart"/>
-      <w:r>
-        <w:t>width</w:t>
-      </w:r>
-      <w:proofErr w:type="spellEnd"/>
-      <w:r>
-        <w:t xml:space="preserve">. Nedenfor er koden til </w:t>
-      </w:r>
-      <w:proofErr w:type="spellStart"/>
-      <w:r>
-        <w:t>plug-inen</w:t>
-      </w:r>
-      <w:proofErr w:type="spellEnd"/>
-      <w:r>
-        <w:t>:</w:t>
+        <w:t>hvor man selv kan stille inn hvor man skal reise fra og til. For å endre størrelsen på bildet så endret vi på height og width. Nedenfor er koden til plug-inen:</w:t>
       </w:r>
     </w:p>
     <w:p>
-      <w:r>
-        <w:t>&lt;</w:t>
-      </w:r>
-      <w:proofErr w:type="spellStart"/>
-      <w:r>
-        <w:t>iframe</w:t>
-      </w:r>
-      <w:proofErr w:type="spellEnd"/>
-      <w:r>
-        <w:t xml:space="preserve"> src='https</w:t>
-      </w:r>
-      <w:proofErr w:type="gramStart"/>
-      <w:r>
-        <w:t>://</w:t>
-      </w:r>
-      <w:proofErr w:type="gramEnd"/>
-      <w:r>
-        <w:t xml:space="preserve">reiseplanlegger.ruter.no/iframe-search.html#Til%20(3012554)Lysaker%20brygge%20%5Bbuss%5D%20(Oslo)%7CLysaker' </w:t>
-      </w:r>
-      <w:proofErr w:type="spellStart"/>
-      <w:r>
-        <w:t>allowTransparency</w:t>
-      </w:r>
-      <w:proofErr w:type="spellEnd"/>
-      <w:r>
-        <w:t xml:space="preserve">='true' </w:t>
-      </w:r>
-      <w:proofErr w:type="spellStart"/>
-      <w:r>
-        <w:t>frameborder</w:t>
-      </w:r>
-      <w:proofErr w:type="spellEnd"/>
-      <w:r>
-        <w:t xml:space="preserve">='0' </w:t>
-      </w:r>
-      <w:proofErr w:type="spellStart"/>
-      <w:r>
-        <w:t>scrolling</w:t>
-      </w:r>
-      <w:proofErr w:type="spellEnd"/>
-      <w:r>
-        <w:t>='</w:t>
-      </w:r>
-      <w:proofErr w:type="spellStart"/>
-      <w:r>
-        <w:t>no</w:t>
-      </w:r>
-      <w:proofErr w:type="spellEnd"/>
-      <w:r>
-        <w:t xml:space="preserve">' </w:t>
-      </w:r>
-      <w:proofErr w:type="spellStart"/>
-      <w:r>
-        <w:t>height</w:t>
-      </w:r>
-      <w:proofErr w:type="spellEnd"/>
-      <w:r>
-        <w:t xml:space="preserve">='188' </w:t>
-      </w:r>
-      <w:proofErr w:type="spellStart"/>
-      <w:r>
-        <w:t>width</w:t>
-      </w:r>
-      <w:proofErr w:type="spellEnd"/>
-      <w:r>
-        <w:t>='340'&gt;&lt;/</w:t>
-      </w:r>
-      <w:proofErr w:type="spellStart"/>
-      <w:r>
-        <w:t>iframe</w:t>
-      </w:r>
-      <w:proofErr w:type="spellEnd"/>
-      <w:r>
-        <w:t xml:space="preserve">&gt; </w:t>
-      </w:r>
-      <w:bookmarkStart w:id="13" w:name="_GoBack"/>
-      <w:bookmarkEnd w:id="13"/>
-      <w:r>
+      <w:pPr>
+        <w:rPr>
+          <w:lang w:val="en-US"/>
+        </w:rPr>
+      </w:pPr>
+      <w:r>
+        <w:rPr>
+          <w:lang w:val="en-US"/>
+        </w:rPr>
+        <w:t xml:space="preserve">&lt;iframe src='https://reiseplanlegger.ruter.no/iframe-search.html#Til%20(3012554)Lysaker%20brygge%20%5Bbuss%5D%20(Oslo)%7CLysaker' allowTransparency='true' frameborder='0' scrolling='no' height='188' width='340'&gt;&lt;/iframe&gt; </w:t>
+      </w:r>
+      <w:r>
+        <w:rPr>
+          <w:lang w:val="en-US"/>
+        </w:rPr>
         <w:br w:type="page"/>
       </w:r>
     </w:p>
@@ -3560,12 +3356,12 @@
       <w:pPr>
         <w:pStyle w:val="Overskrift1"/>
       </w:pPr>
-      <w:bookmarkStart w:id="14" w:name="_Toc372105055"/>
+      <w:bookmarkStart w:id="13" w:name="_Toc372105055"/>
       <w:r>
         <w:lastRenderedPageBreak/>
         <w:t>Fargepalett</w:t>
       </w:r>
-      <w:bookmarkEnd w:id="14"/>
+      <w:bookmarkEnd w:id="13"/>
     </w:p>
     <w:p>
       <w:r>
@@ -3981,89 +3777,25 @@
       <w:pPr>
         <w:pStyle w:val="Overskrift1"/>
       </w:pPr>
-      <w:bookmarkStart w:id="15" w:name="_Toc372105056"/>
+      <w:bookmarkStart w:id="14" w:name="_Toc372105056"/>
       <w:r>
         <w:lastRenderedPageBreak/>
-        <w:t>Logo</w:t>
-      </w:r>
-      <w:bookmarkEnd w:id="15"/>
+        <w:t>Log</w:t>
+      </w:r>
+      <w:bookmarkEnd w:id="14"/>
+      <w:r>
+        <w:t>o</w:t>
+      </w:r>
     </w:p>
     <w:p>
       <w:r>
-        <w:t>Logo ble la</w:t>
-      </w:r>
-      <w:r>
-        <w:t>get ved at vi</w:t>
-      </w:r>
-      <w:r>
-        <w:t xml:space="preserve"> lette etter et bilde på Googl</w:t>
-      </w:r>
-      <w:r>
-        <w:t>e av noe sykkelrelatert</w:t>
-      </w:r>
-      <w:r>
-        <w:t>.</w:t>
-      </w:r>
-      <w:r>
-        <w:t xml:space="preserve"> Vi endte opp med et hjul, noe som passer bra inn som en «o» i logoen.</w:t>
-      </w:r>
-      <w:r>
-        <w:t xml:space="preserve"> Deretter gjorde </w:t>
-      </w:r>
-      <w:r>
-        <w:t>vi hjulet transparent</w:t>
-      </w:r>
-      <w:r>
-        <w:t xml:space="preserve"> ved bruk av verktøyet på </w:t>
-      </w:r>
-      <w:hyperlink r:id="rId19" w:history="1">
-        <w:r>
-          <w:rPr>
-            <w:rStyle w:val="Hyperkobling"/>
-          </w:rPr>
-          <w:t>www.lunapic.com</w:t>
-        </w:r>
-      </w:hyperlink>
-      <w:r>
-        <w:t>.</w:t>
-      </w:r>
-      <w:r>
-        <w:t xml:space="preserve"> Deretter skrev vi teksten</w:t>
-      </w:r>
-      <w:r>
-        <w:t xml:space="preserve"> og endret fargene slik at det passer til fargepaletten. Så ble</w:t>
-      </w:r>
-      <w:r>
-        <w:t xml:space="preserve"> l</w:t>
-      </w:r>
-      <w:r>
-        <w:t>o</w:t>
-      </w:r>
-      <w:r>
-        <w:t>goen</w:t>
-      </w:r>
-      <w:r>
-        <w:t xml:space="preserve"> deretter lagret </w:t>
-      </w:r>
-      <w:proofErr w:type="gramStart"/>
-      <w:r>
-        <w:t>i</w:t>
-      </w:r>
-      <w:r>
-        <w:t xml:space="preserve"> .</w:t>
-      </w:r>
-      <w:proofErr w:type="spellStart"/>
-      <w:proofErr w:type="gramEnd"/>
-      <w:r>
-        <w:t>png</w:t>
-      </w:r>
-      <w:proofErr w:type="spellEnd"/>
-      <w:r>
-        <w:t xml:space="preserve"> format, da dette er tra</w:t>
-      </w:r>
-      <w:r>
-        <w:t>nsparent og passer bra som logo, samt ikke tar opp altfor stor plass slik at siden er rask å laste inn.</w:t>
-      </w:r>
+        <w:t xml:space="preserve">Vi ville ha en logo som beskrev butikken og viste hva det var vi solgte. Vi fant ut at et hjul passer bra som en «o» i «pedalsport», dermed fant vi et hjul. Fargene på teksten ble laget slik at det passer overens med </w:t>
+      </w:r>
+      <w:r>
+        <w:t>fargepaletten, for å skape en følelse av en sammenhengende nettside. Bakgrunnen ble gjort transparent slik at den matcher hvilken som helst bakgrunn.</w:t>
+      </w:r>
+      <w:bookmarkStart w:id="15" w:name="_GoBack"/>
+      <w:bookmarkEnd w:id="15"/>
     </w:p>
     <w:p>
       <w:r>
@@ -4094,7 +3826,7 @@
                     </pic:cNvPicPr>
                   </pic:nvPicPr>
                   <pic:blipFill>
-                    <a:blip r:embed="rId20" cstate="print">
+                    <a:blip r:embed="rId19" cstate="print">
                       <a:extLst>
                         <a:ext uri="{28A0092B-C50C-407E-A947-70E740481C1C}">
                           <a14:useLocalDpi xmlns:a14="http://schemas.microsoft.com/office/drawing/2010/main" val="0"/>
@@ -4185,7 +3917,7 @@
                     </pic:cNvPicPr>
                   </pic:nvPicPr>
                   <pic:blipFill>
-                    <a:blip r:embed="rId21">
+                    <a:blip r:embed="rId20">
                       <a:extLst>
                         <a:ext uri="{28A0092B-C50C-407E-A947-70E740481C1C}">
                           <a14:useLocalDpi xmlns:a14="http://schemas.microsoft.com/office/drawing/2010/main" val="0"/>
@@ -4265,7 +3997,7 @@
                     </pic:cNvPicPr>
                   </pic:nvPicPr>
                   <pic:blipFill>
-                    <a:blip r:embed="rId22">
+                    <a:blip r:embed="rId21">
                       <a:extLst>
                         <a:ext uri="{28A0092B-C50C-407E-A947-70E740481C1C}">
                           <a14:useLocalDpi xmlns:a14="http://schemas.microsoft.com/office/drawing/2010/main" val="0"/>
@@ -4346,7 +4078,7 @@
                     </pic:cNvPicPr>
                   </pic:nvPicPr>
                   <pic:blipFill>
-                    <a:blip r:embed="rId23">
+                    <a:blip r:embed="rId22">
                       <a:extLst>
                         <a:ext uri="{28A0092B-C50C-407E-A947-70E740481C1C}">
                           <a14:useLocalDpi xmlns:a14="http://schemas.microsoft.com/office/drawing/2010/main" val="0"/>
@@ -4418,7 +4150,7 @@
                     </pic:cNvPicPr>
                   </pic:nvPicPr>
                   <pic:blipFill>
-                    <a:blip r:embed="rId24">
+                    <a:blip r:embed="rId23">
                       <a:extLst>
                         <a:ext uri="{28A0092B-C50C-407E-A947-70E740481C1C}">
                           <a14:useLocalDpi xmlns:a14="http://schemas.microsoft.com/office/drawing/2010/main" val="0"/>
@@ -4489,7 +4221,7 @@
                     </pic:cNvPicPr>
                   </pic:nvPicPr>
                   <pic:blipFill>
-                    <a:blip r:embed="rId25">
+                    <a:blip r:embed="rId24">
                       <a:extLst>
                         <a:ext uri="{28A0092B-C50C-407E-A947-70E740481C1C}">
                           <a14:useLocalDpi xmlns:a14="http://schemas.microsoft.com/office/drawing/2010/main" val="0"/>
@@ -4591,7 +4323,7 @@
                     </pic:cNvPicPr>
                   </pic:nvPicPr>
                   <pic:blipFill>
-                    <a:blip r:embed="rId26">
+                    <a:blip r:embed="rId25">
                       <a:extLst>
                         <a:ext uri="{28A0092B-C50C-407E-A947-70E740481C1C}">
                           <a14:useLocalDpi xmlns:a14="http://schemas.microsoft.com/office/drawing/2010/main" val="0"/>
@@ -4664,7 +4396,7 @@
                     </pic:cNvPicPr>
                   </pic:nvPicPr>
                   <pic:blipFill>
-                    <a:blip r:embed="rId27">
+                    <a:blip r:embed="rId26">
                       <a:extLst>
                         <a:ext uri="{28A0092B-C50C-407E-A947-70E740481C1C}">
                           <a14:useLocalDpi xmlns:a14="http://schemas.microsoft.com/office/drawing/2010/main" val="0"/>
@@ -4736,7 +4468,7 @@
                     </pic:cNvPicPr>
                   </pic:nvPicPr>
                   <pic:blipFill>
-                    <a:blip r:embed="rId28">
+                    <a:blip r:embed="rId27">
                       <a:extLst>
                         <a:ext uri="{28A0092B-C50C-407E-A947-70E740481C1C}">
                           <a14:useLocalDpi xmlns:a14="http://schemas.microsoft.com/office/drawing/2010/main" val="0"/>
@@ -7019,6 +6751,13 @@
     <dgm:pt modelId="{77CBB890-ECA9-4C46-93B2-05C2D1D3C4EB}" type="pres">
       <dgm:prSet presAssocID="{97EC1C52-D28A-44DE-ADBB-3FF13CD1E6FB}" presName="Name37" presStyleLbl="parChTrans1D3" presStyleIdx="0" presStyleCnt="1"/>
       <dgm:spPr/>
+      <dgm:t>
+        <a:bodyPr/>
+        <a:lstStyle/>
+        <a:p>
+          <a:endParaRPr lang="nb-NO"/>
+        </a:p>
+      </dgm:t>
     </dgm:pt>
     <dgm:pt modelId="{5F379F78-C596-4445-BE70-E9265ED3E15A}" type="pres">
       <dgm:prSet presAssocID="{4C751006-95FF-4F37-9F53-522C0798AFEE}" presName="hierRoot2" presStyleCnt="0">
@@ -7056,6 +6795,13 @@
         </dgm:presLayoutVars>
       </dgm:prSet>
       <dgm:spPr/>
+      <dgm:t>
+        <a:bodyPr/>
+        <a:lstStyle/>
+        <a:p>
+          <a:endParaRPr lang="nb-NO"/>
+        </a:p>
+      </dgm:t>
     </dgm:pt>
     <dgm:pt modelId="{0A0E9E52-D5BD-4B64-9A62-8FA6113B2ED0}" type="pres">
       <dgm:prSet presAssocID="{4C751006-95FF-4F37-9F53-522C0798AFEE}" presName="rootConnector" presStyleLbl="node3" presStyleIdx="0" presStyleCnt="0"/>
@@ -7305,6 +7051,13 @@
     <dgm:pt modelId="{AF970B47-8468-49C4-85E9-02C1AF8BDBFD}" type="pres">
       <dgm:prSet presAssocID="{F536E106-2E86-4608-BA02-330B9EC0F95A}" presName="Name37" presStyleLbl="parChTrans1D2" presStyleIdx="6" presStyleCnt="7"/>
       <dgm:spPr/>
+      <dgm:t>
+        <a:bodyPr/>
+        <a:lstStyle/>
+        <a:p>
+          <a:endParaRPr lang="nb-NO"/>
+        </a:p>
+      </dgm:t>
     </dgm:pt>
     <dgm:pt modelId="{B5A5A36D-D581-4838-830D-75CA10525676}" type="pres">
       <dgm:prSet presAssocID="{5BDB842B-24E4-472D-ABF1-A345A5DC3794}" presName="hierRoot2" presStyleCnt="0">
@@ -7342,6 +7095,13 @@
         </dgm:presLayoutVars>
       </dgm:prSet>
       <dgm:spPr/>
+      <dgm:t>
+        <a:bodyPr/>
+        <a:lstStyle/>
+        <a:p>
+          <a:endParaRPr lang="nb-NO"/>
+        </a:p>
+      </dgm:t>
     </dgm:pt>
     <dgm:pt modelId="{8115496D-3576-47BE-8067-A2963223A862}" type="pres">
       <dgm:prSet presAssocID="{5BDB842B-24E4-472D-ABF1-A345A5DC3794}" presName="rootConnector" presStyleLbl="node2" presStyleIdx="0" presStyleCnt="0"/>
@@ -7368,122 +7128,122 @@
     </dgm:pt>
   </dgm:ptLst>
   <dgm:cxnLst>
-    <dgm:cxn modelId="{9A8A26EF-DD68-464F-9AFF-010BC30E49F4}" type="presOf" srcId="{0132B654-4B76-44C3-8F5A-83276E8A5E1F}" destId="{91038E82-F1A7-411A-8491-E3214C4A1210}" srcOrd="0" destOrd="0" presId="urn:microsoft.com/office/officeart/2008/layout/NameandTitleOrganizationalChart"/>
     <dgm:cxn modelId="{4A65C3B1-D855-4341-883C-AFA855B7BF51}" srcId="{1DB623A7-33D0-48D3-9181-48F8736E6E8A}" destId="{4C751006-95FF-4F37-9F53-522C0798AFEE}" srcOrd="0" destOrd="0" parTransId="{97EC1C52-D28A-44DE-ADBB-3FF13CD1E6FB}" sibTransId="{9630901C-2F34-4C3D-AD89-391C0ECEE485}"/>
-    <dgm:cxn modelId="{F3393FEA-EE6F-47C8-AED6-D0D35CBFE7C1}" type="presOf" srcId="{5BDB842B-24E4-472D-ABF1-A345A5DC3794}" destId="{8115496D-3576-47BE-8067-A2963223A862}" srcOrd="1" destOrd="0" presId="urn:microsoft.com/office/officeart/2008/layout/NameandTitleOrganizationalChart"/>
-    <dgm:cxn modelId="{6DAD7A36-EC02-474A-BBE3-D37E13082141}" type="presOf" srcId="{193CAC05-65EF-48CF-9D9F-5EE2A17F61F9}" destId="{4FFA947B-8DFC-4525-86F7-FE70D7389F8D}" srcOrd="0" destOrd="0" presId="urn:microsoft.com/office/officeart/2008/layout/NameandTitleOrganizationalChart"/>
-    <dgm:cxn modelId="{51AF925A-4E71-48D4-89A0-F1C11F50D7B1}" type="presOf" srcId="{8B2F624F-230B-45B7-A489-725462697215}" destId="{D75C035A-10D1-43FC-8945-EBAE063CDADA}" srcOrd="0" destOrd="0" presId="urn:microsoft.com/office/officeart/2008/layout/NameandTitleOrganizationalChart"/>
-    <dgm:cxn modelId="{D6C95B53-297B-4CB1-8DB0-134F7BB01B3C}" type="presOf" srcId="{08B66755-F33F-48AD-AA05-F92613752ADB}" destId="{1FA765BD-3199-4912-976D-438F743D1AE4}" srcOrd="0" destOrd="0" presId="urn:microsoft.com/office/officeart/2008/layout/NameandTitleOrganizationalChart"/>
-    <dgm:cxn modelId="{9D5EF48A-55BA-420E-933B-9C8384E99805}" type="presOf" srcId="{D3ACC6D7-C141-4B0B-992B-39F6C7720292}" destId="{5D7C3385-0452-4397-A20F-129A261210B0}" srcOrd="0" destOrd="0" presId="urn:microsoft.com/office/officeart/2008/layout/NameandTitleOrganizationalChart"/>
-    <dgm:cxn modelId="{EA5E8213-5BF0-44CD-A4CE-FA22394E97A9}" type="presOf" srcId="{3720D471-AB6A-491F-A942-9670126F107E}" destId="{1871A7DF-A529-494A-A9D2-31AC49AC0220}" srcOrd="0" destOrd="0" presId="urn:microsoft.com/office/officeart/2008/layout/NameandTitleOrganizationalChart"/>
-    <dgm:cxn modelId="{9F9EDD35-1AF1-4430-AE3E-0ED006E61B2E}" type="presOf" srcId="{1DB623A7-33D0-48D3-9181-48F8736E6E8A}" destId="{D886F94A-5DBE-4261-98C7-5FAFE06C11D2}" srcOrd="0" destOrd="0" presId="urn:microsoft.com/office/officeart/2008/layout/NameandTitleOrganizationalChart"/>
+    <dgm:cxn modelId="{8029A865-08E9-4562-9BEB-35622BE549A9}" type="presOf" srcId="{1DB623A7-33D0-48D3-9181-48F8736E6E8A}" destId="{D886F94A-5DBE-4261-98C7-5FAFE06C11D2}" srcOrd="0" destOrd="0" presId="urn:microsoft.com/office/officeart/2008/layout/NameandTitleOrganizationalChart"/>
+    <dgm:cxn modelId="{004FF0AE-F814-4265-AEBC-D33C61C3E280}" type="presOf" srcId="{7B488DB0-18D0-4163-946F-955ADB23D48B}" destId="{66107DF8-FEBA-49A9-9E02-78AEF81972EC}" srcOrd="0" destOrd="0" presId="urn:microsoft.com/office/officeart/2008/layout/NameandTitleOrganizationalChart"/>
+    <dgm:cxn modelId="{6076F8EC-0556-4417-A276-ADA7DB2EC5A3}" type="presOf" srcId="{193CAC05-65EF-48CF-9D9F-5EE2A17F61F9}" destId="{4FFA947B-8DFC-4525-86F7-FE70D7389F8D}" srcOrd="0" destOrd="0" presId="urn:microsoft.com/office/officeart/2008/layout/NameandTitleOrganizationalChart"/>
+    <dgm:cxn modelId="{60C21541-2D96-4AEB-B4C0-006CD0BA16C5}" type="presOf" srcId="{5BDB842B-24E4-472D-ABF1-A345A5DC3794}" destId="{8115496D-3576-47BE-8067-A2963223A862}" srcOrd="1" destOrd="0" presId="urn:microsoft.com/office/officeart/2008/layout/NameandTitleOrganizationalChart"/>
+    <dgm:cxn modelId="{DF335DF9-611C-4D10-BA41-790600F9C0F6}" type="presOf" srcId="{43FB041E-EEBC-4F23-8114-E5C52CED2C6E}" destId="{DD42ED3A-9CAE-407B-BD5A-489D7A3C085B}" srcOrd="0" destOrd="0" presId="urn:microsoft.com/office/officeart/2008/layout/NameandTitleOrganizationalChart"/>
+    <dgm:cxn modelId="{7A89BD23-D185-4F98-A4B5-B0B63D358340}" type="presOf" srcId="{D703F220-DB0B-41B7-A8B2-CA102FA0EF6A}" destId="{4323DE5A-4F58-484E-B14C-2A23B35B8676}" srcOrd="0" destOrd="0" presId="urn:microsoft.com/office/officeart/2008/layout/NameandTitleOrganizationalChart"/>
+    <dgm:cxn modelId="{3FC1206C-0ED6-4670-94FF-1FB4BAB4966F}" type="presOf" srcId="{31970B88-7ABB-480F-AE3A-4A6252C5C509}" destId="{1413B93C-678D-4C0B-898B-5E4FA9B46BF0}" srcOrd="0" destOrd="0" presId="urn:microsoft.com/office/officeart/2008/layout/NameandTitleOrganizationalChart"/>
+    <dgm:cxn modelId="{3740D30D-F02A-417C-A7A9-3E2B598E6BB3}" type="presOf" srcId="{BCA3D3E2-94D1-4094-AE7A-72ABDB74898C}" destId="{8E3B85E4-880E-4192-B816-F62BD30682F9}" srcOrd="0" destOrd="0" presId="urn:microsoft.com/office/officeart/2008/layout/NameandTitleOrganizationalChart"/>
+    <dgm:cxn modelId="{5CFE3F9C-1ACA-4B83-80D3-23D503FC2FF6}" type="presOf" srcId="{4C751006-95FF-4F37-9F53-522C0798AFEE}" destId="{2B70FCC4-0820-425F-84BD-7344A420621A}" srcOrd="0" destOrd="0" presId="urn:microsoft.com/office/officeart/2008/layout/NameandTitleOrganizationalChart"/>
+    <dgm:cxn modelId="{E01CBF48-D361-43DC-BDDA-877DE52DD6C8}" type="presOf" srcId="{F536E106-2E86-4608-BA02-330B9EC0F95A}" destId="{AF970B47-8468-49C4-85E9-02C1AF8BDBFD}" srcOrd="0" destOrd="0" presId="urn:microsoft.com/office/officeart/2008/layout/NameandTitleOrganizationalChart"/>
+    <dgm:cxn modelId="{68FC7032-40D4-44D1-BF74-289CEBADB180}" type="presOf" srcId="{08B66755-F33F-48AD-AA05-F92613752ADB}" destId="{7AC39576-9795-4004-AA4E-4D24D2167AE3}" srcOrd="1" destOrd="0" presId="urn:microsoft.com/office/officeart/2008/layout/NameandTitleOrganizationalChart"/>
+    <dgm:cxn modelId="{51D3684B-3BE3-4F41-8EEE-B450391B2461}" type="presOf" srcId="{9630901C-2F34-4C3D-AD89-391C0ECEE485}" destId="{7B0C2FA5-E37E-47A8-9CA4-0A6FB5D26659}" srcOrd="0" destOrd="0" presId="urn:microsoft.com/office/officeart/2008/layout/NameandTitleOrganizationalChart"/>
+    <dgm:cxn modelId="{9355B7DC-C42A-463D-BA11-E9CF908A6457}" type="presOf" srcId="{0132B654-4B76-44C3-8F5A-83276E8A5E1F}" destId="{91038E82-F1A7-411A-8491-E3214C4A1210}" srcOrd="0" destOrd="0" presId="urn:microsoft.com/office/officeart/2008/layout/NameandTitleOrganizationalChart"/>
+    <dgm:cxn modelId="{D0147376-533B-4835-896E-53B5EC74DA85}" type="presOf" srcId="{8B2F624F-230B-45B7-A489-725462697215}" destId="{F17DB89D-624A-4868-B374-22B0DCEFE413}" srcOrd="1" destOrd="0" presId="urn:microsoft.com/office/officeart/2008/layout/NameandTitleOrganizationalChart"/>
     <dgm:cxn modelId="{D989D0A0-9143-4363-9D19-8445929CFFE3}" srcId="{8B2F624F-230B-45B7-A489-725462697215}" destId="{E6447E3B-C75B-455B-8AD2-1D49E0E8CE5D}" srcOrd="0" destOrd="0" parTransId="{193CAC05-65EF-48CF-9D9F-5EE2A17F61F9}" sibTransId="{7B488DB0-18D0-4163-946F-955ADB23D48B}"/>
-    <dgm:cxn modelId="{616ADC9A-4EEE-49CA-ACE2-3A8A181C213A}" type="presOf" srcId="{7B488DB0-18D0-4163-946F-955ADB23D48B}" destId="{66107DF8-FEBA-49A9-9E02-78AEF81972EC}" srcOrd="0" destOrd="0" presId="urn:microsoft.com/office/officeart/2008/layout/NameandTitleOrganizationalChart"/>
-    <dgm:cxn modelId="{3DC4725B-2FE9-4347-8A08-9E75BF5245E3}" type="presOf" srcId="{BCA3D3E2-94D1-4094-AE7A-72ABDB74898C}" destId="{8E3B85E4-880E-4192-B816-F62BD30682F9}" srcOrd="0" destOrd="0" presId="urn:microsoft.com/office/officeart/2008/layout/NameandTitleOrganizationalChart"/>
-    <dgm:cxn modelId="{77F21922-AD99-4DBB-A512-27568ACFD620}" type="presOf" srcId="{F536E106-2E86-4608-BA02-330B9EC0F95A}" destId="{AF970B47-8468-49C4-85E9-02C1AF8BDBFD}" srcOrd="0" destOrd="0" presId="urn:microsoft.com/office/officeart/2008/layout/NameandTitleOrganizationalChart"/>
-    <dgm:cxn modelId="{015E52FA-734F-4D57-B595-57724E35AE2C}" type="presOf" srcId="{FFA2ABF9-D2E5-46BD-940D-384F09EC1B19}" destId="{621DF97C-62CC-4C29-B1B3-AAEF7C79621C}" srcOrd="0" destOrd="0" presId="urn:microsoft.com/office/officeart/2008/layout/NameandTitleOrganizationalChart"/>
-    <dgm:cxn modelId="{66602B2E-E526-44F8-A9D2-E6DEF5FCE530}" type="presOf" srcId="{43FB041E-EEBC-4F23-8114-E5C52CED2C6E}" destId="{DD42ED3A-9CAE-407B-BD5A-489D7A3C085B}" srcOrd="0" destOrd="0" presId="urn:microsoft.com/office/officeart/2008/layout/NameandTitleOrganizationalChart"/>
-    <dgm:cxn modelId="{C51C0C64-678C-4149-9EE2-9DD864FF692A}" type="presOf" srcId="{5BDB842B-24E4-472D-ABF1-A345A5DC3794}" destId="{C9B5F607-CD7E-49B8-A054-245A06679BF2}" srcOrd="0" destOrd="0" presId="urn:microsoft.com/office/officeart/2008/layout/NameandTitleOrganizationalChart"/>
-    <dgm:cxn modelId="{1D9E698E-0CF4-4715-ACF9-AFD46A00E8AA}" type="presOf" srcId="{44383839-BF5D-40F0-AB63-3DEDE34A6F0F}" destId="{CB3887FD-AF85-439A-B992-47B633B08B56}" srcOrd="0" destOrd="0" presId="urn:microsoft.com/office/officeart/2008/layout/NameandTitleOrganizationalChart"/>
+    <dgm:cxn modelId="{B6C6343E-432F-4988-9C3F-E3A9E578AD93}" type="presOf" srcId="{8F550E83-ADC0-4E49-9A82-B8D920830220}" destId="{E5033C00-6145-4609-B128-215507707295}" srcOrd="0" destOrd="0" presId="urn:microsoft.com/office/officeart/2008/layout/NameandTitleOrganizationalChart"/>
+    <dgm:cxn modelId="{18BD8C0B-C787-4FF6-9F91-0C506DAF892A}" type="presOf" srcId="{4C751006-95FF-4F37-9F53-522C0798AFEE}" destId="{0A0E9E52-D5BD-4B64-9A62-8FA6113B2ED0}" srcOrd="1" destOrd="0" presId="urn:microsoft.com/office/officeart/2008/layout/NameandTitleOrganizationalChart"/>
+    <dgm:cxn modelId="{BD57A428-4D98-46F7-ABBA-E9742D9DFECF}" type="presOf" srcId="{7D9107AC-A9D4-4497-B2DD-62D1730D54D1}" destId="{68B45C95-A150-4876-B307-6BEAC2EF2B46}" srcOrd="0" destOrd="0" presId="urn:microsoft.com/office/officeart/2008/layout/NameandTitleOrganizationalChart"/>
+    <dgm:cxn modelId="{B1D08A46-FCE8-4B63-B285-427DF87B81B8}" type="presOf" srcId="{51929EE8-343D-4218-A1EA-8871660E39D2}" destId="{6F7DF367-2DCF-42AA-AB85-DFFBD4500EC7}" srcOrd="1" destOrd="0" presId="urn:microsoft.com/office/officeart/2008/layout/NameandTitleOrganizationalChart"/>
+    <dgm:cxn modelId="{65513886-D68F-4A33-8A1D-D5CE787416D2}" type="presOf" srcId="{8B2F624F-230B-45B7-A489-725462697215}" destId="{D75C035A-10D1-43FC-8945-EBAE063CDADA}" srcOrd="0" destOrd="0" presId="urn:microsoft.com/office/officeart/2008/layout/NameandTitleOrganizationalChart"/>
     <dgm:cxn modelId="{232001EF-AC7B-449F-A65C-912949EAF09B}" srcId="{8B2F624F-230B-45B7-A489-725462697215}" destId="{51929EE8-343D-4218-A1EA-8871660E39D2}" srcOrd="1" destOrd="0" parTransId="{DC4A0438-EA7F-461E-BDF8-07F07D4B57C8}" sibTransId="{43FB041E-EEBC-4F23-8114-E5C52CED2C6E}"/>
-    <dgm:cxn modelId="{20A8D424-FE3A-4B4B-9A36-005843A6602E}" type="presOf" srcId="{DC4A0438-EA7F-461E-BDF8-07F07D4B57C8}" destId="{5E268947-1E41-43F6-A062-691FF6F3B0F4}" srcOrd="0" destOrd="0" presId="urn:microsoft.com/office/officeart/2008/layout/NameandTitleOrganizationalChart"/>
     <dgm:cxn modelId="{D04046F3-AA05-4F2C-B536-A337B20D4FC0}" srcId="{8B2F624F-230B-45B7-A489-725462697215}" destId="{1DB623A7-33D0-48D3-9181-48F8736E6E8A}" srcOrd="2" destOrd="0" parTransId="{44383839-BF5D-40F0-AB63-3DEDE34A6F0F}" sibTransId="{7D9107AC-A9D4-4497-B2DD-62D1730D54D1}"/>
-    <dgm:cxn modelId="{D3F6D1D2-7097-4DAC-B47F-2272F399A047}" type="presOf" srcId="{10C0972F-E571-45CA-B0BE-AE7E2F332449}" destId="{54F34962-7B41-415C-9321-61BCC519E744}" srcOrd="0" destOrd="0" presId="urn:microsoft.com/office/officeart/2008/layout/NameandTitleOrganizationalChart"/>
+    <dgm:cxn modelId="{5449360E-A5A8-425D-83F0-F61EB01F0DB7}" type="presOf" srcId="{DC4A0438-EA7F-461E-BDF8-07F07D4B57C8}" destId="{5E268947-1E41-43F6-A062-691FF6F3B0F4}" srcOrd="0" destOrd="0" presId="urn:microsoft.com/office/officeart/2008/layout/NameandTitleOrganizationalChart"/>
+    <dgm:cxn modelId="{55DA4535-3381-4B46-97ED-D811126E23F9}" type="presOf" srcId="{10C0972F-E571-45CA-B0BE-AE7E2F332449}" destId="{54F34962-7B41-415C-9321-61BCC519E744}" srcOrd="0" destOrd="0" presId="urn:microsoft.com/office/officeart/2008/layout/NameandTitleOrganizationalChart"/>
+    <dgm:cxn modelId="{AEC3EA19-974D-43E6-9A1F-C24872A2E427}" type="presOf" srcId="{E6447E3B-C75B-455B-8AD2-1D49E0E8CE5D}" destId="{7123A913-1D52-4213-B24E-3416630E868A}" srcOrd="1" destOrd="0" presId="urn:microsoft.com/office/officeart/2008/layout/NameandTitleOrganizationalChart"/>
     <dgm:cxn modelId="{8C81D7E8-30FC-4D98-99AD-724BD35284C5}" srcId="{8B2F624F-230B-45B7-A489-725462697215}" destId="{5BDB842B-24E4-472D-ABF1-A345A5DC3794}" srcOrd="6" destOrd="0" parTransId="{F536E106-2E86-4608-BA02-330B9EC0F95A}" sibTransId="{0AB59812-1F86-4DA6-9564-A4F6939729AD}"/>
-    <dgm:cxn modelId="{9247DFD7-2FCA-49C8-B2BF-2FBFAFE29865}" type="presOf" srcId="{1DB623A7-33D0-48D3-9181-48F8736E6E8A}" destId="{E48632DC-F915-4D39-8C16-DA94C62C6700}" srcOrd="1" destOrd="0" presId="urn:microsoft.com/office/officeart/2008/layout/NameandTitleOrganizationalChart"/>
-    <dgm:cxn modelId="{1C10E897-716D-4B25-A1DA-6236E3A1FCD1}" type="presOf" srcId="{5C20B0C2-F6FD-49AA-89C4-F8CA36771F72}" destId="{AF7986BA-9327-4A0A-AFBC-42926911E3E3}" srcOrd="0" destOrd="0" presId="urn:microsoft.com/office/officeart/2008/layout/NameandTitleOrganizationalChart"/>
-    <dgm:cxn modelId="{E8AD9330-298B-4DD7-A63C-5D618A8F6636}" type="presOf" srcId="{31970B88-7ABB-480F-AE3A-4A6252C5C509}" destId="{1413B93C-678D-4C0B-898B-5E4FA9B46BF0}" srcOrd="0" destOrd="0" presId="urn:microsoft.com/office/officeart/2008/layout/NameandTitleOrganizationalChart"/>
-    <dgm:cxn modelId="{83D75240-56F8-458D-9571-C7661D79E0D8}" type="presOf" srcId="{8B2F624F-230B-45B7-A489-725462697215}" destId="{F17DB89D-624A-4868-B374-22B0DCEFE413}" srcOrd="1" destOrd="0" presId="urn:microsoft.com/office/officeart/2008/layout/NameandTitleOrganizationalChart"/>
-    <dgm:cxn modelId="{CD72FB33-17AA-40F4-BBB7-0EA79F8F787D}" type="presOf" srcId="{31970B88-7ABB-480F-AE3A-4A6252C5C509}" destId="{04F65A85-0991-4FB0-900B-0492C5736161}" srcOrd="1" destOrd="0" presId="urn:microsoft.com/office/officeart/2008/layout/NameandTitleOrganizationalChart"/>
-    <dgm:cxn modelId="{A5A2B46B-59D6-42F0-A925-529B01859333}" type="presOf" srcId="{9630901C-2F34-4C3D-AD89-391C0ECEE485}" destId="{7B0C2FA5-E37E-47A8-9CA4-0A6FB5D26659}" srcOrd="0" destOrd="0" presId="urn:microsoft.com/office/officeart/2008/layout/NameandTitleOrganizationalChart"/>
-    <dgm:cxn modelId="{FFB8A4D0-AB06-4151-BA90-E8B6ABCECCD1}" type="presOf" srcId="{0AB59812-1F86-4DA6-9564-A4F6939729AD}" destId="{250DD6C1-E71D-4478-839F-9B75B204807A}" srcOrd="0" destOrd="0" presId="urn:microsoft.com/office/officeart/2008/layout/NameandTitleOrganizationalChart"/>
-    <dgm:cxn modelId="{A9813DCC-9578-4E47-9EA9-CB6DF3BFD4D8}" type="presOf" srcId="{4C751006-95FF-4F37-9F53-522C0798AFEE}" destId="{0A0E9E52-D5BD-4B64-9A62-8FA6113B2ED0}" srcOrd="1" destOrd="0" presId="urn:microsoft.com/office/officeart/2008/layout/NameandTitleOrganizationalChart"/>
-    <dgm:cxn modelId="{FAB4D790-7EE5-4DA5-98CA-5BA79C6AFB06}" type="presOf" srcId="{8F550E83-ADC0-4E49-9A82-B8D920830220}" destId="{E5033C00-6145-4609-B128-215507707295}" srcOrd="0" destOrd="0" presId="urn:microsoft.com/office/officeart/2008/layout/NameandTitleOrganizationalChart"/>
-    <dgm:cxn modelId="{F628304F-DDEC-49CB-A210-422EADD8818F}" type="presOf" srcId="{97EC1C52-D28A-44DE-ADBB-3FF13CD1E6FB}" destId="{77CBB890-ECA9-4C46-93B2-05C2D1D3C4EB}" srcOrd="0" destOrd="0" presId="urn:microsoft.com/office/officeart/2008/layout/NameandTitleOrganizationalChart"/>
-    <dgm:cxn modelId="{D237F11C-A15D-4269-B96C-61AED6616D3C}" type="presOf" srcId="{E6447E3B-C75B-455B-8AD2-1D49E0E8CE5D}" destId="{700B45C9-BBD3-4551-B950-93685DC62124}" srcOrd="0" destOrd="0" presId="urn:microsoft.com/office/officeart/2008/layout/NameandTitleOrganizationalChart"/>
+    <dgm:cxn modelId="{A7AFE5FB-E1E3-4557-B133-341780337D2D}" type="presOf" srcId="{3720D471-AB6A-491F-A942-9670126F107E}" destId="{1871A7DF-A529-494A-A9D2-31AC49AC0220}" srcOrd="0" destOrd="0" presId="urn:microsoft.com/office/officeart/2008/layout/NameandTitleOrganizationalChart"/>
+    <dgm:cxn modelId="{C76C581B-33D3-40D4-8B76-C94F6D1AF0A9}" type="presOf" srcId="{51929EE8-343D-4218-A1EA-8871660E39D2}" destId="{16F2FC8D-245D-41C5-B79D-E31FC84F2E33}" srcOrd="0" destOrd="0" presId="urn:microsoft.com/office/officeart/2008/layout/NameandTitleOrganizationalChart"/>
+    <dgm:cxn modelId="{1AED6E77-688E-44A9-804E-49118912E0CC}" type="presOf" srcId="{E6447E3B-C75B-455B-8AD2-1D49E0E8CE5D}" destId="{700B45C9-BBD3-4551-B950-93685DC62124}" srcOrd="0" destOrd="0" presId="urn:microsoft.com/office/officeart/2008/layout/NameandTitleOrganizationalChart"/>
+    <dgm:cxn modelId="{F25F1777-BC5D-42E1-B6A8-FC04A2B51C41}" type="presOf" srcId="{1DB623A7-33D0-48D3-9181-48F8736E6E8A}" destId="{E48632DC-F915-4D39-8C16-DA94C62C6700}" srcOrd="1" destOrd="0" presId="urn:microsoft.com/office/officeart/2008/layout/NameandTitleOrganizationalChart"/>
+    <dgm:cxn modelId="{00A56B99-E15E-4C83-AF76-FD89A86099B2}" type="presOf" srcId="{5BDB842B-24E4-472D-ABF1-A345A5DC3794}" destId="{C9B5F607-CD7E-49B8-A054-245A06679BF2}" srcOrd="0" destOrd="0" presId="urn:microsoft.com/office/officeart/2008/layout/NameandTitleOrganizationalChart"/>
+    <dgm:cxn modelId="{13757659-BEDF-4CC8-B06D-3E9A65240967}" type="presOf" srcId="{97EC1C52-D28A-44DE-ADBB-3FF13CD1E6FB}" destId="{77CBB890-ECA9-4C46-93B2-05C2D1D3C4EB}" srcOrd="0" destOrd="0" presId="urn:microsoft.com/office/officeart/2008/layout/NameandTitleOrganizationalChart"/>
     <dgm:cxn modelId="{D01D4047-9E3B-413D-ADB1-2C22BC9E00C2}" srcId="{10C0972F-E571-45CA-B0BE-AE7E2F332449}" destId="{8B2F624F-230B-45B7-A489-725462697215}" srcOrd="0" destOrd="0" parTransId="{C5ECC1F9-F031-4AE5-B841-071D60102FA9}" sibTransId="{5C20B0C2-F6FD-49AA-89C4-F8CA36771F72}"/>
-    <dgm:cxn modelId="{5A2B1FCE-C7FA-4671-8DB8-E9A1308DE5C2}" type="presOf" srcId="{51929EE8-343D-4218-A1EA-8871660E39D2}" destId="{6F7DF367-2DCF-42AA-AB85-DFFBD4500EC7}" srcOrd="1" destOrd="0" presId="urn:microsoft.com/office/officeart/2008/layout/NameandTitleOrganizationalChart"/>
-    <dgm:cxn modelId="{DDB41407-7E7D-4490-A076-93DE20148608}" type="presOf" srcId="{51929EE8-343D-4218-A1EA-8871660E39D2}" destId="{16F2FC8D-245D-41C5-B79D-E31FC84F2E33}" srcOrd="0" destOrd="0" presId="urn:microsoft.com/office/officeart/2008/layout/NameandTitleOrganizationalChart"/>
+    <dgm:cxn modelId="{D957B57E-4110-4C6A-B686-755E3B7C03B6}" type="presOf" srcId="{08B66755-F33F-48AD-AA05-F92613752ADB}" destId="{1FA765BD-3199-4912-976D-438F743D1AE4}" srcOrd="0" destOrd="0" presId="urn:microsoft.com/office/officeart/2008/layout/NameandTitleOrganizationalChart"/>
     <dgm:cxn modelId="{37F192E5-0B95-40F1-821B-40EFE5EC224F}" srcId="{8B2F624F-230B-45B7-A489-725462697215}" destId="{BCA3D3E2-94D1-4094-AE7A-72ABDB74898C}" srcOrd="4" destOrd="0" parTransId="{D3ACC6D7-C141-4B0B-992B-39F6C7720292}" sibTransId="{8F550E83-ADC0-4E49-9A82-B8D920830220}"/>
-    <dgm:cxn modelId="{954C41C6-39CF-4CC9-922F-BD3D2A41D0DF}" type="presOf" srcId="{4C751006-95FF-4F37-9F53-522C0798AFEE}" destId="{2B70FCC4-0820-425F-84BD-7344A420621A}" srcOrd="0" destOrd="0" presId="urn:microsoft.com/office/officeart/2008/layout/NameandTitleOrganizationalChart"/>
-    <dgm:cxn modelId="{8088CA4D-F210-4DFE-AA7C-72155E95FCB8}" type="presOf" srcId="{E6447E3B-C75B-455B-8AD2-1D49E0E8CE5D}" destId="{7123A913-1D52-4213-B24E-3416630E868A}" srcOrd="1" destOrd="0" presId="urn:microsoft.com/office/officeart/2008/layout/NameandTitleOrganizationalChart"/>
-    <dgm:cxn modelId="{B7CA818A-1AAB-44A9-A2DC-461B21350520}" type="presOf" srcId="{08B66755-F33F-48AD-AA05-F92613752ADB}" destId="{7AC39576-9795-4004-AA4E-4D24D2167AE3}" srcOrd="1" destOrd="0" presId="urn:microsoft.com/office/officeart/2008/layout/NameandTitleOrganizationalChart"/>
+    <dgm:cxn modelId="{2111E07F-8374-4DFA-A7A5-723952D864AA}" type="presOf" srcId="{5C20B0C2-F6FD-49AA-89C4-F8CA36771F72}" destId="{AF7986BA-9327-4A0A-AFBC-42926911E3E3}" srcOrd="0" destOrd="0" presId="urn:microsoft.com/office/officeart/2008/layout/NameandTitleOrganizationalChart"/>
+    <dgm:cxn modelId="{795F0C86-4589-4743-AC33-2B20E6A75374}" type="presOf" srcId="{FFA2ABF9-D2E5-46BD-940D-384F09EC1B19}" destId="{621DF97C-62CC-4C29-B1B3-AAEF7C79621C}" srcOrd="0" destOrd="0" presId="urn:microsoft.com/office/officeart/2008/layout/NameandTitleOrganizationalChart"/>
+    <dgm:cxn modelId="{43E8CD94-7C19-4B2D-9441-8D37DC780644}" type="presOf" srcId="{BCA3D3E2-94D1-4094-AE7A-72ABDB74898C}" destId="{321EFBD4-DC2C-49A7-B8EC-B797D02C4247}" srcOrd="1" destOrd="0" presId="urn:microsoft.com/office/officeart/2008/layout/NameandTitleOrganizationalChart"/>
+    <dgm:cxn modelId="{B2E25516-3455-4334-B85E-6A21BFE195F4}" type="presOf" srcId="{0AB59812-1F86-4DA6-9564-A4F6939729AD}" destId="{250DD6C1-E71D-4478-839F-9B75B204807A}" srcOrd="0" destOrd="0" presId="urn:microsoft.com/office/officeart/2008/layout/NameandTitleOrganizationalChart"/>
     <dgm:cxn modelId="{7283092A-9AB5-4936-B39F-BD8484A5DEA9}" srcId="{8B2F624F-230B-45B7-A489-725462697215}" destId="{31970B88-7ABB-480F-AE3A-4A6252C5C509}" srcOrd="5" destOrd="0" parTransId="{0132B654-4B76-44C3-8F5A-83276E8A5E1F}" sibTransId="{FFA2ABF9-D2E5-46BD-940D-384F09EC1B19}"/>
-    <dgm:cxn modelId="{9950E6B0-0BFB-4B44-BCAB-149AA1885B43}" type="presOf" srcId="{D703F220-DB0B-41B7-A8B2-CA102FA0EF6A}" destId="{4323DE5A-4F58-484E-B14C-2A23B35B8676}" srcOrd="0" destOrd="0" presId="urn:microsoft.com/office/officeart/2008/layout/NameandTitleOrganizationalChart"/>
-    <dgm:cxn modelId="{2BFD655B-4206-4200-ACE0-585FF774060C}" type="presOf" srcId="{7D9107AC-A9D4-4497-B2DD-62D1730D54D1}" destId="{68B45C95-A150-4876-B307-6BEAC2EF2B46}" srcOrd="0" destOrd="0" presId="urn:microsoft.com/office/officeart/2008/layout/NameandTitleOrganizationalChart"/>
-    <dgm:cxn modelId="{879AEAE0-0987-435B-998C-40FA08D117B6}" type="presOf" srcId="{BCA3D3E2-94D1-4094-AE7A-72ABDB74898C}" destId="{321EFBD4-DC2C-49A7-B8EC-B797D02C4247}" srcOrd="1" destOrd="0" presId="urn:microsoft.com/office/officeart/2008/layout/NameandTitleOrganizationalChart"/>
+    <dgm:cxn modelId="{E7D0FBCB-594C-42B1-B90D-36A7F8BA54E5}" type="presOf" srcId="{44383839-BF5D-40F0-AB63-3DEDE34A6F0F}" destId="{CB3887FD-AF85-439A-B992-47B633B08B56}" srcOrd="0" destOrd="0" presId="urn:microsoft.com/office/officeart/2008/layout/NameandTitleOrganizationalChart"/>
+    <dgm:cxn modelId="{4FF3DB59-115B-4E74-A321-01B3423C6BCF}" type="presOf" srcId="{31970B88-7ABB-480F-AE3A-4A6252C5C509}" destId="{04F65A85-0991-4FB0-900B-0492C5736161}" srcOrd="1" destOrd="0" presId="urn:microsoft.com/office/officeart/2008/layout/NameandTitleOrganizationalChart"/>
+    <dgm:cxn modelId="{01A1D827-BA8D-4B68-BAF6-7CF9B7DE732D}" type="presOf" srcId="{D3ACC6D7-C141-4B0B-992B-39F6C7720292}" destId="{5D7C3385-0452-4397-A20F-129A261210B0}" srcOrd="0" destOrd="0" presId="urn:microsoft.com/office/officeart/2008/layout/NameandTitleOrganizationalChart"/>
     <dgm:cxn modelId="{B7860E94-B28C-4B5D-8DB0-3CE75E4BE252}" srcId="{8B2F624F-230B-45B7-A489-725462697215}" destId="{08B66755-F33F-48AD-AA05-F92613752ADB}" srcOrd="3" destOrd="0" parTransId="{D703F220-DB0B-41B7-A8B2-CA102FA0EF6A}" sibTransId="{3720D471-AB6A-491F-A942-9670126F107E}"/>
-    <dgm:cxn modelId="{B1FC53E3-8A36-4A98-A9C8-3E8553F78978}" type="presParOf" srcId="{54F34962-7B41-415C-9321-61BCC519E744}" destId="{88353E80-F01E-466B-945D-856658A15512}" srcOrd="0" destOrd="0" presId="urn:microsoft.com/office/officeart/2008/layout/NameandTitleOrganizationalChart"/>
-    <dgm:cxn modelId="{27BD3858-C56B-48DC-A8D0-285F95DCA649}" type="presParOf" srcId="{88353E80-F01E-466B-945D-856658A15512}" destId="{F86BC613-5387-4432-AEA0-F3E6498E674C}" srcOrd="0" destOrd="0" presId="urn:microsoft.com/office/officeart/2008/layout/NameandTitleOrganizationalChart"/>
-    <dgm:cxn modelId="{23AF6062-ED5E-435C-8171-83A35024EF68}" type="presParOf" srcId="{F86BC613-5387-4432-AEA0-F3E6498E674C}" destId="{D75C035A-10D1-43FC-8945-EBAE063CDADA}" srcOrd="0" destOrd="0" presId="urn:microsoft.com/office/officeart/2008/layout/NameandTitleOrganizationalChart"/>
-    <dgm:cxn modelId="{4368FEAB-AAC5-4422-BECF-59C797802CF5}" type="presParOf" srcId="{F86BC613-5387-4432-AEA0-F3E6498E674C}" destId="{AF7986BA-9327-4A0A-AFBC-42926911E3E3}" srcOrd="1" destOrd="0" presId="urn:microsoft.com/office/officeart/2008/layout/NameandTitleOrganizationalChart"/>
-    <dgm:cxn modelId="{F8315363-B997-4CE2-9F22-2473FCCCC554}" type="presParOf" srcId="{F86BC613-5387-4432-AEA0-F3E6498E674C}" destId="{F17DB89D-624A-4868-B374-22B0DCEFE413}" srcOrd="2" destOrd="0" presId="urn:microsoft.com/office/officeart/2008/layout/NameandTitleOrganizationalChart"/>
-    <dgm:cxn modelId="{4BC71DE2-1D86-49A5-9DF5-D96DC0CFF244}" type="presParOf" srcId="{88353E80-F01E-466B-945D-856658A15512}" destId="{29F8C62A-5648-4EAC-92D3-D407266B9F50}" srcOrd="1" destOrd="0" presId="urn:microsoft.com/office/officeart/2008/layout/NameandTitleOrganizationalChart"/>
-    <dgm:cxn modelId="{341D0692-5743-4490-BC2A-36234B05776D}" type="presParOf" srcId="{29F8C62A-5648-4EAC-92D3-D407266B9F50}" destId="{4FFA947B-8DFC-4525-86F7-FE70D7389F8D}" srcOrd="0" destOrd="0" presId="urn:microsoft.com/office/officeart/2008/layout/NameandTitleOrganizationalChart"/>
-    <dgm:cxn modelId="{0519EE75-F6F5-47B1-9522-C52D502CA4BA}" type="presParOf" srcId="{29F8C62A-5648-4EAC-92D3-D407266B9F50}" destId="{245BB743-63C2-440C-AB25-0A505D8F8AAA}" srcOrd="1" destOrd="0" presId="urn:microsoft.com/office/officeart/2008/layout/NameandTitleOrganizationalChart"/>
-    <dgm:cxn modelId="{8F10ED08-A162-4336-A230-FC1FC7FF322A}" type="presParOf" srcId="{245BB743-63C2-440C-AB25-0A505D8F8AAA}" destId="{82CACAC8-281D-4769-8076-E5AE21BD68E1}" srcOrd="0" destOrd="0" presId="urn:microsoft.com/office/officeart/2008/layout/NameandTitleOrganizationalChart"/>
-    <dgm:cxn modelId="{FDE48709-2E8C-49F0-9055-E1B7B0BE937F}" type="presParOf" srcId="{82CACAC8-281D-4769-8076-E5AE21BD68E1}" destId="{700B45C9-BBD3-4551-B950-93685DC62124}" srcOrd="0" destOrd="0" presId="urn:microsoft.com/office/officeart/2008/layout/NameandTitleOrganizationalChart"/>
-    <dgm:cxn modelId="{CAB13829-11D0-483F-B3AB-B912E3088D4F}" type="presParOf" srcId="{82CACAC8-281D-4769-8076-E5AE21BD68E1}" destId="{66107DF8-FEBA-49A9-9E02-78AEF81972EC}" srcOrd="1" destOrd="0" presId="urn:microsoft.com/office/officeart/2008/layout/NameandTitleOrganizationalChart"/>
-    <dgm:cxn modelId="{BC27D6B3-FD1E-4B55-8985-5CB761FA859F}" type="presParOf" srcId="{82CACAC8-281D-4769-8076-E5AE21BD68E1}" destId="{7123A913-1D52-4213-B24E-3416630E868A}" srcOrd="2" destOrd="0" presId="urn:microsoft.com/office/officeart/2008/layout/NameandTitleOrganizationalChart"/>
-    <dgm:cxn modelId="{F35E615D-9338-410F-B01B-7B8D1ADDF025}" type="presParOf" srcId="{245BB743-63C2-440C-AB25-0A505D8F8AAA}" destId="{A8A5EF81-B0BA-49CA-B6D1-8949335D5249}" srcOrd="1" destOrd="0" presId="urn:microsoft.com/office/officeart/2008/layout/NameandTitleOrganizationalChart"/>
-    <dgm:cxn modelId="{293EA8C0-A37B-4BE1-A393-2FDF5C4AC538}" type="presParOf" srcId="{245BB743-63C2-440C-AB25-0A505D8F8AAA}" destId="{1C3E9260-D707-4549-9AB3-75D232881482}" srcOrd="2" destOrd="0" presId="urn:microsoft.com/office/officeart/2008/layout/NameandTitleOrganizationalChart"/>
-    <dgm:cxn modelId="{BEF12A01-E88B-4F0A-A408-693A05F212C2}" type="presParOf" srcId="{29F8C62A-5648-4EAC-92D3-D407266B9F50}" destId="{5E268947-1E41-43F6-A062-691FF6F3B0F4}" srcOrd="2" destOrd="0" presId="urn:microsoft.com/office/officeart/2008/layout/NameandTitleOrganizationalChart"/>
-    <dgm:cxn modelId="{E9803053-7E1A-460C-924D-6DC83016BA47}" type="presParOf" srcId="{29F8C62A-5648-4EAC-92D3-D407266B9F50}" destId="{6D8A37B1-39D8-4670-B3DA-385A523637D8}" srcOrd="3" destOrd="0" presId="urn:microsoft.com/office/officeart/2008/layout/NameandTitleOrganizationalChart"/>
-    <dgm:cxn modelId="{A4C22EA7-1E78-4AD1-A2C0-1B7B7CCE7ECA}" type="presParOf" srcId="{6D8A37B1-39D8-4670-B3DA-385A523637D8}" destId="{D19ED62D-9E41-4B93-A540-226480909345}" srcOrd="0" destOrd="0" presId="urn:microsoft.com/office/officeart/2008/layout/NameandTitleOrganizationalChart"/>
-    <dgm:cxn modelId="{FAE34A3B-7236-4790-8015-975E7B0CCC00}" type="presParOf" srcId="{D19ED62D-9E41-4B93-A540-226480909345}" destId="{16F2FC8D-245D-41C5-B79D-E31FC84F2E33}" srcOrd="0" destOrd="0" presId="urn:microsoft.com/office/officeart/2008/layout/NameandTitleOrganizationalChart"/>
-    <dgm:cxn modelId="{C091C138-1F33-4545-8F6C-69EE9379320A}" type="presParOf" srcId="{D19ED62D-9E41-4B93-A540-226480909345}" destId="{DD42ED3A-9CAE-407B-BD5A-489D7A3C085B}" srcOrd="1" destOrd="0" presId="urn:microsoft.com/office/officeart/2008/layout/NameandTitleOrganizationalChart"/>
-    <dgm:cxn modelId="{88FF7C48-B555-4C05-9D82-0F4E6ABFF232}" type="presParOf" srcId="{D19ED62D-9E41-4B93-A540-226480909345}" destId="{6F7DF367-2DCF-42AA-AB85-DFFBD4500EC7}" srcOrd="2" destOrd="0" presId="urn:microsoft.com/office/officeart/2008/layout/NameandTitleOrganizationalChart"/>
-    <dgm:cxn modelId="{44036F5F-6831-4F31-9362-08C02A8D9D8C}" type="presParOf" srcId="{6D8A37B1-39D8-4670-B3DA-385A523637D8}" destId="{3148496A-E6F4-4277-90A8-3E519AE65AB2}" srcOrd="1" destOrd="0" presId="urn:microsoft.com/office/officeart/2008/layout/NameandTitleOrganizationalChart"/>
-    <dgm:cxn modelId="{0B6E9364-A3FA-4B03-A677-FDC205E61537}" type="presParOf" srcId="{6D8A37B1-39D8-4670-B3DA-385A523637D8}" destId="{DEE50FEF-D52B-4708-A42B-A0AB73AA1F16}" srcOrd="2" destOrd="0" presId="urn:microsoft.com/office/officeart/2008/layout/NameandTitleOrganizationalChart"/>
-    <dgm:cxn modelId="{1236AB34-E170-4767-9DE4-D576717CBB31}" type="presParOf" srcId="{29F8C62A-5648-4EAC-92D3-D407266B9F50}" destId="{CB3887FD-AF85-439A-B992-47B633B08B56}" srcOrd="4" destOrd="0" presId="urn:microsoft.com/office/officeart/2008/layout/NameandTitleOrganizationalChart"/>
-    <dgm:cxn modelId="{0317D4F9-0520-4C37-B340-D0D5D05BF4D8}" type="presParOf" srcId="{29F8C62A-5648-4EAC-92D3-D407266B9F50}" destId="{36441435-2D47-4035-B6C4-D36A8108C003}" srcOrd="5" destOrd="0" presId="urn:microsoft.com/office/officeart/2008/layout/NameandTitleOrganizationalChart"/>
-    <dgm:cxn modelId="{9B5F957D-EA0C-4815-9621-ADD579822C58}" type="presParOf" srcId="{36441435-2D47-4035-B6C4-D36A8108C003}" destId="{C304A19E-7909-4777-9F0B-F710960B40EA}" srcOrd="0" destOrd="0" presId="urn:microsoft.com/office/officeart/2008/layout/NameandTitleOrganizationalChart"/>
-    <dgm:cxn modelId="{9A715CDF-EE48-4E39-9F06-28C10484DB5D}" type="presParOf" srcId="{C304A19E-7909-4777-9F0B-F710960B40EA}" destId="{D886F94A-5DBE-4261-98C7-5FAFE06C11D2}" srcOrd="0" destOrd="0" presId="urn:microsoft.com/office/officeart/2008/layout/NameandTitleOrganizationalChart"/>
-    <dgm:cxn modelId="{EC5B1611-B32B-4974-8FBD-EB499396F194}" type="presParOf" srcId="{C304A19E-7909-4777-9F0B-F710960B40EA}" destId="{68B45C95-A150-4876-B307-6BEAC2EF2B46}" srcOrd="1" destOrd="0" presId="urn:microsoft.com/office/officeart/2008/layout/NameandTitleOrganizationalChart"/>
-    <dgm:cxn modelId="{81D5F67F-DFE5-44E6-A021-9C9CBA700102}" type="presParOf" srcId="{C304A19E-7909-4777-9F0B-F710960B40EA}" destId="{E48632DC-F915-4D39-8C16-DA94C62C6700}" srcOrd="2" destOrd="0" presId="urn:microsoft.com/office/officeart/2008/layout/NameandTitleOrganizationalChart"/>
-    <dgm:cxn modelId="{CEE31542-36EB-421B-A168-CC15C5AEFC87}" type="presParOf" srcId="{36441435-2D47-4035-B6C4-D36A8108C003}" destId="{8D6E0BA2-50B2-4D47-A67F-8C5A26A54463}" srcOrd="1" destOrd="0" presId="urn:microsoft.com/office/officeart/2008/layout/NameandTitleOrganizationalChart"/>
-    <dgm:cxn modelId="{E532F093-8A87-4874-A58D-C8D8855F0390}" type="presParOf" srcId="{8D6E0BA2-50B2-4D47-A67F-8C5A26A54463}" destId="{77CBB890-ECA9-4C46-93B2-05C2D1D3C4EB}" srcOrd="0" destOrd="0" presId="urn:microsoft.com/office/officeart/2008/layout/NameandTitleOrganizationalChart"/>
-    <dgm:cxn modelId="{656DE082-9BA9-4974-B50D-5E668845EFA9}" type="presParOf" srcId="{8D6E0BA2-50B2-4D47-A67F-8C5A26A54463}" destId="{5F379F78-C596-4445-BE70-E9265ED3E15A}" srcOrd="1" destOrd="0" presId="urn:microsoft.com/office/officeart/2008/layout/NameandTitleOrganizationalChart"/>
-    <dgm:cxn modelId="{A78B0519-A0DD-4DCB-A220-B1DFC2E0AA98}" type="presParOf" srcId="{5F379F78-C596-4445-BE70-E9265ED3E15A}" destId="{2ABDE95C-4183-4417-8634-471CA2052827}" srcOrd="0" destOrd="0" presId="urn:microsoft.com/office/officeart/2008/layout/NameandTitleOrganizationalChart"/>
-    <dgm:cxn modelId="{50481EDB-A788-4E15-B8BF-39CD439B1324}" type="presParOf" srcId="{2ABDE95C-4183-4417-8634-471CA2052827}" destId="{2B70FCC4-0820-425F-84BD-7344A420621A}" srcOrd="0" destOrd="0" presId="urn:microsoft.com/office/officeart/2008/layout/NameandTitleOrganizationalChart"/>
-    <dgm:cxn modelId="{CAEC11FB-3D7B-45C3-AC02-FA5A46B55909}" type="presParOf" srcId="{2ABDE95C-4183-4417-8634-471CA2052827}" destId="{7B0C2FA5-E37E-47A8-9CA4-0A6FB5D26659}" srcOrd="1" destOrd="0" presId="urn:microsoft.com/office/officeart/2008/layout/NameandTitleOrganizationalChart"/>
-    <dgm:cxn modelId="{7A6E2F42-6EA1-48AB-B193-60A03C133ADC}" type="presParOf" srcId="{2ABDE95C-4183-4417-8634-471CA2052827}" destId="{0A0E9E52-D5BD-4B64-9A62-8FA6113B2ED0}" srcOrd="2" destOrd="0" presId="urn:microsoft.com/office/officeart/2008/layout/NameandTitleOrganizationalChart"/>
-    <dgm:cxn modelId="{9488D6EA-F5F3-4E0E-9B4F-933DB19C3468}" type="presParOf" srcId="{5F379F78-C596-4445-BE70-E9265ED3E15A}" destId="{ED5ADF42-AA7B-4A54-864F-78D0C8BDD7FC}" srcOrd="1" destOrd="0" presId="urn:microsoft.com/office/officeart/2008/layout/NameandTitleOrganizationalChart"/>
-    <dgm:cxn modelId="{C73FD030-1945-43A8-949E-4316F12BF5D7}" type="presParOf" srcId="{5F379F78-C596-4445-BE70-E9265ED3E15A}" destId="{11294295-DDA6-43AD-A793-C47D65485437}" srcOrd="2" destOrd="0" presId="urn:microsoft.com/office/officeart/2008/layout/NameandTitleOrganizationalChart"/>
-    <dgm:cxn modelId="{5094F1D6-B419-425A-96DB-3D74B01CA521}" type="presParOf" srcId="{36441435-2D47-4035-B6C4-D36A8108C003}" destId="{6BB290CD-E3FD-4EDD-B869-DF93C3E89CFD}" srcOrd="2" destOrd="0" presId="urn:microsoft.com/office/officeart/2008/layout/NameandTitleOrganizationalChart"/>
-    <dgm:cxn modelId="{21A1CD09-C6AD-4DD5-823D-9B01C03ABD81}" type="presParOf" srcId="{29F8C62A-5648-4EAC-92D3-D407266B9F50}" destId="{4323DE5A-4F58-484E-B14C-2A23B35B8676}" srcOrd="6" destOrd="0" presId="urn:microsoft.com/office/officeart/2008/layout/NameandTitleOrganizationalChart"/>
-    <dgm:cxn modelId="{C1DD341C-0DE3-4893-BE62-AF7C7A728E72}" type="presParOf" srcId="{29F8C62A-5648-4EAC-92D3-D407266B9F50}" destId="{349A5B49-67FC-4818-BA36-B7BD53D1ABC2}" srcOrd="7" destOrd="0" presId="urn:microsoft.com/office/officeart/2008/layout/NameandTitleOrganizationalChart"/>
-    <dgm:cxn modelId="{68657A20-C145-4B1C-AB06-7A111AC60F0C}" type="presParOf" srcId="{349A5B49-67FC-4818-BA36-B7BD53D1ABC2}" destId="{2E9A0E52-D99A-4715-AB8F-0E077E60253C}" srcOrd="0" destOrd="0" presId="urn:microsoft.com/office/officeart/2008/layout/NameandTitleOrganizationalChart"/>
-    <dgm:cxn modelId="{53F7FD8D-AC14-4288-BB0D-2B75F69E1DFF}" type="presParOf" srcId="{2E9A0E52-D99A-4715-AB8F-0E077E60253C}" destId="{1FA765BD-3199-4912-976D-438F743D1AE4}" srcOrd="0" destOrd="0" presId="urn:microsoft.com/office/officeart/2008/layout/NameandTitleOrganizationalChart"/>
-    <dgm:cxn modelId="{A5F5846B-7109-414A-B69F-24BC36FA0A75}" type="presParOf" srcId="{2E9A0E52-D99A-4715-AB8F-0E077E60253C}" destId="{1871A7DF-A529-494A-A9D2-31AC49AC0220}" srcOrd="1" destOrd="0" presId="urn:microsoft.com/office/officeart/2008/layout/NameandTitleOrganizationalChart"/>
-    <dgm:cxn modelId="{A01378D4-B918-41D7-8752-29DEE22030F3}" type="presParOf" srcId="{2E9A0E52-D99A-4715-AB8F-0E077E60253C}" destId="{7AC39576-9795-4004-AA4E-4D24D2167AE3}" srcOrd="2" destOrd="0" presId="urn:microsoft.com/office/officeart/2008/layout/NameandTitleOrganizationalChart"/>
-    <dgm:cxn modelId="{E94E224E-8E59-4D83-89E5-8BF9051532EC}" type="presParOf" srcId="{349A5B49-67FC-4818-BA36-B7BD53D1ABC2}" destId="{8452B3EE-394D-4E13-979A-65A421406F15}" srcOrd="1" destOrd="0" presId="urn:microsoft.com/office/officeart/2008/layout/NameandTitleOrganizationalChart"/>
-    <dgm:cxn modelId="{E8C3D6C0-8F72-43BA-BD99-D69EDE1A6DA7}" type="presParOf" srcId="{349A5B49-67FC-4818-BA36-B7BD53D1ABC2}" destId="{91D42CF2-4977-4FD0-8B3B-C97A14D243EB}" srcOrd="2" destOrd="0" presId="urn:microsoft.com/office/officeart/2008/layout/NameandTitleOrganizationalChart"/>
-    <dgm:cxn modelId="{3BF91A6B-8573-4854-9712-216B7353B931}" type="presParOf" srcId="{29F8C62A-5648-4EAC-92D3-D407266B9F50}" destId="{5D7C3385-0452-4397-A20F-129A261210B0}" srcOrd="8" destOrd="0" presId="urn:microsoft.com/office/officeart/2008/layout/NameandTitleOrganizationalChart"/>
-    <dgm:cxn modelId="{124C611B-E274-4AC5-8F4C-02C98F8C8AA0}" type="presParOf" srcId="{29F8C62A-5648-4EAC-92D3-D407266B9F50}" destId="{812CAA92-A1CC-436D-A4E2-8298F6745D55}" srcOrd="9" destOrd="0" presId="urn:microsoft.com/office/officeart/2008/layout/NameandTitleOrganizationalChart"/>
-    <dgm:cxn modelId="{CE2117A6-9CEC-4216-95FC-8D33DCBEA595}" type="presParOf" srcId="{812CAA92-A1CC-436D-A4E2-8298F6745D55}" destId="{03C53365-6585-4857-87F2-239779CD1F84}" srcOrd="0" destOrd="0" presId="urn:microsoft.com/office/officeart/2008/layout/NameandTitleOrganizationalChart"/>
-    <dgm:cxn modelId="{32A23E98-889D-480E-8BF9-842B5AC20287}" type="presParOf" srcId="{03C53365-6585-4857-87F2-239779CD1F84}" destId="{8E3B85E4-880E-4192-B816-F62BD30682F9}" srcOrd="0" destOrd="0" presId="urn:microsoft.com/office/officeart/2008/layout/NameandTitleOrganizationalChart"/>
-    <dgm:cxn modelId="{9640998D-3272-49C2-A026-81EB61E9D976}" type="presParOf" srcId="{03C53365-6585-4857-87F2-239779CD1F84}" destId="{E5033C00-6145-4609-B128-215507707295}" srcOrd="1" destOrd="0" presId="urn:microsoft.com/office/officeart/2008/layout/NameandTitleOrganizationalChart"/>
-    <dgm:cxn modelId="{7A978BC1-2221-44CC-836D-7AAB976F03E0}" type="presParOf" srcId="{03C53365-6585-4857-87F2-239779CD1F84}" destId="{321EFBD4-DC2C-49A7-B8EC-B797D02C4247}" srcOrd="2" destOrd="0" presId="urn:microsoft.com/office/officeart/2008/layout/NameandTitleOrganizationalChart"/>
-    <dgm:cxn modelId="{0E3274D4-F908-47B9-A5B1-5428808FC3E4}" type="presParOf" srcId="{812CAA92-A1CC-436D-A4E2-8298F6745D55}" destId="{B481CAA2-191C-469F-907E-04E3F85AC88B}" srcOrd="1" destOrd="0" presId="urn:microsoft.com/office/officeart/2008/layout/NameandTitleOrganizationalChart"/>
-    <dgm:cxn modelId="{AE39BD70-A0A9-4EA3-80AE-646D858B11BB}" type="presParOf" srcId="{812CAA92-A1CC-436D-A4E2-8298F6745D55}" destId="{6279A1D5-AAD8-4747-A130-54E10F309B88}" srcOrd="2" destOrd="0" presId="urn:microsoft.com/office/officeart/2008/layout/NameandTitleOrganizationalChart"/>
-    <dgm:cxn modelId="{00635009-77B5-43EF-AE99-AEDAE7320B07}" type="presParOf" srcId="{29F8C62A-5648-4EAC-92D3-D407266B9F50}" destId="{91038E82-F1A7-411A-8491-E3214C4A1210}" srcOrd="10" destOrd="0" presId="urn:microsoft.com/office/officeart/2008/layout/NameandTitleOrganizationalChart"/>
-    <dgm:cxn modelId="{9C5DF75F-2C8E-4544-A1C6-5D8D647C79FC}" type="presParOf" srcId="{29F8C62A-5648-4EAC-92D3-D407266B9F50}" destId="{27E54EE7-9AF6-4AB4-AC5D-FC7FCBF64719}" srcOrd="11" destOrd="0" presId="urn:microsoft.com/office/officeart/2008/layout/NameandTitleOrganizationalChart"/>
-    <dgm:cxn modelId="{D58407B6-1954-48E1-AF72-2E87204CAE55}" type="presParOf" srcId="{27E54EE7-9AF6-4AB4-AC5D-FC7FCBF64719}" destId="{49D71C57-33C5-4C13-9D21-F2AEA332952A}" srcOrd="0" destOrd="0" presId="urn:microsoft.com/office/officeart/2008/layout/NameandTitleOrganizationalChart"/>
-    <dgm:cxn modelId="{25C4B04F-EEF2-4E2B-BFE3-F2D09A358DEC}" type="presParOf" srcId="{49D71C57-33C5-4C13-9D21-F2AEA332952A}" destId="{1413B93C-678D-4C0B-898B-5E4FA9B46BF0}" srcOrd="0" destOrd="0" presId="urn:microsoft.com/office/officeart/2008/layout/NameandTitleOrganizationalChart"/>
-    <dgm:cxn modelId="{AEB42C4E-8110-478C-90A3-F6A5738CF9BF}" type="presParOf" srcId="{49D71C57-33C5-4C13-9D21-F2AEA332952A}" destId="{621DF97C-62CC-4C29-B1B3-AAEF7C79621C}" srcOrd="1" destOrd="0" presId="urn:microsoft.com/office/officeart/2008/layout/NameandTitleOrganizationalChart"/>
-    <dgm:cxn modelId="{79C0BE66-BFF9-47CC-A2B4-BA789431EFEA}" type="presParOf" srcId="{49D71C57-33C5-4C13-9D21-F2AEA332952A}" destId="{04F65A85-0991-4FB0-900B-0492C5736161}" srcOrd="2" destOrd="0" presId="urn:microsoft.com/office/officeart/2008/layout/NameandTitleOrganizationalChart"/>
-    <dgm:cxn modelId="{49B54980-1605-4738-82E8-53179D16476A}" type="presParOf" srcId="{27E54EE7-9AF6-4AB4-AC5D-FC7FCBF64719}" destId="{436452EF-ED5F-4B7B-BCC8-8471999C60A6}" srcOrd="1" destOrd="0" presId="urn:microsoft.com/office/officeart/2008/layout/NameandTitleOrganizationalChart"/>
-    <dgm:cxn modelId="{80E4C9CA-28A4-40C0-9FB9-D8703C0C0939}" type="presParOf" srcId="{27E54EE7-9AF6-4AB4-AC5D-FC7FCBF64719}" destId="{1BD45282-3696-487E-963E-EF20E263D43A}" srcOrd="2" destOrd="0" presId="urn:microsoft.com/office/officeart/2008/layout/NameandTitleOrganizationalChart"/>
-    <dgm:cxn modelId="{B51BC575-D14E-48F5-937B-E23158635CC5}" type="presParOf" srcId="{29F8C62A-5648-4EAC-92D3-D407266B9F50}" destId="{AF970B47-8468-49C4-85E9-02C1AF8BDBFD}" srcOrd="12" destOrd="0" presId="urn:microsoft.com/office/officeart/2008/layout/NameandTitleOrganizationalChart"/>
-    <dgm:cxn modelId="{366CCF4F-4319-4A3E-95C4-8F636E87288C}" type="presParOf" srcId="{29F8C62A-5648-4EAC-92D3-D407266B9F50}" destId="{B5A5A36D-D581-4838-830D-75CA10525676}" srcOrd="13" destOrd="0" presId="urn:microsoft.com/office/officeart/2008/layout/NameandTitleOrganizationalChart"/>
-    <dgm:cxn modelId="{50C4338D-7FD4-4D9E-BCE3-49C015E565B0}" type="presParOf" srcId="{B5A5A36D-D581-4838-830D-75CA10525676}" destId="{F83B3763-356F-41D0-B880-6D5C6FC422C1}" srcOrd="0" destOrd="0" presId="urn:microsoft.com/office/officeart/2008/layout/NameandTitleOrganizationalChart"/>
-    <dgm:cxn modelId="{093E2F2A-0E34-44EE-B48C-01ABD331C284}" type="presParOf" srcId="{F83B3763-356F-41D0-B880-6D5C6FC422C1}" destId="{C9B5F607-CD7E-49B8-A054-245A06679BF2}" srcOrd="0" destOrd="0" presId="urn:microsoft.com/office/officeart/2008/layout/NameandTitleOrganizationalChart"/>
-    <dgm:cxn modelId="{DB78F233-6259-47FE-BDA4-4B55F54860E6}" type="presParOf" srcId="{F83B3763-356F-41D0-B880-6D5C6FC422C1}" destId="{250DD6C1-E71D-4478-839F-9B75B204807A}" srcOrd="1" destOrd="0" presId="urn:microsoft.com/office/officeart/2008/layout/NameandTitleOrganizationalChart"/>
-    <dgm:cxn modelId="{FE3945BB-AADD-4A12-92B2-C809566981EB}" type="presParOf" srcId="{F83B3763-356F-41D0-B880-6D5C6FC422C1}" destId="{8115496D-3576-47BE-8067-A2963223A862}" srcOrd="2" destOrd="0" presId="urn:microsoft.com/office/officeart/2008/layout/NameandTitleOrganizationalChart"/>
-    <dgm:cxn modelId="{E22410B8-32E4-4EBE-A5ED-74974BCB8486}" type="presParOf" srcId="{B5A5A36D-D581-4838-830D-75CA10525676}" destId="{813FFB0E-7454-438B-80B8-0ADFA3931A9F}" srcOrd="1" destOrd="0" presId="urn:microsoft.com/office/officeart/2008/layout/NameandTitleOrganizationalChart"/>
-    <dgm:cxn modelId="{FEB8A6FC-C012-4DF9-9E2F-339DD71F0BC9}" type="presParOf" srcId="{B5A5A36D-D581-4838-830D-75CA10525676}" destId="{DA8F4082-E5E7-4A8C-91B5-E460CB762F5B}" srcOrd="2" destOrd="0" presId="urn:microsoft.com/office/officeart/2008/layout/NameandTitleOrganizationalChart"/>
-    <dgm:cxn modelId="{0E16EBB0-F592-46AC-9D4F-C79B16EBCF47}" type="presParOf" srcId="{88353E80-F01E-466B-945D-856658A15512}" destId="{103916B2-7335-41CD-B12F-7B91A8EBA765}" srcOrd="2" destOrd="0" presId="urn:microsoft.com/office/officeart/2008/layout/NameandTitleOrganizationalChart"/>
+    <dgm:cxn modelId="{14370900-4E6F-428A-AEAA-A2543A1C90D3}" type="presParOf" srcId="{54F34962-7B41-415C-9321-61BCC519E744}" destId="{88353E80-F01E-466B-945D-856658A15512}" srcOrd="0" destOrd="0" presId="urn:microsoft.com/office/officeart/2008/layout/NameandTitleOrganizationalChart"/>
+    <dgm:cxn modelId="{595CBA65-CFC7-4E31-8844-283D35D2F72C}" type="presParOf" srcId="{88353E80-F01E-466B-945D-856658A15512}" destId="{F86BC613-5387-4432-AEA0-F3E6498E674C}" srcOrd="0" destOrd="0" presId="urn:microsoft.com/office/officeart/2008/layout/NameandTitleOrganizationalChart"/>
+    <dgm:cxn modelId="{EAEF4DDD-B735-4687-83B4-07EF722D13D8}" type="presParOf" srcId="{F86BC613-5387-4432-AEA0-F3E6498E674C}" destId="{D75C035A-10D1-43FC-8945-EBAE063CDADA}" srcOrd="0" destOrd="0" presId="urn:microsoft.com/office/officeart/2008/layout/NameandTitleOrganizationalChart"/>
+    <dgm:cxn modelId="{FEED5B50-D36E-4D1A-AD46-D5201665EC5C}" type="presParOf" srcId="{F86BC613-5387-4432-AEA0-F3E6498E674C}" destId="{AF7986BA-9327-4A0A-AFBC-42926911E3E3}" srcOrd="1" destOrd="0" presId="urn:microsoft.com/office/officeart/2008/layout/NameandTitleOrganizationalChart"/>
+    <dgm:cxn modelId="{2551FF0A-B60C-411D-85EB-C3C860C05672}" type="presParOf" srcId="{F86BC613-5387-4432-AEA0-F3E6498E674C}" destId="{F17DB89D-624A-4868-B374-22B0DCEFE413}" srcOrd="2" destOrd="0" presId="urn:microsoft.com/office/officeart/2008/layout/NameandTitleOrganizationalChart"/>
+    <dgm:cxn modelId="{67479E62-667D-43AD-B4B8-283C402340AC}" type="presParOf" srcId="{88353E80-F01E-466B-945D-856658A15512}" destId="{29F8C62A-5648-4EAC-92D3-D407266B9F50}" srcOrd="1" destOrd="0" presId="urn:microsoft.com/office/officeart/2008/layout/NameandTitleOrganizationalChart"/>
+    <dgm:cxn modelId="{4486A793-18AE-41F9-95F3-F911239B06B3}" type="presParOf" srcId="{29F8C62A-5648-4EAC-92D3-D407266B9F50}" destId="{4FFA947B-8DFC-4525-86F7-FE70D7389F8D}" srcOrd="0" destOrd="0" presId="urn:microsoft.com/office/officeart/2008/layout/NameandTitleOrganizationalChart"/>
+    <dgm:cxn modelId="{982A6BF6-A2E1-4929-9ECB-E0E44EEC6EBF}" type="presParOf" srcId="{29F8C62A-5648-4EAC-92D3-D407266B9F50}" destId="{245BB743-63C2-440C-AB25-0A505D8F8AAA}" srcOrd="1" destOrd="0" presId="urn:microsoft.com/office/officeart/2008/layout/NameandTitleOrganizationalChart"/>
+    <dgm:cxn modelId="{A9EC9C55-C5D8-4D57-A4B9-DFD63255D07E}" type="presParOf" srcId="{245BB743-63C2-440C-AB25-0A505D8F8AAA}" destId="{82CACAC8-281D-4769-8076-E5AE21BD68E1}" srcOrd="0" destOrd="0" presId="urn:microsoft.com/office/officeart/2008/layout/NameandTitleOrganizationalChart"/>
+    <dgm:cxn modelId="{DAD7F9B1-E6BE-475F-AA37-67203F99F034}" type="presParOf" srcId="{82CACAC8-281D-4769-8076-E5AE21BD68E1}" destId="{700B45C9-BBD3-4551-B950-93685DC62124}" srcOrd="0" destOrd="0" presId="urn:microsoft.com/office/officeart/2008/layout/NameandTitleOrganizationalChart"/>
+    <dgm:cxn modelId="{226EB144-3CDE-4D36-97FD-A010C51B2484}" type="presParOf" srcId="{82CACAC8-281D-4769-8076-E5AE21BD68E1}" destId="{66107DF8-FEBA-49A9-9E02-78AEF81972EC}" srcOrd="1" destOrd="0" presId="urn:microsoft.com/office/officeart/2008/layout/NameandTitleOrganizationalChart"/>
+    <dgm:cxn modelId="{A75EFF06-3B48-4DA9-9D29-C2BC39D3000B}" type="presParOf" srcId="{82CACAC8-281D-4769-8076-E5AE21BD68E1}" destId="{7123A913-1D52-4213-B24E-3416630E868A}" srcOrd="2" destOrd="0" presId="urn:microsoft.com/office/officeart/2008/layout/NameandTitleOrganizationalChart"/>
+    <dgm:cxn modelId="{FEA282D2-4493-4119-BF7E-2B4AAAACAC82}" type="presParOf" srcId="{245BB743-63C2-440C-AB25-0A505D8F8AAA}" destId="{A8A5EF81-B0BA-49CA-B6D1-8949335D5249}" srcOrd="1" destOrd="0" presId="urn:microsoft.com/office/officeart/2008/layout/NameandTitleOrganizationalChart"/>
+    <dgm:cxn modelId="{4D322A2E-1126-40E1-8597-7478B58D7226}" type="presParOf" srcId="{245BB743-63C2-440C-AB25-0A505D8F8AAA}" destId="{1C3E9260-D707-4549-9AB3-75D232881482}" srcOrd="2" destOrd="0" presId="urn:microsoft.com/office/officeart/2008/layout/NameandTitleOrganizationalChart"/>
+    <dgm:cxn modelId="{82C4FF8C-CAF7-4FC3-B97F-756FA2D5C2E7}" type="presParOf" srcId="{29F8C62A-5648-4EAC-92D3-D407266B9F50}" destId="{5E268947-1E41-43F6-A062-691FF6F3B0F4}" srcOrd="2" destOrd="0" presId="urn:microsoft.com/office/officeart/2008/layout/NameandTitleOrganizationalChart"/>
+    <dgm:cxn modelId="{8C4DCB5A-A141-484D-9241-A1F81F322AE8}" type="presParOf" srcId="{29F8C62A-5648-4EAC-92D3-D407266B9F50}" destId="{6D8A37B1-39D8-4670-B3DA-385A523637D8}" srcOrd="3" destOrd="0" presId="urn:microsoft.com/office/officeart/2008/layout/NameandTitleOrganizationalChart"/>
+    <dgm:cxn modelId="{AF0EEDD6-0639-457B-96BB-C12CE2947543}" type="presParOf" srcId="{6D8A37B1-39D8-4670-B3DA-385A523637D8}" destId="{D19ED62D-9E41-4B93-A540-226480909345}" srcOrd="0" destOrd="0" presId="urn:microsoft.com/office/officeart/2008/layout/NameandTitleOrganizationalChart"/>
+    <dgm:cxn modelId="{D9979537-490C-4063-ACA3-A30BCC6C5C11}" type="presParOf" srcId="{D19ED62D-9E41-4B93-A540-226480909345}" destId="{16F2FC8D-245D-41C5-B79D-E31FC84F2E33}" srcOrd="0" destOrd="0" presId="urn:microsoft.com/office/officeart/2008/layout/NameandTitleOrganizationalChart"/>
+    <dgm:cxn modelId="{EEF5E654-7EB7-4FF1-96AC-D910FF02B954}" type="presParOf" srcId="{D19ED62D-9E41-4B93-A540-226480909345}" destId="{DD42ED3A-9CAE-407B-BD5A-489D7A3C085B}" srcOrd="1" destOrd="0" presId="urn:microsoft.com/office/officeart/2008/layout/NameandTitleOrganizationalChart"/>
+    <dgm:cxn modelId="{E904E5E4-042F-41ED-804C-7B25EBC5DB3B}" type="presParOf" srcId="{D19ED62D-9E41-4B93-A540-226480909345}" destId="{6F7DF367-2DCF-42AA-AB85-DFFBD4500EC7}" srcOrd="2" destOrd="0" presId="urn:microsoft.com/office/officeart/2008/layout/NameandTitleOrganizationalChart"/>
+    <dgm:cxn modelId="{70E192FF-71E4-43A2-B34F-AC5035571B65}" type="presParOf" srcId="{6D8A37B1-39D8-4670-B3DA-385A523637D8}" destId="{3148496A-E6F4-4277-90A8-3E519AE65AB2}" srcOrd="1" destOrd="0" presId="urn:microsoft.com/office/officeart/2008/layout/NameandTitleOrganizationalChart"/>
+    <dgm:cxn modelId="{FD3A353C-A201-4102-9107-A585F4EEA5AC}" type="presParOf" srcId="{6D8A37B1-39D8-4670-B3DA-385A523637D8}" destId="{DEE50FEF-D52B-4708-A42B-A0AB73AA1F16}" srcOrd="2" destOrd="0" presId="urn:microsoft.com/office/officeart/2008/layout/NameandTitleOrganizationalChart"/>
+    <dgm:cxn modelId="{DC6EE96F-CEF2-47B0-805B-90CA63FBB913}" type="presParOf" srcId="{29F8C62A-5648-4EAC-92D3-D407266B9F50}" destId="{CB3887FD-AF85-439A-B992-47B633B08B56}" srcOrd="4" destOrd="0" presId="urn:microsoft.com/office/officeart/2008/layout/NameandTitleOrganizationalChart"/>
+    <dgm:cxn modelId="{15C1EF99-8CAE-44BA-9957-DC10E7DDF9E1}" type="presParOf" srcId="{29F8C62A-5648-4EAC-92D3-D407266B9F50}" destId="{36441435-2D47-4035-B6C4-D36A8108C003}" srcOrd="5" destOrd="0" presId="urn:microsoft.com/office/officeart/2008/layout/NameandTitleOrganizationalChart"/>
+    <dgm:cxn modelId="{492E7CEA-FE89-4E52-87E4-D3DBEACDDBD6}" type="presParOf" srcId="{36441435-2D47-4035-B6C4-D36A8108C003}" destId="{C304A19E-7909-4777-9F0B-F710960B40EA}" srcOrd="0" destOrd="0" presId="urn:microsoft.com/office/officeart/2008/layout/NameandTitleOrganizationalChart"/>
+    <dgm:cxn modelId="{2FD15DED-36BF-4AF0-A3DD-021DD7E5B325}" type="presParOf" srcId="{C304A19E-7909-4777-9F0B-F710960B40EA}" destId="{D886F94A-5DBE-4261-98C7-5FAFE06C11D2}" srcOrd="0" destOrd="0" presId="urn:microsoft.com/office/officeart/2008/layout/NameandTitleOrganizationalChart"/>
+    <dgm:cxn modelId="{2C24D4CB-F0E8-43D0-B5A9-3E54B2FD1307}" type="presParOf" srcId="{C304A19E-7909-4777-9F0B-F710960B40EA}" destId="{68B45C95-A150-4876-B307-6BEAC2EF2B46}" srcOrd="1" destOrd="0" presId="urn:microsoft.com/office/officeart/2008/layout/NameandTitleOrganizationalChart"/>
+    <dgm:cxn modelId="{11483441-AE13-428B-8CAD-181E628A0C42}" type="presParOf" srcId="{C304A19E-7909-4777-9F0B-F710960B40EA}" destId="{E48632DC-F915-4D39-8C16-DA94C62C6700}" srcOrd="2" destOrd="0" presId="urn:microsoft.com/office/officeart/2008/layout/NameandTitleOrganizationalChart"/>
+    <dgm:cxn modelId="{46D99FC8-A756-4D5E-88EB-D6776FF59EE2}" type="presParOf" srcId="{36441435-2D47-4035-B6C4-D36A8108C003}" destId="{8D6E0BA2-50B2-4D47-A67F-8C5A26A54463}" srcOrd="1" destOrd="0" presId="urn:microsoft.com/office/officeart/2008/layout/NameandTitleOrganizationalChart"/>
+    <dgm:cxn modelId="{7D72F485-E104-472B-8193-ACA5543113F2}" type="presParOf" srcId="{8D6E0BA2-50B2-4D47-A67F-8C5A26A54463}" destId="{77CBB890-ECA9-4C46-93B2-05C2D1D3C4EB}" srcOrd="0" destOrd="0" presId="urn:microsoft.com/office/officeart/2008/layout/NameandTitleOrganizationalChart"/>
+    <dgm:cxn modelId="{92F66130-3480-4704-8651-8768567A40A5}" type="presParOf" srcId="{8D6E0BA2-50B2-4D47-A67F-8C5A26A54463}" destId="{5F379F78-C596-4445-BE70-E9265ED3E15A}" srcOrd="1" destOrd="0" presId="urn:microsoft.com/office/officeart/2008/layout/NameandTitleOrganizationalChart"/>
+    <dgm:cxn modelId="{F3605FBB-F443-422A-8912-3E84CA265891}" type="presParOf" srcId="{5F379F78-C596-4445-BE70-E9265ED3E15A}" destId="{2ABDE95C-4183-4417-8634-471CA2052827}" srcOrd="0" destOrd="0" presId="urn:microsoft.com/office/officeart/2008/layout/NameandTitleOrganizationalChart"/>
+    <dgm:cxn modelId="{17745310-14E4-4D57-AB79-099BAF250022}" type="presParOf" srcId="{2ABDE95C-4183-4417-8634-471CA2052827}" destId="{2B70FCC4-0820-425F-84BD-7344A420621A}" srcOrd="0" destOrd="0" presId="urn:microsoft.com/office/officeart/2008/layout/NameandTitleOrganizationalChart"/>
+    <dgm:cxn modelId="{E0153DD9-C54E-41D1-A172-325C1D31DAF9}" type="presParOf" srcId="{2ABDE95C-4183-4417-8634-471CA2052827}" destId="{7B0C2FA5-E37E-47A8-9CA4-0A6FB5D26659}" srcOrd="1" destOrd="0" presId="urn:microsoft.com/office/officeart/2008/layout/NameandTitleOrganizationalChart"/>
+    <dgm:cxn modelId="{13C6BD58-EB6D-47F9-856A-C4ACF1F8060E}" type="presParOf" srcId="{2ABDE95C-4183-4417-8634-471CA2052827}" destId="{0A0E9E52-D5BD-4B64-9A62-8FA6113B2ED0}" srcOrd="2" destOrd="0" presId="urn:microsoft.com/office/officeart/2008/layout/NameandTitleOrganizationalChart"/>
+    <dgm:cxn modelId="{6723A0A4-DE62-4180-B996-8B17747CA1DF}" type="presParOf" srcId="{5F379F78-C596-4445-BE70-E9265ED3E15A}" destId="{ED5ADF42-AA7B-4A54-864F-78D0C8BDD7FC}" srcOrd="1" destOrd="0" presId="urn:microsoft.com/office/officeart/2008/layout/NameandTitleOrganizationalChart"/>
+    <dgm:cxn modelId="{21033B78-CF66-4354-8B33-7FAB606E9E6A}" type="presParOf" srcId="{5F379F78-C596-4445-BE70-E9265ED3E15A}" destId="{11294295-DDA6-43AD-A793-C47D65485437}" srcOrd="2" destOrd="0" presId="urn:microsoft.com/office/officeart/2008/layout/NameandTitleOrganizationalChart"/>
+    <dgm:cxn modelId="{0C7795E7-F79D-4FF7-9902-FAF715F89B1C}" type="presParOf" srcId="{36441435-2D47-4035-B6C4-D36A8108C003}" destId="{6BB290CD-E3FD-4EDD-B869-DF93C3E89CFD}" srcOrd="2" destOrd="0" presId="urn:microsoft.com/office/officeart/2008/layout/NameandTitleOrganizationalChart"/>
+    <dgm:cxn modelId="{87E3DA52-FC8E-4B2D-982C-5C9A2C942CD2}" type="presParOf" srcId="{29F8C62A-5648-4EAC-92D3-D407266B9F50}" destId="{4323DE5A-4F58-484E-B14C-2A23B35B8676}" srcOrd="6" destOrd="0" presId="urn:microsoft.com/office/officeart/2008/layout/NameandTitleOrganizationalChart"/>
+    <dgm:cxn modelId="{B3FCF9E1-136D-4E1C-A2A9-6BB2ABB1D7C1}" type="presParOf" srcId="{29F8C62A-5648-4EAC-92D3-D407266B9F50}" destId="{349A5B49-67FC-4818-BA36-B7BD53D1ABC2}" srcOrd="7" destOrd="0" presId="urn:microsoft.com/office/officeart/2008/layout/NameandTitleOrganizationalChart"/>
+    <dgm:cxn modelId="{8BF4CEE1-D7E2-4CB4-ABA1-DBEA3589A153}" type="presParOf" srcId="{349A5B49-67FC-4818-BA36-B7BD53D1ABC2}" destId="{2E9A0E52-D99A-4715-AB8F-0E077E60253C}" srcOrd="0" destOrd="0" presId="urn:microsoft.com/office/officeart/2008/layout/NameandTitleOrganizationalChart"/>
+    <dgm:cxn modelId="{6AE54431-AC69-4F38-8F2D-AB0417DD78E4}" type="presParOf" srcId="{2E9A0E52-D99A-4715-AB8F-0E077E60253C}" destId="{1FA765BD-3199-4912-976D-438F743D1AE4}" srcOrd="0" destOrd="0" presId="urn:microsoft.com/office/officeart/2008/layout/NameandTitleOrganizationalChart"/>
+    <dgm:cxn modelId="{36D5BBB3-B30F-41E3-BAC1-8110E50734E2}" type="presParOf" srcId="{2E9A0E52-D99A-4715-AB8F-0E077E60253C}" destId="{1871A7DF-A529-494A-A9D2-31AC49AC0220}" srcOrd="1" destOrd="0" presId="urn:microsoft.com/office/officeart/2008/layout/NameandTitleOrganizationalChart"/>
+    <dgm:cxn modelId="{BCF730A3-6A1F-401A-B31A-C433521B79D2}" type="presParOf" srcId="{2E9A0E52-D99A-4715-AB8F-0E077E60253C}" destId="{7AC39576-9795-4004-AA4E-4D24D2167AE3}" srcOrd="2" destOrd="0" presId="urn:microsoft.com/office/officeart/2008/layout/NameandTitleOrganizationalChart"/>
+    <dgm:cxn modelId="{3DC2298B-FA6C-4745-A5B3-CA36D980C9F0}" type="presParOf" srcId="{349A5B49-67FC-4818-BA36-B7BD53D1ABC2}" destId="{8452B3EE-394D-4E13-979A-65A421406F15}" srcOrd="1" destOrd="0" presId="urn:microsoft.com/office/officeart/2008/layout/NameandTitleOrganizationalChart"/>
+    <dgm:cxn modelId="{EBDEF765-4578-4C99-9CBE-BDEFDFE585D8}" type="presParOf" srcId="{349A5B49-67FC-4818-BA36-B7BD53D1ABC2}" destId="{91D42CF2-4977-4FD0-8B3B-C97A14D243EB}" srcOrd="2" destOrd="0" presId="urn:microsoft.com/office/officeart/2008/layout/NameandTitleOrganizationalChart"/>
+    <dgm:cxn modelId="{C861FCB3-963F-4BC8-A5D2-370A84C7FF93}" type="presParOf" srcId="{29F8C62A-5648-4EAC-92D3-D407266B9F50}" destId="{5D7C3385-0452-4397-A20F-129A261210B0}" srcOrd="8" destOrd="0" presId="urn:microsoft.com/office/officeart/2008/layout/NameandTitleOrganizationalChart"/>
+    <dgm:cxn modelId="{F802993A-D4BB-42BD-B7CC-8212C4206005}" type="presParOf" srcId="{29F8C62A-5648-4EAC-92D3-D407266B9F50}" destId="{812CAA92-A1CC-436D-A4E2-8298F6745D55}" srcOrd="9" destOrd="0" presId="urn:microsoft.com/office/officeart/2008/layout/NameandTitleOrganizationalChart"/>
+    <dgm:cxn modelId="{C1C5A8E9-E533-4693-8EC1-4FB5D8B83A8C}" type="presParOf" srcId="{812CAA92-A1CC-436D-A4E2-8298F6745D55}" destId="{03C53365-6585-4857-87F2-239779CD1F84}" srcOrd="0" destOrd="0" presId="urn:microsoft.com/office/officeart/2008/layout/NameandTitleOrganizationalChart"/>
+    <dgm:cxn modelId="{BE36F04C-0976-485A-88E2-30FF026777A6}" type="presParOf" srcId="{03C53365-6585-4857-87F2-239779CD1F84}" destId="{8E3B85E4-880E-4192-B816-F62BD30682F9}" srcOrd="0" destOrd="0" presId="urn:microsoft.com/office/officeart/2008/layout/NameandTitleOrganizationalChart"/>
+    <dgm:cxn modelId="{CB99CF76-756A-490E-B89F-1F0E4E88C3DC}" type="presParOf" srcId="{03C53365-6585-4857-87F2-239779CD1F84}" destId="{E5033C00-6145-4609-B128-215507707295}" srcOrd="1" destOrd="0" presId="urn:microsoft.com/office/officeart/2008/layout/NameandTitleOrganizationalChart"/>
+    <dgm:cxn modelId="{64A6D8DB-B761-47B8-81E5-5D8038F929C7}" type="presParOf" srcId="{03C53365-6585-4857-87F2-239779CD1F84}" destId="{321EFBD4-DC2C-49A7-B8EC-B797D02C4247}" srcOrd="2" destOrd="0" presId="urn:microsoft.com/office/officeart/2008/layout/NameandTitleOrganizationalChart"/>
+    <dgm:cxn modelId="{D34EBC99-5ECE-41AB-BDE4-5B8B66C98635}" type="presParOf" srcId="{812CAA92-A1CC-436D-A4E2-8298F6745D55}" destId="{B481CAA2-191C-469F-907E-04E3F85AC88B}" srcOrd="1" destOrd="0" presId="urn:microsoft.com/office/officeart/2008/layout/NameandTitleOrganizationalChart"/>
+    <dgm:cxn modelId="{C9146E39-E4C0-4C31-A083-F0D890D11E4A}" type="presParOf" srcId="{812CAA92-A1CC-436D-A4E2-8298F6745D55}" destId="{6279A1D5-AAD8-4747-A130-54E10F309B88}" srcOrd="2" destOrd="0" presId="urn:microsoft.com/office/officeart/2008/layout/NameandTitleOrganizationalChart"/>
+    <dgm:cxn modelId="{EF430A60-E54B-43E0-8FFC-A23929830D60}" type="presParOf" srcId="{29F8C62A-5648-4EAC-92D3-D407266B9F50}" destId="{91038E82-F1A7-411A-8491-E3214C4A1210}" srcOrd="10" destOrd="0" presId="urn:microsoft.com/office/officeart/2008/layout/NameandTitleOrganizationalChart"/>
+    <dgm:cxn modelId="{3FAF5599-6052-49D2-AC69-F91403DAD48E}" type="presParOf" srcId="{29F8C62A-5648-4EAC-92D3-D407266B9F50}" destId="{27E54EE7-9AF6-4AB4-AC5D-FC7FCBF64719}" srcOrd="11" destOrd="0" presId="urn:microsoft.com/office/officeart/2008/layout/NameandTitleOrganizationalChart"/>
+    <dgm:cxn modelId="{7E207ECB-0F60-410B-8C38-8F2188257112}" type="presParOf" srcId="{27E54EE7-9AF6-4AB4-AC5D-FC7FCBF64719}" destId="{49D71C57-33C5-4C13-9D21-F2AEA332952A}" srcOrd="0" destOrd="0" presId="urn:microsoft.com/office/officeart/2008/layout/NameandTitleOrganizationalChart"/>
+    <dgm:cxn modelId="{49AE10E3-3F53-4E4C-81C9-3501ED8332E3}" type="presParOf" srcId="{49D71C57-33C5-4C13-9D21-F2AEA332952A}" destId="{1413B93C-678D-4C0B-898B-5E4FA9B46BF0}" srcOrd="0" destOrd="0" presId="urn:microsoft.com/office/officeart/2008/layout/NameandTitleOrganizationalChart"/>
+    <dgm:cxn modelId="{0CA8B0F4-F444-4D12-AC33-615D4BD00DD2}" type="presParOf" srcId="{49D71C57-33C5-4C13-9D21-F2AEA332952A}" destId="{621DF97C-62CC-4C29-B1B3-AAEF7C79621C}" srcOrd="1" destOrd="0" presId="urn:microsoft.com/office/officeart/2008/layout/NameandTitleOrganizationalChart"/>
+    <dgm:cxn modelId="{AA90417D-DFE3-44B9-9359-1831BB6838C5}" type="presParOf" srcId="{49D71C57-33C5-4C13-9D21-F2AEA332952A}" destId="{04F65A85-0991-4FB0-900B-0492C5736161}" srcOrd="2" destOrd="0" presId="urn:microsoft.com/office/officeart/2008/layout/NameandTitleOrganizationalChart"/>
+    <dgm:cxn modelId="{E0A6C5BC-B0E8-4A87-8EAE-96BBEE535BDD}" type="presParOf" srcId="{27E54EE7-9AF6-4AB4-AC5D-FC7FCBF64719}" destId="{436452EF-ED5F-4B7B-BCC8-8471999C60A6}" srcOrd="1" destOrd="0" presId="urn:microsoft.com/office/officeart/2008/layout/NameandTitleOrganizationalChart"/>
+    <dgm:cxn modelId="{5335EA8C-091F-4AB6-A7F2-3330D2ACFCBC}" type="presParOf" srcId="{27E54EE7-9AF6-4AB4-AC5D-FC7FCBF64719}" destId="{1BD45282-3696-487E-963E-EF20E263D43A}" srcOrd="2" destOrd="0" presId="urn:microsoft.com/office/officeart/2008/layout/NameandTitleOrganizationalChart"/>
+    <dgm:cxn modelId="{D710A97E-797B-45B9-BAE4-786F2FCB349B}" type="presParOf" srcId="{29F8C62A-5648-4EAC-92D3-D407266B9F50}" destId="{AF970B47-8468-49C4-85E9-02C1AF8BDBFD}" srcOrd="12" destOrd="0" presId="urn:microsoft.com/office/officeart/2008/layout/NameandTitleOrganizationalChart"/>
+    <dgm:cxn modelId="{97E396AC-A654-417B-AEC2-C902E1564FBE}" type="presParOf" srcId="{29F8C62A-5648-4EAC-92D3-D407266B9F50}" destId="{B5A5A36D-D581-4838-830D-75CA10525676}" srcOrd="13" destOrd="0" presId="urn:microsoft.com/office/officeart/2008/layout/NameandTitleOrganizationalChart"/>
+    <dgm:cxn modelId="{C1F0F257-3D6F-4465-A044-B576DA6B7702}" type="presParOf" srcId="{B5A5A36D-D581-4838-830D-75CA10525676}" destId="{F83B3763-356F-41D0-B880-6D5C6FC422C1}" srcOrd="0" destOrd="0" presId="urn:microsoft.com/office/officeart/2008/layout/NameandTitleOrganizationalChart"/>
+    <dgm:cxn modelId="{9033273B-589E-4518-8782-CCCDB96D81CB}" type="presParOf" srcId="{F83B3763-356F-41D0-B880-6D5C6FC422C1}" destId="{C9B5F607-CD7E-49B8-A054-245A06679BF2}" srcOrd="0" destOrd="0" presId="urn:microsoft.com/office/officeart/2008/layout/NameandTitleOrganizationalChart"/>
+    <dgm:cxn modelId="{0685551D-5C73-4A49-9485-70CC7324FFD5}" type="presParOf" srcId="{F83B3763-356F-41D0-B880-6D5C6FC422C1}" destId="{250DD6C1-E71D-4478-839F-9B75B204807A}" srcOrd="1" destOrd="0" presId="urn:microsoft.com/office/officeart/2008/layout/NameandTitleOrganizationalChart"/>
+    <dgm:cxn modelId="{90217CDE-68FC-4F29-9055-0B1DFD4A356A}" type="presParOf" srcId="{F83B3763-356F-41D0-B880-6D5C6FC422C1}" destId="{8115496D-3576-47BE-8067-A2963223A862}" srcOrd="2" destOrd="0" presId="urn:microsoft.com/office/officeart/2008/layout/NameandTitleOrganizationalChart"/>
+    <dgm:cxn modelId="{067B91CE-01AC-49FE-A0B6-7DDC7C32D460}" type="presParOf" srcId="{B5A5A36D-D581-4838-830D-75CA10525676}" destId="{813FFB0E-7454-438B-80B8-0ADFA3931A9F}" srcOrd="1" destOrd="0" presId="urn:microsoft.com/office/officeart/2008/layout/NameandTitleOrganizationalChart"/>
+    <dgm:cxn modelId="{1B7EE2D0-1FCF-4D5A-8D75-EDF3629DD1DE}" type="presParOf" srcId="{B5A5A36D-D581-4838-830D-75CA10525676}" destId="{DA8F4082-E5E7-4A8C-91B5-E460CB762F5B}" srcOrd="2" destOrd="0" presId="urn:microsoft.com/office/officeart/2008/layout/NameandTitleOrganizationalChart"/>
+    <dgm:cxn modelId="{15F97AE0-45D6-40D8-93E9-61556A3A87A2}" type="presParOf" srcId="{88353E80-F01E-466B-945D-856658A15512}" destId="{103916B2-7335-41CD-B12F-7B91A8EBA765}" srcOrd="2" destOrd="0" presId="urn:microsoft.com/office/officeart/2008/layout/NameandTitleOrganizationalChart"/>
   </dgm:cxnLst>
   <dgm:bg/>
   <dgm:whole/>
@@ -11820,7 +11580,7 @@
 </file>
 
 <file path=customXml/itemProps1.xml><?xml version="1.0" encoding="utf-8"?>
-<ds:datastoreItem xmlns:ds="http://schemas.openxmlformats.org/officeDocument/2006/customXml" ds:itemID="{A4D9C2F6-4B35-4185-A417-CDD6843224DC}">
+<ds:datastoreItem xmlns:ds="http://schemas.openxmlformats.org/officeDocument/2006/customXml" ds:itemID="{878051AE-6F3F-4BE1-ADAE-F192406BD26E}">
   <ds:schemaRefs>
     <ds:schemaRef ds:uri="http://schemas.openxmlformats.org/officeDocument/2006/bibliography"/>
   </ds:schemaRefs>

</xml_diff>

<commit_message>
Små endringer, innholdsfortegnelse og navigasjon
</commit_message>
<xml_diff>
--- a/Dokumentasjon/Pedalsport AS.docx
+++ b/Dokumentasjon/Pedalsport AS.docx
@@ -55,7 +55,7 @@
       <w:pPr>
         <w:pStyle w:val="Overskrift1"/>
       </w:pPr>
-      <w:bookmarkStart w:id="0" w:name="_Toc372105042"/>
+      <w:bookmarkStart w:id="0" w:name="_Toc372538773"/>
       <w:r>
         <w:lastRenderedPageBreak/>
         <w:t>Innholdsfortegnelse</w:t>
@@ -89,6 +89,7 @@
             <w:t>Innhold</w:t>
           </w:r>
         </w:p>
+        <w:bookmarkStart w:id="1" w:name="_GoBack"/>
         <w:p>
           <w:pPr>
             <w:pStyle w:val="INNH1"/>
@@ -110,7 +111,7 @@
           <w:r>
             <w:fldChar w:fldCharType="separate"/>
           </w:r>
-          <w:hyperlink w:anchor="_Toc372105042" w:history="1">
+          <w:hyperlink w:anchor="_Toc372538773" w:history="1">
             <w:r>
               <w:rPr>
                 <w:rStyle w:val="Hyperkobling"/>
@@ -137,7 +138,7 @@
                 <w:noProof/>
                 <w:webHidden/>
               </w:rPr>
-              <w:instrText xml:space="preserve"> PAGEREF _Toc372105042 \h </w:instrText>
+              <w:instrText xml:space="preserve"> PAGEREF _Toc372538773 \h </w:instrText>
             </w:r>
             <w:r>
               <w:rPr>
@@ -180,7 +181,7 @@
               <w:lang w:eastAsia="nb-NO"/>
             </w:rPr>
           </w:pPr>
-          <w:hyperlink w:anchor="_Toc372105043" w:history="1">
+          <w:hyperlink w:anchor="_Toc372538774" w:history="1">
             <w:r>
               <w:rPr>
                 <w:rStyle w:val="Hyperkobling"/>
@@ -207,7 +208,7 @@
                 <w:noProof/>
                 <w:webHidden/>
               </w:rPr>
-              <w:instrText xml:space="preserve"> PAGEREF _Toc372105043 \h </w:instrText>
+              <w:instrText xml:space="preserve"> PAGEREF _Toc372538774 \h </w:instrText>
             </w:r>
             <w:r>
               <w:rPr>
@@ -227,7 +228,7 @@
                 <w:noProof/>
                 <w:webHidden/>
               </w:rPr>
-              <w:t>3</w:t>
+              <w:t>4</w:t>
             </w:r>
             <w:r>
               <w:rPr>
@@ -250,7 +251,7 @@
               <w:lang w:eastAsia="nb-NO"/>
             </w:rPr>
           </w:pPr>
-          <w:hyperlink w:anchor="_Toc372105044" w:history="1">
+          <w:hyperlink w:anchor="_Toc372538775" w:history="1">
             <w:r>
               <w:rPr>
                 <w:rStyle w:val="Hyperkobling"/>
@@ -277,7 +278,7 @@
                 <w:noProof/>
                 <w:webHidden/>
               </w:rPr>
-              <w:instrText xml:space="preserve"> PAGEREF _Toc372105044 \h </w:instrText>
+              <w:instrText xml:space="preserve"> PAGEREF _Toc372538775 \h </w:instrText>
             </w:r>
             <w:r>
               <w:rPr>
@@ -297,7 +298,7 @@
                 <w:noProof/>
                 <w:webHidden/>
               </w:rPr>
-              <w:t>4</w:t>
+              <w:t>5</w:t>
             </w:r>
             <w:r>
               <w:rPr>
@@ -320,7 +321,7 @@
               <w:lang w:eastAsia="nb-NO"/>
             </w:rPr>
           </w:pPr>
-          <w:hyperlink w:anchor="_Toc372105045" w:history="1">
+          <w:hyperlink w:anchor="_Toc372538776" w:history="1">
             <w:r>
               <w:rPr>
                 <w:rStyle w:val="Hyperkobling"/>
@@ -348,7 +349,7 @@
                 <w:noProof/>
                 <w:webHidden/>
               </w:rPr>
-              <w:instrText xml:space="preserve"> PAGEREF _Toc372105045 \h </w:instrText>
+              <w:instrText xml:space="preserve"> PAGEREF _Toc372538776 \h </w:instrText>
             </w:r>
             <w:r>
               <w:rPr>
@@ -368,7 +369,7 @@
                 <w:noProof/>
                 <w:webHidden/>
               </w:rPr>
-              <w:t>4</w:t>
+              <w:t>5</w:t>
             </w:r>
             <w:r>
               <w:rPr>
@@ -391,7 +392,7 @@
               <w:lang w:eastAsia="nb-NO"/>
             </w:rPr>
           </w:pPr>
-          <w:hyperlink w:anchor="_Toc372105046" w:history="1">
+          <w:hyperlink w:anchor="_Toc372538777" w:history="1">
             <w:r>
               <w:rPr>
                 <w:rStyle w:val="Hyperkobling"/>
@@ -419,7 +420,7 @@
                 <w:noProof/>
                 <w:webHidden/>
               </w:rPr>
-              <w:instrText xml:space="preserve"> PAGEREF _Toc372105046 \h </w:instrText>
+              <w:instrText xml:space="preserve"> PAGEREF _Toc372538777 \h </w:instrText>
             </w:r>
             <w:r>
               <w:rPr>
@@ -439,7 +440,7 @@
                 <w:noProof/>
                 <w:webHidden/>
               </w:rPr>
-              <w:t>4</w:t>
+              <w:t>5</w:t>
             </w:r>
             <w:r>
               <w:rPr>
@@ -462,7 +463,7 @@
               <w:lang w:eastAsia="nb-NO"/>
             </w:rPr>
           </w:pPr>
-          <w:hyperlink w:anchor="_Toc372105047" w:history="1">
+          <w:hyperlink w:anchor="_Toc372538778" w:history="1">
             <w:r>
               <w:rPr>
                 <w:rStyle w:val="Hyperkobling"/>
@@ -490,7 +491,7 @@
                 <w:noProof/>
                 <w:webHidden/>
               </w:rPr>
-              <w:instrText xml:space="preserve"> PAGEREF _Toc372105047 \h </w:instrText>
+              <w:instrText xml:space="preserve"> PAGEREF _Toc372538778 \h </w:instrText>
             </w:r>
             <w:r>
               <w:rPr>
@@ -510,7 +511,7 @@
                 <w:noProof/>
                 <w:webHidden/>
               </w:rPr>
-              <w:t>4</w:t>
+              <w:t>5</w:t>
             </w:r>
             <w:r>
               <w:rPr>
@@ -533,7 +534,7 @@
               <w:lang w:eastAsia="nb-NO"/>
             </w:rPr>
           </w:pPr>
-          <w:hyperlink w:anchor="_Toc372105048" w:history="1">
+          <w:hyperlink w:anchor="_Toc372538779" w:history="1">
             <w:r>
               <w:rPr>
                 <w:rStyle w:val="Hyperkobling"/>
@@ -561,7 +562,7 @@
                 <w:noProof/>
                 <w:webHidden/>
               </w:rPr>
-              <w:instrText xml:space="preserve"> PAGEREF _Toc372105048 \h </w:instrText>
+              <w:instrText xml:space="preserve"> PAGEREF _Toc372538779 \h </w:instrText>
             </w:r>
             <w:r>
               <w:rPr>
@@ -581,7 +582,7 @@
                 <w:noProof/>
                 <w:webHidden/>
               </w:rPr>
-              <w:t>4</w:t>
+              <w:t>5</w:t>
             </w:r>
             <w:r>
               <w:rPr>
@@ -604,7 +605,7 @@
               <w:lang w:eastAsia="nb-NO"/>
             </w:rPr>
           </w:pPr>
-          <w:hyperlink w:anchor="_Toc372105049" w:history="1">
+          <w:hyperlink w:anchor="_Toc372538780" w:history="1">
             <w:r>
               <w:rPr>
                 <w:rStyle w:val="Hyperkobling"/>
@@ -632,7 +633,7 @@
                 <w:noProof/>
                 <w:webHidden/>
               </w:rPr>
-              <w:instrText xml:space="preserve"> PAGEREF _Toc372105049 \h </w:instrText>
+              <w:instrText xml:space="preserve"> PAGEREF _Toc372538780 \h </w:instrText>
             </w:r>
             <w:r>
               <w:rPr>
@@ -652,7 +653,7 @@
                 <w:noProof/>
                 <w:webHidden/>
               </w:rPr>
-              <w:t>4</w:t>
+              <w:t>5</w:t>
             </w:r>
             <w:r>
               <w:rPr>
@@ -675,7 +676,7 @@
               <w:lang w:eastAsia="nb-NO"/>
             </w:rPr>
           </w:pPr>
-          <w:hyperlink w:anchor="_Toc372105050" w:history="1">
+          <w:hyperlink w:anchor="_Toc372538781" w:history="1">
             <w:r>
               <w:rPr>
                 <w:rStyle w:val="Hyperkobling"/>
@@ -703,7 +704,7 @@
                 <w:noProof/>
                 <w:webHidden/>
               </w:rPr>
-              <w:instrText xml:space="preserve"> PAGEREF _Toc372105050 \h </w:instrText>
+              <w:instrText xml:space="preserve"> PAGEREF _Toc372538781 \h </w:instrText>
             </w:r>
             <w:r>
               <w:rPr>
@@ -723,7 +724,7 @@
                 <w:noProof/>
                 <w:webHidden/>
               </w:rPr>
-              <w:t>4</w:t>
+              <w:t>5</w:t>
             </w:r>
             <w:r>
               <w:rPr>
@@ -746,7 +747,7 @@
               <w:lang w:eastAsia="nb-NO"/>
             </w:rPr>
           </w:pPr>
-          <w:hyperlink w:anchor="_Toc372105051" w:history="1">
+          <w:hyperlink w:anchor="_Toc372538782" w:history="1">
             <w:r>
               <w:rPr>
                 <w:rStyle w:val="Hyperkobling"/>
@@ -774,7 +775,7 @@
                 <w:noProof/>
                 <w:webHidden/>
               </w:rPr>
-              <w:instrText xml:space="preserve"> PAGEREF _Toc372105051 \h </w:instrText>
+              <w:instrText xml:space="preserve"> PAGEREF _Toc372538782 \h </w:instrText>
             </w:r>
             <w:r>
               <w:rPr>
@@ -794,7 +795,7 @@
                 <w:noProof/>
                 <w:webHidden/>
               </w:rPr>
-              <w:t>4</w:t>
+              <w:t>5</w:t>
             </w:r>
             <w:r>
               <w:rPr>
@@ -817,7 +818,7 @@
               <w:lang w:eastAsia="nb-NO"/>
             </w:rPr>
           </w:pPr>
-          <w:hyperlink w:anchor="_Toc372105052" w:history="1">
+          <w:hyperlink w:anchor="_Toc372538783" w:history="1">
             <w:r>
               <w:rPr>
                 <w:rStyle w:val="Hyperkobling"/>
@@ -845,7 +846,7 @@
                 <w:noProof/>
                 <w:webHidden/>
               </w:rPr>
-              <w:instrText xml:space="preserve"> PAGEREF _Toc372105052 \h </w:instrText>
+              <w:instrText xml:space="preserve"> PAGEREF _Toc372538783 \h </w:instrText>
             </w:r>
             <w:r>
               <w:rPr>
@@ -865,7 +866,7 @@
                 <w:noProof/>
                 <w:webHidden/>
               </w:rPr>
-              <w:t>4</w:t>
+              <w:t>5</w:t>
             </w:r>
             <w:r>
               <w:rPr>
@@ -888,7 +889,7 @@
               <w:lang w:eastAsia="nb-NO"/>
             </w:rPr>
           </w:pPr>
-          <w:hyperlink w:anchor="_Toc372105053" w:history="1">
+          <w:hyperlink w:anchor="_Toc372538784" w:history="1">
             <w:r>
               <w:rPr>
                 <w:rStyle w:val="Hyperkobling"/>
@@ -916,7 +917,7 @@
                 <w:noProof/>
                 <w:webHidden/>
               </w:rPr>
-              <w:instrText xml:space="preserve"> PAGEREF _Toc372105053 \h </w:instrText>
+              <w:instrText xml:space="preserve"> PAGEREF _Toc372538784 \h </w:instrText>
             </w:r>
             <w:r>
               <w:rPr>
@@ -936,7 +937,7 @@
                 <w:noProof/>
                 <w:webHidden/>
               </w:rPr>
-              <w:t>4</w:t>
+              <w:t>5</w:t>
             </w:r>
             <w:r>
               <w:rPr>
@@ -959,7 +960,7 @@
               <w:lang w:eastAsia="nb-NO"/>
             </w:rPr>
           </w:pPr>
-          <w:hyperlink w:anchor="_Toc372105054" w:history="1">
+          <w:hyperlink w:anchor="_Toc372538785" w:history="1">
             <w:r>
               <w:rPr>
                 <w:rStyle w:val="Hyperkobling"/>
@@ -986,7 +987,7 @@
                 <w:noProof/>
                 <w:webHidden/>
               </w:rPr>
-              <w:instrText xml:space="preserve"> PAGEREF _Toc372105054 \h </w:instrText>
+              <w:instrText xml:space="preserve"> PAGEREF _Toc372538785 \h </w:instrText>
             </w:r>
             <w:r>
               <w:rPr>
@@ -1006,7 +1007,7 @@
                 <w:noProof/>
                 <w:webHidden/>
               </w:rPr>
-              <w:t>5</w:t>
+              <w:t>6</w:t>
             </w:r>
             <w:r>
               <w:rPr>
@@ -1029,13 +1030,13 @@
               <w:lang w:eastAsia="nb-NO"/>
             </w:rPr>
           </w:pPr>
-          <w:hyperlink w:anchor="_Toc372105055" w:history="1">
+          <w:hyperlink w:anchor="_Toc372538786" w:history="1">
             <w:r>
               <w:rPr>
                 <w:rStyle w:val="Hyperkobling"/>
                 <w:noProof/>
               </w:rPr>
-              <w:t>Fargepalett</w:t>
+              <w:t>Plug-ins</w:t>
             </w:r>
             <w:r>
               <w:rPr>
@@ -1056,7 +1057,7 @@
                 <w:noProof/>
                 <w:webHidden/>
               </w:rPr>
-              <w:instrText xml:space="preserve"> PAGEREF _Toc372105055 \h </w:instrText>
+              <w:instrText xml:space="preserve"> PAGEREF _Toc372538786 \h </w:instrText>
             </w:r>
             <w:r>
               <w:rPr>
@@ -1076,7 +1077,7 @@
                 <w:noProof/>
                 <w:webHidden/>
               </w:rPr>
-              <w:t>6</w:t>
+              <w:t>7</w:t>
             </w:r>
             <w:r>
               <w:rPr>
@@ -1099,13 +1100,13 @@
               <w:lang w:eastAsia="nb-NO"/>
             </w:rPr>
           </w:pPr>
-          <w:hyperlink w:anchor="_Toc372105056" w:history="1">
+          <w:hyperlink w:anchor="_Toc372538788" w:history="1">
             <w:r>
               <w:rPr>
                 <w:rStyle w:val="Hyperkobling"/>
                 <w:noProof/>
               </w:rPr>
-              <w:t>Logo</w:t>
+              <w:t>Fargepalett</w:t>
             </w:r>
             <w:r>
               <w:rPr>
@@ -1126,7 +1127,7 @@
                 <w:noProof/>
                 <w:webHidden/>
               </w:rPr>
-              <w:instrText xml:space="preserve"> PAGEREF _Toc372105056 \h </w:instrText>
+              <w:instrText xml:space="preserve"> PAGEREF _Toc372538788 \h </w:instrText>
             </w:r>
             <w:r>
               <w:rPr>
@@ -1169,12 +1170,82 @@
               <w:lang w:eastAsia="nb-NO"/>
             </w:rPr>
           </w:pPr>
-          <w:hyperlink w:anchor="_Toc372105057" w:history="1">
+          <w:hyperlink w:anchor="_Toc372538789" w:history="1">
             <w:r>
               <w:rPr>
                 <w:rStyle w:val="Hyperkobling"/>
                 <w:noProof/>
               </w:rPr>
+              <w:t>Logo</w:t>
+            </w:r>
+            <w:r>
+              <w:rPr>
+                <w:noProof/>
+                <w:webHidden/>
+              </w:rPr>
+              <w:tab/>
+            </w:r>
+            <w:r>
+              <w:rPr>
+                <w:noProof/>
+                <w:webHidden/>
+              </w:rPr>
+              <w:fldChar w:fldCharType="begin"/>
+            </w:r>
+            <w:r>
+              <w:rPr>
+                <w:noProof/>
+                <w:webHidden/>
+              </w:rPr>
+              <w:instrText xml:space="preserve"> PAGEREF _Toc372538789 \h </w:instrText>
+            </w:r>
+            <w:r>
+              <w:rPr>
+                <w:noProof/>
+                <w:webHidden/>
+              </w:rPr>
+            </w:r>
+            <w:r>
+              <w:rPr>
+                <w:noProof/>
+                <w:webHidden/>
+              </w:rPr>
+              <w:fldChar w:fldCharType="separate"/>
+            </w:r>
+            <w:r>
+              <w:rPr>
+                <w:noProof/>
+                <w:webHidden/>
+              </w:rPr>
+              <w:t>9</w:t>
+            </w:r>
+            <w:r>
+              <w:rPr>
+                <w:noProof/>
+                <w:webHidden/>
+              </w:rPr>
+              <w:fldChar w:fldCharType="end"/>
+            </w:r>
+          </w:hyperlink>
+        </w:p>
+        <w:p>
+          <w:pPr>
+            <w:pStyle w:val="INNH1"/>
+            <w:tabs>
+              <w:tab w:val="right" w:leader="dot" w:pos="9062"/>
+            </w:tabs>
+            <w:rPr>
+              <w:rFonts w:eastAsiaTheme="minorEastAsia"/>
+              <w:noProof/>
+              <w:lang w:eastAsia="nb-NO"/>
+            </w:rPr>
+          </w:pPr>
+          <w:hyperlink w:anchor="_Toc372538790" w:history="1">
+            <w:r>
+              <w:rPr>
+                <w:rStyle w:val="Hyperkobling"/>
+                <w:noProof/>
+              </w:rPr>
               <w:t>Skisser</w:t>
             </w:r>
             <w:r>
@@ -1196,7 +1267,7 @@
                 <w:noProof/>
                 <w:webHidden/>
               </w:rPr>
-              <w:instrText xml:space="preserve"> PAGEREF _Toc372105057 \h </w:instrText>
+              <w:instrText xml:space="preserve"> PAGEREF _Toc372538790 \h </w:instrText>
             </w:r>
             <w:r>
               <w:rPr>
@@ -1216,7 +1287,7 @@
                 <w:noProof/>
                 <w:webHidden/>
               </w:rPr>
-              <w:t>9</w:t>
+              <w:t>10</w:t>
             </w:r>
             <w:r>
               <w:rPr>
@@ -1239,14 +1310,14 @@
               <w:lang w:eastAsia="nb-NO"/>
             </w:rPr>
           </w:pPr>
-          <w:hyperlink w:anchor="_Toc372105058" w:history="1">
+          <w:hyperlink w:anchor="_Toc372538791" w:history="1">
             <w:r>
               <w:rPr>
                 <w:rStyle w:val="Hyperkobling"/>
                 <w:i/>
                 <w:noProof/>
               </w:rPr>
-              <w:t>Meny</w:t>
+              <w:t>Hjem</w:t>
             </w:r>
             <w:r>
               <w:rPr>
@@ -1267,7 +1338,7 @@
                 <w:noProof/>
                 <w:webHidden/>
               </w:rPr>
-              <w:instrText xml:space="preserve"> PAGEREF _Toc372105058 \h </w:instrText>
+              <w:instrText xml:space="preserve"> PAGEREF _Toc372538791 \h </w:instrText>
             </w:r>
             <w:r>
               <w:rPr>
@@ -1287,7 +1358,7 @@
                 <w:noProof/>
                 <w:webHidden/>
               </w:rPr>
-              <w:t>9</w:t>
+              <w:t>10</w:t>
             </w:r>
             <w:r>
               <w:rPr>
@@ -1310,7 +1381,7 @@
               <w:lang w:eastAsia="nb-NO"/>
             </w:rPr>
           </w:pPr>
-          <w:hyperlink w:anchor="_Toc372105059" w:history="1">
+          <w:hyperlink w:anchor="_Toc372538792" w:history="1">
             <w:r>
               <w:rPr>
                 <w:rStyle w:val="Hyperkobling"/>
@@ -1338,7 +1409,7 @@
                 <w:noProof/>
                 <w:webHidden/>
               </w:rPr>
-              <w:instrText xml:space="preserve"> PAGEREF _Toc372105059 \h </w:instrText>
+              <w:instrText xml:space="preserve"> PAGEREF _Toc372538792 \h </w:instrText>
             </w:r>
             <w:r>
               <w:rPr>
@@ -1358,7 +1429,7 @@
                 <w:noProof/>
                 <w:webHidden/>
               </w:rPr>
-              <w:t>9</w:t>
+              <w:t>10</w:t>
             </w:r>
             <w:r>
               <w:rPr>
@@ -1381,14 +1452,14 @@
               <w:lang w:eastAsia="nb-NO"/>
             </w:rPr>
           </w:pPr>
-          <w:hyperlink w:anchor="_Toc372105060" w:history="1">
+          <w:hyperlink w:anchor="_Toc372538793" w:history="1">
             <w:r>
               <w:rPr>
                 <w:rStyle w:val="Hyperkobling"/>
                 <w:i/>
                 <w:noProof/>
               </w:rPr>
-              <w:t>Kontakt Oss</w:t>
+              <w:t>Verksted</w:t>
             </w:r>
             <w:r>
               <w:rPr>
@@ -1409,7 +1480,7 @@
                 <w:noProof/>
                 <w:webHidden/>
               </w:rPr>
-              <w:instrText xml:space="preserve"> PAGEREF _Toc372105060 \h </w:instrText>
+              <w:instrText xml:space="preserve"> PAGEREF _Toc372538793 \h </w:instrText>
             </w:r>
             <w:r>
               <w:rPr>
@@ -1429,7 +1500,7 @@
                 <w:noProof/>
                 <w:webHidden/>
               </w:rPr>
-              <w:t>9</w:t>
+              <w:t>11</w:t>
             </w:r>
             <w:r>
               <w:rPr>
@@ -1452,14 +1523,14 @@
               <w:lang w:eastAsia="nb-NO"/>
             </w:rPr>
           </w:pPr>
-          <w:hyperlink w:anchor="_Toc372105061" w:history="1">
+          <w:hyperlink w:anchor="_Toc372538794" w:history="1">
             <w:r>
               <w:rPr>
                 <w:rStyle w:val="Hyperkobling"/>
                 <w:i/>
                 <w:noProof/>
               </w:rPr>
-              <w:t>Om Oss</w:t>
+              <w:t>Turer</w:t>
             </w:r>
             <w:r>
               <w:rPr>
@@ -1480,7 +1551,7 @@
                 <w:noProof/>
                 <w:webHidden/>
               </w:rPr>
-              <w:instrText xml:space="preserve"> PAGEREF _Toc372105061 \h </w:instrText>
+              <w:instrText xml:space="preserve"> PAGEREF _Toc372538794 \h </w:instrText>
             </w:r>
             <w:r>
               <w:rPr>
@@ -1500,7 +1571,7 @@
                 <w:noProof/>
                 <w:webHidden/>
               </w:rPr>
-              <w:t>10</w:t>
+              <w:t>11</w:t>
             </w:r>
             <w:r>
               <w:rPr>
@@ -1523,14 +1594,14 @@
               <w:lang w:eastAsia="nb-NO"/>
             </w:rPr>
           </w:pPr>
-          <w:hyperlink w:anchor="_Toc372105062" w:history="1">
+          <w:hyperlink w:anchor="_Toc372538795" w:history="1">
             <w:r>
               <w:rPr>
                 <w:rStyle w:val="Hyperkobling"/>
                 <w:i/>
                 <w:noProof/>
               </w:rPr>
-              <w:t>Pedalbladet</w:t>
+              <w:t>Magasin</w:t>
             </w:r>
             <w:r>
               <w:rPr>
@@ -1551,7 +1622,7 @@
                 <w:noProof/>
                 <w:webHidden/>
               </w:rPr>
-              <w:instrText xml:space="preserve"> PAGEREF _Toc372105062 \h </w:instrText>
+              <w:instrText xml:space="preserve"> PAGEREF _Toc372538795 \h </w:instrText>
             </w:r>
             <w:r>
               <w:rPr>
@@ -1571,7 +1642,7 @@
                 <w:noProof/>
                 <w:webHidden/>
               </w:rPr>
-              <w:t>10</w:t>
+              <w:t>12</w:t>
             </w:r>
             <w:r>
               <w:rPr>
@@ -1594,14 +1665,14 @@
               <w:lang w:eastAsia="nb-NO"/>
             </w:rPr>
           </w:pPr>
-          <w:hyperlink w:anchor="_Toc372105063" w:history="1">
+          <w:hyperlink w:anchor="_Toc372538796" w:history="1">
             <w:r>
               <w:rPr>
                 <w:rStyle w:val="Hyperkobling"/>
                 <w:i/>
                 <w:noProof/>
               </w:rPr>
-              <w:t>Pedalklubben</w:t>
+              <w:t>Klubb</w:t>
             </w:r>
             <w:r>
               <w:rPr>
@@ -1622,7 +1693,7 @@
                 <w:noProof/>
                 <w:webHidden/>
               </w:rPr>
-              <w:instrText xml:space="preserve"> PAGEREF _Toc372105063 \h </w:instrText>
+              <w:instrText xml:space="preserve"> PAGEREF _Toc372538796 \h </w:instrText>
             </w:r>
             <w:r>
               <w:rPr>
@@ -1642,7 +1713,7 @@
                 <w:noProof/>
                 <w:webHidden/>
               </w:rPr>
-              <w:t>11</w:t>
+              <w:t>12</w:t>
             </w:r>
             <w:r>
               <w:rPr>
@@ -1665,14 +1736,14 @@
               <w:lang w:eastAsia="nb-NO"/>
             </w:rPr>
           </w:pPr>
-          <w:hyperlink w:anchor="_Toc372105064" w:history="1">
+          <w:hyperlink w:anchor="_Toc372538797" w:history="1">
             <w:r>
               <w:rPr>
                 <w:rStyle w:val="Hyperkobling"/>
                 <w:i/>
                 <w:noProof/>
               </w:rPr>
-              <w:t>Sykkelruter</w:t>
+              <w:t>Om oss</w:t>
             </w:r>
             <w:r>
               <w:rPr>
@@ -1693,7 +1764,7 @@
                 <w:noProof/>
                 <w:webHidden/>
               </w:rPr>
-              <w:instrText xml:space="preserve"> PAGEREF _Toc372105064 \h </w:instrText>
+              <w:instrText xml:space="preserve"> PAGEREF _Toc372538797 \h </w:instrText>
             </w:r>
             <w:r>
               <w:rPr>
@@ -1713,7 +1784,7 @@
                 <w:noProof/>
                 <w:webHidden/>
               </w:rPr>
-              <w:t>12</w:t>
+              <w:t>13</w:t>
             </w:r>
             <w:r>
               <w:rPr>
@@ -1726,22 +1797,23 @@
         </w:p>
         <w:p>
           <w:pPr>
-            <w:pStyle w:val="INNH2"/>
+            <w:pStyle w:val="INNH1"/>
             <w:tabs>
               <w:tab w:val="right" w:leader="dot" w:pos="9062"/>
             </w:tabs>
             <w:rPr>
+              <w:rFonts w:eastAsiaTheme="minorEastAsia"/>
               <w:noProof/>
+              <w:lang w:eastAsia="nb-NO"/>
             </w:rPr>
           </w:pPr>
-          <w:hyperlink w:anchor="_Toc372105065" w:history="1">
+          <w:hyperlink w:anchor="_Toc372538798" w:history="1">
             <w:r>
               <w:rPr>
                 <w:rStyle w:val="Hyperkobling"/>
-                <w:i/>
-                <w:noProof/>
-              </w:rPr>
-              <w:t>Verksted</w:t>
+                <w:noProof/>
+              </w:rPr>
+              <w:t>Kilder:</w:t>
             </w:r>
             <w:r>
               <w:rPr>
@@ -1762,7 +1834,7 @@
                 <w:noProof/>
                 <w:webHidden/>
               </w:rPr>
-              <w:instrText xml:space="preserve"> PAGEREF _Toc372105065 \h </w:instrText>
+              <w:instrText xml:space="preserve"> PAGEREF _Toc372538798 \h </w:instrText>
             </w:r>
             <w:r>
               <w:rPr>
@@ -1782,7 +1854,7 @@
                 <w:noProof/>
                 <w:webHidden/>
               </w:rPr>
-              <w:t>12</w:t>
+              <w:t>14</w:t>
             </w:r>
             <w:r>
               <w:rPr>
@@ -1812,59 +1884,14 @@
             </w:rPr>
             <w:fldChar w:fldCharType="end"/>
           </w:r>
+          <w:bookmarkEnd w:id="1"/>
           <w:r>
             <w:rPr>
+              <w:rFonts w:eastAsiaTheme="minorEastAsia"/>
               <w:noProof/>
+              <w:lang w:eastAsia="nb-NO"/>
             </w:rPr>
-            <w:t>Kilder</w:t>
-          </w:r>
-          <w:r>
-            <w:rPr>
-              <w:noProof/>
-              <w:webHidden/>
-            </w:rPr>
-            <w:tab/>
-          </w:r>
-          <w:r>
-            <w:rPr>
-              <w:noProof/>
-              <w:webHidden/>
-            </w:rPr>
-            <w:fldChar w:fldCharType="begin"/>
-          </w:r>
-          <w:r>
-            <w:rPr>
-              <w:noProof/>
-              <w:webHidden/>
-            </w:rPr>
-            <w:instrText xml:space="preserve"> PAGEREF _Toc372105057 \h </w:instrText>
-          </w:r>
-          <w:r>
-            <w:rPr>
-              <w:noProof/>
-              <w:webHidden/>
-            </w:rPr>
-          </w:r>
-          <w:r>
-            <w:rPr>
-              <w:noProof/>
-              <w:webHidden/>
-            </w:rPr>
-            <w:fldChar w:fldCharType="separate"/>
-          </w:r>
-          <w:r>
-            <w:rPr>
-              <w:noProof/>
-              <w:webHidden/>
-            </w:rPr>
-            <w:t>9</w:t>
-          </w:r>
-          <w:r>
-            <w:rPr>
-              <w:noProof/>
-              <w:webHidden/>
-            </w:rPr>
-            <w:fldChar w:fldCharType="end"/>
+            <w:t xml:space="preserve"> </w:t>
           </w:r>
         </w:p>
         <w:p/>
@@ -1895,12 +1922,12 @@
       <w:pPr>
         <w:pStyle w:val="Overskrift1"/>
       </w:pPr>
-      <w:bookmarkStart w:id="1" w:name="_Toc372105043"/>
+      <w:bookmarkStart w:id="2" w:name="_Toc372538774"/>
       <w:r>
         <w:lastRenderedPageBreak/>
         <w:t>Prosjektplan</w:t>
       </w:r>
-      <w:bookmarkEnd w:id="1"/>
+      <w:bookmarkEnd w:id="2"/>
     </w:p>
     <w:tbl>
       <w:tblPr>
@@ -2959,17 +2986,17 @@
       <w:pPr>
         <w:pStyle w:val="Overskrift1"/>
       </w:pPr>
-      <w:bookmarkStart w:id="2" w:name="_Toc372105044"/>
+      <w:bookmarkStart w:id="3" w:name="_Toc372538775"/>
       <w:proofErr w:type="spellStart"/>
       <w:r>
         <w:lastRenderedPageBreak/>
         <w:t>Brief</w:t>
       </w:r>
-      <w:bookmarkEnd w:id="2"/>
+      <w:bookmarkEnd w:id="3"/>
       <w:proofErr w:type="spellEnd"/>
     </w:p>
     <w:p>
-      <w:bookmarkStart w:id="3" w:name="_Toc372105045"/>
+      <w:bookmarkStart w:id="4" w:name="_Toc372538776"/>
       <w:r>
         <w:rPr>
           <w:rStyle w:val="Overskrift2Tegn"/>
@@ -2977,7 +3004,7 @@
         </w:rPr>
         <w:t>Kunde</w:t>
       </w:r>
-      <w:bookmarkEnd w:id="3"/>
+      <w:bookmarkEnd w:id="4"/>
       <w:r>
         <w:rPr>
           <w:rStyle w:val="Overskrift2Tegn"/>
@@ -2990,7 +3017,7 @@
       </w:r>
     </w:p>
     <w:p>
-      <w:bookmarkStart w:id="4" w:name="_Toc372105046"/>
+      <w:bookmarkStart w:id="5" w:name="_Toc372538777"/>
       <w:r>
         <w:rPr>
           <w:rStyle w:val="Overskrift2Tegn"/>
@@ -2998,7 +3025,7 @@
         </w:rPr>
         <w:t>Navn på nettsted</w:t>
       </w:r>
-      <w:bookmarkEnd w:id="4"/>
+      <w:bookmarkEnd w:id="5"/>
       <w:r>
         <w:rPr>
           <w:rStyle w:val="Overskrift2Tegn"/>
@@ -3011,7 +3038,7 @@
       </w:r>
     </w:p>
     <w:p>
-      <w:bookmarkStart w:id="5" w:name="_Toc372105047"/>
+      <w:bookmarkStart w:id="6" w:name="_Toc372538778"/>
       <w:r>
         <w:rPr>
           <w:rStyle w:val="Overskrift2Tegn"/>
@@ -3019,7 +3046,7 @@
         </w:rPr>
         <w:t>Mål med nettstedet</w:t>
       </w:r>
-      <w:bookmarkEnd w:id="5"/>
+      <w:bookmarkEnd w:id="6"/>
       <w:r>
         <w:rPr>
           <w:rStyle w:val="Overskrift2Tegn"/>
@@ -3032,7 +3059,7 @@
       </w:r>
     </w:p>
     <w:p>
-      <w:bookmarkStart w:id="6" w:name="_Toc372105048"/>
+      <w:bookmarkStart w:id="7" w:name="_Toc372538779"/>
       <w:r>
         <w:rPr>
           <w:rStyle w:val="Overskrift2Tegn"/>
@@ -3040,7 +3067,7 @@
         </w:rPr>
         <w:t>Suksesskriterier</w:t>
       </w:r>
-      <w:bookmarkEnd w:id="6"/>
+      <w:bookmarkEnd w:id="7"/>
       <w:r>
         <w:rPr>
           <w:rStyle w:val="Overskrift2Tegn"/>
@@ -3059,7 +3086,7 @@
       </w:r>
     </w:p>
     <w:p>
-      <w:bookmarkStart w:id="7" w:name="_Toc372105049"/>
+      <w:bookmarkStart w:id="8" w:name="_Toc372538780"/>
       <w:r>
         <w:rPr>
           <w:rStyle w:val="Overskrift2Tegn"/>
@@ -3067,7 +3094,7 @@
         </w:rPr>
         <w:t>Innhold på nettstedet</w:t>
       </w:r>
-      <w:bookmarkEnd w:id="7"/>
+      <w:bookmarkEnd w:id="8"/>
       <w:r>
         <w:rPr>
           <w:rStyle w:val="Overskrift2Tegn"/>
@@ -3122,7 +3149,7 @@
       </w:r>
     </w:p>
     <w:p>
-      <w:bookmarkStart w:id="8" w:name="_Toc372105050"/>
+      <w:bookmarkStart w:id="9" w:name="_Toc372538781"/>
       <w:r>
         <w:rPr>
           <w:rStyle w:val="Overskrift2Tegn"/>
@@ -3130,7 +3157,7 @@
         </w:rPr>
         <w:t>Målgrupper</w:t>
       </w:r>
-      <w:bookmarkEnd w:id="8"/>
+      <w:bookmarkEnd w:id="9"/>
       <w:r>
         <w:rPr>
           <w:rStyle w:val="Overskrift2Tegn"/>
@@ -3168,7 +3195,7 @@
       </w:r>
     </w:p>
     <w:p>
-      <w:bookmarkStart w:id="9" w:name="_Toc372105051"/>
+      <w:bookmarkStart w:id="10" w:name="_Toc372538782"/>
       <w:r>
         <w:rPr>
           <w:rStyle w:val="Overskrift2Tegn"/>
@@ -3176,7 +3203,7 @@
         </w:rPr>
         <w:t>Spesielle tekniske løsninger</w:t>
       </w:r>
-      <w:bookmarkEnd w:id="9"/>
+      <w:bookmarkEnd w:id="10"/>
       <w:r>
         <w:rPr>
           <w:rStyle w:val="Overskrift2Tegn"/>
@@ -3203,7 +3230,7 @@
       </w:r>
     </w:p>
     <w:p>
-      <w:bookmarkStart w:id="10" w:name="_Toc372105052"/>
+      <w:bookmarkStart w:id="11" w:name="_Toc372538783"/>
       <w:r>
         <w:rPr>
           <w:rStyle w:val="Overskrift2Tegn"/>
@@ -3211,7 +3238,7 @@
         </w:rPr>
         <w:t>Drift og oppdatering</w:t>
       </w:r>
-      <w:bookmarkEnd w:id="10"/>
+      <w:bookmarkEnd w:id="11"/>
       <w:r>
         <w:rPr>
           <w:rStyle w:val="Overskrift2Tegn"/>
@@ -3225,11 +3252,9 @@
       <w:r>
         <w:t>t. Kort opplæring vil trenges. Videre utvikling må håndteres av andre grupper med mindre ny kontrakt blir laget.</w:t>
       </w:r>
-      <w:bookmarkStart w:id="11" w:name="_GoBack"/>
-      <w:bookmarkEnd w:id="11"/>
     </w:p>
     <w:p>
-      <w:bookmarkStart w:id="12" w:name="_Toc372105053"/>
+      <w:bookmarkStart w:id="12" w:name="_Toc372538784"/>
       <w:r>
         <w:rPr>
           <w:rStyle w:val="Overskrift2Tegn"/>
@@ -3277,7 +3302,7 @@
       <w:r>
         <w:br w:type="page"/>
       </w:r>
-      <w:bookmarkStart w:id="13" w:name="_Toc372105054"/>
+      <w:bookmarkStart w:id="13" w:name="_Toc372538785"/>
       <w:r>
         <w:lastRenderedPageBreak/>
         <w:t>Navigasjonsstruktur</w:t>
@@ -3293,7 +3318,7 @@
           <w:lang w:eastAsia="nb-NO"/>
         </w:rPr>
         <w:drawing>
-          <wp:inline distT="0" distB="0" distL="0" distR="0" wp14:anchorId="5204D004" wp14:editId="1DAD186D">
+          <wp:inline distT="0" distB="0" distL="0" distR="0" wp14:anchorId="22774BB2" wp14:editId="559FA595">
             <wp:extent cx="5486400" cy="3200400"/>
             <wp:effectExtent l="0" t="0" r="0" b="0"/>
             <wp:docPr id="12" name="Diagram 12"/>
@@ -3337,6 +3362,7 @@
       <w:pPr>
         <w:pStyle w:val="Overskrift1"/>
       </w:pPr>
+      <w:bookmarkStart w:id="14" w:name="_Toc372538786"/>
       <w:r>
         <w:lastRenderedPageBreak/>
         <w:t>Plug-</w:t>
@@ -3345,19 +3371,21 @@
       <w:r>
         <w:t>ins</w:t>
       </w:r>
+      <w:bookmarkEnd w:id="14"/>
       <w:proofErr w:type="spellEnd"/>
     </w:p>
     <w:p>
       <w:pPr>
         <w:pStyle w:val="Overskrift1"/>
       </w:pPr>
+      <w:bookmarkStart w:id="15" w:name="_Toc372538787"/>
       <w:r>
         <w:rPr>
           <w:noProof/>
           <w:lang w:eastAsia="nb-NO"/>
         </w:rPr>
         <w:drawing>
-          <wp:inline distT="0" distB="0" distL="0" distR="0" wp14:anchorId="4B38243C" wp14:editId="10F9779C">
+          <wp:inline distT="0" distB="0" distL="0" distR="0" wp14:anchorId="68A02EA0" wp14:editId="6429A6BC">
             <wp:extent cx="4676775" cy="3107743"/>
             <wp:effectExtent l="0" t="0" r="0" b="0"/>
             <wp:docPr id="16" name="Bilde 16"/>
@@ -3392,6 +3420,7 @@
           </wp:inline>
         </w:drawing>
       </w:r>
+      <w:bookmarkEnd w:id="15"/>
       <w:r>
         <w:t xml:space="preserve"> </w:t>
       </w:r>
@@ -3492,7 +3521,7 @@
           <w:lang w:eastAsia="nb-NO"/>
         </w:rPr>
         <w:drawing>
-          <wp:inline distT="0" distB="0" distL="0" distR="0" wp14:anchorId="56BBFE7D" wp14:editId="0E717989">
+          <wp:inline distT="0" distB="0" distL="0" distR="0" wp14:anchorId="2CEE68BE" wp14:editId="513510D2">
             <wp:extent cx="3333750" cy="1990725"/>
             <wp:effectExtent l="0" t="0" r="0" b="9525"/>
             <wp:docPr id="17" name="Bilde 17"/>
@@ -3677,12 +3706,12 @@
       <w:pPr>
         <w:pStyle w:val="Overskrift1"/>
       </w:pPr>
-      <w:bookmarkStart w:id="14" w:name="_Toc372105055"/>
+      <w:bookmarkStart w:id="16" w:name="_Toc372538788"/>
       <w:r>
         <w:lastRenderedPageBreak/>
         <w:t>Fargepalett</w:t>
       </w:r>
-      <w:bookmarkEnd w:id="14"/>
+      <w:bookmarkEnd w:id="16"/>
     </w:p>
     <w:p>
       <w:r>
@@ -3747,7 +3776,7 @@
           <w:lang w:eastAsia="nb-NO"/>
         </w:rPr>
         <w:drawing>
-          <wp:inline distT="0" distB="0" distL="0" distR="0" wp14:anchorId="28F0D3E8" wp14:editId="39FE36F6">
+          <wp:inline distT="0" distB="0" distL="0" distR="0" wp14:anchorId="7BD33349" wp14:editId="7063600B">
             <wp:extent cx="3162300" cy="2305844"/>
             <wp:effectExtent l="0" t="0" r="0" b="0"/>
             <wp:docPr id="15" name="Bilde 15" descr="C:\Users\Robert\Documents\GitHub\pedalsport\Dokumentasjon\Design\Farger\2013-11-07_13-15-40.png"/>
@@ -3822,7 +3851,7 @@
           <w:lang w:eastAsia="nb-NO"/>
         </w:rPr>
         <w:drawing>
-          <wp:inline distT="0" distB="0" distL="0" distR="0" wp14:anchorId="3971AD28" wp14:editId="590C9BA4">
+          <wp:inline distT="0" distB="0" distL="0" distR="0" wp14:anchorId="2F686ED2" wp14:editId="54704C9F">
             <wp:extent cx="1343025" cy="1343025"/>
             <wp:effectExtent l="0" t="0" r="9525" b="9525"/>
             <wp:docPr id="19" name="Bilde 19" descr="C:\Users\Robert\Documents\GitHub\pedalsport\Dokumentasjon\Design\Farger\lysgrå.png"/>
@@ -3876,7 +3905,7 @@
           <w:lang w:eastAsia="nb-NO"/>
         </w:rPr>
         <w:drawing>
-          <wp:inline distT="0" distB="0" distL="0" distR="0" wp14:anchorId="4A7E5085" wp14:editId="6AE3E0C5">
+          <wp:inline distT="0" distB="0" distL="0" distR="0" wp14:anchorId="733863E6" wp14:editId="555D5D39">
             <wp:extent cx="1343025" cy="1343025"/>
             <wp:effectExtent l="0" t="0" r="9525" b="9525"/>
             <wp:docPr id="18" name="Bilde 18" descr="C:\Users\Robert\Documents\GitHub\pedalsport\Dokumentasjon\Design\Farger\Grå.png"/>
@@ -4047,15 +4076,15 @@
       <w:pPr>
         <w:pStyle w:val="Overskrift1"/>
       </w:pPr>
-      <w:bookmarkStart w:id="15" w:name="_Toc372105056"/>
+      <w:bookmarkStart w:id="17" w:name="_Toc372538789"/>
       <w:r>
         <w:lastRenderedPageBreak/>
         <w:t>Log</w:t>
       </w:r>
-      <w:bookmarkEnd w:id="15"/>
       <w:r>
         <w:t>o</w:t>
       </w:r>
+      <w:bookmarkEnd w:id="17"/>
     </w:p>
     <w:p>
       <w:r>
@@ -4092,7 +4121,7 @@
           <w:lang w:eastAsia="nb-NO"/>
         </w:rPr>
         <w:drawing>
-          <wp:inline distT="0" distB="0" distL="0" distR="0" wp14:anchorId="42AD0B64" wp14:editId="039AE14F">
+          <wp:inline distT="0" distB="0" distL="0" distR="0" wp14:anchorId="79CE387B" wp14:editId="7759D2A6">
             <wp:extent cx="485775" cy="485775"/>
             <wp:effectExtent l="0" t="0" r="9525" b="9525"/>
             <wp:docPr id="14" name="Bilde 14" descr="D:\ohmo15121\Documents\GitHub\pedalsport\Dokumentasjon\Design\Bilder\ikonbilder\clipart-bicycle-brake-256x256-1003.png"/>
@@ -4151,12 +4180,12 @@
       <w:pPr>
         <w:pStyle w:val="Overskrift1"/>
       </w:pPr>
-      <w:bookmarkStart w:id="16" w:name="_Toc372105057"/>
+      <w:bookmarkStart w:id="18" w:name="_Toc372538790"/>
       <w:r>
         <w:lastRenderedPageBreak/>
         <w:t>Skisser</w:t>
       </w:r>
-      <w:bookmarkEnd w:id="16"/>
+      <w:bookmarkEnd w:id="18"/>
     </w:p>
     <w:p>
       <w:pPr>
@@ -4166,6 +4195,7 @@
           <w:i/>
         </w:rPr>
       </w:pPr>
+      <w:bookmarkStart w:id="19" w:name="_Toc372538791"/>
       <w:r>
         <w:rPr>
           <w:b w:val="0"/>
@@ -4173,6 +4203,7 @@
         </w:rPr>
         <w:t>Hjem</w:t>
       </w:r>
+      <w:bookmarkEnd w:id="19"/>
     </w:p>
     <w:p>
       <w:r>
@@ -4181,7 +4212,7 @@
           <w:lang w:eastAsia="nb-NO"/>
         </w:rPr>
         <w:drawing>
-          <wp:inline distT="0" distB="0" distL="0" distR="0" wp14:anchorId="5AAD62A9" wp14:editId="48AEE701">
+          <wp:inline distT="0" distB="0" distL="0" distR="0" wp14:anchorId="4BF30FD5" wp14:editId="46B33D03">
             <wp:extent cx="5760720" cy="3647149"/>
             <wp:effectExtent l="0" t="0" r="0" b="0"/>
             <wp:docPr id="1" name="Bilde 1"/>
@@ -4224,7 +4255,6 @@
           <w:i/>
         </w:rPr>
       </w:pPr>
-      <w:bookmarkStart w:id="17" w:name="_Toc372105059"/>
     </w:p>
     <w:p>
       <w:pPr>
@@ -4233,13 +4263,14 @@
           <w:i/>
         </w:rPr>
       </w:pPr>
+      <w:bookmarkStart w:id="20" w:name="_Toc372538792"/>
       <w:r>
         <w:rPr>
           <w:i/>
         </w:rPr>
         <w:t>Butikk</w:t>
       </w:r>
-      <w:bookmarkEnd w:id="17"/>
+      <w:bookmarkEnd w:id="20"/>
     </w:p>
     <w:p>
       <w:pPr>
@@ -4254,7 +4285,7 @@
           <w:lang w:eastAsia="nb-NO"/>
         </w:rPr>
         <w:drawing>
-          <wp:inline distT="0" distB="0" distL="0" distR="0" wp14:anchorId="78E0E3A2" wp14:editId="6689A89F">
+          <wp:inline distT="0" distB="0" distL="0" distR="0" wp14:anchorId="653885BD" wp14:editId="446F81D8">
             <wp:extent cx="5760720" cy="3487912"/>
             <wp:effectExtent l="0" t="0" r="0" b="0"/>
             <wp:docPr id="2" name="Bilde 2"/>
@@ -4297,7 +4328,7 @@
           <w:i/>
         </w:rPr>
       </w:pPr>
-      <w:bookmarkStart w:id="18" w:name="_Toc372105060"/>
+      <w:bookmarkStart w:id="21" w:name="_Toc372538793"/>
       <w:r>
         <w:rPr>
           <w:i/>
@@ -4305,6 +4336,7 @@
         <w:lastRenderedPageBreak/>
         <w:t>Verksted</w:t>
       </w:r>
+      <w:bookmarkEnd w:id="21"/>
     </w:p>
     <w:p>
       <w:pPr>
@@ -4316,7 +4348,7 @@
           <w:lang w:eastAsia="nb-NO"/>
         </w:rPr>
         <w:drawing>
-          <wp:inline distT="0" distB="0" distL="0" distR="0" wp14:anchorId="4A16D5D2" wp14:editId="6915AF01">
+          <wp:inline distT="0" distB="0" distL="0" distR="0" wp14:anchorId="04D521AD" wp14:editId="7F799407">
             <wp:extent cx="4648200" cy="3164690"/>
             <wp:effectExtent l="0" t="0" r="0" b="0"/>
             <wp:docPr id="22" name="Bilde 22"/>
@@ -4352,7 +4384,6 @@
         </w:drawing>
       </w:r>
     </w:p>
-    <w:bookmarkEnd w:id="18"/>
     <w:p>
       <w:pPr>
         <w:pStyle w:val="Overskrift2"/>
@@ -4376,12 +4407,14 @@
           <w:i/>
         </w:rPr>
       </w:pPr>
+      <w:bookmarkStart w:id="22" w:name="_Toc372538794"/>
       <w:r>
         <w:rPr>
           <w:i/>
         </w:rPr>
         <w:t>Turer</w:t>
       </w:r>
+      <w:bookmarkEnd w:id="22"/>
     </w:p>
     <w:p>
       <w:pPr>
@@ -4396,7 +4429,7 @@
           <w:lang w:eastAsia="nb-NO"/>
         </w:rPr>
         <w:drawing>
-          <wp:inline distT="0" distB="0" distL="0" distR="0" wp14:anchorId="7FE7B1C5" wp14:editId="769BCECB">
+          <wp:inline distT="0" distB="0" distL="0" distR="0" wp14:anchorId="7630DADC" wp14:editId="4B490F99">
             <wp:extent cx="5760720" cy="3950925"/>
             <wp:effectExtent l="0" t="0" r="0" b="0"/>
             <wp:docPr id="3" name="Bilde 3"/>
@@ -4440,12 +4473,20 @@
           <w:color w:val="auto"/>
         </w:rPr>
       </w:pPr>
+      <w:bookmarkStart w:id="23" w:name="_Toc372538795"/>
       <w:r>
         <w:rPr>
           <w:i/>
         </w:rPr>
         <w:lastRenderedPageBreak/>
-        <w:t xml:space="preserve">Magasin </w:t>
+        <w:t>Magasin</w:t>
+      </w:r>
+      <w:bookmarkEnd w:id="23"/>
+      <w:r>
+        <w:rPr>
+          <w:i/>
+        </w:rPr>
+        <w:t xml:space="preserve"> </w:t>
       </w:r>
     </w:p>
     <w:p>
@@ -4455,7 +4496,7 @@
           <w:lang w:eastAsia="nb-NO"/>
         </w:rPr>
         <w:drawing>
-          <wp:inline distT="0" distB="0" distL="0" distR="0" wp14:anchorId="5259483E" wp14:editId="46354E29">
+          <wp:inline distT="0" distB="0" distL="0" distR="0" wp14:anchorId="4CE84D27" wp14:editId="06E4B294">
             <wp:extent cx="5760720" cy="4009721"/>
             <wp:effectExtent l="0" t="0" r="0" b="0"/>
             <wp:docPr id="20" name="Bilde 20"/>
@@ -4498,16 +4539,23 @@
           <w:i/>
         </w:rPr>
       </w:pPr>
-      <w:bookmarkStart w:id="19" w:name="_Toc372105062"/>
     </w:p>
-    <w:bookmarkEnd w:id="19"/>
     <w:p>
+      <w:bookmarkStart w:id="24" w:name="_Toc372538796"/>
       <w:r>
         <w:rPr>
           <w:rStyle w:val="Overskrift2Tegn"/>
           <w:i/>
         </w:rPr>
-        <w:t xml:space="preserve">Klubb </w:t>
+        <w:t>Klubb</w:t>
+      </w:r>
+      <w:bookmarkEnd w:id="24"/>
+      <w:r>
+        <w:rPr>
+          <w:rStyle w:val="Overskrift2Tegn"/>
+          <w:i/>
+        </w:rPr>
+        <w:t xml:space="preserve"> </w:t>
       </w:r>
     </w:p>
     <w:p>
@@ -4520,7 +4568,7 @@
           <w:lang w:eastAsia="nb-NO"/>
         </w:rPr>
         <w:drawing>
-          <wp:inline distT="0" distB="0" distL="0" distR="0" wp14:anchorId="06045A5B" wp14:editId="700B1844">
+          <wp:inline distT="0" distB="0" distL="0" distR="0" wp14:anchorId="0EA39057" wp14:editId="33E51267">
             <wp:extent cx="4924425" cy="3451180"/>
             <wp:effectExtent l="0" t="0" r="0" b="0"/>
             <wp:docPr id="21" name="Bilde 21"/>
@@ -4571,6 +4619,7 @@
           <w:i/>
         </w:rPr>
       </w:pPr>
+      <w:bookmarkStart w:id="25" w:name="_Toc372538797"/>
       <w:r>
         <w:rPr>
           <w:rStyle w:val="Overskrift2Tegn"/>
@@ -4579,6 +4628,7 @@
         <w:lastRenderedPageBreak/>
         <w:t>Om oss</w:t>
       </w:r>
+      <w:bookmarkEnd w:id="25"/>
     </w:p>
     <w:p>
       <w:pPr>
@@ -4594,7 +4644,7 @@
           <w:lang w:eastAsia="nb-NO"/>
         </w:rPr>
         <w:drawing>
-          <wp:inline distT="0" distB="0" distL="0" distR="0" wp14:anchorId="74AEE648" wp14:editId="74C5427A">
+          <wp:inline distT="0" distB="0" distL="0" distR="0" wp14:anchorId="75FFC71E" wp14:editId="7086B199">
             <wp:extent cx="4400550" cy="5038725"/>
             <wp:effectExtent l="0" t="0" r="0" b="9525"/>
             <wp:docPr id="23" name="Bilde 23"/>
@@ -4649,7 +4699,7 @@
           <w:lang w:eastAsia="nb-NO"/>
         </w:rPr>
         <w:drawing>
-          <wp:inline distT="0" distB="0" distL="0" distR="0" wp14:anchorId="4E9438EE" wp14:editId="2758F0FB">
+          <wp:inline distT="0" distB="0" distL="0" distR="0" wp14:anchorId="7A582367" wp14:editId="22532B1E">
             <wp:extent cx="4086225" cy="3119190"/>
             <wp:effectExtent l="0" t="0" r="0" b="5080"/>
             <wp:docPr id="24" name="Bilde 24"/>
@@ -4689,10 +4739,12 @@
       <w:pPr>
         <w:pStyle w:val="Overskrift1"/>
       </w:pPr>
+      <w:bookmarkStart w:id="26" w:name="_Toc372538798"/>
       <w:r>
         <w:lastRenderedPageBreak/>
         <w:t>Kilder:</w:t>
       </w:r>
+      <w:bookmarkEnd w:id="26"/>
     </w:p>
     <w:p>
       <w:pPr>
@@ -4717,9 +4769,57 @@
     <w:p>
       <w:pPr>
         <w:pStyle w:val="Ingenmellomrom"/>
+        <w:rPr>
+          <w:lang w:val="nn-NO"/>
+        </w:rPr>
       </w:pPr>
       <w:r>
+        <w:rPr>
+          <w:lang w:val="nn-NO"/>
+        </w:rPr>
         <w:t>Kart ikon - http://www.iconarchive.com/show/refresh-cl-icons-by-tpdkdesign.net/System-Map-icon.html</w:t>
+      </w:r>
+    </w:p>
+    <w:p>
+      <w:pPr>
+        <w:pStyle w:val="Ingenmellomrom"/>
+        <w:rPr>
+          <w:lang w:val="nn-NO"/>
+        </w:rPr>
+      </w:pPr>
+      <w:r>
+        <w:rPr>
+          <w:lang w:val="nn-NO"/>
+        </w:rPr>
+        <w:t>Logo ikon - http://www.i2clipart.com/clipart-bicycle-brake-512x512-1003</w:t>
+      </w:r>
+    </w:p>
+    <w:p>
+      <w:pPr>
+        <w:pStyle w:val="Ingenmellomrom"/>
+        <w:rPr>
+          <w:lang w:val="nn-NO"/>
+        </w:rPr>
+      </w:pPr>
+      <w:r>
+        <w:rPr>
+          <w:lang w:val="nn-NO"/>
+        </w:rPr>
+        <w:t>Sykkel ikon - http://vector.me/files/images/7/1/716245/bike_clip_art.jpg</w:t>
+      </w:r>
+    </w:p>
+    <w:p>
+      <w:pPr>
+        <w:pStyle w:val="Ingenmellomrom"/>
+        <w:rPr>
+          <w:lang w:val="nn-NO"/>
+        </w:rPr>
+      </w:pPr>
+      <w:r>
+        <w:rPr>
+          <w:lang w:val="nn-NO"/>
+        </w:rPr>
+        <w:t>Verksted - http://all-free-download.com/free-vector/vector-clip-art/method_adjustable_wrench_icon_style_clip_art_9190.html</w:t>
       </w:r>
     </w:p>
     <w:p>
@@ -4727,7 +4827,7 @@
         <w:pStyle w:val="Ingenmellomrom"/>
       </w:pPr>
       <w:r>
-        <w:t>Logo ikon - http://www.i2clipart.com/clipart-bicycle-brake-512x512-1003</w:t>
+        <w:t>Kontaktbok - http://digyourselfoutofdebt.net/wp-content/themes/michael/images/Address_Book_Icon.png</w:t>
       </w:r>
     </w:p>
     <w:p>
@@ -4735,7 +4835,15 @@
         <w:pStyle w:val="Ingenmellomrom"/>
       </w:pPr>
       <w:r>
-        <w:t>Sykkel ikon - http://vector.me/files/images/7/1/716245/bike_clip_art.jpg</w:t>
+        <w:t xml:space="preserve">(Dette er et ikon av </w:t>
+      </w:r>
+      <w:proofErr w:type="spellStart"/>
+      <w:r>
+        <w:t>apple</w:t>
+      </w:r>
+      <w:proofErr w:type="spellEnd"/>
+      <w:r>
+        <w:t xml:space="preserve"> med åpen lisens for bruk)</w:t>
       </w:r>
     </w:p>
     <w:p>
@@ -4743,7 +4851,7 @@
         <w:pStyle w:val="Ingenmellomrom"/>
       </w:pPr>
       <w:r>
-        <w:t>Verksted - http://all-free-download.com/free-vector/vector-clip-art/method_adjustable_wrench_icon_style_clip_art_9190.html</w:t>
+        <w:t>Avis - http://www.awicons.com/stock-icons/aqua/magazine/</w:t>
       </w:r>
     </w:p>
     <w:p>
@@ -4751,7 +4859,23 @@
         <w:pStyle w:val="Ingenmellomrom"/>
       </w:pPr>
       <w:r>
-        <w:t>Kontaktbok - http://digyourselfoutofdebt.net/wp-content/themes/michael/images/Address_Book_Icon.png</w:t>
+        <w:t>(Gratis for non-</w:t>
+      </w:r>
+      <w:proofErr w:type="spellStart"/>
+      <w:r>
+        <w:t>commercial</w:t>
+      </w:r>
+      <w:proofErr w:type="spellEnd"/>
+      <w:r>
+        <w:t xml:space="preserve"> </w:t>
+      </w:r>
+      <w:proofErr w:type="spellStart"/>
+      <w:r>
+        <w:t>use</w:t>
+      </w:r>
+      <w:proofErr w:type="spellEnd"/>
+      <w:r>
+        <w:t xml:space="preserve"> som resten)</w:t>
       </w:r>
     </w:p>
     <w:p>
@@ -4759,85 +4883,36 @@
         <w:pStyle w:val="Ingenmellomrom"/>
       </w:pPr>
       <w:r>
-        <w:t xml:space="preserve">(Dette er et ikon av </w:t>
+        <w:t xml:space="preserve">Bilde i </w:t>
       </w:r>
       <w:proofErr w:type="spellStart"/>
       <w:r>
-        <w:t>apple</w:t>
+        <w:t>index</w:t>
       </w:r>
       <w:proofErr w:type="spellEnd"/>
       <w:r>
-        <w:t xml:space="preserve"> med åpen lisens for bruk)</w:t>
+        <w:t xml:space="preserve"> -http://www.blogto.com/announcements/2011/04/a_jack_of_all_trades_bike_store_on_bloor_street/ (gratis å kopiere, </w:t>
+      </w:r>
+      <w:proofErr w:type="spellStart"/>
+      <w:r>
+        <w:t>distrubiere</w:t>
+      </w:r>
+      <w:proofErr w:type="spellEnd"/>
+      <w:r>
+        <w:t xml:space="preserve"> og overføre)</w:t>
       </w:r>
     </w:p>
     <w:p>
       <w:pPr>
         <w:pStyle w:val="Ingenmellomrom"/>
       </w:pPr>
-      <w:r>
-        <w:t>Avis - http://www.awicons.com/stock-icons/aqua/magazine/</w:t>
-      </w:r>
-    </w:p>
-    <w:p>
-      <w:pPr>
-        <w:pStyle w:val="Ingenmellomrom"/>
-      </w:pPr>
-      <w:r>
-        <w:t>(Gratis for non-</w:t>
-      </w:r>
       <w:proofErr w:type="spellStart"/>
       <w:r>
-        <w:t>commercial</w:t>
+        <w:t>Download</w:t>
       </w:r>
       <w:proofErr w:type="spellEnd"/>
       <w:r>
-        <w:t xml:space="preserve"> </w:t>
-      </w:r>
-      <w:proofErr w:type="spellStart"/>
-      <w:r>
-        <w:t>use</w:t>
-      </w:r>
-      <w:proofErr w:type="spellEnd"/>
-      <w:r>
-        <w:t xml:space="preserve"> som resten)</w:t>
-      </w:r>
-    </w:p>
-    <w:p>
-      <w:pPr>
-        <w:pStyle w:val="Ingenmellomrom"/>
-      </w:pPr>
-      <w:r>
-        <w:t xml:space="preserve">Bilde i </w:t>
-      </w:r>
-      <w:proofErr w:type="spellStart"/>
-      <w:r>
-        <w:t>index</w:t>
-      </w:r>
-      <w:proofErr w:type="spellEnd"/>
-      <w:r>
-        <w:t xml:space="preserve"> -http://www.blogto.com/announcements/2011/04/a_jack_of_all_trades_bike_store_on_bloor_street/ (gratis å kopiere, </w:t>
-      </w:r>
-      <w:proofErr w:type="spellStart"/>
-      <w:r>
-        <w:t>distrubiere</w:t>
-      </w:r>
-      <w:proofErr w:type="spellEnd"/>
-      <w:r>
-        <w:t xml:space="preserve"> og overføre)</w:t>
-      </w:r>
-    </w:p>
-    <w:p>
-      <w:pPr>
-        <w:pStyle w:val="Ingenmellomrom"/>
-        <w:rPr>
-          <w:lang w:val="en-US"/>
-        </w:rPr>
-      </w:pPr>
-      <w:r>
-        <w:rPr>
-          <w:lang w:val="en-US"/>
-        </w:rPr>
-        <w:t>Download-ikon - http://www.iconarchive.com/show/aquave-metal-icons-by-vargas21/Download-icon.html</w:t>
+        <w:t>-ikon - http://www.iconarchive.com/show/aquave-metal-icons-by-vargas21/Download-icon.html</w:t>
       </w:r>
     </w:p>
     <w:p>
@@ -5071,7 +5146,7 @@
           <w:rPr>
             <w:noProof/>
           </w:rPr>
-          <w:t>4</w:t>
+          <w:t>1</w:t>
         </w:r>
         <w:r>
           <w:fldChar w:fldCharType="end"/>
@@ -5140,18 +5215,52 @@
   <w:p>
     <w:pPr>
       <w:pStyle w:val="Topptekst"/>
+      <w:rPr>
+        <w:lang w:val="de-DE"/>
+      </w:rPr>
     </w:pPr>
     <w:r>
+      <w:rPr>
+        <w:lang w:val="de-DE"/>
+      </w:rPr>
       <w:t xml:space="preserve">Simen Dahl, Anders </w:t>
     </w:r>
     <w:proofErr w:type="spellStart"/>
     <w:r>
+      <w:rPr>
+        <w:lang w:val="de-DE"/>
+      </w:rPr>
       <w:t>Brunæs</w:t>
     </w:r>
     <w:proofErr w:type="spellEnd"/>
     <w:r>
-      <w:t>, Morten Hovind, Robert Maikher</w:t>
+      <w:rPr>
+        <w:lang w:val="de-DE"/>
+      </w:rPr>
+      <w:t xml:space="preserve">, Morten </w:t>
     </w:r>
+    <w:proofErr w:type="spellStart"/>
+    <w:r>
+      <w:rPr>
+        <w:lang w:val="de-DE"/>
+      </w:rPr>
+      <w:t>Hovind</w:t>
+    </w:r>
+    <w:proofErr w:type="spellEnd"/>
+    <w:r>
+      <w:rPr>
+        <w:lang w:val="de-DE"/>
+      </w:rPr>
+      <w:t xml:space="preserve">, Robert </w:t>
+    </w:r>
+    <w:proofErr w:type="spellStart"/>
+    <w:r>
+      <w:rPr>
+        <w:lang w:val="de-DE"/>
+      </w:rPr>
+      <w:t>Maikher</w:t>
+    </w:r>
+    <w:proofErr w:type="spellEnd"/>
   </w:p>
 </w:hdr>
 </file>
@@ -7237,6 +7346,35 @@
         </a:p>
       </dgm:t>
     </dgm:pt>
+    <dgm:pt modelId="{FAB25F76-B6CE-498E-AE0E-CC5779C49EA9}">
+      <dgm:prSet/>
+      <dgm:spPr/>
+      <dgm:t>
+        <a:bodyPr/>
+        <a:lstStyle/>
+        <a:p>
+          <a:r>
+            <a:rPr lang="nb-NO"/>
+            <a:t>Type Sykler</a:t>
+          </a:r>
+        </a:p>
+      </dgm:t>
+    </dgm:pt>
+    <dgm:pt modelId="{61CE1F9E-D67B-4293-AC7A-53C225B4C232}" type="parTrans" cxnId="{3E0E5C31-A370-4F39-A5BD-DCFD852A59A4}">
+      <dgm:prSet/>
+      <dgm:spPr/>
+    </dgm:pt>
+    <dgm:pt modelId="{4FFB1786-F6D3-4B0D-8185-F75B8FB8DAE5}" type="sibTrans" cxnId="{3E0E5C31-A370-4F39-A5BD-DCFD852A59A4}">
+      <dgm:prSet/>
+      <dgm:spPr/>
+      <dgm:t>
+        <a:bodyPr/>
+        <a:lstStyle/>
+        <a:p>
+          <a:endParaRPr lang="nb-NO"/>
+        </a:p>
+      </dgm:t>
+    </dgm:pt>
     <dgm:pt modelId="{54F34962-7B41-415C-9321-61BCC519E744}" type="pres">
       <dgm:prSet presAssocID="{10C0972F-E571-45CA-B0BE-AE7E2F332449}" presName="hierChild1" presStyleCnt="0">
         <dgm:presLayoutVars>
@@ -7302,7 +7440,7 @@
       </dgm:t>
     </dgm:pt>
     <dgm:pt modelId="{F17DB89D-624A-4868-B374-22B0DCEFE413}" type="pres">
-      <dgm:prSet presAssocID="{8B2F624F-230B-45B7-A489-725462697215}" presName="rootConnector1" presStyleLbl="node1" presStyleIdx="0" presStyleCnt="8"/>
+      <dgm:prSet presAssocID="{8B2F624F-230B-45B7-A489-725462697215}" presName="rootConnector1" presStyleLbl="node1" presStyleIdx="0" presStyleCnt="9"/>
       <dgm:spPr/>
       <dgm:t>
         <a:bodyPr/>
@@ -7340,7 +7478,7 @@
       <dgm:spPr/>
     </dgm:pt>
     <dgm:pt modelId="{700B45C9-BBD3-4551-B950-93685DC62124}" type="pres">
-      <dgm:prSet presAssocID="{E6447E3B-C75B-455B-8AD2-1D49E0E8CE5D}" presName="rootText" presStyleLbl="node1" presStyleIdx="0" presStyleCnt="8">
+      <dgm:prSet presAssocID="{E6447E3B-C75B-455B-8AD2-1D49E0E8CE5D}" presName="rootText" presStyleLbl="node1" presStyleIdx="0" presStyleCnt="9">
         <dgm:presLayoutVars>
           <dgm:chMax/>
           <dgm:chPref val="3"/>
@@ -7356,7 +7494,7 @@
       </dgm:t>
     </dgm:pt>
     <dgm:pt modelId="{66107DF8-FEBA-49A9-9E02-78AEF81972EC}" type="pres">
-      <dgm:prSet presAssocID="{E6447E3B-C75B-455B-8AD2-1D49E0E8CE5D}" presName="titleText2" presStyleLbl="fgAcc1" presStyleIdx="0" presStyleCnt="8">
+      <dgm:prSet presAssocID="{E6447E3B-C75B-455B-8AD2-1D49E0E8CE5D}" presName="titleText2" presStyleLbl="fgAcc1" presStyleIdx="0" presStyleCnt="9">
         <dgm:presLayoutVars>
           <dgm:chMax val="0"/>
           <dgm:chPref val="0"/>
@@ -7384,6 +7522,59 @@
     </dgm:pt>
     <dgm:pt modelId="{A8A5EF81-B0BA-49CA-B6D1-8949335D5249}" type="pres">
       <dgm:prSet presAssocID="{E6447E3B-C75B-455B-8AD2-1D49E0E8CE5D}" presName="hierChild4" presStyleCnt="0"/>
+      <dgm:spPr/>
+    </dgm:pt>
+    <dgm:pt modelId="{F2E2B6B5-CD2E-420A-8F8F-3DB2B24C0351}" type="pres">
+      <dgm:prSet presAssocID="{61CE1F9E-D67B-4293-AC7A-53C225B4C232}" presName="Name37" presStyleLbl="parChTrans1D3" presStyleIdx="0" presStyleCnt="2"/>
+      <dgm:spPr/>
+    </dgm:pt>
+    <dgm:pt modelId="{E764B10F-A6DA-41E6-8281-6A4B8F62A336}" type="pres">
+      <dgm:prSet presAssocID="{FAB25F76-B6CE-498E-AE0E-CC5779C49EA9}" presName="hierRoot2" presStyleCnt="0">
+        <dgm:presLayoutVars>
+          <dgm:hierBranch val="init"/>
+        </dgm:presLayoutVars>
+      </dgm:prSet>
+      <dgm:spPr/>
+    </dgm:pt>
+    <dgm:pt modelId="{275F8BF1-4965-41C5-957A-DE62F795E705}" type="pres">
+      <dgm:prSet presAssocID="{FAB25F76-B6CE-498E-AE0E-CC5779C49EA9}" presName="rootComposite" presStyleCnt="0"/>
+      <dgm:spPr/>
+    </dgm:pt>
+    <dgm:pt modelId="{762D8459-BF97-4EA6-9117-B839ECCD7EFF}" type="pres">
+      <dgm:prSet presAssocID="{FAB25F76-B6CE-498E-AE0E-CC5779C49EA9}" presName="rootText" presStyleLbl="node1" presStyleIdx="1" presStyleCnt="9">
+        <dgm:presLayoutVars>
+          <dgm:chMax/>
+          <dgm:chPref val="3"/>
+        </dgm:presLayoutVars>
+      </dgm:prSet>
+      <dgm:spPr/>
+      <dgm:t>
+        <a:bodyPr/>
+        <a:lstStyle/>
+        <a:p>
+          <a:endParaRPr lang="nb-NO"/>
+        </a:p>
+      </dgm:t>
+    </dgm:pt>
+    <dgm:pt modelId="{249DDD81-6036-407D-8942-58861145BA1F}" type="pres">
+      <dgm:prSet presAssocID="{FAB25F76-B6CE-498E-AE0E-CC5779C49EA9}" presName="titleText2" presStyleLbl="fgAcc1" presStyleIdx="1" presStyleCnt="9">
+        <dgm:presLayoutVars>
+          <dgm:chMax val="0"/>
+          <dgm:chPref val="0"/>
+        </dgm:presLayoutVars>
+      </dgm:prSet>
+      <dgm:spPr/>
+    </dgm:pt>
+    <dgm:pt modelId="{EA37D5C4-448A-4FBA-8B2E-4ABC79A6B7E0}" type="pres">
+      <dgm:prSet presAssocID="{FAB25F76-B6CE-498E-AE0E-CC5779C49EA9}" presName="rootConnector" presStyleLbl="node3" presStyleIdx="0" presStyleCnt="0"/>
+      <dgm:spPr/>
+    </dgm:pt>
+    <dgm:pt modelId="{16C77053-503A-4384-8F91-67DA760422B3}" type="pres">
+      <dgm:prSet presAssocID="{FAB25F76-B6CE-498E-AE0E-CC5779C49EA9}" presName="hierChild4" presStyleCnt="0"/>
+      <dgm:spPr/>
+    </dgm:pt>
+    <dgm:pt modelId="{63C10E74-557A-4B1B-84AD-7CB8D1A8946A}" type="pres">
+      <dgm:prSet presAssocID="{FAB25F76-B6CE-498E-AE0E-CC5779C49EA9}" presName="hierChild5" presStyleCnt="0"/>
       <dgm:spPr/>
     </dgm:pt>
     <dgm:pt modelId="{1C3E9260-D707-4549-9AB3-75D232881482}" type="pres">
@@ -7414,7 +7605,7 @@
       <dgm:spPr/>
     </dgm:pt>
     <dgm:pt modelId="{16F2FC8D-245D-41C5-B79D-E31FC84F2E33}" type="pres">
-      <dgm:prSet presAssocID="{51929EE8-343D-4218-A1EA-8871660E39D2}" presName="rootText" presStyleLbl="node1" presStyleIdx="1" presStyleCnt="8">
+      <dgm:prSet presAssocID="{51929EE8-343D-4218-A1EA-8871660E39D2}" presName="rootText" presStyleLbl="node1" presStyleIdx="2" presStyleCnt="9">
         <dgm:presLayoutVars>
           <dgm:chMax/>
           <dgm:chPref val="3"/>
@@ -7430,7 +7621,7 @@
       </dgm:t>
     </dgm:pt>
     <dgm:pt modelId="{DD42ED3A-9CAE-407B-BD5A-489D7A3C085B}" type="pres">
-      <dgm:prSet presAssocID="{51929EE8-343D-4218-A1EA-8871660E39D2}" presName="titleText2" presStyleLbl="fgAcc1" presStyleIdx="1" presStyleCnt="8">
+      <dgm:prSet presAssocID="{51929EE8-343D-4218-A1EA-8871660E39D2}" presName="titleText2" presStyleLbl="fgAcc1" presStyleIdx="2" presStyleCnt="9">
         <dgm:presLayoutVars>
           <dgm:chMax val="0"/>
           <dgm:chPref val="0"/>
@@ -7488,7 +7679,7 @@
       <dgm:spPr/>
     </dgm:pt>
     <dgm:pt modelId="{D886F94A-5DBE-4261-98C7-5FAFE06C11D2}" type="pres">
-      <dgm:prSet presAssocID="{1DB623A7-33D0-48D3-9181-48F8736E6E8A}" presName="rootText" presStyleLbl="node1" presStyleIdx="2" presStyleCnt="8">
+      <dgm:prSet presAssocID="{1DB623A7-33D0-48D3-9181-48F8736E6E8A}" presName="rootText" presStyleLbl="node1" presStyleIdx="3" presStyleCnt="9">
         <dgm:presLayoutVars>
           <dgm:chMax/>
           <dgm:chPref val="3"/>
@@ -7504,7 +7695,7 @@
       </dgm:t>
     </dgm:pt>
     <dgm:pt modelId="{68B45C95-A150-4876-B307-6BEAC2EF2B46}" type="pres">
-      <dgm:prSet presAssocID="{1DB623A7-33D0-48D3-9181-48F8736E6E8A}" presName="titleText2" presStyleLbl="fgAcc1" presStyleIdx="2" presStyleCnt="8">
+      <dgm:prSet presAssocID="{1DB623A7-33D0-48D3-9181-48F8736E6E8A}" presName="titleText2" presStyleLbl="fgAcc1" presStyleIdx="3" presStyleCnt="9">
         <dgm:presLayoutVars>
           <dgm:chMax val="0"/>
           <dgm:chPref val="0"/>
@@ -7535,7 +7726,7 @@
       <dgm:spPr/>
     </dgm:pt>
     <dgm:pt modelId="{77CBB890-ECA9-4C46-93B2-05C2D1D3C4EB}" type="pres">
-      <dgm:prSet presAssocID="{97EC1C52-D28A-44DE-ADBB-3FF13CD1E6FB}" presName="Name37" presStyleLbl="parChTrans1D3" presStyleIdx="0" presStyleCnt="1"/>
+      <dgm:prSet presAssocID="{97EC1C52-D28A-44DE-ADBB-3FF13CD1E6FB}" presName="Name37" presStyleLbl="parChTrans1D3" presStyleIdx="1" presStyleCnt="2"/>
       <dgm:spPr/>
       <dgm:t>
         <a:bodyPr/>
@@ -7558,7 +7749,7 @@
       <dgm:spPr/>
     </dgm:pt>
     <dgm:pt modelId="{2B70FCC4-0820-425F-84BD-7344A420621A}" type="pres">
-      <dgm:prSet presAssocID="{4C751006-95FF-4F37-9F53-522C0798AFEE}" presName="rootText" presStyleLbl="node1" presStyleIdx="3" presStyleCnt="8">
+      <dgm:prSet presAssocID="{4C751006-95FF-4F37-9F53-522C0798AFEE}" presName="rootText" presStyleLbl="node1" presStyleIdx="4" presStyleCnt="9">
         <dgm:presLayoutVars>
           <dgm:chMax/>
           <dgm:chPref val="3"/>
@@ -7574,7 +7765,7 @@
       </dgm:t>
     </dgm:pt>
     <dgm:pt modelId="{7B0C2FA5-E37E-47A8-9CA4-0A6FB5D26659}" type="pres">
-      <dgm:prSet presAssocID="{4C751006-95FF-4F37-9F53-522C0798AFEE}" presName="titleText2" presStyleLbl="fgAcc1" presStyleIdx="3" presStyleCnt="8">
+      <dgm:prSet presAssocID="{4C751006-95FF-4F37-9F53-522C0798AFEE}" presName="titleText2" presStyleLbl="fgAcc1" presStyleIdx="4" presStyleCnt="9">
         <dgm:presLayoutVars>
           <dgm:chMax val="0"/>
           <dgm:chPref val="0"/>
@@ -7636,7 +7827,7 @@
       <dgm:spPr/>
     </dgm:pt>
     <dgm:pt modelId="{1FA765BD-3199-4912-976D-438F743D1AE4}" type="pres">
-      <dgm:prSet presAssocID="{08B66755-F33F-48AD-AA05-F92613752ADB}" presName="rootText" presStyleLbl="node1" presStyleIdx="4" presStyleCnt="8">
+      <dgm:prSet presAssocID="{08B66755-F33F-48AD-AA05-F92613752ADB}" presName="rootText" presStyleLbl="node1" presStyleIdx="5" presStyleCnt="9">
         <dgm:presLayoutVars>
           <dgm:chMax/>
           <dgm:chPref val="3"/>
@@ -7652,7 +7843,7 @@
       </dgm:t>
     </dgm:pt>
     <dgm:pt modelId="{1871A7DF-A529-494A-A9D2-31AC49AC0220}" type="pres">
-      <dgm:prSet presAssocID="{08B66755-F33F-48AD-AA05-F92613752ADB}" presName="titleText2" presStyleLbl="fgAcc1" presStyleIdx="4" presStyleCnt="8">
+      <dgm:prSet presAssocID="{08B66755-F33F-48AD-AA05-F92613752ADB}" presName="titleText2" presStyleLbl="fgAcc1" presStyleIdx="5" presStyleCnt="9">
         <dgm:presLayoutVars>
           <dgm:chMax val="0"/>
           <dgm:chPref val="0"/>
@@ -7710,7 +7901,7 @@
       <dgm:spPr/>
     </dgm:pt>
     <dgm:pt modelId="{8E3B85E4-880E-4192-B816-F62BD30682F9}" type="pres">
-      <dgm:prSet presAssocID="{BCA3D3E2-94D1-4094-AE7A-72ABDB74898C}" presName="rootText" presStyleLbl="node1" presStyleIdx="5" presStyleCnt="8">
+      <dgm:prSet presAssocID="{BCA3D3E2-94D1-4094-AE7A-72ABDB74898C}" presName="rootText" presStyleLbl="node1" presStyleIdx="6" presStyleCnt="9">
         <dgm:presLayoutVars>
           <dgm:chMax/>
           <dgm:chPref val="3"/>
@@ -7726,7 +7917,7 @@
       </dgm:t>
     </dgm:pt>
     <dgm:pt modelId="{E5033C00-6145-4609-B128-215507707295}" type="pres">
-      <dgm:prSet presAssocID="{BCA3D3E2-94D1-4094-AE7A-72ABDB74898C}" presName="titleText2" presStyleLbl="fgAcc1" presStyleIdx="5" presStyleCnt="8">
+      <dgm:prSet presAssocID="{BCA3D3E2-94D1-4094-AE7A-72ABDB74898C}" presName="titleText2" presStyleLbl="fgAcc1" presStyleIdx="6" presStyleCnt="9">
         <dgm:presLayoutVars>
           <dgm:chMax val="0"/>
           <dgm:chPref val="0"/>
@@ -7784,7 +7975,7 @@
       <dgm:spPr/>
     </dgm:pt>
     <dgm:pt modelId="{1413B93C-678D-4C0B-898B-5E4FA9B46BF0}" type="pres">
-      <dgm:prSet presAssocID="{31970B88-7ABB-480F-AE3A-4A6252C5C509}" presName="rootText" presStyleLbl="node1" presStyleIdx="6" presStyleCnt="8">
+      <dgm:prSet presAssocID="{31970B88-7ABB-480F-AE3A-4A6252C5C509}" presName="rootText" presStyleLbl="node1" presStyleIdx="7" presStyleCnt="9">
         <dgm:presLayoutVars>
           <dgm:chMax/>
           <dgm:chPref val="3"/>
@@ -7800,7 +7991,7 @@
       </dgm:t>
     </dgm:pt>
     <dgm:pt modelId="{621DF97C-62CC-4C29-B1B3-AAEF7C79621C}" type="pres">
-      <dgm:prSet presAssocID="{31970B88-7ABB-480F-AE3A-4A6252C5C509}" presName="titleText2" presStyleLbl="fgAcc1" presStyleIdx="6" presStyleCnt="8">
+      <dgm:prSet presAssocID="{31970B88-7ABB-480F-AE3A-4A6252C5C509}" presName="titleText2" presStyleLbl="fgAcc1" presStyleIdx="7" presStyleCnt="9">
         <dgm:presLayoutVars>
           <dgm:chMax val="0"/>
           <dgm:chPref val="0"/>
@@ -7858,7 +8049,7 @@
       <dgm:spPr/>
     </dgm:pt>
     <dgm:pt modelId="{C9B5F607-CD7E-49B8-A054-245A06679BF2}" type="pres">
-      <dgm:prSet presAssocID="{5BDB842B-24E4-472D-ABF1-A345A5DC3794}" presName="rootText" presStyleLbl="node1" presStyleIdx="7" presStyleCnt="8">
+      <dgm:prSet presAssocID="{5BDB842B-24E4-472D-ABF1-A345A5DC3794}" presName="rootText" presStyleLbl="node1" presStyleIdx="8" presStyleCnt="9">
         <dgm:presLayoutVars>
           <dgm:chMax/>
           <dgm:chPref val="3"/>
@@ -7874,7 +8065,7 @@
       </dgm:t>
     </dgm:pt>
     <dgm:pt modelId="{250DD6C1-E71D-4478-839F-9B75B204807A}" type="pres">
-      <dgm:prSet presAssocID="{5BDB842B-24E4-472D-ABF1-A345A5DC3794}" presName="titleText2" presStyleLbl="fgAcc1" presStyleIdx="7" presStyleCnt="8">
+      <dgm:prSet presAssocID="{5BDB842B-24E4-472D-ABF1-A345A5DC3794}" presName="titleText2" presStyleLbl="fgAcc1" presStyleIdx="8" presStyleCnt="9">
         <dgm:presLayoutVars>
           <dgm:chMax val="0"/>
           <dgm:chPref val="0"/>
@@ -7914,122 +8105,135 @@
     </dgm:pt>
   </dgm:ptLst>
   <dgm:cxnLst>
-    <dgm:cxn modelId="{CAFD262F-FF4A-40CF-939A-36A0191F2B7D}" type="presOf" srcId="{9630901C-2F34-4C3D-AD89-391C0ECEE485}" destId="{7B0C2FA5-E37E-47A8-9CA4-0A6FB5D26659}" srcOrd="0" destOrd="0" presId="urn:microsoft.com/office/officeart/2008/layout/NameandTitleOrganizationalChart"/>
     <dgm:cxn modelId="{4A65C3B1-D855-4341-883C-AFA855B7BF51}" srcId="{1DB623A7-33D0-48D3-9181-48F8736E6E8A}" destId="{4C751006-95FF-4F37-9F53-522C0798AFEE}" srcOrd="0" destOrd="0" parTransId="{97EC1C52-D28A-44DE-ADBB-3FF13CD1E6FB}" sibTransId="{9630901C-2F34-4C3D-AD89-391C0ECEE485}"/>
-    <dgm:cxn modelId="{E7867A1C-9546-42B1-BA53-A463DA3B1681}" type="presOf" srcId="{E6447E3B-C75B-455B-8AD2-1D49E0E8CE5D}" destId="{700B45C9-BBD3-4551-B950-93685DC62124}" srcOrd="0" destOrd="0" presId="urn:microsoft.com/office/officeart/2008/layout/NameandTitleOrganizationalChart"/>
-    <dgm:cxn modelId="{C87E86A3-46BF-4D37-A7BA-E28358D8039E}" type="presOf" srcId="{8F550E83-ADC0-4E49-9A82-B8D920830220}" destId="{E5033C00-6145-4609-B128-215507707295}" srcOrd="0" destOrd="0" presId="urn:microsoft.com/office/officeart/2008/layout/NameandTitleOrganizationalChart"/>
-    <dgm:cxn modelId="{E9C6CD85-A615-42DA-AEE9-CC5D4ACF102F}" type="presOf" srcId="{8B2F624F-230B-45B7-A489-725462697215}" destId="{F17DB89D-624A-4868-B374-22B0DCEFE413}" srcOrd="1" destOrd="0" presId="urn:microsoft.com/office/officeart/2008/layout/NameandTitleOrganizationalChart"/>
-    <dgm:cxn modelId="{1694BED8-D2B1-4B21-90CC-127D00076C5D}" type="presOf" srcId="{D3ACC6D7-C141-4B0B-992B-39F6C7720292}" destId="{5D7C3385-0452-4397-A20F-129A261210B0}" srcOrd="0" destOrd="0" presId="urn:microsoft.com/office/officeart/2008/layout/NameandTitleOrganizationalChart"/>
-    <dgm:cxn modelId="{BC270987-13E4-4438-86B9-EB886ED8EBAC}" type="presOf" srcId="{193CAC05-65EF-48CF-9D9F-5EE2A17F61F9}" destId="{4FFA947B-8DFC-4525-86F7-FE70D7389F8D}" srcOrd="0" destOrd="0" presId="urn:microsoft.com/office/officeart/2008/layout/NameandTitleOrganizationalChart"/>
-    <dgm:cxn modelId="{CEDE36AD-CAB4-4D0B-83AD-415BFB351E4E}" type="presOf" srcId="{10C0972F-E571-45CA-B0BE-AE7E2F332449}" destId="{54F34962-7B41-415C-9321-61BCC519E744}" srcOrd="0" destOrd="0" presId="urn:microsoft.com/office/officeart/2008/layout/NameandTitleOrganizationalChart"/>
-    <dgm:cxn modelId="{9FBC6D72-6901-4159-B838-9ABEF0CC4037}" type="presOf" srcId="{0132B654-4B76-44C3-8F5A-83276E8A5E1F}" destId="{91038E82-F1A7-411A-8491-E3214C4A1210}" srcOrd="0" destOrd="0" presId="urn:microsoft.com/office/officeart/2008/layout/NameandTitleOrganizationalChart"/>
-    <dgm:cxn modelId="{4D95546D-2B48-4323-A4EB-DC429FBEE3D5}" type="presOf" srcId="{1DB623A7-33D0-48D3-9181-48F8736E6E8A}" destId="{D886F94A-5DBE-4261-98C7-5FAFE06C11D2}" srcOrd="0" destOrd="0" presId="urn:microsoft.com/office/officeart/2008/layout/NameandTitleOrganizationalChart"/>
-    <dgm:cxn modelId="{C3E03E8B-633A-4422-B90E-8603DE7C44D1}" type="presOf" srcId="{1DB623A7-33D0-48D3-9181-48F8736E6E8A}" destId="{E48632DC-F915-4D39-8C16-DA94C62C6700}" srcOrd="1" destOrd="0" presId="urn:microsoft.com/office/officeart/2008/layout/NameandTitleOrganizationalChart"/>
-    <dgm:cxn modelId="{993046A7-7C68-467F-8CE4-5C3816519414}" type="presOf" srcId="{08B66755-F33F-48AD-AA05-F92613752ADB}" destId="{1FA765BD-3199-4912-976D-438F743D1AE4}" srcOrd="0" destOrd="0" presId="urn:microsoft.com/office/officeart/2008/layout/NameandTitleOrganizationalChart"/>
-    <dgm:cxn modelId="{5473FBC8-557D-469B-8248-19DA283B7051}" type="presOf" srcId="{5C20B0C2-F6FD-49AA-89C4-F8CA36771F72}" destId="{AF7986BA-9327-4A0A-AFBC-42926911E3E3}" srcOrd="0" destOrd="0" presId="urn:microsoft.com/office/officeart/2008/layout/NameandTitleOrganizationalChart"/>
-    <dgm:cxn modelId="{1C9AAEBE-A5F8-4647-AE34-6B6E9749BAF7}" type="presOf" srcId="{4C751006-95FF-4F37-9F53-522C0798AFEE}" destId="{2B70FCC4-0820-425F-84BD-7344A420621A}" srcOrd="0" destOrd="0" presId="urn:microsoft.com/office/officeart/2008/layout/NameandTitleOrganizationalChart"/>
+    <dgm:cxn modelId="{AD26EE42-0FC4-4899-89C6-DD723C52420C}" type="presOf" srcId="{08B66755-F33F-48AD-AA05-F92613752ADB}" destId="{1FA765BD-3199-4912-976D-438F743D1AE4}" srcOrd="0" destOrd="0" presId="urn:microsoft.com/office/officeart/2008/layout/NameandTitleOrganizationalChart"/>
+    <dgm:cxn modelId="{EFA18A55-79D9-4AA7-8777-71894220BAA9}" type="presOf" srcId="{E6447E3B-C75B-455B-8AD2-1D49E0E8CE5D}" destId="{700B45C9-BBD3-4551-B950-93685DC62124}" srcOrd="0" destOrd="0" presId="urn:microsoft.com/office/officeart/2008/layout/NameandTitleOrganizationalChart"/>
+    <dgm:cxn modelId="{762DBE22-5E43-4AD3-9596-8FDCA3B108F3}" type="presOf" srcId="{97EC1C52-D28A-44DE-ADBB-3FF13CD1E6FB}" destId="{77CBB890-ECA9-4C46-93B2-05C2D1D3C4EB}" srcOrd="0" destOrd="0" presId="urn:microsoft.com/office/officeart/2008/layout/NameandTitleOrganizationalChart"/>
+    <dgm:cxn modelId="{D4DFF039-FB51-4DBC-9D31-4AB82FC7E188}" type="presOf" srcId="{43FB041E-EEBC-4F23-8114-E5C52CED2C6E}" destId="{DD42ED3A-9CAE-407B-BD5A-489D7A3C085B}" srcOrd="0" destOrd="0" presId="urn:microsoft.com/office/officeart/2008/layout/NameandTitleOrganizationalChart"/>
+    <dgm:cxn modelId="{16DBD70A-1D38-4F50-A007-A36306819D32}" type="presOf" srcId="{5BDB842B-24E4-472D-ABF1-A345A5DC3794}" destId="{C9B5F607-CD7E-49B8-A054-245A06679BF2}" srcOrd="0" destOrd="0" presId="urn:microsoft.com/office/officeart/2008/layout/NameandTitleOrganizationalChart"/>
+    <dgm:cxn modelId="{08EBDBEF-0D01-4B9E-8E02-D67C32A42361}" type="presOf" srcId="{4C751006-95FF-4F37-9F53-522C0798AFEE}" destId="{2B70FCC4-0820-425F-84BD-7344A420621A}" srcOrd="0" destOrd="0" presId="urn:microsoft.com/office/officeart/2008/layout/NameandTitleOrganizationalChart"/>
+    <dgm:cxn modelId="{52A59CD4-8EC2-4E12-8D3E-1013F77FF1EB}" type="presOf" srcId="{31970B88-7ABB-480F-AE3A-4A6252C5C509}" destId="{04F65A85-0991-4FB0-900B-0492C5736161}" srcOrd="1" destOrd="0" presId="urn:microsoft.com/office/officeart/2008/layout/NameandTitleOrganizationalChart"/>
+    <dgm:cxn modelId="{3D6502F2-7C68-4B23-98C2-A709C545E73D}" type="presOf" srcId="{DC4A0438-EA7F-461E-BDF8-07F07D4B57C8}" destId="{5E268947-1E41-43F6-A062-691FF6F3B0F4}" srcOrd="0" destOrd="0" presId="urn:microsoft.com/office/officeart/2008/layout/NameandTitleOrganizationalChart"/>
+    <dgm:cxn modelId="{3AF1E181-76D1-46ED-A75E-602AD6EDE309}" type="presOf" srcId="{7B488DB0-18D0-4163-946F-955ADB23D48B}" destId="{66107DF8-FEBA-49A9-9E02-78AEF81972EC}" srcOrd="0" destOrd="0" presId="urn:microsoft.com/office/officeart/2008/layout/NameandTitleOrganizationalChart"/>
+    <dgm:cxn modelId="{FD35F819-31D4-46E4-A56B-753A21135336}" type="presOf" srcId="{193CAC05-65EF-48CF-9D9F-5EE2A17F61F9}" destId="{4FFA947B-8DFC-4525-86F7-FE70D7389F8D}" srcOrd="0" destOrd="0" presId="urn:microsoft.com/office/officeart/2008/layout/NameandTitleOrganizationalChart"/>
+    <dgm:cxn modelId="{3CB3A308-CFD4-4C77-BB37-24CB4C1F571D}" type="presOf" srcId="{E6447E3B-C75B-455B-8AD2-1D49E0E8CE5D}" destId="{7123A913-1D52-4213-B24E-3416630E868A}" srcOrd="1" destOrd="0" presId="urn:microsoft.com/office/officeart/2008/layout/NameandTitleOrganizationalChart"/>
+    <dgm:cxn modelId="{DA63DF6E-86F0-497B-BB3D-73A00A171F0E}" type="presOf" srcId="{0AB59812-1F86-4DA6-9564-A4F6939729AD}" destId="{250DD6C1-E71D-4478-839F-9B75B204807A}" srcOrd="0" destOrd="0" presId="urn:microsoft.com/office/officeart/2008/layout/NameandTitleOrganizationalChart"/>
     <dgm:cxn modelId="{D989D0A0-9143-4363-9D19-8445929CFFE3}" srcId="{8B2F624F-230B-45B7-A489-725462697215}" destId="{E6447E3B-C75B-455B-8AD2-1D49E0E8CE5D}" srcOrd="0" destOrd="0" parTransId="{193CAC05-65EF-48CF-9D9F-5EE2A17F61F9}" sibTransId="{7B488DB0-18D0-4163-946F-955ADB23D48B}"/>
-    <dgm:cxn modelId="{C96A1F7B-D51A-4448-B0AB-CFF714AE62DA}" type="presOf" srcId="{31970B88-7ABB-480F-AE3A-4A6252C5C509}" destId="{04F65A85-0991-4FB0-900B-0492C5736161}" srcOrd="1" destOrd="0" presId="urn:microsoft.com/office/officeart/2008/layout/NameandTitleOrganizationalChart"/>
+    <dgm:cxn modelId="{4BE0F5FF-7CE2-4BFC-915F-509A3E5A295A}" type="presOf" srcId="{FAB25F76-B6CE-498E-AE0E-CC5779C49EA9}" destId="{762D8459-BF97-4EA6-9117-B839ECCD7EFF}" srcOrd="0" destOrd="0" presId="urn:microsoft.com/office/officeart/2008/layout/NameandTitleOrganizationalChart"/>
+    <dgm:cxn modelId="{71611B16-A64F-4854-B460-FAB75B01C6B3}" type="presOf" srcId="{5C20B0C2-F6FD-49AA-89C4-F8CA36771F72}" destId="{AF7986BA-9327-4A0A-AFBC-42926911E3E3}" srcOrd="0" destOrd="0" presId="urn:microsoft.com/office/officeart/2008/layout/NameandTitleOrganizationalChart"/>
+    <dgm:cxn modelId="{BDB9AF3A-99DF-4CCD-8710-BF6DD096661B}" type="presOf" srcId="{FAB25F76-B6CE-498E-AE0E-CC5779C49EA9}" destId="{EA37D5C4-448A-4FBA-8B2E-4ABC79A6B7E0}" srcOrd="1" destOrd="0" presId="urn:microsoft.com/office/officeart/2008/layout/NameandTitleOrganizationalChart"/>
     <dgm:cxn modelId="{232001EF-AC7B-449F-A65C-912949EAF09B}" srcId="{8B2F624F-230B-45B7-A489-725462697215}" destId="{51929EE8-343D-4218-A1EA-8871660E39D2}" srcOrd="1" destOrd="0" parTransId="{DC4A0438-EA7F-461E-BDF8-07F07D4B57C8}" sibTransId="{43FB041E-EEBC-4F23-8114-E5C52CED2C6E}"/>
-    <dgm:cxn modelId="{1124238F-854C-4B66-B68E-4DF367F6E6AC}" type="presOf" srcId="{5BDB842B-24E4-472D-ABF1-A345A5DC3794}" destId="{8115496D-3576-47BE-8067-A2963223A862}" srcOrd="1" destOrd="0" presId="urn:microsoft.com/office/officeart/2008/layout/NameandTitleOrganizationalChart"/>
-    <dgm:cxn modelId="{CB02EC90-4811-466C-B2AE-40105746475D}" type="presOf" srcId="{4C751006-95FF-4F37-9F53-522C0798AFEE}" destId="{0A0E9E52-D5BD-4B64-9A62-8FA6113B2ED0}" srcOrd="1" destOrd="0" presId="urn:microsoft.com/office/officeart/2008/layout/NameandTitleOrganizationalChart"/>
     <dgm:cxn modelId="{D04046F3-AA05-4F2C-B536-A337B20D4FC0}" srcId="{8B2F624F-230B-45B7-A489-725462697215}" destId="{1DB623A7-33D0-48D3-9181-48F8736E6E8A}" srcOrd="2" destOrd="0" parTransId="{44383839-BF5D-40F0-AB63-3DEDE34A6F0F}" sibTransId="{7D9107AC-A9D4-4497-B2DD-62D1730D54D1}"/>
-    <dgm:cxn modelId="{BA219698-EB19-40FA-B633-9F734339B4DD}" type="presOf" srcId="{FFA2ABF9-D2E5-46BD-940D-384F09EC1B19}" destId="{621DF97C-62CC-4C29-B1B3-AAEF7C79621C}" srcOrd="0" destOrd="0" presId="urn:microsoft.com/office/officeart/2008/layout/NameandTitleOrganizationalChart"/>
-    <dgm:cxn modelId="{59E94FF7-1CC7-4D51-80DF-A68B4843D16D}" type="presOf" srcId="{51929EE8-343D-4218-A1EA-8871660E39D2}" destId="{16F2FC8D-245D-41C5-B79D-E31FC84F2E33}" srcOrd="0" destOrd="0" presId="urn:microsoft.com/office/officeart/2008/layout/NameandTitleOrganizationalChart"/>
+    <dgm:cxn modelId="{4EC9D6E0-58AE-4722-9323-585C864BE029}" type="presOf" srcId="{31970B88-7ABB-480F-AE3A-4A6252C5C509}" destId="{1413B93C-678D-4C0B-898B-5E4FA9B46BF0}" srcOrd="0" destOrd="0" presId="urn:microsoft.com/office/officeart/2008/layout/NameandTitleOrganizationalChart"/>
+    <dgm:cxn modelId="{0CE7B0C7-15D4-41A7-B7CB-96B3C3919676}" type="presOf" srcId="{51929EE8-343D-4218-A1EA-8871660E39D2}" destId="{6F7DF367-2DCF-42AA-AB85-DFFBD4500EC7}" srcOrd="1" destOrd="0" presId="urn:microsoft.com/office/officeart/2008/layout/NameandTitleOrganizationalChart"/>
     <dgm:cxn modelId="{8C81D7E8-30FC-4D98-99AD-724BD35284C5}" srcId="{8B2F624F-230B-45B7-A489-725462697215}" destId="{5BDB842B-24E4-472D-ABF1-A345A5DC3794}" srcOrd="6" destOrd="0" parTransId="{F536E106-2E86-4608-BA02-330B9EC0F95A}" sibTransId="{0AB59812-1F86-4DA6-9564-A4F6939729AD}"/>
-    <dgm:cxn modelId="{12C7B58D-6A86-454D-BF2A-B23D6C3DBDFF}" type="presOf" srcId="{7B488DB0-18D0-4163-946F-955ADB23D48B}" destId="{66107DF8-FEBA-49A9-9E02-78AEF81972EC}" srcOrd="0" destOrd="0" presId="urn:microsoft.com/office/officeart/2008/layout/NameandTitleOrganizationalChart"/>
-    <dgm:cxn modelId="{9549CE08-4512-4D35-A5D6-3C5D82C2FCDA}" type="presOf" srcId="{BCA3D3E2-94D1-4094-AE7A-72ABDB74898C}" destId="{8E3B85E4-880E-4192-B816-F62BD30682F9}" srcOrd="0" destOrd="0" presId="urn:microsoft.com/office/officeart/2008/layout/NameandTitleOrganizationalChart"/>
-    <dgm:cxn modelId="{B26B96B7-3C6C-4460-9A92-E3A445442466}" type="presOf" srcId="{F536E106-2E86-4608-BA02-330B9EC0F95A}" destId="{AF970B47-8468-49C4-85E9-02C1AF8BDBFD}" srcOrd="0" destOrd="0" presId="urn:microsoft.com/office/officeart/2008/layout/NameandTitleOrganizationalChart"/>
-    <dgm:cxn modelId="{50BAB9AD-E460-4026-88BC-7958994AAF2D}" type="presOf" srcId="{44383839-BF5D-40F0-AB63-3DEDE34A6F0F}" destId="{CB3887FD-AF85-439A-B992-47B633B08B56}" srcOrd="0" destOrd="0" presId="urn:microsoft.com/office/officeart/2008/layout/NameandTitleOrganizationalChart"/>
-    <dgm:cxn modelId="{65B8DC60-B6C9-462B-9668-7D1300EF65DB}" type="presOf" srcId="{8B2F624F-230B-45B7-A489-725462697215}" destId="{D75C035A-10D1-43FC-8945-EBAE063CDADA}" srcOrd="0" destOrd="0" presId="urn:microsoft.com/office/officeart/2008/layout/NameandTitleOrganizationalChart"/>
-    <dgm:cxn modelId="{DA0E6A4A-E731-4C20-8F35-CFFAF8C1395A}" type="presOf" srcId="{51929EE8-343D-4218-A1EA-8871660E39D2}" destId="{6F7DF367-2DCF-42AA-AB85-DFFBD4500EC7}" srcOrd="1" destOrd="0" presId="urn:microsoft.com/office/officeart/2008/layout/NameandTitleOrganizationalChart"/>
-    <dgm:cxn modelId="{6929071C-2F13-49BA-9743-3B04813F6806}" type="presOf" srcId="{7D9107AC-A9D4-4497-B2DD-62D1730D54D1}" destId="{68B45C95-A150-4876-B307-6BEAC2EF2B46}" srcOrd="0" destOrd="0" presId="urn:microsoft.com/office/officeart/2008/layout/NameandTitleOrganizationalChart"/>
+    <dgm:cxn modelId="{7604A390-884D-4C8F-9E6E-8061F3EA7CEA}" type="presOf" srcId="{8B2F624F-230B-45B7-A489-725462697215}" destId="{F17DB89D-624A-4868-B374-22B0DCEFE413}" srcOrd="1" destOrd="0" presId="urn:microsoft.com/office/officeart/2008/layout/NameandTitleOrganizationalChart"/>
+    <dgm:cxn modelId="{E02D663E-DB61-48B9-B58D-D56C4155F02E}" type="presOf" srcId="{3720D471-AB6A-491F-A942-9670126F107E}" destId="{1871A7DF-A529-494A-A9D2-31AC49AC0220}" srcOrd="0" destOrd="0" presId="urn:microsoft.com/office/officeart/2008/layout/NameandTitleOrganizationalChart"/>
+    <dgm:cxn modelId="{B1C98773-89C2-4284-972F-62F65B05D163}" type="presOf" srcId="{8F550E83-ADC0-4E49-9A82-B8D920830220}" destId="{E5033C00-6145-4609-B128-215507707295}" srcOrd="0" destOrd="0" presId="urn:microsoft.com/office/officeart/2008/layout/NameandTitleOrganizationalChart"/>
+    <dgm:cxn modelId="{0AAD1308-4143-4B96-B9C9-78950B82DB7E}" type="presOf" srcId="{5BDB842B-24E4-472D-ABF1-A345A5DC3794}" destId="{8115496D-3576-47BE-8067-A2963223A862}" srcOrd="1" destOrd="0" presId="urn:microsoft.com/office/officeart/2008/layout/NameandTitleOrganizationalChart"/>
+    <dgm:cxn modelId="{6EF0D77B-88E0-4AB9-936A-580C26FCE4D3}" type="presOf" srcId="{61CE1F9E-D67B-4293-AC7A-53C225B4C232}" destId="{F2E2B6B5-CD2E-420A-8F8F-3DB2B24C0351}" srcOrd="0" destOrd="0" presId="urn:microsoft.com/office/officeart/2008/layout/NameandTitleOrganizationalChart"/>
+    <dgm:cxn modelId="{24B377C5-4D1F-430A-AF77-48776F8AA7D8}" type="presOf" srcId="{0132B654-4B76-44C3-8F5A-83276E8A5E1F}" destId="{91038E82-F1A7-411A-8491-E3214C4A1210}" srcOrd="0" destOrd="0" presId="urn:microsoft.com/office/officeart/2008/layout/NameandTitleOrganizationalChart"/>
+    <dgm:cxn modelId="{22F7502F-BC1F-451D-957A-824CFD7AAFAC}" type="presOf" srcId="{D3ACC6D7-C141-4B0B-992B-39F6C7720292}" destId="{5D7C3385-0452-4397-A20F-129A261210B0}" srcOrd="0" destOrd="0" presId="urn:microsoft.com/office/officeart/2008/layout/NameandTitleOrganizationalChart"/>
+    <dgm:cxn modelId="{AE443995-0EB4-44F3-8F4E-00A86ADA9492}" type="presOf" srcId="{7D9107AC-A9D4-4497-B2DD-62D1730D54D1}" destId="{68B45C95-A150-4876-B307-6BEAC2EF2B46}" srcOrd="0" destOrd="0" presId="urn:microsoft.com/office/officeart/2008/layout/NameandTitleOrganizationalChart"/>
+    <dgm:cxn modelId="{793A8045-399D-48B4-B35D-5419D6A4537D}" type="presOf" srcId="{FFA2ABF9-D2E5-46BD-940D-384F09EC1B19}" destId="{621DF97C-62CC-4C29-B1B3-AAEF7C79621C}" srcOrd="0" destOrd="0" presId="urn:microsoft.com/office/officeart/2008/layout/NameandTitleOrganizationalChart"/>
     <dgm:cxn modelId="{D01D4047-9E3B-413D-ADB1-2C22BC9E00C2}" srcId="{10C0972F-E571-45CA-B0BE-AE7E2F332449}" destId="{8B2F624F-230B-45B7-A489-725462697215}" srcOrd="0" destOrd="0" parTransId="{C5ECC1F9-F031-4AE5-B841-071D60102FA9}" sibTransId="{5C20B0C2-F6FD-49AA-89C4-F8CA36771F72}"/>
-    <dgm:cxn modelId="{5B52F302-4F94-4DFF-8058-7AD195C9EFC6}" type="presOf" srcId="{31970B88-7ABB-480F-AE3A-4A6252C5C509}" destId="{1413B93C-678D-4C0B-898B-5E4FA9B46BF0}" srcOrd="0" destOrd="0" presId="urn:microsoft.com/office/officeart/2008/layout/NameandTitleOrganizationalChart"/>
-    <dgm:cxn modelId="{B477E092-0F6A-401F-87B7-02A5B964F9E3}" type="presOf" srcId="{08B66755-F33F-48AD-AA05-F92613752ADB}" destId="{7AC39576-9795-4004-AA4E-4D24D2167AE3}" srcOrd="1" destOrd="0" presId="urn:microsoft.com/office/officeart/2008/layout/NameandTitleOrganizationalChart"/>
-    <dgm:cxn modelId="{AF13C50A-A00C-46BA-B752-1B348F3EC1F0}" type="presOf" srcId="{0AB59812-1F86-4DA6-9564-A4F6939729AD}" destId="{250DD6C1-E71D-4478-839F-9B75B204807A}" srcOrd="0" destOrd="0" presId="urn:microsoft.com/office/officeart/2008/layout/NameandTitleOrganizationalChart"/>
-    <dgm:cxn modelId="{5A62A841-AB4B-4492-9404-CCCF426B83FF}" type="presOf" srcId="{5BDB842B-24E4-472D-ABF1-A345A5DC3794}" destId="{C9B5F607-CD7E-49B8-A054-245A06679BF2}" srcOrd="0" destOrd="0" presId="urn:microsoft.com/office/officeart/2008/layout/NameandTitleOrganizationalChart"/>
+    <dgm:cxn modelId="{1F38C0C4-197B-4D51-99BC-53C34EF99610}" type="presOf" srcId="{10C0972F-E571-45CA-B0BE-AE7E2F332449}" destId="{54F34962-7B41-415C-9321-61BCC519E744}" srcOrd="0" destOrd="0" presId="urn:microsoft.com/office/officeart/2008/layout/NameandTitleOrganizationalChart"/>
+    <dgm:cxn modelId="{88337BCC-D6CF-4464-8C1D-3C854FEB54CA}" type="presOf" srcId="{D703F220-DB0B-41B7-A8B2-CA102FA0EF6A}" destId="{4323DE5A-4F58-484E-B14C-2A23B35B8676}" srcOrd="0" destOrd="0" presId="urn:microsoft.com/office/officeart/2008/layout/NameandTitleOrganizationalChart"/>
+    <dgm:cxn modelId="{3E0E5C31-A370-4F39-A5BD-DCFD852A59A4}" srcId="{E6447E3B-C75B-455B-8AD2-1D49E0E8CE5D}" destId="{FAB25F76-B6CE-498E-AE0E-CC5779C49EA9}" srcOrd="0" destOrd="0" parTransId="{61CE1F9E-D67B-4293-AC7A-53C225B4C232}" sibTransId="{4FFB1786-F6D3-4B0D-8185-F75B8FB8DAE5}"/>
+    <dgm:cxn modelId="{21AD273E-9A1E-4F6F-86D0-3EB9190F7B04}" type="presOf" srcId="{1DB623A7-33D0-48D3-9181-48F8736E6E8A}" destId="{D886F94A-5DBE-4261-98C7-5FAFE06C11D2}" srcOrd="0" destOrd="0" presId="urn:microsoft.com/office/officeart/2008/layout/NameandTitleOrganizationalChart"/>
     <dgm:cxn modelId="{37F192E5-0B95-40F1-821B-40EFE5EC224F}" srcId="{8B2F624F-230B-45B7-A489-725462697215}" destId="{BCA3D3E2-94D1-4094-AE7A-72ABDB74898C}" srcOrd="4" destOrd="0" parTransId="{D3ACC6D7-C141-4B0B-992B-39F6C7720292}" sibTransId="{8F550E83-ADC0-4E49-9A82-B8D920830220}"/>
-    <dgm:cxn modelId="{50221D86-8DC2-4163-B0BE-EF4F8FE3D9F5}" type="presOf" srcId="{DC4A0438-EA7F-461E-BDF8-07F07D4B57C8}" destId="{5E268947-1E41-43F6-A062-691FF6F3B0F4}" srcOrd="0" destOrd="0" presId="urn:microsoft.com/office/officeart/2008/layout/NameandTitleOrganizationalChart"/>
+    <dgm:cxn modelId="{3E48665E-060F-4AAD-A634-57A8C0A4CAD4}" type="presOf" srcId="{1DB623A7-33D0-48D3-9181-48F8736E6E8A}" destId="{E48632DC-F915-4D39-8C16-DA94C62C6700}" srcOrd="1" destOrd="0" presId="urn:microsoft.com/office/officeart/2008/layout/NameandTitleOrganizationalChart"/>
+    <dgm:cxn modelId="{F15C6515-5E3B-4C06-B59E-9948EFE9732E}" type="presOf" srcId="{BCA3D3E2-94D1-4094-AE7A-72ABDB74898C}" destId="{321EFBD4-DC2C-49A7-B8EC-B797D02C4247}" srcOrd="1" destOrd="0" presId="urn:microsoft.com/office/officeart/2008/layout/NameandTitleOrganizationalChart"/>
+    <dgm:cxn modelId="{420EB7E9-DE07-4E94-8382-A8BF823B3F73}" type="presOf" srcId="{8B2F624F-230B-45B7-A489-725462697215}" destId="{D75C035A-10D1-43FC-8945-EBAE063CDADA}" srcOrd="0" destOrd="0" presId="urn:microsoft.com/office/officeart/2008/layout/NameandTitleOrganizationalChart"/>
+    <dgm:cxn modelId="{703DED3D-62B1-458F-A4D4-A4993BAF7BCC}" type="presOf" srcId="{4FFB1786-F6D3-4B0D-8185-F75B8FB8DAE5}" destId="{249DDD81-6036-407D-8942-58861145BA1F}" srcOrd="0" destOrd="0" presId="urn:microsoft.com/office/officeart/2008/layout/NameandTitleOrganizationalChart"/>
+    <dgm:cxn modelId="{9AC5067C-2C21-4C47-A13B-850482DB27E1}" type="presOf" srcId="{08B66755-F33F-48AD-AA05-F92613752ADB}" destId="{7AC39576-9795-4004-AA4E-4D24D2167AE3}" srcOrd="1" destOrd="0" presId="urn:microsoft.com/office/officeart/2008/layout/NameandTitleOrganizationalChart"/>
+    <dgm:cxn modelId="{6DC5E9EC-CE48-4360-9601-80AC1FBC4D94}" type="presOf" srcId="{BCA3D3E2-94D1-4094-AE7A-72ABDB74898C}" destId="{8E3B85E4-880E-4192-B816-F62BD30682F9}" srcOrd="0" destOrd="0" presId="urn:microsoft.com/office/officeart/2008/layout/NameandTitleOrganizationalChart"/>
+    <dgm:cxn modelId="{3A4FD62A-3CF4-4C8D-BD0A-6272AB99A96C}" type="presOf" srcId="{51929EE8-343D-4218-A1EA-8871660E39D2}" destId="{16F2FC8D-245D-41C5-B79D-E31FC84F2E33}" srcOrd="0" destOrd="0" presId="urn:microsoft.com/office/officeart/2008/layout/NameandTitleOrganizationalChart"/>
     <dgm:cxn modelId="{7283092A-9AB5-4936-B39F-BD8484A5DEA9}" srcId="{8B2F624F-230B-45B7-A489-725462697215}" destId="{31970B88-7ABB-480F-AE3A-4A6252C5C509}" srcOrd="5" destOrd="0" parTransId="{0132B654-4B76-44C3-8F5A-83276E8A5E1F}" sibTransId="{FFA2ABF9-D2E5-46BD-940D-384F09EC1B19}"/>
-    <dgm:cxn modelId="{575A1FA7-EC61-4B5F-ABF3-BCE6EFD7EF36}" type="presOf" srcId="{BCA3D3E2-94D1-4094-AE7A-72ABDB74898C}" destId="{321EFBD4-DC2C-49A7-B8EC-B797D02C4247}" srcOrd="1" destOrd="0" presId="urn:microsoft.com/office/officeart/2008/layout/NameandTitleOrganizationalChart"/>
-    <dgm:cxn modelId="{660A0700-DDEA-41B3-92E4-A4ACA538302E}" type="presOf" srcId="{43FB041E-EEBC-4F23-8114-E5C52CED2C6E}" destId="{DD42ED3A-9CAE-407B-BD5A-489D7A3C085B}" srcOrd="0" destOrd="0" presId="urn:microsoft.com/office/officeart/2008/layout/NameandTitleOrganizationalChart"/>
-    <dgm:cxn modelId="{012FF844-D5F0-4272-AC82-4EE05D208A15}" type="presOf" srcId="{E6447E3B-C75B-455B-8AD2-1D49E0E8CE5D}" destId="{7123A913-1D52-4213-B24E-3416630E868A}" srcOrd="1" destOrd="0" presId="urn:microsoft.com/office/officeart/2008/layout/NameandTitleOrganizationalChart"/>
-    <dgm:cxn modelId="{BF96BBC0-BD92-414B-BB18-518305AA006E}" type="presOf" srcId="{97EC1C52-D28A-44DE-ADBB-3FF13CD1E6FB}" destId="{77CBB890-ECA9-4C46-93B2-05C2D1D3C4EB}" srcOrd="0" destOrd="0" presId="urn:microsoft.com/office/officeart/2008/layout/NameandTitleOrganizationalChart"/>
-    <dgm:cxn modelId="{1697C538-954F-4A45-B365-2F68F7A2BB1B}" type="presOf" srcId="{3720D471-AB6A-491F-A942-9670126F107E}" destId="{1871A7DF-A529-494A-A9D2-31AC49AC0220}" srcOrd="0" destOrd="0" presId="urn:microsoft.com/office/officeart/2008/layout/NameandTitleOrganizationalChart"/>
-    <dgm:cxn modelId="{5D3EF675-55D4-4D8D-A3D8-A9D93E5640D0}" type="presOf" srcId="{D703F220-DB0B-41B7-A8B2-CA102FA0EF6A}" destId="{4323DE5A-4F58-484E-B14C-2A23B35B8676}" srcOrd="0" destOrd="0" presId="urn:microsoft.com/office/officeart/2008/layout/NameandTitleOrganizationalChart"/>
+    <dgm:cxn modelId="{A98222D8-0B36-4020-BD06-5F791253FFB2}" type="presOf" srcId="{4C751006-95FF-4F37-9F53-522C0798AFEE}" destId="{0A0E9E52-D5BD-4B64-9A62-8FA6113B2ED0}" srcOrd="1" destOrd="0" presId="urn:microsoft.com/office/officeart/2008/layout/NameandTitleOrganizationalChart"/>
+    <dgm:cxn modelId="{0A34617B-344D-4255-8CB6-A8363E5CA449}" type="presOf" srcId="{9630901C-2F34-4C3D-AD89-391C0ECEE485}" destId="{7B0C2FA5-E37E-47A8-9CA4-0A6FB5D26659}" srcOrd="0" destOrd="0" presId="urn:microsoft.com/office/officeart/2008/layout/NameandTitleOrganizationalChart"/>
+    <dgm:cxn modelId="{6F5A5655-A495-442A-A196-E26CBF557608}" type="presOf" srcId="{44383839-BF5D-40F0-AB63-3DEDE34A6F0F}" destId="{CB3887FD-AF85-439A-B992-47B633B08B56}" srcOrd="0" destOrd="0" presId="urn:microsoft.com/office/officeart/2008/layout/NameandTitleOrganizationalChart"/>
+    <dgm:cxn modelId="{CFE64F0E-1C62-488B-AEBF-3ABD7A9E6BD8}" type="presOf" srcId="{F536E106-2E86-4608-BA02-330B9EC0F95A}" destId="{AF970B47-8468-49C4-85E9-02C1AF8BDBFD}" srcOrd="0" destOrd="0" presId="urn:microsoft.com/office/officeart/2008/layout/NameandTitleOrganizationalChart"/>
     <dgm:cxn modelId="{B7860E94-B28C-4B5D-8DB0-3CE75E4BE252}" srcId="{8B2F624F-230B-45B7-A489-725462697215}" destId="{08B66755-F33F-48AD-AA05-F92613752ADB}" srcOrd="3" destOrd="0" parTransId="{D703F220-DB0B-41B7-A8B2-CA102FA0EF6A}" sibTransId="{3720D471-AB6A-491F-A942-9670126F107E}"/>
-    <dgm:cxn modelId="{AD5276D4-6E53-437D-91D5-8C69B361C6E8}" type="presParOf" srcId="{54F34962-7B41-415C-9321-61BCC519E744}" destId="{88353E80-F01E-466B-945D-856658A15512}" srcOrd="0" destOrd="0" presId="urn:microsoft.com/office/officeart/2008/layout/NameandTitleOrganizationalChart"/>
-    <dgm:cxn modelId="{D28209F6-82DC-44FD-907D-B621302ED10B}" type="presParOf" srcId="{88353E80-F01E-466B-945D-856658A15512}" destId="{F86BC613-5387-4432-AEA0-F3E6498E674C}" srcOrd="0" destOrd="0" presId="urn:microsoft.com/office/officeart/2008/layout/NameandTitleOrganizationalChart"/>
-    <dgm:cxn modelId="{F577FA5B-A34A-4554-8D9C-9CCC5BAA7A93}" type="presParOf" srcId="{F86BC613-5387-4432-AEA0-F3E6498E674C}" destId="{D75C035A-10D1-43FC-8945-EBAE063CDADA}" srcOrd="0" destOrd="0" presId="urn:microsoft.com/office/officeart/2008/layout/NameandTitleOrganizationalChart"/>
-    <dgm:cxn modelId="{BCFED413-8DB1-4F81-B428-1320D59A7B56}" type="presParOf" srcId="{F86BC613-5387-4432-AEA0-F3E6498E674C}" destId="{AF7986BA-9327-4A0A-AFBC-42926911E3E3}" srcOrd="1" destOrd="0" presId="urn:microsoft.com/office/officeart/2008/layout/NameandTitleOrganizationalChart"/>
-    <dgm:cxn modelId="{F5565A4E-1495-4451-9C33-D9D46861D10D}" type="presParOf" srcId="{F86BC613-5387-4432-AEA0-F3E6498E674C}" destId="{F17DB89D-624A-4868-B374-22B0DCEFE413}" srcOrd="2" destOrd="0" presId="urn:microsoft.com/office/officeart/2008/layout/NameandTitleOrganizationalChart"/>
-    <dgm:cxn modelId="{6F23D8D7-1D42-4704-8832-94CD6D3839C6}" type="presParOf" srcId="{88353E80-F01E-466B-945D-856658A15512}" destId="{29F8C62A-5648-4EAC-92D3-D407266B9F50}" srcOrd="1" destOrd="0" presId="urn:microsoft.com/office/officeart/2008/layout/NameandTitleOrganizationalChart"/>
-    <dgm:cxn modelId="{1BCD186B-8899-4146-874D-040EFB2EF2C8}" type="presParOf" srcId="{29F8C62A-5648-4EAC-92D3-D407266B9F50}" destId="{4FFA947B-8DFC-4525-86F7-FE70D7389F8D}" srcOrd="0" destOrd="0" presId="urn:microsoft.com/office/officeart/2008/layout/NameandTitleOrganizationalChart"/>
-    <dgm:cxn modelId="{2E2C0376-4C61-4F61-B413-66040F0AEB3B}" type="presParOf" srcId="{29F8C62A-5648-4EAC-92D3-D407266B9F50}" destId="{245BB743-63C2-440C-AB25-0A505D8F8AAA}" srcOrd="1" destOrd="0" presId="urn:microsoft.com/office/officeart/2008/layout/NameandTitleOrganizationalChart"/>
-    <dgm:cxn modelId="{C7D13E30-8CA8-4640-8038-0E49AF46A912}" type="presParOf" srcId="{245BB743-63C2-440C-AB25-0A505D8F8AAA}" destId="{82CACAC8-281D-4769-8076-E5AE21BD68E1}" srcOrd="0" destOrd="0" presId="urn:microsoft.com/office/officeart/2008/layout/NameandTitleOrganizationalChart"/>
-    <dgm:cxn modelId="{5D85B163-A975-4195-9FA4-93DC90FC9156}" type="presParOf" srcId="{82CACAC8-281D-4769-8076-E5AE21BD68E1}" destId="{700B45C9-BBD3-4551-B950-93685DC62124}" srcOrd="0" destOrd="0" presId="urn:microsoft.com/office/officeart/2008/layout/NameandTitleOrganizationalChart"/>
-    <dgm:cxn modelId="{7E375F76-B18D-4FD6-B69B-394AB637D2CF}" type="presParOf" srcId="{82CACAC8-281D-4769-8076-E5AE21BD68E1}" destId="{66107DF8-FEBA-49A9-9E02-78AEF81972EC}" srcOrd="1" destOrd="0" presId="urn:microsoft.com/office/officeart/2008/layout/NameandTitleOrganizationalChart"/>
-    <dgm:cxn modelId="{2EE110BB-FCCD-4640-A8A7-4897643925ED}" type="presParOf" srcId="{82CACAC8-281D-4769-8076-E5AE21BD68E1}" destId="{7123A913-1D52-4213-B24E-3416630E868A}" srcOrd="2" destOrd="0" presId="urn:microsoft.com/office/officeart/2008/layout/NameandTitleOrganizationalChart"/>
-    <dgm:cxn modelId="{5C9F9801-DEF5-4B78-A47D-F58590367D20}" type="presParOf" srcId="{245BB743-63C2-440C-AB25-0A505D8F8AAA}" destId="{A8A5EF81-B0BA-49CA-B6D1-8949335D5249}" srcOrd="1" destOrd="0" presId="urn:microsoft.com/office/officeart/2008/layout/NameandTitleOrganizationalChart"/>
-    <dgm:cxn modelId="{69CB92AA-3EE5-4BAE-B47F-C2F1CA8CC549}" type="presParOf" srcId="{245BB743-63C2-440C-AB25-0A505D8F8AAA}" destId="{1C3E9260-D707-4549-9AB3-75D232881482}" srcOrd="2" destOrd="0" presId="urn:microsoft.com/office/officeart/2008/layout/NameandTitleOrganizationalChart"/>
-    <dgm:cxn modelId="{78F930BA-B621-4464-8AB4-B8639F129378}" type="presParOf" srcId="{29F8C62A-5648-4EAC-92D3-D407266B9F50}" destId="{5E268947-1E41-43F6-A062-691FF6F3B0F4}" srcOrd="2" destOrd="0" presId="urn:microsoft.com/office/officeart/2008/layout/NameandTitleOrganizationalChart"/>
-    <dgm:cxn modelId="{E9589059-0C6D-4013-8640-E96E738981A3}" type="presParOf" srcId="{29F8C62A-5648-4EAC-92D3-D407266B9F50}" destId="{6D8A37B1-39D8-4670-B3DA-385A523637D8}" srcOrd="3" destOrd="0" presId="urn:microsoft.com/office/officeart/2008/layout/NameandTitleOrganizationalChart"/>
-    <dgm:cxn modelId="{E5691602-63C5-48AB-B4A0-85E3E5AD9186}" type="presParOf" srcId="{6D8A37B1-39D8-4670-B3DA-385A523637D8}" destId="{D19ED62D-9E41-4B93-A540-226480909345}" srcOrd="0" destOrd="0" presId="urn:microsoft.com/office/officeart/2008/layout/NameandTitleOrganizationalChart"/>
-    <dgm:cxn modelId="{12D09526-1165-4241-BEED-DF46D2C7D704}" type="presParOf" srcId="{D19ED62D-9E41-4B93-A540-226480909345}" destId="{16F2FC8D-245D-41C5-B79D-E31FC84F2E33}" srcOrd="0" destOrd="0" presId="urn:microsoft.com/office/officeart/2008/layout/NameandTitleOrganizationalChart"/>
-    <dgm:cxn modelId="{E71D63F9-5625-42D7-8314-CC2EAA37CB36}" type="presParOf" srcId="{D19ED62D-9E41-4B93-A540-226480909345}" destId="{DD42ED3A-9CAE-407B-BD5A-489D7A3C085B}" srcOrd="1" destOrd="0" presId="urn:microsoft.com/office/officeart/2008/layout/NameandTitleOrganizationalChart"/>
-    <dgm:cxn modelId="{8646ECD3-BEE1-45D9-9AB0-68BE0B5884EC}" type="presParOf" srcId="{D19ED62D-9E41-4B93-A540-226480909345}" destId="{6F7DF367-2DCF-42AA-AB85-DFFBD4500EC7}" srcOrd="2" destOrd="0" presId="urn:microsoft.com/office/officeart/2008/layout/NameandTitleOrganizationalChart"/>
-    <dgm:cxn modelId="{C6C69AAC-413D-4FCE-B453-66242415347C}" type="presParOf" srcId="{6D8A37B1-39D8-4670-B3DA-385A523637D8}" destId="{3148496A-E6F4-4277-90A8-3E519AE65AB2}" srcOrd="1" destOrd="0" presId="urn:microsoft.com/office/officeart/2008/layout/NameandTitleOrganizationalChart"/>
-    <dgm:cxn modelId="{D5CDDEF8-E235-4E08-B5C2-5E020CBDCA1F}" type="presParOf" srcId="{6D8A37B1-39D8-4670-B3DA-385A523637D8}" destId="{DEE50FEF-D52B-4708-A42B-A0AB73AA1F16}" srcOrd="2" destOrd="0" presId="urn:microsoft.com/office/officeart/2008/layout/NameandTitleOrganizationalChart"/>
-    <dgm:cxn modelId="{6063AE75-DC89-40B7-86EC-8943B10D0EB8}" type="presParOf" srcId="{29F8C62A-5648-4EAC-92D3-D407266B9F50}" destId="{CB3887FD-AF85-439A-B992-47B633B08B56}" srcOrd="4" destOrd="0" presId="urn:microsoft.com/office/officeart/2008/layout/NameandTitleOrganizationalChart"/>
-    <dgm:cxn modelId="{A4927325-39E5-4F8A-8F1A-F24DE87DD378}" type="presParOf" srcId="{29F8C62A-5648-4EAC-92D3-D407266B9F50}" destId="{36441435-2D47-4035-B6C4-D36A8108C003}" srcOrd="5" destOrd="0" presId="urn:microsoft.com/office/officeart/2008/layout/NameandTitleOrganizationalChart"/>
-    <dgm:cxn modelId="{EF256A7C-2C58-4AEB-BA20-7CFCC4134791}" type="presParOf" srcId="{36441435-2D47-4035-B6C4-D36A8108C003}" destId="{C304A19E-7909-4777-9F0B-F710960B40EA}" srcOrd="0" destOrd="0" presId="urn:microsoft.com/office/officeart/2008/layout/NameandTitleOrganizationalChart"/>
-    <dgm:cxn modelId="{1B647E20-D4BF-455A-8169-C8A65547BE26}" type="presParOf" srcId="{C304A19E-7909-4777-9F0B-F710960B40EA}" destId="{D886F94A-5DBE-4261-98C7-5FAFE06C11D2}" srcOrd="0" destOrd="0" presId="urn:microsoft.com/office/officeart/2008/layout/NameandTitleOrganizationalChart"/>
-    <dgm:cxn modelId="{899BCCB7-67F9-40C1-BD2C-67B314059EC0}" type="presParOf" srcId="{C304A19E-7909-4777-9F0B-F710960B40EA}" destId="{68B45C95-A150-4876-B307-6BEAC2EF2B46}" srcOrd="1" destOrd="0" presId="urn:microsoft.com/office/officeart/2008/layout/NameandTitleOrganizationalChart"/>
-    <dgm:cxn modelId="{DBAA5D75-6BB7-4E69-B5BD-036ED8A20C88}" type="presParOf" srcId="{C304A19E-7909-4777-9F0B-F710960B40EA}" destId="{E48632DC-F915-4D39-8C16-DA94C62C6700}" srcOrd="2" destOrd="0" presId="urn:microsoft.com/office/officeart/2008/layout/NameandTitleOrganizationalChart"/>
-    <dgm:cxn modelId="{6691244F-1E9E-406E-BDEE-46F1A30D9D1D}" type="presParOf" srcId="{36441435-2D47-4035-B6C4-D36A8108C003}" destId="{8D6E0BA2-50B2-4D47-A67F-8C5A26A54463}" srcOrd="1" destOrd="0" presId="urn:microsoft.com/office/officeart/2008/layout/NameandTitleOrganizationalChart"/>
-    <dgm:cxn modelId="{D5CCAF70-FB34-4942-AB4A-78CE100C326D}" type="presParOf" srcId="{8D6E0BA2-50B2-4D47-A67F-8C5A26A54463}" destId="{77CBB890-ECA9-4C46-93B2-05C2D1D3C4EB}" srcOrd="0" destOrd="0" presId="urn:microsoft.com/office/officeart/2008/layout/NameandTitleOrganizationalChart"/>
-    <dgm:cxn modelId="{ECC4C431-BB99-4716-AE72-C46A222DEF4D}" type="presParOf" srcId="{8D6E0BA2-50B2-4D47-A67F-8C5A26A54463}" destId="{5F379F78-C596-4445-BE70-E9265ED3E15A}" srcOrd="1" destOrd="0" presId="urn:microsoft.com/office/officeart/2008/layout/NameandTitleOrganizationalChart"/>
-    <dgm:cxn modelId="{216DBDA2-CCD5-4280-A0F3-DFCA44E7B2AB}" type="presParOf" srcId="{5F379F78-C596-4445-BE70-E9265ED3E15A}" destId="{2ABDE95C-4183-4417-8634-471CA2052827}" srcOrd="0" destOrd="0" presId="urn:microsoft.com/office/officeart/2008/layout/NameandTitleOrganizationalChart"/>
-    <dgm:cxn modelId="{8055B26A-A5B6-4003-A399-EF92B4D667FE}" type="presParOf" srcId="{2ABDE95C-4183-4417-8634-471CA2052827}" destId="{2B70FCC4-0820-425F-84BD-7344A420621A}" srcOrd="0" destOrd="0" presId="urn:microsoft.com/office/officeart/2008/layout/NameandTitleOrganizationalChart"/>
-    <dgm:cxn modelId="{F689BA63-3434-4574-9D98-F3FF76C68D79}" type="presParOf" srcId="{2ABDE95C-4183-4417-8634-471CA2052827}" destId="{7B0C2FA5-E37E-47A8-9CA4-0A6FB5D26659}" srcOrd="1" destOrd="0" presId="urn:microsoft.com/office/officeart/2008/layout/NameandTitleOrganizationalChart"/>
-    <dgm:cxn modelId="{12E70C47-B641-4881-8A04-9AFD7CAECC6B}" type="presParOf" srcId="{2ABDE95C-4183-4417-8634-471CA2052827}" destId="{0A0E9E52-D5BD-4B64-9A62-8FA6113B2ED0}" srcOrd="2" destOrd="0" presId="urn:microsoft.com/office/officeart/2008/layout/NameandTitleOrganizationalChart"/>
-    <dgm:cxn modelId="{F94AAE0E-5606-45D7-92B7-7E55D81E5483}" type="presParOf" srcId="{5F379F78-C596-4445-BE70-E9265ED3E15A}" destId="{ED5ADF42-AA7B-4A54-864F-78D0C8BDD7FC}" srcOrd="1" destOrd="0" presId="urn:microsoft.com/office/officeart/2008/layout/NameandTitleOrganizationalChart"/>
-    <dgm:cxn modelId="{11BDC24E-2A02-45CF-B650-8CB1AEDF03F0}" type="presParOf" srcId="{5F379F78-C596-4445-BE70-E9265ED3E15A}" destId="{11294295-DDA6-43AD-A793-C47D65485437}" srcOrd="2" destOrd="0" presId="urn:microsoft.com/office/officeart/2008/layout/NameandTitleOrganizationalChart"/>
-    <dgm:cxn modelId="{054DB128-DC50-4268-8D7F-7B5106910BF7}" type="presParOf" srcId="{36441435-2D47-4035-B6C4-D36A8108C003}" destId="{6BB290CD-E3FD-4EDD-B869-DF93C3E89CFD}" srcOrd="2" destOrd="0" presId="urn:microsoft.com/office/officeart/2008/layout/NameandTitleOrganizationalChart"/>
-    <dgm:cxn modelId="{75E83FC5-4838-40EF-9070-8F0E5ED12AD6}" type="presParOf" srcId="{29F8C62A-5648-4EAC-92D3-D407266B9F50}" destId="{4323DE5A-4F58-484E-B14C-2A23B35B8676}" srcOrd="6" destOrd="0" presId="urn:microsoft.com/office/officeart/2008/layout/NameandTitleOrganizationalChart"/>
-    <dgm:cxn modelId="{3E061C19-2DBD-4F68-82AB-D14A5A06D0CA}" type="presParOf" srcId="{29F8C62A-5648-4EAC-92D3-D407266B9F50}" destId="{349A5B49-67FC-4818-BA36-B7BD53D1ABC2}" srcOrd="7" destOrd="0" presId="urn:microsoft.com/office/officeart/2008/layout/NameandTitleOrganizationalChart"/>
-    <dgm:cxn modelId="{EF759378-251A-454C-BFB0-EB11C81D2D8A}" type="presParOf" srcId="{349A5B49-67FC-4818-BA36-B7BD53D1ABC2}" destId="{2E9A0E52-D99A-4715-AB8F-0E077E60253C}" srcOrd="0" destOrd="0" presId="urn:microsoft.com/office/officeart/2008/layout/NameandTitleOrganizationalChart"/>
-    <dgm:cxn modelId="{75907E82-516E-4214-B872-23162AD943A8}" type="presParOf" srcId="{2E9A0E52-D99A-4715-AB8F-0E077E60253C}" destId="{1FA765BD-3199-4912-976D-438F743D1AE4}" srcOrd="0" destOrd="0" presId="urn:microsoft.com/office/officeart/2008/layout/NameandTitleOrganizationalChart"/>
-    <dgm:cxn modelId="{3C44E606-DE21-4F48-A6A7-F2AA31BBB02A}" type="presParOf" srcId="{2E9A0E52-D99A-4715-AB8F-0E077E60253C}" destId="{1871A7DF-A529-494A-A9D2-31AC49AC0220}" srcOrd="1" destOrd="0" presId="urn:microsoft.com/office/officeart/2008/layout/NameandTitleOrganizationalChart"/>
-    <dgm:cxn modelId="{DB6579B5-AF3F-46EB-9000-59D9643B8BAF}" type="presParOf" srcId="{2E9A0E52-D99A-4715-AB8F-0E077E60253C}" destId="{7AC39576-9795-4004-AA4E-4D24D2167AE3}" srcOrd="2" destOrd="0" presId="urn:microsoft.com/office/officeart/2008/layout/NameandTitleOrganizationalChart"/>
-    <dgm:cxn modelId="{6EA529C2-981F-4F28-9677-7A8A09AFEE84}" type="presParOf" srcId="{349A5B49-67FC-4818-BA36-B7BD53D1ABC2}" destId="{8452B3EE-394D-4E13-979A-65A421406F15}" srcOrd="1" destOrd="0" presId="urn:microsoft.com/office/officeart/2008/layout/NameandTitleOrganizationalChart"/>
-    <dgm:cxn modelId="{D38D01CC-E0B1-4DD1-A49C-5B1C113E9C97}" type="presParOf" srcId="{349A5B49-67FC-4818-BA36-B7BD53D1ABC2}" destId="{91D42CF2-4977-4FD0-8B3B-C97A14D243EB}" srcOrd="2" destOrd="0" presId="urn:microsoft.com/office/officeart/2008/layout/NameandTitleOrganizationalChart"/>
-    <dgm:cxn modelId="{FB7B10A3-0CE1-434F-BD89-E8C9A0D9B5F4}" type="presParOf" srcId="{29F8C62A-5648-4EAC-92D3-D407266B9F50}" destId="{5D7C3385-0452-4397-A20F-129A261210B0}" srcOrd="8" destOrd="0" presId="urn:microsoft.com/office/officeart/2008/layout/NameandTitleOrganizationalChart"/>
-    <dgm:cxn modelId="{F155D7C7-8FDF-4D55-90CE-B1A4ADC40C12}" type="presParOf" srcId="{29F8C62A-5648-4EAC-92D3-D407266B9F50}" destId="{812CAA92-A1CC-436D-A4E2-8298F6745D55}" srcOrd="9" destOrd="0" presId="urn:microsoft.com/office/officeart/2008/layout/NameandTitleOrganizationalChart"/>
-    <dgm:cxn modelId="{97CEBA52-512E-4C19-A5AE-373B11F0CEB5}" type="presParOf" srcId="{812CAA92-A1CC-436D-A4E2-8298F6745D55}" destId="{03C53365-6585-4857-87F2-239779CD1F84}" srcOrd="0" destOrd="0" presId="urn:microsoft.com/office/officeart/2008/layout/NameandTitleOrganizationalChart"/>
-    <dgm:cxn modelId="{A8D780F8-CF68-4BFD-BBD9-B4CF336DF78F}" type="presParOf" srcId="{03C53365-6585-4857-87F2-239779CD1F84}" destId="{8E3B85E4-880E-4192-B816-F62BD30682F9}" srcOrd="0" destOrd="0" presId="urn:microsoft.com/office/officeart/2008/layout/NameandTitleOrganizationalChart"/>
-    <dgm:cxn modelId="{E42C7579-C8DA-4371-9B43-5F72E962C256}" type="presParOf" srcId="{03C53365-6585-4857-87F2-239779CD1F84}" destId="{E5033C00-6145-4609-B128-215507707295}" srcOrd="1" destOrd="0" presId="urn:microsoft.com/office/officeart/2008/layout/NameandTitleOrganizationalChart"/>
-    <dgm:cxn modelId="{65B2E900-6E89-46FD-86C7-E2D2AA92E96A}" type="presParOf" srcId="{03C53365-6585-4857-87F2-239779CD1F84}" destId="{321EFBD4-DC2C-49A7-B8EC-B797D02C4247}" srcOrd="2" destOrd="0" presId="urn:microsoft.com/office/officeart/2008/layout/NameandTitleOrganizationalChart"/>
-    <dgm:cxn modelId="{0C6E3AF3-2100-4F05-9D59-9D8F68A276C2}" type="presParOf" srcId="{812CAA92-A1CC-436D-A4E2-8298F6745D55}" destId="{B481CAA2-191C-469F-907E-04E3F85AC88B}" srcOrd="1" destOrd="0" presId="urn:microsoft.com/office/officeart/2008/layout/NameandTitleOrganizationalChart"/>
-    <dgm:cxn modelId="{E1BE6C3A-B8A7-4822-8FF7-8CFD9F16C770}" type="presParOf" srcId="{812CAA92-A1CC-436D-A4E2-8298F6745D55}" destId="{6279A1D5-AAD8-4747-A130-54E10F309B88}" srcOrd="2" destOrd="0" presId="urn:microsoft.com/office/officeart/2008/layout/NameandTitleOrganizationalChart"/>
-    <dgm:cxn modelId="{B4577696-29F4-4FB1-8302-8C20BDCA42ED}" type="presParOf" srcId="{29F8C62A-5648-4EAC-92D3-D407266B9F50}" destId="{91038E82-F1A7-411A-8491-E3214C4A1210}" srcOrd="10" destOrd="0" presId="urn:microsoft.com/office/officeart/2008/layout/NameandTitleOrganizationalChart"/>
-    <dgm:cxn modelId="{57A196FA-91D5-44FD-92A6-FBCDFD64CE57}" type="presParOf" srcId="{29F8C62A-5648-4EAC-92D3-D407266B9F50}" destId="{27E54EE7-9AF6-4AB4-AC5D-FC7FCBF64719}" srcOrd="11" destOrd="0" presId="urn:microsoft.com/office/officeart/2008/layout/NameandTitleOrganizationalChart"/>
-    <dgm:cxn modelId="{B1B2AA26-CB50-490E-BB7A-D5E889BCCAE9}" type="presParOf" srcId="{27E54EE7-9AF6-4AB4-AC5D-FC7FCBF64719}" destId="{49D71C57-33C5-4C13-9D21-F2AEA332952A}" srcOrd="0" destOrd="0" presId="urn:microsoft.com/office/officeart/2008/layout/NameandTitleOrganizationalChart"/>
-    <dgm:cxn modelId="{E517CE92-FBF0-4C1F-8758-1FD4F7790FE3}" type="presParOf" srcId="{49D71C57-33C5-4C13-9D21-F2AEA332952A}" destId="{1413B93C-678D-4C0B-898B-5E4FA9B46BF0}" srcOrd="0" destOrd="0" presId="urn:microsoft.com/office/officeart/2008/layout/NameandTitleOrganizationalChart"/>
-    <dgm:cxn modelId="{0BB3D5EB-9B7F-4787-90CE-FCB4C4FEF07F}" type="presParOf" srcId="{49D71C57-33C5-4C13-9D21-F2AEA332952A}" destId="{621DF97C-62CC-4C29-B1B3-AAEF7C79621C}" srcOrd="1" destOrd="0" presId="urn:microsoft.com/office/officeart/2008/layout/NameandTitleOrganizationalChart"/>
-    <dgm:cxn modelId="{09C823AB-4330-4D11-A02B-634EFE68EE3B}" type="presParOf" srcId="{49D71C57-33C5-4C13-9D21-F2AEA332952A}" destId="{04F65A85-0991-4FB0-900B-0492C5736161}" srcOrd="2" destOrd="0" presId="urn:microsoft.com/office/officeart/2008/layout/NameandTitleOrganizationalChart"/>
-    <dgm:cxn modelId="{785F43F7-4F1F-45A2-8DE0-FF4A8A5CC1E7}" type="presParOf" srcId="{27E54EE7-9AF6-4AB4-AC5D-FC7FCBF64719}" destId="{436452EF-ED5F-4B7B-BCC8-8471999C60A6}" srcOrd="1" destOrd="0" presId="urn:microsoft.com/office/officeart/2008/layout/NameandTitleOrganizationalChart"/>
-    <dgm:cxn modelId="{EA3561D7-2E1E-4E32-9AD5-CF56F0ACD4A4}" type="presParOf" srcId="{27E54EE7-9AF6-4AB4-AC5D-FC7FCBF64719}" destId="{1BD45282-3696-487E-963E-EF20E263D43A}" srcOrd="2" destOrd="0" presId="urn:microsoft.com/office/officeart/2008/layout/NameandTitleOrganizationalChart"/>
-    <dgm:cxn modelId="{E35938E5-DAB2-42D1-A0EC-229FECDD59F2}" type="presParOf" srcId="{29F8C62A-5648-4EAC-92D3-D407266B9F50}" destId="{AF970B47-8468-49C4-85E9-02C1AF8BDBFD}" srcOrd="12" destOrd="0" presId="urn:microsoft.com/office/officeart/2008/layout/NameandTitleOrganizationalChart"/>
-    <dgm:cxn modelId="{6F707305-32B5-450A-9844-8927776F8B82}" type="presParOf" srcId="{29F8C62A-5648-4EAC-92D3-D407266B9F50}" destId="{B5A5A36D-D581-4838-830D-75CA10525676}" srcOrd="13" destOrd="0" presId="urn:microsoft.com/office/officeart/2008/layout/NameandTitleOrganizationalChart"/>
-    <dgm:cxn modelId="{283E00D1-FE78-405D-9AB9-8D961042F39A}" type="presParOf" srcId="{B5A5A36D-D581-4838-830D-75CA10525676}" destId="{F83B3763-356F-41D0-B880-6D5C6FC422C1}" srcOrd="0" destOrd="0" presId="urn:microsoft.com/office/officeart/2008/layout/NameandTitleOrganizationalChart"/>
-    <dgm:cxn modelId="{47663FE2-20FC-4C8A-AE45-C9EC9DDF1001}" type="presParOf" srcId="{F83B3763-356F-41D0-B880-6D5C6FC422C1}" destId="{C9B5F607-CD7E-49B8-A054-245A06679BF2}" srcOrd="0" destOrd="0" presId="urn:microsoft.com/office/officeart/2008/layout/NameandTitleOrganizationalChart"/>
-    <dgm:cxn modelId="{6F6C364F-6D14-4302-8803-FDE205CBABD9}" type="presParOf" srcId="{F83B3763-356F-41D0-B880-6D5C6FC422C1}" destId="{250DD6C1-E71D-4478-839F-9B75B204807A}" srcOrd="1" destOrd="0" presId="urn:microsoft.com/office/officeart/2008/layout/NameandTitleOrganizationalChart"/>
-    <dgm:cxn modelId="{BA5EEC43-F4F8-4D5C-AC47-D923CFD6A43D}" type="presParOf" srcId="{F83B3763-356F-41D0-B880-6D5C6FC422C1}" destId="{8115496D-3576-47BE-8067-A2963223A862}" srcOrd="2" destOrd="0" presId="urn:microsoft.com/office/officeart/2008/layout/NameandTitleOrganizationalChart"/>
-    <dgm:cxn modelId="{EF78FEA1-9CE7-46C1-916B-3B5BDF64634F}" type="presParOf" srcId="{B5A5A36D-D581-4838-830D-75CA10525676}" destId="{813FFB0E-7454-438B-80B8-0ADFA3931A9F}" srcOrd="1" destOrd="0" presId="urn:microsoft.com/office/officeart/2008/layout/NameandTitleOrganizationalChart"/>
-    <dgm:cxn modelId="{9E322A6A-E0FE-40A0-902A-3EB53AF91C7A}" type="presParOf" srcId="{B5A5A36D-D581-4838-830D-75CA10525676}" destId="{DA8F4082-E5E7-4A8C-91B5-E460CB762F5B}" srcOrd="2" destOrd="0" presId="urn:microsoft.com/office/officeart/2008/layout/NameandTitleOrganizationalChart"/>
-    <dgm:cxn modelId="{F8D78B5E-35EC-4F9E-A003-1DDF207F647D}" type="presParOf" srcId="{88353E80-F01E-466B-945D-856658A15512}" destId="{103916B2-7335-41CD-B12F-7B91A8EBA765}" srcOrd="2" destOrd="0" presId="urn:microsoft.com/office/officeart/2008/layout/NameandTitleOrganizationalChart"/>
+    <dgm:cxn modelId="{E76DADED-D18F-4DFC-AE54-6373CD28D95D}" type="presParOf" srcId="{54F34962-7B41-415C-9321-61BCC519E744}" destId="{88353E80-F01E-466B-945D-856658A15512}" srcOrd="0" destOrd="0" presId="urn:microsoft.com/office/officeart/2008/layout/NameandTitleOrganizationalChart"/>
+    <dgm:cxn modelId="{DBA5EB79-2779-4AAF-A5C8-FC7D4051B07A}" type="presParOf" srcId="{88353E80-F01E-466B-945D-856658A15512}" destId="{F86BC613-5387-4432-AEA0-F3E6498E674C}" srcOrd="0" destOrd="0" presId="urn:microsoft.com/office/officeart/2008/layout/NameandTitleOrganizationalChart"/>
+    <dgm:cxn modelId="{BA4D7BA0-9B50-4EF0-9BD6-EE82073EE601}" type="presParOf" srcId="{F86BC613-5387-4432-AEA0-F3E6498E674C}" destId="{D75C035A-10D1-43FC-8945-EBAE063CDADA}" srcOrd="0" destOrd="0" presId="urn:microsoft.com/office/officeart/2008/layout/NameandTitleOrganizationalChart"/>
+    <dgm:cxn modelId="{487D312D-87A4-4960-8C66-BCA9C0E732B5}" type="presParOf" srcId="{F86BC613-5387-4432-AEA0-F3E6498E674C}" destId="{AF7986BA-9327-4A0A-AFBC-42926911E3E3}" srcOrd="1" destOrd="0" presId="urn:microsoft.com/office/officeart/2008/layout/NameandTitleOrganizationalChart"/>
+    <dgm:cxn modelId="{48333C45-36C9-480E-926A-56FEBFEBC7B2}" type="presParOf" srcId="{F86BC613-5387-4432-AEA0-F3E6498E674C}" destId="{F17DB89D-624A-4868-B374-22B0DCEFE413}" srcOrd="2" destOrd="0" presId="urn:microsoft.com/office/officeart/2008/layout/NameandTitleOrganizationalChart"/>
+    <dgm:cxn modelId="{303E1EBF-F6F0-4BD4-8AFE-7AB3EFC6333C}" type="presParOf" srcId="{88353E80-F01E-466B-945D-856658A15512}" destId="{29F8C62A-5648-4EAC-92D3-D407266B9F50}" srcOrd="1" destOrd="0" presId="urn:microsoft.com/office/officeart/2008/layout/NameandTitleOrganizationalChart"/>
+    <dgm:cxn modelId="{C54E8AE5-0902-450B-9D02-03282EE2BB96}" type="presParOf" srcId="{29F8C62A-5648-4EAC-92D3-D407266B9F50}" destId="{4FFA947B-8DFC-4525-86F7-FE70D7389F8D}" srcOrd="0" destOrd="0" presId="urn:microsoft.com/office/officeart/2008/layout/NameandTitleOrganizationalChart"/>
+    <dgm:cxn modelId="{615CAA6C-F240-444C-BAB8-3711671D4F73}" type="presParOf" srcId="{29F8C62A-5648-4EAC-92D3-D407266B9F50}" destId="{245BB743-63C2-440C-AB25-0A505D8F8AAA}" srcOrd="1" destOrd="0" presId="urn:microsoft.com/office/officeart/2008/layout/NameandTitleOrganizationalChart"/>
+    <dgm:cxn modelId="{F8DDD918-1F80-463E-A010-09134CAB3953}" type="presParOf" srcId="{245BB743-63C2-440C-AB25-0A505D8F8AAA}" destId="{82CACAC8-281D-4769-8076-E5AE21BD68E1}" srcOrd="0" destOrd="0" presId="urn:microsoft.com/office/officeart/2008/layout/NameandTitleOrganizationalChart"/>
+    <dgm:cxn modelId="{C8A7F7EA-D689-4BD9-BD6E-72F0C5EF64B8}" type="presParOf" srcId="{82CACAC8-281D-4769-8076-E5AE21BD68E1}" destId="{700B45C9-BBD3-4551-B950-93685DC62124}" srcOrd="0" destOrd="0" presId="urn:microsoft.com/office/officeart/2008/layout/NameandTitleOrganizationalChart"/>
+    <dgm:cxn modelId="{C6B6D680-54CF-43CA-9941-3D481600CA50}" type="presParOf" srcId="{82CACAC8-281D-4769-8076-E5AE21BD68E1}" destId="{66107DF8-FEBA-49A9-9E02-78AEF81972EC}" srcOrd="1" destOrd="0" presId="urn:microsoft.com/office/officeart/2008/layout/NameandTitleOrganizationalChart"/>
+    <dgm:cxn modelId="{B5EDFEA4-DB19-46D2-BE5E-6055EAD542AC}" type="presParOf" srcId="{82CACAC8-281D-4769-8076-E5AE21BD68E1}" destId="{7123A913-1D52-4213-B24E-3416630E868A}" srcOrd="2" destOrd="0" presId="urn:microsoft.com/office/officeart/2008/layout/NameandTitleOrganizationalChart"/>
+    <dgm:cxn modelId="{202348D7-A5E2-4F17-AE19-FFD0F508C953}" type="presParOf" srcId="{245BB743-63C2-440C-AB25-0A505D8F8AAA}" destId="{A8A5EF81-B0BA-49CA-B6D1-8949335D5249}" srcOrd="1" destOrd="0" presId="urn:microsoft.com/office/officeart/2008/layout/NameandTitleOrganizationalChart"/>
+    <dgm:cxn modelId="{3067AC8B-26C9-44A1-964D-B683D63766C4}" type="presParOf" srcId="{A8A5EF81-B0BA-49CA-B6D1-8949335D5249}" destId="{F2E2B6B5-CD2E-420A-8F8F-3DB2B24C0351}" srcOrd="0" destOrd="0" presId="urn:microsoft.com/office/officeart/2008/layout/NameandTitleOrganizationalChart"/>
+    <dgm:cxn modelId="{3F9F9841-579A-4DA4-8E2A-342B713A74F7}" type="presParOf" srcId="{A8A5EF81-B0BA-49CA-B6D1-8949335D5249}" destId="{E764B10F-A6DA-41E6-8281-6A4B8F62A336}" srcOrd="1" destOrd="0" presId="urn:microsoft.com/office/officeart/2008/layout/NameandTitleOrganizationalChart"/>
+    <dgm:cxn modelId="{A5FB45BD-9ABC-4074-B9BA-9F4FEABAED64}" type="presParOf" srcId="{E764B10F-A6DA-41E6-8281-6A4B8F62A336}" destId="{275F8BF1-4965-41C5-957A-DE62F795E705}" srcOrd="0" destOrd="0" presId="urn:microsoft.com/office/officeart/2008/layout/NameandTitleOrganizationalChart"/>
+    <dgm:cxn modelId="{52EECCAD-016E-44D9-9404-31205D2A2F0A}" type="presParOf" srcId="{275F8BF1-4965-41C5-957A-DE62F795E705}" destId="{762D8459-BF97-4EA6-9117-B839ECCD7EFF}" srcOrd="0" destOrd="0" presId="urn:microsoft.com/office/officeart/2008/layout/NameandTitleOrganizationalChart"/>
+    <dgm:cxn modelId="{4BF0DF7D-3E80-470B-9EE3-00AB40FE169B}" type="presParOf" srcId="{275F8BF1-4965-41C5-957A-DE62F795E705}" destId="{249DDD81-6036-407D-8942-58861145BA1F}" srcOrd="1" destOrd="0" presId="urn:microsoft.com/office/officeart/2008/layout/NameandTitleOrganizationalChart"/>
+    <dgm:cxn modelId="{FFAF8BD6-089D-45C5-926B-7DF8D54DF209}" type="presParOf" srcId="{275F8BF1-4965-41C5-957A-DE62F795E705}" destId="{EA37D5C4-448A-4FBA-8B2E-4ABC79A6B7E0}" srcOrd="2" destOrd="0" presId="urn:microsoft.com/office/officeart/2008/layout/NameandTitleOrganizationalChart"/>
+    <dgm:cxn modelId="{EC723580-53B3-40BC-A1F2-7F19CBB55788}" type="presParOf" srcId="{E764B10F-A6DA-41E6-8281-6A4B8F62A336}" destId="{16C77053-503A-4384-8F91-67DA760422B3}" srcOrd="1" destOrd="0" presId="urn:microsoft.com/office/officeart/2008/layout/NameandTitleOrganizationalChart"/>
+    <dgm:cxn modelId="{2B37668F-0C39-4BC7-B5C0-69357B93A2A4}" type="presParOf" srcId="{E764B10F-A6DA-41E6-8281-6A4B8F62A336}" destId="{63C10E74-557A-4B1B-84AD-7CB8D1A8946A}" srcOrd="2" destOrd="0" presId="urn:microsoft.com/office/officeart/2008/layout/NameandTitleOrganizationalChart"/>
+    <dgm:cxn modelId="{7614100B-57FF-4629-B3CE-9468F2BD4FE9}" type="presParOf" srcId="{245BB743-63C2-440C-AB25-0A505D8F8AAA}" destId="{1C3E9260-D707-4549-9AB3-75D232881482}" srcOrd="2" destOrd="0" presId="urn:microsoft.com/office/officeart/2008/layout/NameandTitleOrganizationalChart"/>
+    <dgm:cxn modelId="{4B1AF25E-1948-4BF1-BEB7-9D816640CB7E}" type="presParOf" srcId="{29F8C62A-5648-4EAC-92D3-D407266B9F50}" destId="{5E268947-1E41-43F6-A062-691FF6F3B0F4}" srcOrd="2" destOrd="0" presId="urn:microsoft.com/office/officeart/2008/layout/NameandTitleOrganizationalChart"/>
+    <dgm:cxn modelId="{1EED5770-3573-4136-BF08-EA228C692EEC}" type="presParOf" srcId="{29F8C62A-5648-4EAC-92D3-D407266B9F50}" destId="{6D8A37B1-39D8-4670-B3DA-385A523637D8}" srcOrd="3" destOrd="0" presId="urn:microsoft.com/office/officeart/2008/layout/NameandTitleOrganizationalChart"/>
+    <dgm:cxn modelId="{2A462177-7FB6-43B9-A299-D5FED00E1E32}" type="presParOf" srcId="{6D8A37B1-39D8-4670-B3DA-385A523637D8}" destId="{D19ED62D-9E41-4B93-A540-226480909345}" srcOrd="0" destOrd="0" presId="urn:microsoft.com/office/officeart/2008/layout/NameandTitleOrganizationalChart"/>
+    <dgm:cxn modelId="{95B70AE5-879F-4654-BFB7-FDD33B33436B}" type="presParOf" srcId="{D19ED62D-9E41-4B93-A540-226480909345}" destId="{16F2FC8D-245D-41C5-B79D-E31FC84F2E33}" srcOrd="0" destOrd="0" presId="urn:microsoft.com/office/officeart/2008/layout/NameandTitleOrganizationalChart"/>
+    <dgm:cxn modelId="{6DBFFBAC-80AA-446E-A0E9-8B2B72047C59}" type="presParOf" srcId="{D19ED62D-9E41-4B93-A540-226480909345}" destId="{DD42ED3A-9CAE-407B-BD5A-489D7A3C085B}" srcOrd="1" destOrd="0" presId="urn:microsoft.com/office/officeart/2008/layout/NameandTitleOrganizationalChart"/>
+    <dgm:cxn modelId="{0D537BFA-E018-498D-B142-F1B34E9E6064}" type="presParOf" srcId="{D19ED62D-9E41-4B93-A540-226480909345}" destId="{6F7DF367-2DCF-42AA-AB85-DFFBD4500EC7}" srcOrd="2" destOrd="0" presId="urn:microsoft.com/office/officeart/2008/layout/NameandTitleOrganizationalChart"/>
+    <dgm:cxn modelId="{0B3464AB-FD3E-4CD3-8301-0BD11B936374}" type="presParOf" srcId="{6D8A37B1-39D8-4670-B3DA-385A523637D8}" destId="{3148496A-E6F4-4277-90A8-3E519AE65AB2}" srcOrd="1" destOrd="0" presId="urn:microsoft.com/office/officeart/2008/layout/NameandTitleOrganizationalChart"/>
+    <dgm:cxn modelId="{B07ED6F9-A117-4DC7-9771-82CE7B7DC196}" type="presParOf" srcId="{6D8A37B1-39D8-4670-B3DA-385A523637D8}" destId="{DEE50FEF-D52B-4708-A42B-A0AB73AA1F16}" srcOrd="2" destOrd="0" presId="urn:microsoft.com/office/officeart/2008/layout/NameandTitleOrganizationalChart"/>
+    <dgm:cxn modelId="{5F3037BC-AD03-4A57-AE54-247B4F223122}" type="presParOf" srcId="{29F8C62A-5648-4EAC-92D3-D407266B9F50}" destId="{CB3887FD-AF85-439A-B992-47B633B08B56}" srcOrd="4" destOrd="0" presId="urn:microsoft.com/office/officeart/2008/layout/NameandTitleOrganizationalChart"/>
+    <dgm:cxn modelId="{2F3F816C-FD11-444F-9CAD-82B1FC15E61F}" type="presParOf" srcId="{29F8C62A-5648-4EAC-92D3-D407266B9F50}" destId="{36441435-2D47-4035-B6C4-D36A8108C003}" srcOrd="5" destOrd="0" presId="urn:microsoft.com/office/officeart/2008/layout/NameandTitleOrganizationalChart"/>
+    <dgm:cxn modelId="{F2CFF7D4-BFD7-4F25-A9AB-1A3AEF9FCE2C}" type="presParOf" srcId="{36441435-2D47-4035-B6C4-D36A8108C003}" destId="{C304A19E-7909-4777-9F0B-F710960B40EA}" srcOrd="0" destOrd="0" presId="urn:microsoft.com/office/officeart/2008/layout/NameandTitleOrganizationalChart"/>
+    <dgm:cxn modelId="{B732695E-D87A-47B2-8CDE-D082EB640CE2}" type="presParOf" srcId="{C304A19E-7909-4777-9F0B-F710960B40EA}" destId="{D886F94A-5DBE-4261-98C7-5FAFE06C11D2}" srcOrd="0" destOrd="0" presId="urn:microsoft.com/office/officeart/2008/layout/NameandTitleOrganizationalChart"/>
+    <dgm:cxn modelId="{3F5BA07D-5EA4-4FE7-9D77-E5C4585C168C}" type="presParOf" srcId="{C304A19E-7909-4777-9F0B-F710960B40EA}" destId="{68B45C95-A150-4876-B307-6BEAC2EF2B46}" srcOrd="1" destOrd="0" presId="urn:microsoft.com/office/officeart/2008/layout/NameandTitleOrganizationalChart"/>
+    <dgm:cxn modelId="{4FA5AAF2-8298-4514-ABAA-79962FA0DD11}" type="presParOf" srcId="{C304A19E-7909-4777-9F0B-F710960B40EA}" destId="{E48632DC-F915-4D39-8C16-DA94C62C6700}" srcOrd="2" destOrd="0" presId="urn:microsoft.com/office/officeart/2008/layout/NameandTitleOrganizationalChart"/>
+    <dgm:cxn modelId="{4AE17226-FDBC-47C5-9949-A8B1DB888B6E}" type="presParOf" srcId="{36441435-2D47-4035-B6C4-D36A8108C003}" destId="{8D6E0BA2-50B2-4D47-A67F-8C5A26A54463}" srcOrd="1" destOrd="0" presId="urn:microsoft.com/office/officeart/2008/layout/NameandTitleOrganizationalChart"/>
+    <dgm:cxn modelId="{ED3117C3-2401-4CEC-B69D-61379F0A12A6}" type="presParOf" srcId="{8D6E0BA2-50B2-4D47-A67F-8C5A26A54463}" destId="{77CBB890-ECA9-4C46-93B2-05C2D1D3C4EB}" srcOrd="0" destOrd="0" presId="urn:microsoft.com/office/officeart/2008/layout/NameandTitleOrganizationalChart"/>
+    <dgm:cxn modelId="{693277B9-32B4-4C9C-9FAF-FCE49DF9B2BC}" type="presParOf" srcId="{8D6E0BA2-50B2-4D47-A67F-8C5A26A54463}" destId="{5F379F78-C596-4445-BE70-E9265ED3E15A}" srcOrd="1" destOrd="0" presId="urn:microsoft.com/office/officeart/2008/layout/NameandTitleOrganizationalChart"/>
+    <dgm:cxn modelId="{A24D04AF-0025-4208-906A-29641F883AA4}" type="presParOf" srcId="{5F379F78-C596-4445-BE70-E9265ED3E15A}" destId="{2ABDE95C-4183-4417-8634-471CA2052827}" srcOrd="0" destOrd="0" presId="urn:microsoft.com/office/officeart/2008/layout/NameandTitleOrganizationalChart"/>
+    <dgm:cxn modelId="{1E2C0BE5-AF51-4C6B-A42B-2F7F195F193D}" type="presParOf" srcId="{2ABDE95C-4183-4417-8634-471CA2052827}" destId="{2B70FCC4-0820-425F-84BD-7344A420621A}" srcOrd="0" destOrd="0" presId="urn:microsoft.com/office/officeart/2008/layout/NameandTitleOrganizationalChart"/>
+    <dgm:cxn modelId="{092C2969-2802-49E8-A65F-94559E88F933}" type="presParOf" srcId="{2ABDE95C-4183-4417-8634-471CA2052827}" destId="{7B0C2FA5-E37E-47A8-9CA4-0A6FB5D26659}" srcOrd="1" destOrd="0" presId="urn:microsoft.com/office/officeart/2008/layout/NameandTitleOrganizationalChart"/>
+    <dgm:cxn modelId="{B46DF694-A5B9-4629-B9B3-44794F30A090}" type="presParOf" srcId="{2ABDE95C-4183-4417-8634-471CA2052827}" destId="{0A0E9E52-D5BD-4B64-9A62-8FA6113B2ED0}" srcOrd="2" destOrd="0" presId="urn:microsoft.com/office/officeart/2008/layout/NameandTitleOrganizationalChart"/>
+    <dgm:cxn modelId="{C7AA5F39-5B52-410A-8FBA-00548B1EB569}" type="presParOf" srcId="{5F379F78-C596-4445-BE70-E9265ED3E15A}" destId="{ED5ADF42-AA7B-4A54-864F-78D0C8BDD7FC}" srcOrd="1" destOrd="0" presId="urn:microsoft.com/office/officeart/2008/layout/NameandTitleOrganizationalChart"/>
+    <dgm:cxn modelId="{180627F5-ED57-46F8-AF01-62DC6099089C}" type="presParOf" srcId="{5F379F78-C596-4445-BE70-E9265ED3E15A}" destId="{11294295-DDA6-43AD-A793-C47D65485437}" srcOrd="2" destOrd="0" presId="urn:microsoft.com/office/officeart/2008/layout/NameandTitleOrganizationalChart"/>
+    <dgm:cxn modelId="{F26EEDA6-8D6B-4E26-AD7F-132B08CE4437}" type="presParOf" srcId="{36441435-2D47-4035-B6C4-D36A8108C003}" destId="{6BB290CD-E3FD-4EDD-B869-DF93C3E89CFD}" srcOrd="2" destOrd="0" presId="urn:microsoft.com/office/officeart/2008/layout/NameandTitleOrganizationalChart"/>
+    <dgm:cxn modelId="{B2C9FFFA-37F0-42DD-9186-389EBD222311}" type="presParOf" srcId="{29F8C62A-5648-4EAC-92D3-D407266B9F50}" destId="{4323DE5A-4F58-484E-B14C-2A23B35B8676}" srcOrd="6" destOrd="0" presId="urn:microsoft.com/office/officeart/2008/layout/NameandTitleOrganizationalChart"/>
+    <dgm:cxn modelId="{FBFC4865-BE22-4039-AF5B-3B363391199B}" type="presParOf" srcId="{29F8C62A-5648-4EAC-92D3-D407266B9F50}" destId="{349A5B49-67FC-4818-BA36-B7BD53D1ABC2}" srcOrd="7" destOrd="0" presId="urn:microsoft.com/office/officeart/2008/layout/NameandTitleOrganizationalChart"/>
+    <dgm:cxn modelId="{40C24574-9A4A-4E9F-BE27-530447CB3559}" type="presParOf" srcId="{349A5B49-67FC-4818-BA36-B7BD53D1ABC2}" destId="{2E9A0E52-D99A-4715-AB8F-0E077E60253C}" srcOrd="0" destOrd="0" presId="urn:microsoft.com/office/officeart/2008/layout/NameandTitleOrganizationalChart"/>
+    <dgm:cxn modelId="{989D672F-8328-4C86-A661-BB53E752FA66}" type="presParOf" srcId="{2E9A0E52-D99A-4715-AB8F-0E077E60253C}" destId="{1FA765BD-3199-4912-976D-438F743D1AE4}" srcOrd="0" destOrd="0" presId="urn:microsoft.com/office/officeart/2008/layout/NameandTitleOrganizationalChart"/>
+    <dgm:cxn modelId="{980EBE5D-D042-453E-BB7B-8B8781D79900}" type="presParOf" srcId="{2E9A0E52-D99A-4715-AB8F-0E077E60253C}" destId="{1871A7DF-A529-494A-A9D2-31AC49AC0220}" srcOrd="1" destOrd="0" presId="urn:microsoft.com/office/officeart/2008/layout/NameandTitleOrganizationalChart"/>
+    <dgm:cxn modelId="{E083F670-BE21-4B5A-9E5E-4822BC35982B}" type="presParOf" srcId="{2E9A0E52-D99A-4715-AB8F-0E077E60253C}" destId="{7AC39576-9795-4004-AA4E-4D24D2167AE3}" srcOrd="2" destOrd="0" presId="urn:microsoft.com/office/officeart/2008/layout/NameandTitleOrganizationalChart"/>
+    <dgm:cxn modelId="{59EC0111-EC2D-49E2-8E85-52D09712DC08}" type="presParOf" srcId="{349A5B49-67FC-4818-BA36-B7BD53D1ABC2}" destId="{8452B3EE-394D-4E13-979A-65A421406F15}" srcOrd="1" destOrd="0" presId="urn:microsoft.com/office/officeart/2008/layout/NameandTitleOrganizationalChart"/>
+    <dgm:cxn modelId="{EBC8A359-CDAB-4D49-990A-688666808567}" type="presParOf" srcId="{349A5B49-67FC-4818-BA36-B7BD53D1ABC2}" destId="{91D42CF2-4977-4FD0-8B3B-C97A14D243EB}" srcOrd="2" destOrd="0" presId="urn:microsoft.com/office/officeart/2008/layout/NameandTitleOrganizationalChart"/>
+    <dgm:cxn modelId="{AF33F170-0195-41DE-BD63-41BFC573D2BA}" type="presParOf" srcId="{29F8C62A-5648-4EAC-92D3-D407266B9F50}" destId="{5D7C3385-0452-4397-A20F-129A261210B0}" srcOrd="8" destOrd="0" presId="urn:microsoft.com/office/officeart/2008/layout/NameandTitleOrganizationalChart"/>
+    <dgm:cxn modelId="{F1A8682F-906F-4087-9EA0-D7BDAF91B5ED}" type="presParOf" srcId="{29F8C62A-5648-4EAC-92D3-D407266B9F50}" destId="{812CAA92-A1CC-436D-A4E2-8298F6745D55}" srcOrd="9" destOrd="0" presId="urn:microsoft.com/office/officeart/2008/layout/NameandTitleOrganizationalChart"/>
+    <dgm:cxn modelId="{B5FA7914-DAAC-47E6-A4C0-38F95255D0EA}" type="presParOf" srcId="{812CAA92-A1CC-436D-A4E2-8298F6745D55}" destId="{03C53365-6585-4857-87F2-239779CD1F84}" srcOrd="0" destOrd="0" presId="urn:microsoft.com/office/officeart/2008/layout/NameandTitleOrganizationalChart"/>
+    <dgm:cxn modelId="{B09E54B7-F821-4744-8B67-0211AF8B85FB}" type="presParOf" srcId="{03C53365-6585-4857-87F2-239779CD1F84}" destId="{8E3B85E4-880E-4192-B816-F62BD30682F9}" srcOrd="0" destOrd="0" presId="urn:microsoft.com/office/officeart/2008/layout/NameandTitleOrganizationalChart"/>
+    <dgm:cxn modelId="{22DBC322-6A72-4ACD-90B5-003FFFDB8087}" type="presParOf" srcId="{03C53365-6585-4857-87F2-239779CD1F84}" destId="{E5033C00-6145-4609-B128-215507707295}" srcOrd="1" destOrd="0" presId="urn:microsoft.com/office/officeart/2008/layout/NameandTitleOrganizationalChart"/>
+    <dgm:cxn modelId="{CB8713CC-A946-4BC1-9D3B-E452F8C9E871}" type="presParOf" srcId="{03C53365-6585-4857-87F2-239779CD1F84}" destId="{321EFBD4-DC2C-49A7-B8EC-B797D02C4247}" srcOrd="2" destOrd="0" presId="urn:microsoft.com/office/officeart/2008/layout/NameandTitleOrganizationalChart"/>
+    <dgm:cxn modelId="{0C2D4693-D6E0-42E2-8FA9-8DFF19B04070}" type="presParOf" srcId="{812CAA92-A1CC-436D-A4E2-8298F6745D55}" destId="{B481CAA2-191C-469F-907E-04E3F85AC88B}" srcOrd="1" destOrd="0" presId="urn:microsoft.com/office/officeart/2008/layout/NameandTitleOrganizationalChart"/>
+    <dgm:cxn modelId="{E9CAC7CE-1DE0-42F9-8553-279946799C56}" type="presParOf" srcId="{812CAA92-A1CC-436D-A4E2-8298F6745D55}" destId="{6279A1D5-AAD8-4747-A130-54E10F309B88}" srcOrd="2" destOrd="0" presId="urn:microsoft.com/office/officeart/2008/layout/NameandTitleOrganizationalChart"/>
+    <dgm:cxn modelId="{B25A4051-C4BA-4949-97C8-344660711A18}" type="presParOf" srcId="{29F8C62A-5648-4EAC-92D3-D407266B9F50}" destId="{91038E82-F1A7-411A-8491-E3214C4A1210}" srcOrd="10" destOrd="0" presId="urn:microsoft.com/office/officeart/2008/layout/NameandTitleOrganizationalChart"/>
+    <dgm:cxn modelId="{2C45329B-51F3-47F3-9191-F9F4811F7253}" type="presParOf" srcId="{29F8C62A-5648-4EAC-92D3-D407266B9F50}" destId="{27E54EE7-9AF6-4AB4-AC5D-FC7FCBF64719}" srcOrd="11" destOrd="0" presId="urn:microsoft.com/office/officeart/2008/layout/NameandTitleOrganizationalChart"/>
+    <dgm:cxn modelId="{69469CF2-C806-4283-A332-D2D6CD52B11F}" type="presParOf" srcId="{27E54EE7-9AF6-4AB4-AC5D-FC7FCBF64719}" destId="{49D71C57-33C5-4C13-9D21-F2AEA332952A}" srcOrd="0" destOrd="0" presId="urn:microsoft.com/office/officeart/2008/layout/NameandTitleOrganizationalChart"/>
+    <dgm:cxn modelId="{381C3FF9-1CA8-476A-8BEA-429DF4F47B32}" type="presParOf" srcId="{49D71C57-33C5-4C13-9D21-F2AEA332952A}" destId="{1413B93C-678D-4C0B-898B-5E4FA9B46BF0}" srcOrd="0" destOrd="0" presId="urn:microsoft.com/office/officeart/2008/layout/NameandTitleOrganizationalChart"/>
+    <dgm:cxn modelId="{0BF94D7D-B923-4AAA-94BE-4E844DDA480C}" type="presParOf" srcId="{49D71C57-33C5-4C13-9D21-F2AEA332952A}" destId="{621DF97C-62CC-4C29-B1B3-AAEF7C79621C}" srcOrd="1" destOrd="0" presId="urn:microsoft.com/office/officeart/2008/layout/NameandTitleOrganizationalChart"/>
+    <dgm:cxn modelId="{D6FCE147-C48E-4D53-A559-E050E31B25AF}" type="presParOf" srcId="{49D71C57-33C5-4C13-9D21-F2AEA332952A}" destId="{04F65A85-0991-4FB0-900B-0492C5736161}" srcOrd="2" destOrd="0" presId="urn:microsoft.com/office/officeart/2008/layout/NameandTitleOrganizationalChart"/>
+    <dgm:cxn modelId="{4A3B8B72-19E0-4D6C-9C75-1CCB33DFA4B9}" type="presParOf" srcId="{27E54EE7-9AF6-4AB4-AC5D-FC7FCBF64719}" destId="{436452EF-ED5F-4B7B-BCC8-8471999C60A6}" srcOrd="1" destOrd="0" presId="urn:microsoft.com/office/officeart/2008/layout/NameandTitleOrganizationalChart"/>
+    <dgm:cxn modelId="{D66DAA1D-4BB5-4478-AD76-1B93DCAA2911}" type="presParOf" srcId="{27E54EE7-9AF6-4AB4-AC5D-FC7FCBF64719}" destId="{1BD45282-3696-487E-963E-EF20E263D43A}" srcOrd="2" destOrd="0" presId="urn:microsoft.com/office/officeart/2008/layout/NameandTitleOrganizationalChart"/>
+    <dgm:cxn modelId="{4CB83AD2-181D-423B-A904-C24F35CCCB31}" type="presParOf" srcId="{29F8C62A-5648-4EAC-92D3-D407266B9F50}" destId="{AF970B47-8468-49C4-85E9-02C1AF8BDBFD}" srcOrd="12" destOrd="0" presId="urn:microsoft.com/office/officeart/2008/layout/NameandTitleOrganizationalChart"/>
+    <dgm:cxn modelId="{E750A01F-2FCB-4BBE-A8E1-81894853C930}" type="presParOf" srcId="{29F8C62A-5648-4EAC-92D3-D407266B9F50}" destId="{B5A5A36D-D581-4838-830D-75CA10525676}" srcOrd="13" destOrd="0" presId="urn:microsoft.com/office/officeart/2008/layout/NameandTitleOrganizationalChart"/>
+    <dgm:cxn modelId="{A1B45C6C-59F7-4BE4-85F0-0E5DCE34D616}" type="presParOf" srcId="{B5A5A36D-D581-4838-830D-75CA10525676}" destId="{F83B3763-356F-41D0-B880-6D5C6FC422C1}" srcOrd="0" destOrd="0" presId="urn:microsoft.com/office/officeart/2008/layout/NameandTitleOrganizationalChart"/>
+    <dgm:cxn modelId="{4892DCD2-14C6-4D19-AE0D-4F615924C52F}" type="presParOf" srcId="{F83B3763-356F-41D0-B880-6D5C6FC422C1}" destId="{C9B5F607-CD7E-49B8-A054-245A06679BF2}" srcOrd="0" destOrd="0" presId="urn:microsoft.com/office/officeart/2008/layout/NameandTitleOrganizationalChart"/>
+    <dgm:cxn modelId="{DA4F07F2-4157-4544-81F4-9E0BB11275FA}" type="presParOf" srcId="{F83B3763-356F-41D0-B880-6D5C6FC422C1}" destId="{250DD6C1-E71D-4478-839F-9B75B204807A}" srcOrd="1" destOrd="0" presId="urn:microsoft.com/office/officeart/2008/layout/NameandTitleOrganizationalChart"/>
+    <dgm:cxn modelId="{A60C7C9C-4363-4B99-85A9-74A300BD8181}" type="presParOf" srcId="{F83B3763-356F-41D0-B880-6D5C6FC422C1}" destId="{8115496D-3576-47BE-8067-A2963223A862}" srcOrd="2" destOrd="0" presId="urn:microsoft.com/office/officeart/2008/layout/NameandTitleOrganizationalChart"/>
+    <dgm:cxn modelId="{B65367B5-9E6C-426D-8BBA-4B0A3A211CCF}" type="presParOf" srcId="{B5A5A36D-D581-4838-830D-75CA10525676}" destId="{813FFB0E-7454-438B-80B8-0ADFA3931A9F}" srcOrd="1" destOrd="0" presId="urn:microsoft.com/office/officeart/2008/layout/NameandTitleOrganizationalChart"/>
+    <dgm:cxn modelId="{D7431B6B-32F1-4883-9BA6-6FC4A9134AC6}" type="presParOf" srcId="{B5A5A36D-D581-4838-830D-75CA10525676}" destId="{DA8F4082-E5E7-4A8C-91B5-E460CB762F5B}" srcOrd="2" destOrd="0" presId="urn:microsoft.com/office/officeart/2008/layout/NameandTitleOrganizationalChart"/>
+    <dgm:cxn modelId="{D7EA1180-8D2E-41B3-A009-2752D43A9538}" type="presParOf" srcId="{88353E80-F01E-466B-945D-856658A15512}" destId="{103916B2-7335-41CD-B12F-7B91A8EBA765}" srcOrd="2" destOrd="0" presId="urn:microsoft.com/office/officeart/2008/layout/NameandTitleOrganizationalChart"/>
   </dgm:cxnLst>
   <dgm:bg/>
   <dgm:whole/>
@@ -8464,6 +8668,61 @@
         <a:fontRef idx="minor"/>
       </dsp:style>
     </dsp:sp>
+    <dsp:sp modelId="{F2E2B6B5-CD2E-420A-8F8F-3DB2B24C0351}">
+      <dsp:nvSpPr>
+        <dsp:cNvPr id="0" name=""/>
+        <dsp:cNvSpPr/>
+      </dsp:nvSpPr>
+      <dsp:spPr>
+        <a:xfrm>
+          <a:off x="301854" y="1735484"/>
+          <a:ext cx="91440" cy="175870"/>
+        </a:xfrm>
+        <a:custGeom>
+          <a:avLst/>
+          <a:gdLst/>
+          <a:ahLst/>
+          <a:cxnLst/>
+          <a:rect l="0" t="0" r="0" b="0"/>
+          <a:pathLst>
+            <a:path>
+              <a:moveTo>
+                <a:pt x="45720" y="0"/>
+              </a:moveTo>
+              <a:lnTo>
+                <a:pt x="45720" y="175870"/>
+              </a:lnTo>
+            </a:path>
+          </a:pathLst>
+        </a:custGeom>
+        <a:noFill/>
+        <a:ln w="25400" cap="flat" cmpd="sng" algn="ctr">
+          <a:solidFill>
+            <a:schemeClr val="accent1">
+              <a:shade val="80000"/>
+              <a:hueOff val="0"/>
+              <a:satOff val="0"/>
+              <a:lumOff val="0"/>
+              <a:alphaOff val="0"/>
+            </a:schemeClr>
+          </a:solidFill>
+          <a:prstDash val="solid"/>
+        </a:ln>
+        <a:effectLst/>
+      </dsp:spPr>
+      <dsp:style>
+        <a:lnRef idx="2">
+          <a:scrgbClr r="0" g="0" b="0"/>
+        </a:lnRef>
+        <a:fillRef idx="0">
+          <a:scrgbClr r="0" g="0" b="0"/>
+        </a:fillRef>
+        <a:effectRef idx="0">
+          <a:scrgbClr r="0" g="0" b="0"/>
+        </a:effectRef>
+        <a:fontRef idx="minor"/>
+      </dsp:style>
+    </dsp:sp>
     <dsp:sp modelId="{4FFA947B-8DFC-4525-86F7-FE70D7389F8D}">
       <dsp:nvSpPr>
         <dsp:cNvPr id="0" name=""/>
@@ -8818,6 +9077,154 @@
       </dsp:txBody>
       <dsp:txXfrm>
         <a:off x="171202" y="1667842"/>
+        <a:ext cx="529113" cy="101463"/>
+      </dsp:txXfrm>
+    </dsp:sp>
+    <dsp:sp modelId="{762D8459-BF97-4EA6-9117-B839ECCD7EFF}">
+      <dsp:nvSpPr>
+        <dsp:cNvPr id="0" name=""/>
+        <dsp:cNvSpPr/>
+      </dsp:nvSpPr>
+      <dsp:spPr>
+        <a:xfrm>
+          <a:off x="53621" y="1911354"/>
+          <a:ext cx="587904" cy="304390"/>
+        </a:xfrm>
+        <a:prstGeom prst="rect">
+          <a:avLst/>
+        </a:prstGeom>
+        <a:solidFill>
+          <a:schemeClr val="accent1">
+            <a:hueOff val="0"/>
+            <a:satOff val="0"/>
+            <a:lumOff val="0"/>
+            <a:alphaOff val="0"/>
+          </a:schemeClr>
+        </a:solidFill>
+        <a:ln w="25400" cap="flat" cmpd="sng" algn="ctr">
+          <a:solidFill>
+            <a:schemeClr val="lt1">
+              <a:hueOff val="0"/>
+              <a:satOff val="0"/>
+              <a:lumOff val="0"/>
+              <a:alphaOff val="0"/>
+            </a:schemeClr>
+          </a:solidFill>
+          <a:prstDash val="solid"/>
+        </a:ln>
+        <a:effectLst/>
+      </dsp:spPr>
+      <dsp:style>
+        <a:lnRef idx="2">
+          <a:scrgbClr r="0" g="0" b="0"/>
+        </a:lnRef>
+        <a:fillRef idx="1">
+          <a:scrgbClr r="0" g="0" b="0"/>
+        </a:fillRef>
+        <a:effectRef idx="0">
+          <a:scrgbClr r="0" g="0" b="0"/>
+        </a:effectRef>
+        <a:fontRef idx="minor">
+          <a:schemeClr val="lt1"/>
+        </a:fontRef>
+      </dsp:style>
+      <dsp:txBody>
+        <a:bodyPr spcFirstLastPara="0" vert="horz" wrap="square" lIns="5715" tIns="5715" rIns="5715" bIns="42953" numCol="1" spcCol="1270" anchor="ctr" anchorCtr="0">
+          <a:noAutofit/>
+        </a:bodyPr>
+        <a:lstStyle/>
+        <a:p>
+          <a:pPr lvl="0" algn="ctr" defTabSz="400050">
+            <a:lnSpc>
+              <a:spcPct val="90000"/>
+            </a:lnSpc>
+            <a:spcBef>
+              <a:spcPct val="0"/>
+            </a:spcBef>
+            <a:spcAft>
+              <a:spcPct val="35000"/>
+            </a:spcAft>
+          </a:pPr>
+          <a:r>
+            <a:rPr lang="nb-NO" sz="900" kern="1200"/>
+            <a:t>Type Sykler</a:t>
+          </a:r>
+        </a:p>
+      </dsp:txBody>
+      <dsp:txXfrm>
+        <a:off x="53621" y="1911354"/>
+        <a:ext cx="587904" cy="304390"/>
+      </dsp:txXfrm>
+    </dsp:sp>
+    <dsp:sp modelId="{249DDD81-6036-407D-8942-58861145BA1F}">
+      <dsp:nvSpPr>
+        <dsp:cNvPr id="0" name=""/>
+        <dsp:cNvSpPr/>
+      </dsp:nvSpPr>
+      <dsp:spPr>
+        <a:xfrm>
+          <a:off x="171202" y="2148103"/>
+          <a:ext cx="529113" cy="101463"/>
+        </a:xfrm>
+        <a:prstGeom prst="rect">
+          <a:avLst/>
+        </a:prstGeom>
+        <a:solidFill>
+          <a:schemeClr val="lt1">
+            <a:alpha val="90000"/>
+            <a:hueOff val="0"/>
+            <a:satOff val="0"/>
+            <a:lumOff val="0"/>
+            <a:alphaOff val="0"/>
+          </a:schemeClr>
+        </a:solidFill>
+        <a:ln w="25400" cap="flat" cmpd="sng" algn="ctr">
+          <a:solidFill>
+            <a:schemeClr val="accent1">
+              <a:hueOff val="0"/>
+              <a:satOff val="0"/>
+              <a:lumOff val="0"/>
+              <a:alphaOff val="0"/>
+            </a:schemeClr>
+          </a:solidFill>
+          <a:prstDash val="solid"/>
+        </a:ln>
+        <a:effectLst/>
+      </dsp:spPr>
+      <dsp:style>
+        <a:lnRef idx="2">
+          <a:scrgbClr r="0" g="0" b="0"/>
+        </a:lnRef>
+        <a:fillRef idx="1">
+          <a:scrgbClr r="0" g="0" b="0"/>
+        </a:fillRef>
+        <a:effectRef idx="0">
+          <a:scrgbClr r="0" g="0" b="0"/>
+        </a:effectRef>
+        <a:fontRef idx="minor"/>
+      </dsp:style>
+      <dsp:txBody>
+        <a:bodyPr spcFirstLastPara="0" vert="horz" wrap="square" lIns="15240" tIns="3810" rIns="15240" bIns="3810" numCol="1" spcCol="1270" anchor="ctr" anchorCtr="0">
+          <a:noAutofit/>
+        </a:bodyPr>
+        <a:lstStyle/>
+        <a:p>
+          <a:pPr lvl="0" algn="r" defTabSz="266700">
+            <a:lnSpc>
+              <a:spcPct val="90000"/>
+            </a:lnSpc>
+            <a:spcBef>
+              <a:spcPct val="0"/>
+            </a:spcBef>
+            <a:spcAft>
+              <a:spcPct val="35000"/>
+            </a:spcAft>
+          </a:pPr>
+          <a:endParaRPr lang="nb-NO" sz="600" kern="1200"/>
+        </a:p>
+      </dsp:txBody>
+      <dsp:txXfrm>
+        <a:off x="171202" y="2148103"/>
         <a:ext cx="529113" cy="101463"/>
       </dsp:txXfrm>
     </dsp:sp>
@@ -12366,7 +12773,7 @@
 </file>
 
 <file path=customXml/itemProps1.xml><?xml version="1.0" encoding="utf-8"?>
-<ds:datastoreItem xmlns:ds="http://schemas.openxmlformats.org/officeDocument/2006/customXml" ds:itemID="{A9F9B9D7-3CFF-440E-9D29-371E1996FE6A}">
+<ds:datastoreItem xmlns:ds="http://schemas.openxmlformats.org/officeDocument/2006/customXml" ds:itemID="{2C610F1F-233C-4525-9ABA-988519CAAEEB}">
   <ds:schemaRefs>
     <ds:schemaRef ds:uri="http://schemas.openxmlformats.org/officeDocument/2006/bibliography"/>
   </ds:schemaRefs>

</xml_diff>

<commit_message>
Slettet flagg kilde og ikon
</commit_message>
<xml_diff>
--- a/Dokumentasjon/Pedalsport AS.docx
+++ b/Dokumentasjon/Pedalsport AS.docx
@@ -3021,10 +3021,7 @@
         </w:tc>
       </w:tr>
     </w:tbl>
-    <w:p>
-      <w:bookmarkStart w:id="2" w:name="_GoBack"/>
-      <w:bookmarkEnd w:id="2"/>
-    </w:p>
+    <w:p/>
     <w:p>
       <w:r>
         <w:br w:type="page"/>
@@ -3034,17 +3031,17 @@
       <w:pPr>
         <w:pStyle w:val="Overskrift1"/>
       </w:pPr>
-      <w:bookmarkStart w:id="3" w:name="_Toc372538775"/>
+      <w:bookmarkStart w:id="2" w:name="_Toc372538775"/>
       <w:proofErr w:type="spellStart"/>
       <w:r>
         <w:lastRenderedPageBreak/>
         <w:t>Brief</w:t>
       </w:r>
-      <w:bookmarkEnd w:id="3"/>
+      <w:bookmarkEnd w:id="2"/>
       <w:proofErr w:type="spellEnd"/>
     </w:p>
     <w:p>
-      <w:bookmarkStart w:id="4" w:name="_Toc372538776"/>
+      <w:bookmarkStart w:id="3" w:name="_Toc372538776"/>
       <w:r>
         <w:rPr>
           <w:rStyle w:val="Overskrift2Tegn"/>
@@ -3052,7 +3049,7 @@
         </w:rPr>
         <w:t>Kunde</w:t>
       </w:r>
-      <w:bookmarkEnd w:id="4"/>
+      <w:bookmarkEnd w:id="3"/>
       <w:r>
         <w:rPr>
           <w:rStyle w:val="Overskrift2Tegn"/>
@@ -3065,7 +3062,7 @@
       </w:r>
     </w:p>
     <w:p>
-      <w:bookmarkStart w:id="5" w:name="_Toc372538777"/>
+      <w:bookmarkStart w:id="4" w:name="_Toc372538777"/>
       <w:r>
         <w:rPr>
           <w:rStyle w:val="Overskrift2Tegn"/>
@@ -3073,7 +3070,7 @@
         </w:rPr>
         <w:t>Navn på nettsted</w:t>
       </w:r>
-      <w:bookmarkEnd w:id="5"/>
+      <w:bookmarkEnd w:id="4"/>
       <w:r>
         <w:rPr>
           <w:rStyle w:val="Overskrift2Tegn"/>
@@ -3086,7 +3083,7 @@
       </w:r>
     </w:p>
     <w:p>
-      <w:bookmarkStart w:id="6" w:name="_Toc372538778"/>
+      <w:bookmarkStart w:id="5" w:name="_Toc372538778"/>
       <w:r>
         <w:rPr>
           <w:rStyle w:val="Overskrift2Tegn"/>
@@ -3094,7 +3091,7 @@
         </w:rPr>
         <w:t>Mål med nettstedet</w:t>
       </w:r>
-      <w:bookmarkEnd w:id="6"/>
+      <w:bookmarkEnd w:id="5"/>
       <w:r>
         <w:rPr>
           <w:rStyle w:val="Overskrift2Tegn"/>
@@ -3107,7 +3104,7 @@
       </w:r>
     </w:p>
     <w:p>
-      <w:bookmarkStart w:id="7" w:name="_Toc372538779"/>
+      <w:bookmarkStart w:id="6" w:name="_Toc372538779"/>
       <w:r>
         <w:rPr>
           <w:rStyle w:val="Overskrift2Tegn"/>
@@ -3115,7 +3112,7 @@
         </w:rPr>
         <w:t>Suksesskriterier</w:t>
       </w:r>
-      <w:bookmarkEnd w:id="7"/>
+      <w:bookmarkEnd w:id="6"/>
       <w:r>
         <w:rPr>
           <w:rStyle w:val="Overskrift2Tegn"/>
@@ -3134,7 +3131,7 @@
       </w:r>
     </w:p>
     <w:p>
-      <w:bookmarkStart w:id="8" w:name="_Toc372538780"/>
+      <w:bookmarkStart w:id="7" w:name="_Toc372538780"/>
       <w:r>
         <w:rPr>
           <w:rStyle w:val="Overskrift2Tegn"/>
@@ -3142,7 +3139,7 @@
         </w:rPr>
         <w:t>Innhold på nettstedet</w:t>
       </w:r>
-      <w:bookmarkEnd w:id="8"/>
+      <w:bookmarkEnd w:id="7"/>
       <w:r>
         <w:rPr>
           <w:rStyle w:val="Overskrift2Tegn"/>
@@ -3197,7 +3194,7 @@
       </w:r>
     </w:p>
     <w:p>
-      <w:bookmarkStart w:id="9" w:name="_Toc372538781"/>
+      <w:bookmarkStart w:id="8" w:name="_Toc372538781"/>
       <w:r>
         <w:rPr>
           <w:rStyle w:val="Overskrift2Tegn"/>
@@ -3205,7 +3202,7 @@
         </w:rPr>
         <w:t>Målgrupper</w:t>
       </w:r>
-      <w:bookmarkEnd w:id="9"/>
+      <w:bookmarkEnd w:id="8"/>
       <w:r>
         <w:rPr>
           <w:rStyle w:val="Overskrift2Tegn"/>
@@ -3243,7 +3240,7 @@
       </w:r>
     </w:p>
     <w:p>
-      <w:bookmarkStart w:id="10" w:name="_Toc372538782"/>
+      <w:bookmarkStart w:id="9" w:name="_Toc372538782"/>
       <w:r>
         <w:rPr>
           <w:rStyle w:val="Overskrift2Tegn"/>
@@ -3251,7 +3248,7 @@
         </w:rPr>
         <w:t>Spesielle tekniske løsninger</w:t>
       </w:r>
-      <w:bookmarkEnd w:id="10"/>
+      <w:bookmarkEnd w:id="9"/>
       <w:r>
         <w:rPr>
           <w:rStyle w:val="Overskrift2Tegn"/>
@@ -3278,7 +3275,7 @@
       </w:r>
     </w:p>
     <w:p>
-      <w:bookmarkStart w:id="11" w:name="_Toc372538783"/>
+      <w:bookmarkStart w:id="10" w:name="_Toc372538783"/>
       <w:r>
         <w:rPr>
           <w:rStyle w:val="Overskrift2Tegn"/>
@@ -3286,7 +3283,7 @@
         </w:rPr>
         <w:t>Drift og oppdatering</w:t>
       </w:r>
-      <w:bookmarkEnd w:id="11"/>
+      <w:bookmarkEnd w:id="10"/>
       <w:r>
         <w:rPr>
           <w:rStyle w:val="Overskrift2Tegn"/>
@@ -3302,7 +3299,7 @@
       </w:r>
     </w:p>
     <w:p>
-      <w:bookmarkStart w:id="12" w:name="_Toc372538784"/>
+      <w:bookmarkStart w:id="11" w:name="_Toc372538784"/>
       <w:r>
         <w:rPr>
           <w:rStyle w:val="Overskrift2Tegn"/>
@@ -3310,7 +3307,7 @@
         </w:rPr>
         <w:t>Grafisk profil</w:t>
       </w:r>
-      <w:bookmarkEnd w:id="12"/>
+      <w:bookmarkEnd w:id="11"/>
       <w:r>
         <w:rPr>
           <w:rStyle w:val="Overskrift2Tegn"/>
@@ -3350,12 +3347,12 @@
       <w:r>
         <w:br w:type="page"/>
       </w:r>
-      <w:bookmarkStart w:id="13" w:name="_Toc372538785"/>
+      <w:bookmarkStart w:id="12" w:name="_Toc372538785"/>
       <w:r>
         <w:lastRenderedPageBreak/>
         <w:t>Navigasjonsstruktur</w:t>
       </w:r>
-      <w:bookmarkEnd w:id="13"/>
+      <w:bookmarkEnd w:id="12"/>
     </w:p>
     <w:p/>
     <w:p/>
@@ -3410,7 +3407,7 @@
       <w:pPr>
         <w:pStyle w:val="Overskrift1"/>
       </w:pPr>
-      <w:bookmarkStart w:id="14" w:name="_Toc372538786"/>
+      <w:bookmarkStart w:id="13" w:name="_Toc372538786"/>
       <w:r>
         <w:lastRenderedPageBreak/>
         <w:t>Plug-</w:t>
@@ -3419,14 +3416,14 @@
       <w:r>
         <w:t>ins</w:t>
       </w:r>
-      <w:bookmarkEnd w:id="14"/>
+      <w:bookmarkEnd w:id="13"/>
       <w:proofErr w:type="spellEnd"/>
     </w:p>
     <w:p>
       <w:pPr>
         <w:pStyle w:val="Overskrift1"/>
       </w:pPr>
-      <w:bookmarkStart w:id="15" w:name="_Toc372538787"/>
+      <w:bookmarkStart w:id="14" w:name="_Toc372538787"/>
       <w:r>
         <w:rPr>
           <w:noProof/>
@@ -3468,7 +3465,7 @@
           </wp:inline>
         </w:drawing>
       </w:r>
-      <w:bookmarkEnd w:id="15"/>
+      <w:bookmarkEnd w:id="14"/>
       <w:r>
         <w:t xml:space="preserve"> </w:t>
       </w:r>
@@ -3754,12 +3751,12 @@
       <w:pPr>
         <w:pStyle w:val="Overskrift1"/>
       </w:pPr>
-      <w:bookmarkStart w:id="16" w:name="_Toc372538788"/>
+      <w:bookmarkStart w:id="15" w:name="_Toc372538788"/>
       <w:r>
         <w:lastRenderedPageBreak/>
         <w:t>Fargepalett</w:t>
       </w:r>
-      <w:bookmarkEnd w:id="16"/>
+      <w:bookmarkEnd w:id="15"/>
     </w:p>
     <w:p>
       <w:r>
@@ -4124,7 +4121,7 @@
       <w:pPr>
         <w:pStyle w:val="Overskrift1"/>
       </w:pPr>
-      <w:bookmarkStart w:id="17" w:name="_Toc372538789"/>
+      <w:bookmarkStart w:id="16" w:name="_Toc372538789"/>
       <w:r>
         <w:lastRenderedPageBreak/>
         <w:t>Log</w:t>
@@ -4132,7 +4129,7 @@
       <w:r>
         <w:t>o</w:t>
       </w:r>
-      <w:bookmarkEnd w:id="17"/>
+      <w:bookmarkEnd w:id="16"/>
     </w:p>
     <w:p>
       <w:r>
@@ -4228,12 +4225,12 @@
       <w:pPr>
         <w:pStyle w:val="Overskrift1"/>
       </w:pPr>
-      <w:bookmarkStart w:id="18" w:name="_Toc372538790"/>
+      <w:bookmarkStart w:id="17" w:name="_Toc372538790"/>
       <w:r>
         <w:lastRenderedPageBreak/>
         <w:t>Skisser</w:t>
       </w:r>
-      <w:bookmarkEnd w:id="18"/>
+      <w:bookmarkEnd w:id="17"/>
     </w:p>
     <w:p>
       <w:pPr>
@@ -4243,7 +4240,7 @@
           <w:i/>
         </w:rPr>
       </w:pPr>
-      <w:bookmarkStart w:id="19" w:name="_Toc372538791"/>
+      <w:bookmarkStart w:id="18" w:name="_Toc372538791"/>
       <w:r>
         <w:rPr>
           <w:b w:val="0"/>
@@ -4251,7 +4248,7 @@
         </w:rPr>
         <w:t>Hjem</w:t>
       </w:r>
-      <w:bookmarkEnd w:id="19"/>
+      <w:bookmarkEnd w:id="18"/>
     </w:p>
     <w:p>
       <w:r>
@@ -4311,14 +4308,14 @@
           <w:i/>
         </w:rPr>
       </w:pPr>
-      <w:bookmarkStart w:id="20" w:name="_Toc372538792"/>
+      <w:bookmarkStart w:id="19" w:name="_Toc372538792"/>
       <w:r>
         <w:rPr>
           <w:i/>
         </w:rPr>
         <w:t>Butikk</w:t>
       </w:r>
-      <w:bookmarkEnd w:id="20"/>
+      <w:bookmarkEnd w:id="19"/>
     </w:p>
     <w:p>
       <w:pPr>
@@ -4376,7 +4373,7 @@
           <w:i/>
         </w:rPr>
       </w:pPr>
-      <w:bookmarkStart w:id="21" w:name="_Toc372538793"/>
+      <w:bookmarkStart w:id="20" w:name="_Toc372538793"/>
       <w:r>
         <w:rPr>
           <w:i/>
@@ -4384,7 +4381,7 @@
         <w:lastRenderedPageBreak/>
         <w:t>Verksted</w:t>
       </w:r>
-      <w:bookmarkEnd w:id="21"/>
+      <w:bookmarkEnd w:id="20"/>
     </w:p>
     <w:p>
       <w:pPr>
@@ -4455,14 +4452,14 @@
           <w:i/>
         </w:rPr>
       </w:pPr>
-      <w:bookmarkStart w:id="22" w:name="_Toc372538794"/>
+      <w:bookmarkStart w:id="21" w:name="_Toc372538794"/>
       <w:r>
         <w:rPr>
           <w:i/>
         </w:rPr>
         <w:t>Turer</w:t>
       </w:r>
-      <w:bookmarkEnd w:id="22"/>
+      <w:bookmarkEnd w:id="21"/>
     </w:p>
     <w:p>
       <w:pPr>
@@ -4521,7 +4518,7 @@
           <w:color w:val="auto"/>
         </w:rPr>
       </w:pPr>
-      <w:bookmarkStart w:id="23" w:name="_Toc372538795"/>
+      <w:bookmarkStart w:id="22" w:name="_Toc372538795"/>
       <w:r>
         <w:rPr>
           <w:i/>
@@ -4529,7 +4526,7 @@
         <w:lastRenderedPageBreak/>
         <w:t>Magasin</w:t>
       </w:r>
-      <w:bookmarkEnd w:id="23"/>
+      <w:bookmarkEnd w:id="22"/>
       <w:r>
         <w:rPr>
           <w:i/>
@@ -4589,7 +4586,7 @@
       </w:pPr>
     </w:p>
     <w:p>
-      <w:bookmarkStart w:id="24" w:name="_Toc372538796"/>
+      <w:bookmarkStart w:id="23" w:name="_Toc372538796"/>
       <w:r>
         <w:rPr>
           <w:rStyle w:val="Overskrift2Tegn"/>
@@ -4597,7 +4594,7 @@
         </w:rPr>
         <w:t>Klubb</w:t>
       </w:r>
-      <w:bookmarkEnd w:id="24"/>
+      <w:bookmarkEnd w:id="23"/>
       <w:r>
         <w:rPr>
           <w:rStyle w:val="Overskrift2Tegn"/>
@@ -4667,7 +4664,7 @@
           <w:i/>
         </w:rPr>
       </w:pPr>
-      <w:bookmarkStart w:id="25" w:name="_Toc372538797"/>
+      <w:bookmarkStart w:id="24" w:name="_Toc372538797"/>
       <w:r>
         <w:rPr>
           <w:rStyle w:val="Overskrift2Tegn"/>
@@ -4676,7 +4673,7 @@
         <w:lastRenderedPageBreak/>
         <w:t>Om oss</w:t>
       </w:r>
-      <w:bookmarkEnd w:id="25"/>
+      <w:bookmarkEnd w:id="24"/>
     </w:p>
     <w:p>
       <w:pPr>
@@ -4787,12 +4784,12 @@
       <w:pPr>
         <w:pStyle w:val="Overskrift1"/>
       </w:pPr>
-      <w:bookmarkStart w:id="26" w:name="_Toc372538798"/>
+      <w:bookmarkStart w:id="25" w:name="_Toc372538798"/>
       <w:r>
         <w:lastRenderedPageBreak/>
         <w:t>Kilder:</w:t>
       </w:r>
-      <w:bookmarkEnd w:id="26"/>
+      <w:bookmarkEnd w:id="25"/>
     </w:p>
     <w:p>
       <w:pPr>
@@ -4992,20 +4989,8 @@
           <w:lang w:val="nn-NO"/>
         </w:rPr>
       </w:pPr>
-      <w:r>
-        <w:rPr>
-          <w:lang w:val="nn-NO"/>
-        </w:rPr>
-        <w:t>Flagg - http://fireisland.wpengine.com/wp-content/uploads/2008/07/ikon_flagg_famfamfam.jpg (gratis å kopiere)</w:t>
-      </w:r>
-    </w:p>
-    <w:p>
-      <w:pPr>
-        <w:pStyle w:val="Ingenmellomrom"/>
-        <w:rPr>
-          <w:lang w:val="nn-NO"/>
-        </w:rPr>
-      </w:pPr>
+      <w:bookmarkStart w:id="26" w:name="_GoBack"/>
+      <w:bookmarkEnd w:id="26"/>
     </w:p>
     <w:p>
       <w:pPr>
@@ -5217,7 +5202,7 @@
           <w:rPr>
             <w:noProof/>
           </w:rPr>
-          <w:t>3</w:t>
+          <w:t>13</w:t>
         </w:r>
         <w:r>
           <w:fldChar w:fldCharType="end"/>
@@ -8190,135 +8175,135 @@
     </dgm:pt>
   </dgm:ptLst>
   <dgm:cxnLst>
+    <dgm:cxn modelId="{5F11239E-1D95-423A-92C2-C74415A78E3E}" type="presOf" srcId="{5BDB842B-24E4-472D-ABF1-A345A5DC3794}" destId="{C9B5F607-CD7E-49B8-A054-245A06679BF2}" srcOrd="0" destOrd="0" presId="urn:microsoft.com/office/officeart/2008/layout/NameandTitleOrganizationalChart"/>
+    <dgm:cxn modelId="{7DE32C81-DB13-41DF-94E3-8743850115BA}" type="presOf" srcId="{DC4A0438-EA7F-461E-BDF8-07F07D4B57C8}" destId="{5E268947-1E41-43F6-A062-691FF6F3B0F4}" srcOrd="0" destOrd="0" presId="urn:microsoft.com/office/officeart/2008/layout/NameandTitleOrganizationalChart"/>
+    <dgm:cxn modelId="{2235FB69-04C3-4F9A-AD34-6D46B649377C}" type="presOf" srcId="{31970B88-7ABB-480F-AE3A-4A6252C5C509}" destId="{04F65A85-0991-4FB0-900B-0492C5736161}" srcOrd="1" destOrd="0" presId="urn:microsoft.com/office/officeart/2008/layout/NameandTitleOrganizationalChart"/>
+    <dgm:cxn modelId="{D04046F3-AA05-4F2C-B536-A337B20D4FC0}" srcId="{8B2F624F-230B-45B7-A489-725462697215}" destId="{1DB623A7-33D0-48D3-9181-48F8736E6E8A}" srcOrd="2" destOrd="0" parTransId="{44383839-BF5D-40F0-AB63-3DEDE34A6F0F}" sibTransId="{7D9107AC-A9D4-4497-B2DD-62D1730D54D1}"/>
+    <dgm:cxn modelId="{260A4906-655D-40E4-9C60-E013DEAD5F63}" type="presOf" srcId="{193CAC05-65EF-48CF-9D9F-5EE2A17F61F9}" destId="{4FFA947B-8DFC-4525-86F7-FE70D7389F8D}" srcOrd="0" destOrd="0" presId="urn:microsoft.com/office/officeart/2008/layout/NameandTitleOrganizationalChart"/>
+    <dgm:cxn modelId="{15A0192A-B0B9-457A-9EBD-F38711537006}" type="presOf" srcId="{BCA3D3E2-94D1-4094-AE7A-72ABDB74898C}" destId="{8E3B85E4-880E-4192-B816-F62BD30682F9}" srcOrd="0" destOrd="0" presId="urn:microsoft.com/office/officeart/2008/layout/NameandTitleOrganizationalChart"/>
+    <dgm:cxn modelId="{D989D0A0-9143-4363-9D19-8445929CFFE3}" srcId="{8B2F624F-230B-45B7-A489-725462697215}" destId="{E6447E3B-C75B-455B-8AD2-1D49E0E8CE5D}" srcOrd="0" destOrd="0" parTransId="{193CAC05-65EF-48CF-9D9F-5EE2A17F61F9}" sibTransId="{7B488DB0-18D0-4163-946F-955ADB23D48B}"/>
+    <dgm:cxn modelId="{BF78FD72-5408-495A-811A-15167A9C8839}" type="presOf" srcId="{4FFB1786-F6D3-4B0D-8185-F75B8FB8DAE5}" destId="{249DDD81-6036-407D-8942-58861145BA1F}" srcOrd="0" destOrd="0" presId="urn:microsoft.com/office/officeart/2008/layout/NameandTitleOrganizationalChart"/>
+    <dgm:cxn modelId="{97C63857-5FB1-4082-B516-939C9A4F3923}" type="presOf" srcId="{0132B654-4B76-44C3-8F5A-83276E8A5E1F}" destId="{91038E82-F1A7-411A-8491-E3214C4A1210}" srcOrd="0" destOrd="0" presId="urn:microsoft.com/office/officeart/2008/layout/NameandTitleOrganizationalChart"/>
+    <dgm:cxn modelId="{DCF78B53-711D-4760-A6AD-5445D10FC85E}" type="presOf" srcId="{BCA3D3E2-94D1-4094-AE7A-72ABDB74898C}" destId="{321EFBD4-DC2C-49A7-B8EC-B797D02C4247}" srcOrd="1" destOrd="0" presId="urn:microsoft.com/office/officeart/2008/layout/NameandTitleOrganizationalChart"/>
+    <dgm:cxn modelId="{F3B5ACF8-3C1C-449D-8BF3-F95574B20529}" type="presOf" srcId="{8F550E83-ADC0-4E49-9A82-B8D920830220}" destId="{E5033C00-6145-4609-B128-215507707295}" srcOrd="0" destOrd="0" presId="urn:microsoft.com/office/officeart/2008/layout/NameandTitleOrganizationalChart"/>
+    <dgm:cxn modelId="{B7860E94-B28C-4B5D-8DB0-3CE75E4BE252}" srcId="{8B2F624F-230B-45B7-A489-725462697215}" destId="{08B66755-F33F-48AD-AA05-F92613752ADB}" srcOrd="3" destOrd="0" parTransId="{D703F220-DB0B-41B7-A8B2-CA102FA0EF6A}" sibTransId="{3720D471-AB6A-491F-A942-9670126F107E}"/>
+    <dgm:cxn modelId="{20385802-6198-476B-A3A1-D28BEDD684BF}" type="presOf" srcId="{F536E106-2E86-4608-BA02-330B9EC0F95A}" destId="{AF970B47-8468-49C4-85E9-02C1AF8BDBFD}" srcOrd="0" destOrd="0" presId="urn:microsoft.com/office/officeart/2008/layout/NameandTitleOrganizationalChart"/>
+    <dgm:cxn modelId="{964EDC12-C2BE-4A24-91D4-8BA1F2042B0A}" type="presOf" srcId="{08B66755-F33F-48AD-AA05-F92613752ADB}" destId="{1FA765BD-3199-4912-976D-438F743D1AE4}" srcOrd="0" destOrd="0" presId="urn:microsoft.com/office/officeart/2008/layout/NameandTitleOrganizationalChart"/>
+    <dgm:cxn modelId="{14DB5484-C7C8-4B3A-8C79-413EDDA83D66}" type="presOf" srcId="{D703F220-DB0B-41B7-A8B2-CA102FA0EF6A}" destId="{4323DE5A-4F58-484E-B14C-2A23B35B8676}" srcOrd="0" destOrd="0" presId="urn:microsoft.com/office/officeart/2008/layout/NameandTitleOrganizationalChart"/>
+    <dgm:cxn modelId="{F261B536-D65C-46EE-97D0-947F070978F6}" type="presOf" srcId="{08B66755-F33F-48AD-AA05-F92613752ADB}" destId="{7AC39576-9795-4004-AA4E-4D24D2167AE3}" srcOrd="1" destOrd="0" presId="urn:microsoft.com/office/officeart/2008/layout/NameandTitleOrganizationalChart"/>
+    <dgm:cxn modelId="{37F192E5-0B95-40F1-821B-40EFE5EC224F}" srcId="{8B2F624F-230B-45B7-A489-725462697215}" destId="{BCA3D3E2-94D1-4094-AE7A-72ABDB74898C}" srcOrd="4" destOrd="0" parTransId="{D3ACC6D7-C141-4B0B-992B-39F6C7720292}" sibTransId="{8F550E83-ADC0-4E49-9A82-B8D920830220}"/>
+    <dgm:cxn modelId="{E86143F0-212D-4A4A-A831-2C2A8493D8B0}" type="presOf" srcId="{3720D471-AB6A-491F-A942-9670126F107E}" destId="{1871A7DF-A529-494A-A9D2-31AC49AC0220}" srcOrd="0" destOrd="0" presId="urn:microsoft.com/office/officeart/2008/layout/NameandTitleOrganizationalChart"/>
+    <dgm:cxn modelId="{2450EA56-E3AD-4C00-8237-A063427EC8B7}" type="presOf" srcId="{FFA2ABF9-D2E5-46BD-940D-384F09EC1B19}" destId="{621DF97C-62CC-4C29-B1B3-AAEF7C79621C}" srcOrd="0" destOrd="0" presId="urn:microsoft.com/office/officeart/2008/layout/NameandTitleOrganizationalChart"/>
+    <dgm:cxn modelId="{773CE5B2-801A-4175-8537-668E8A3E42AC}" type="presOf" srcId="{5BDB842B-24E4-472D-ABF1-A345A5DC3794}" destId="{8115496D-3576-47BE-8067-A2963223A862}" srcOrd="1" destOrd="0" presId="urn:microsoft.com/office/officeart/2008/layout/NameandTitleOrganizationalChart"/>
+    <dgm:cxn modelId="{3E0E5C31-A370-4F39-A5BD-DCFD852A59A4}" srcId="{E6447E3B-C75B-455B-8AD2-1D49E0E8CE5D}" destId="{FAB25F76-B6CE-498E-AE0E-CC5779C49EA9}" srcOrd="0" destOrd="0" parTransId="{61CE1F9E-D67B-4293-AC7A-53C225B4C232}" sibTransId="{4FFB1786-F6D3-4B0D-8185-F75B8FB8DAE5}"/>
+    <dgm:cxn modelId="{E23A72DE-2D95-42B7-82E2-536B27D285D7}" type="presOf" srcId="{FAB25F76-B6CE-498E-AE0E-CC5779C49EA9}" destId="{762D8459-BF97-4EA6-9117-B839ECCD7EFF}" srcOrd="0" destOrd="0" presId="urn:microsoft.com/office/officeart/2008/layout/NameandTitleOrganizationalChart"/>
+    <dgm:cxn modelId="{960CBF90-86D7-49BA-BEB4-6453FFDC1825}" type="presOf" srcId="{0AB59812-1F86-4DA6-9564-A4F6939729AD}" destId="{250DD6C1-E71D-4478-839F-9B75B204807A}" srcOrd="0" destOrd="0" presId="urn:microsoft.com/office/officeart/2008/layout/NameandTitleOrganizationalChart"/>
+    <dgm:cxn modelId="{CFEB0700-EF81-4417-AB5B-5016C4195BF0}" type="presOf" srcId="{44383839-BF5D-40F0-AB63-3DEDE34A6F0F}" destId="{CB3887FD-AF85-439A-B992-47B633B08B56}" srcOrd="0" destOrd="0" presId="urn:microsoft.com/office/officeart/2008/layout/NameandTitleOrganizationalChart"/>
+    <dgm:cxn modelId="{BC195BDE-C5AF-4C84-A6EB-447AA8FC2054}" type="presOf" srcId="{9630901C-2F34-4C3D-AD89-391C0ECEE485}" destId="{7B0C2FA5-E37E-47A8-9CA4-0A6FB5D26659}" srcOrd="0" destOrd="0" presId="urn:microsoft.com/office/officeart/2008/layout/NameandTitleOrganizationalChart"/>
+    <dgm:cxn modelId="{B7876361-7351-4569-AD54-DD5EE7A89D6D}" type="presOf" srcId="{FAB25F76-B6CE-498E-AE0E-CC5779C49EA9}" destId="{EA37D5C4-448A-4FBA-8B2E-4ABC79A6B7E0}" srcOrd="1" destOrd="0" presId="urn:microsoft.com/office/officeart/2008/layout/NameandTitleOrganizationalChart"/>
+    <dgm:cxn modelId="{D01D4047-9E3B-413D-ADB1-2C22BC9E00C2}" srcId="{10C0972F-E571-45CA-B0BE-AE7E2F332449}" destId="{8B2F624F-230B-45B7-A489-725462697215}" srcOrd="0" destOrd="0" parTransId="{C5ECC1F9-F031-4AE5-B841-071D60102FA9}" sibTransId="{5C20B0C2-F6FD-49AA-89C4-F8CA36771F72}"/>
+    <dgm:cxn modelId="{FB944F28-A8CE-4F0A-985B-36672F8FFF1D}" type="presOf" srcId="{4C751006-95FF-4F37-9F53-522C0798AFEE}" destId="{2B70FCC4-0820-425F-84BD-7344A420621A}" srcOrd="0" destOrd="0" presId="urn:microsoft.com/office/officeart/2008/layout/NameandTitleOrganizationalChart"/>
+    <dgm:cxn modelId="{FCA92712-C96C-4593-AFB8-22737F0A7060}" type="presOf" srcId="{E6447E3B-C75B-455B-8AD2-1D49E0E8CE5D}" destId="{700B45C9-BBD3-4551-B950-93685DC62124}" srcOrd="0" destOrd="0" presId="urn:microsoft.com/office/officeart/2008/layout/NameandTitleOrganizationalChart"/>
+    <dgm:cxn modelId="{2B654DAD-5E6B-45AB-AB43-4F9863702CCD}" type="presOf" srcId="{97EC1C52-D28A-44DE-ADBB-3FF13CD1E6FB}" destId="{77CBB890-ECA9-4C46-93B2-05C2D1D3C4EB}" srcOrd="0" destOrd="0" presId="urn:microsoft.com/office/officeart/2008/layout/NameandTitleOrganizationalChart"/>
+    <dgm:cxn modelId="{060C2C4B-7355-440F-B25E-C4A18B19C60A}" type="presOf" srcId="{51929EE8-343D-4218-A1EA-8871660E39D2}" destId="{16F2FC8D-245D-41C5-B79D-E31FC84F2E33}" srcOrd="0" destOrd="0" presId="urn:microsoft.com/office/officeart/2008/layout/NameandTitleOrganizationalChart"/>
+    <dgm:cxn modelId="{A5A32649-241D-493F-89D6-7DC7095C0EA3}" type="presOf" srcId="{4C751006-95FF-4F37-9F53-522C0798AFEE}" destId="{0A0E9E52-D5BD-4B64-9A62-8FA6113B2ED0}" srcOrd="1" destOrd="0" presId="urn:microsoft.com/office/officeart/2008/layout/NameandTitleOrganizationalChart"/>
+    <dgm:cxn modelId="{E72D0CA8-C74A-43AD-AEC6-DFDD384C9216}" type="presOf" srcId="{8B2F624F-230B-45B7-A489-725462697215}" destId="{D75C035A-10D1-43FC-8945-EBAE063CDADA}" srcOrd="0" destOrd="0" presId="urn:microsoft.com/office/officeart/2008/layout/NameandTitleOrganizationalChart"/>
+    <dgm:cxn modelId="{23CB2E27-7F6C-4840-898D-980C331B53AD}" type="presOf" srcId="{8B2F624F-230B-45B7-A489-725462697215}" destId="{F17DB89D-624A-4868-B374-22B0DCEFE413}" srcOrd="1" destOrd="0" presId="urn:microsoft.com/office/officeart/2008/layout/NameandTitleOrganizationalChart"/>
+    <dgm:cxn modelId="{2ED8DD8A-684A-43CF-BBD3-4520C50D9210}" type="presOf" srcId="{31970B88-7ABB-480F-AE3A-4A6252C5C509}" destId="{1413B93C-678D-4C0B-898B-5E4FA9B46BF0}" srcOrd="0" destOrd="0" presId="urn:microsoft.com/office/officeart/2008/layout/NameandTitleOrganizationalChart"/>
+    <dgm:cxn modelId="{232001EF-AC7B-449F-A65C-912949EAF09B}" srcId="{8B2F624F-230B-45B7-A489-725462697215}" destId="{51929EE8-343D-4218-A1EA-8871660E39D2}" srcOrd="1" destOrd="0" parTransId="{DC4A0438-EA7F-461E-BDF8-07F07D4B57C8}" sibTransId="{43FB041E-EEBC-4F23-8114-E5C52CED2C6E}"/>
+    <dgm:cxn modelId="{869898B7-8DC0-46B7-924E-11144BC4997F}" type="presOf" srcId="{61CE1F9E-D67B-4293-AC7A-53C225B4C232}" destId="{F2E2B6B5-CD2E-420A-8F8F-3DB2B24C0351}" srcOrd="0" destOrd="0" presId="urn:microsoft.com/office/officeart/2008/layout/NameandTitleOrganizationalChart"/>
+    <dgm:cxn modelId="{AB0F640F-1307-49F2-BFA9-536C8912EC1B}" type="presOf" srcId="{5C20B0C2-F6FD-49AA-89C4-F8CA36771F72}" destId="{AF7986BA-9327-4A0A-AFBC-42926911E3E3}" srcOrd="0" destOrd="0" presId="urn:microsoft.com/office/officeart/2008/layout/NameandTitleOrganizationalChart"/>
     <dgm:cxn modelId="{4A65C3B1-D855-4341-883C-AFA855B7BF51}" srcId="{1DB623A7-33D0-48D3-9181-48F8736E6E8A}" destId="{4C751006-95FF-4F37-9F53-522C0798AFEE}" srcOrd="0" destOrd="0" parTransId="{97EC1C52-D28A-44DE-ADBB-3FF13CD1E6FB}" sibTransId="{9630901C-2F34-4C3D-AD89-391C0ECEE485}"/>
-    <dgm:cxn modelId="{9BFE9970-68C1-45AD-AF35-C72CC6FA43BB}" type="presOf" srcId="{97EC1C52-D28A-44DE-ADBB-3FF13CD1E6FB}" destId="{77CBB890-ECA9-4C46-93B2-05C2D1D3C4EB}" srcOrd="0" destOrd="0" presId="urn:microsoft.com/office/officeart/2008/layout/NameandTitleOrganizationalChart"/>
-    <dgm:cxn modelId="{8AE08ED9-7FC0-47C8-A515-40F972A6D36E}" type="presOf" srcId="{51929EE8-343D-4218-A1EA-8871660E39D2}" destId="{16F2FC8D-245D-41C5-B79D-E31FC84F2E33}" srcOrd="0" destOrd="0" presId="urn:microsoft.com/office/officeart/2008/layout/NameandTitleOrganizationalChart"/>
-    <dgm:cxn modelId="{5E263924-9F00-4C18-8DAB-E581917FF9BA}" type="presOf" srcId="{BCA3D3E2-94D1-4094-AE7A-72ABDB74898C}" destId="{8E3B85E4-880E-4192-B816-F62BD30682F9}" srcOrd="0" destOrd="0" presId="urn:microsoft.com/office/officeart/2008/layout/NameandTitleOrganizationalChart"/>
-    <dgm:cxn modelId="{770EA573-D6EC-4A25-A9DA-361E15FB0A35}" type="presOf" srcId="{4FFB1786-F6D3-4B0D-8185-F75B8FB8DAE5}" destId="{249DDD81-6036-407D-8942-58861145BA1F}" srcOrd="0" destOrd="0" presId="urn:microsoft.com/office/officeart/2008/layout/NameandTitleOrganizationalChart"/>
-    <dgm:cxn modelId="{DAC1E9D8-BCEC-4B3C-847C-ADBC3B076169}" type="presOf" srcId="{44383839-BF5D-40F0-AB63-3DEDE34A6F0F}" destId="{CB3887FD-AF85-439A-B992-47B633B08B56}" srcOrd="0" destOrd="0" presId="urn:microsoft.com/office/officeart/2008/layout/NameandTitleOrganizationalChart"/>
-    <dgm:cxn modelId="{59A234A7-152D-41AE-814E-10C6E19AA5FC}" type="presOf" srcId="{0AB59812-1F86-4DA6-9564-A4F6939729AD}" destId="{250DD6C1-E71D-4478-839F-9B75B204807A}" srcOrd="0" destOrd="0" presId="urn:microsoft.com/office/officeart/2008/layout/NameandTitleOrganizationalChart"/>
-    <dgm:cxn modelId="{92DA494B-AE99-442E-B3D5-5B3242394CF9}" type="presOf" srcId="{D3ACC6D7-C141-4B0B-992B-39F6C7720292}" destId="{5D7C3385-0452-4397-A20F-129A261210B0}" srcOrd="0" destOrd="0" presId="urn:microsoft.com/office/officeart/2008/layout/NameandTitleOrganizationalChart"/>
-    <dgm:cxn modelId="{03703568-D57E-4F02-A66B-18834E8003D0}" type="presOf" srcId="{10C0972F-E571-45CA-B0BE-AE7E2F332449}" destId="{54F34962-7B41-415C-9321-61BCC519E744}" srcOrd="0" destOrd="0" presId="urn:microsoft.com/office/officeart/2008/layout/NameandTitleOrganizationalChart"/>
-    <dgm:cxn modelId="{521A0116-0A66-4F21-92FC-DD6431725D0A}" type="presOf" srcId="{E6447E3B-C75B-455B-8AD2-1D49E0E8CE5D}" destId="{700B45C9-BBD3-4551-B950-93685DC62124}" srcOrd="0" destOrd="0" presId="urn:microsoft.com/office/officeart/2008/layout/NameandTitleOrganizationalChart"/>
-    <dgm:cxn modelId="{8D7F5EAE-59C6-45A9-B798-DF15F68C7013}" type="presOf" srcId="{1DB623A7-33D0-48D3-9181-48F8736E6E8A}" destId="{D886F94A-5DBE-4261-98C7-5FAFE06C11D2}" srcOrd="0" destOrd="0" presId="urn:microsoft.com/office/officeart/2008/layout/NameandTitleOrganizationalChart"/>
-    <dgm:cxn modelId="{D989D0A0-9143-4363-9D19-8445929CFFE3}" srcId="{8B2F624F-230B-45B7-A489-725462697215}" destId="{E6447E3B-C75B-455B-8AD2-1D49E0E8CE5D}" srcOrd="0" destOrd="0" parTransId="{193CAC05-65EF-48CF-9D9F-5EE2A17F61F9}" sibTransId="{7B488DB0-18D0-4163-946F-955ADB23D48B}"/>
-    <dgm:cxn modelId="{6CDC171F-E481-4DF2-A8F6-D98834C05768}" type="presOf" srcId="{5BDB842B-24E4-472D-ABF1-A345A5DC3794}" destId="{C9B5F607-CD7E-49B8-A054-245A06679BF2}" srcOrd="0" destOrd="0" presId="urn:microsoft.com/office/officeart/2008/layout/NameandTitleOrganizationalChart"/>
-    <dgm:cxn modelId="{99EB66E2-AA61-4CE2-BA33-239F4D8E06AB}" type="presOf" srcId="{43FB041E-EEBC-4F23-8114-E5C52CED2C6E}" destId="{DD42ED3A-9CAE-407B-BD5A-489D7A3C085B}" srcOrd="0" destOrd="0" presId="urn:microsoft.com/office/officeart/2008/layout/NameandTitleOrganizationalChart"/>
-    <dgm:cxn modelId="{D444570F-3ACB-4227-85D0-7542460FB08D}" type="presOf" srcId="{5BDB842B-24E4-472D-ABF1-A345A5DC3794}" destId="{8115496D-3576-47BE-8067-A2963223A862}" srcOrd="1" destOrd="0" presId="urn:microsoft.com/office/officeart/2008/layout/NameandTitleOrganizationalChart"/>
-    <dgm:cxn modelId="{3D645A5A-353C-4332-85CE-8E18EAC68DC7}" type="presOf" srcId="{5C20B0C2-F6FD-49AA-89C4-F8CA36771F72}" destId="{AF7986BA-9327-4A0A-AFBC-42926911E3E3}" srcOrd="0" destOrd="0" presId="urn:microsoft.com/office/officeart/2008/layout/NameandTitleOrganizationalChart"/>
-    <dgm:cxn modelId="{232001EF-AC7B-449F-A65C-912949EAF09B}" srcId="{8B2F624F-230B-45B7-A489-725462697215}" destId="{51929EE8-343D-4218-A1EA-8871660E39D2}" srcOrd="1" destOrd="0" parTransId="{DC4A0438-EA7F-461E-BDF8-07F07D4B57C8}" sibTransId="{43FB041E-EEBC-4F23-8114-E5C52CED2C6E}"/>
-    <dgm:cxn modelId="{6E4EE220-F916-4E27-8983-CB08F09FFB50}" type="presOf" srcId="{BCA3D3E2-94D1-4094-AE7A-72ABDB74898C}" destId="{321EFBD4-DC2C-49A7-B8EC-B797D02C4247}" srcOrd="1" destOrd="0" presId="urn:microsoft.com/office/officeart/2008/layout/NameandTitleOrganizationalChart"/>
-    <dgm:cxn modelId="{BA746628-D27C-4724-9CAE-30F876684E67}" type="presOf" srcId="{7B488DB0-18D0-4163-946F-955ADB23D48B}" destId="{66107DF8-FEBA-49A9-9E02-78AEF81972EC}" srcOrd="0" destOrd="0" presId="urn:microsoft.com/office/officeart/2008/layout/NameandTitleOrganizationalChart"/>
-    <dgm:cxn modelId="{F6752C15-EA44-49A5-B668-A14890FC58A3}" type="presOf" srcId="{E6447E3B-C75B-455B-8AD2-1D49E0E8CE5D}" destId="{7123A913-1D52-4213-B24E-3416630E868A}" srcOrd="1" destOrd="0" presId="urn:microsoft.com/office/officeart/2008/layout/NameandTitleOrganizationalChart"/>
-    <dgm:cxn modelId="{D04046F3-AA05-4F2C-B536-A337B20D4FC0}" srcId="{8B2F624F-230B-45B7-A489-725462697215}" destId="{1DB623A7-33D0-48D3-9181-48F8736E6E8A}" srcOrd="2" destOrd="0" parTransId="{44383839-BF5D-40F0-AB63-3DEDE34A6F0F}" sibTransId="{7D9107AC-A9D4-4497-B2DD-62D1730D54D1}"/>
-    <dgm:cxn modelId="{CDDD3AA0-5FBB-4EAF-90EB-106E22D91705}" type="presOf" srcId="{8B2F624F-230B-45B7-A489-725462697215}" destId="{D75C035A-10D1-43FC-8945-EBAE063CDADA}" srcOrd="0" destOrd="0" presId="urn:microsoft.com/office/officeart/2008/layout/NameandTitleOrganizationalChart"/>
     <dgm:cxn modelId="{8C81D7E8-30FC-4D98-99AD-724BD35284C5}" srcId="{8B2F624F-230B-45B7-A489-725462697215}" destId="{5BDB842B-24E4-472D-ABF1-A345A5DC3794}" srcOrd="6" destOrd="0" parTransId="{F536E106-2E86-4608-BA02-330B9EC0F95A}" sibTransId="{0AB59812-1F86-4DA6-9564-A4F6939729AD}"/>
-    <dgm:cxn modelId="{DCACDC28-046C-46D0-81D3-DAA7E7D86972}" type="presOf" srcId="{4C751006-95FF-4F37-9F53-522C0798AFEE}" destId="{0A0E9E52-D5BD-4B64-9A62-8FA6113B2ED0}" srcOrd="1" destOrd="0" presId="urn:microsoft.com/office/officeart/2008/layout/NameandTitleOrganizationalChart"/>
-    <dgm:cxn modelId="{0997EAC5-7E88-4A2D-8196-C474DE842F5A}" type="presOf" srcId="{DC4A0438-EA7F-461E-BDF8-07F07D4B57C8}" destId="{5E268947-1E41-43F6-A062-691FF6F3B0F4}" srcOrd="0" destOrd="0" presId="urn:microsoft.com/office/officeart/2008/layout/NameandTitleOrganizationalChart"/>
-    <dgm:cxn modelId="{0BBAEF5A-D9EE-40DC-8978-95DF898C66FD}" type="presOf" srcId="{61CE1F9E-D67B-4293-AC7A-53C225B4C232}" destId="{F2E2B6B5-CD2E-420A-8F8F-3DB2B24C0351}" srcOrd="0" destOrd="0" presId="urn:microsoft.com/office/officeart/2008/layout/NameandTitleOrganizationalChart"/>
-    <dgm:cxn modelId="{80F994D2-8562-4D53-B5F1-7039417E2F31}" type="presOf" srcId="{31970B88-7ABB-480F-AE3A-4A6252C5C509}" destId="{04F65A85-0991-4FB0-900B-0492C5736161}" srcOrd="1" destOrd="0" presId="urn:microsoft.com/office/officeart/2008/layout/NameandTitleOrganizationalChart"/>
-    <dgm:cxn modelId="{E3169CAE-FA4A-4E25-AEFA-E4E73B51237B}" type="presOf" srcId="{1DB623A7-33D0-48D3-9181-48F8736E6E8A}" destId="{E48632DC-F915-4D39-8C16-DA94C62C6700}" srcOrd="1" destOrd="0" presId="urn:microsoft.com/office/officeart/2008/layout/NameandTitleOrganizationalChart"/>
-    <dgm:cxn modelId="{D01D4047-9E3B-413D-ADB1-2C22BC9E00C2}" srcId="{10C0972F-E571-45CA-B0BE-AE7E2F332449}" destId="{8B2F624F-230B-45B7-A489-725462697215}" srcOrd="0" destOrd="0" parTransId="{C5ECC1F9-F031-4AE5-B841-071D60102FA9}" sibTransId="{5C20B0C2-F6FD-49AA-89C4-F8CA36771F72}"/>
-    <dgm:cxn modelId="{FB77B062-6873-4374-BD67-5B0680A7593E}" type="presOf" srcId="{8F550E83-ADC0-4E49-9A82-B8D920830220}" destId="{E5033C00-6145-4609-B128-215507707295}" srcOrd="0" destOrd="0" presId="urn:microsoft.com/office/officeart/2008/layout/NameandTitleOrganizationalChart"/>
-    <dgm:cxn modelId="{259E8565-9DCA-4BB4-822B-C2FC8C28C282}" type="presOf" srcId="{FAB25F76-B6CE-498E-AE0E-CC5779C49EA9}" destId="{EA37D5C4-448A-4FBA-8B2E-4ABC79A6B7E0}" srcOrd="1" destOrd="0" presId="urn:microsoft.com/office/officeart/2008/layout/NameandTitleOrganizationalChart"/>
-    <dgm:cxn modelId="{EFC724F9-E9F6-49CB-A67F-98923662C8AD}" type="presOf" srcId="{8B2F624F-230B-45B7-A489-725462697215}" destId="{F17DB89D-624A-4868-B374-22B0DCEFE413}" srcOrd="1" destOrd="0" presId="urn:microsoft.com/office/officeart/2008/layout/NameandTitleOrganizationalChart"/>
-    <dgm:cxn modelId="{CF193140-DF6A-4627-B6AB-E380889379FB}" type="presOf" srcId="{4C751006-95FF-4F37-9F53-522C0798AFEE}" destId="{2B70FCC4-0820-425F-84BD-7344A420621A}" srcOrd="0" destOrd="0" presId="urn:microsoft.com/office/officeart/2008/layout/NameandTitleOrganizationalChart"/>
-    <dgm:cxn modelId="{3E0E5C31-A370-4F39-A5BD-DCFD852A59A4}" srcId="{E6447E3B-C75B-455B-8AD2-1D49E0E8CE5D}" destId="{FAB25F76-B6CE-498E-AE0E-CC5779C49EA9}" srcOrd="0" destOrd="0" parTransId="{61CE1F9E-D67B-4293-AC7A-53C225B4C232}" sibTransId="{4FFB1786-F6D3-4B0D-8185-F75B8FB8DAE5}"/>
-    <dgm:cxn modelId="{37F192E5-0B95-40F1-821B-40EFE5EC224F}" srcId="{8B2F624F-230B-45B7-A489-725462697215}" destId="{BCA3D3E2-94D1-4094-AE7A-72ABDB74898C}" srcOrd="4" destOrd="0" parTransId="{D3ACC6D7-C141-4B0B-992B-39F6C7720292}" sibTransId="{8F550E83-ADC0-4E49-9A82-B8D920830220}"/>
-    <dgm:cxn modelId="{C22530A0-20D3-4706-AA04-50308971785A}" type="presOf" srcId="{51929EE8-343D-4218-A1EA-8871660E39D2}" destId="{6F7DF367-2DCF-42AA-AB85-DFFBD4500EC7}" srcOrd="1" destOrd="0" presId="urn:microsoft.com/office/officeart/2008/layout/NameandTitleOrganizationalChart"/>
-    <dgm:cxn modelId="{AFFE2C3B-B869-49B7-A6B6-6A69F3A6E436}" type="presOf" srcId="{9630901C-2F34-4C3D-AD89-391C0ECEE485}" destId="{7B0C2FA5-E37E-47A8-9CA4-0A6FB5D26659}" srcOrd="0" destOrd="0" presId="urn:microsoft.com/office/officeart/2008/layout/NameandTitleOrganizationalChart"/>
-    <dgm:cxn modelId="{7127504A-8A7F-453D-AD31-EC6A75A3BA64}" type="presOf" srcId="{3720D471-AB6A-491F-A942-9670126F107E}" destId="{1871A7DF-A529-494A-A9D2-31AC49AC0220}" srcOrd="0" destOrd="0" presId="urn:microsoft.com/office/officeart/2008/layout/NameandTitleOrganizationalChart"/>
-    <dgm:cxn modelId="{97FF2DAA-E18A-40ED-A5EA-A5A31F6BD613}" type="presOf" srcId="{7D9107AC-A9D4-4497-B2DD-62D1730D54D1}" destId="{68B45C95-A150-4876-B307-6BEAC2EF2B46}" srcOrd="0" destOrd="0" presId="urn:microsoft.com/office/officeart/2008/layout/NameandTitleOrganizationalChart"/>
+    <dgm:cxn modelId="{13F3413F-EDFB-4959-ABDC-202A1677CCD1}" type="presOf" srcId="{1DB623A7-33D0-48D3-9181-48F8736E6E8A}" destId="{D886F94A-5DBE-4261-98C7-5FAFE06C11D2}" srcOrd="0" destOrd="0" presId="urn:microsoft.com/office/officeart/2008/layout/NameandTitleOrganizationalChart"/>
+    <dgm:cxn modelId="{A59E10FE-2652-4C99-BAEF-3042199C436D}" type="presOf" srcId="{7D9107AC-A9D4-4497-B2DD-62D1730D54D1}" destId="{68B45C95-A150-4876-B307-6BEAC2EF2B46}" srcOrd="0" destOrd="0" presId="urn:microsoft.com/office/officeart/2008/layout/NameandTitleOrganizationalChart"/>
+    <dgm:cxn modelId="{D6CDB4FC-42D1-42B7-9754-816CCBC47719}" type="presOf" srcId="{43FB041E-EEBC-4F23-8114-E5C52CED2C6E}" destId="{DD42ED3A-9CAE-407B-BD5A-489D7A3C085B}" srcOrd="0" destOrd="0" presId="urn:microsoft.com/office/officeart/2008/layout/NameandTitleOrganizationalChart"/>
+    <dgm:cxn modelId="{A434A10B-E6FB-4DC2-B49C-57471F3188BB}" type="presOf" srcId="{51929EE8-343D-4218-A1EA-8871660E39D2}" destId="{6F7DF367-2DCF-42AA-AB85-DFFBD4500EC7}" srcOrd="1" destOrd="0" presId="urn:microsoft.com/office/officeart/2008/layout/NameandTitleOrganizationalChart"/>
+    <dgm:cxn modelId="{9D5F0AFC-6F0C-4AD7-9C6B-7E6EA1DBA7E2}" type="presOf" srcId="{1DB623A7-33D0-48D3-9181-48F8736E6E8A}" destId="{E48632DC-F915-4D39-8C16-DA94C62C6700}" srcOrd="1" destOrd="0" presId="urn:microsoft.com/office/officeart/2008/layout/NameandTitleOrganizationalChart"/>
     <dgm:cxn modelId="{7283092A-9AB5-4936-B39F-BD8484A5DEA9}" srcId="{8B2F624F-230B-45B7-A489-725462697215}" destId="{31970B88-7ABB-480F-AE3A-4A6252C5C509}" srcOrd="5" destOrd="0" parTransId="{0132B654-4B76-44C3-8F5A-83276E8A5E1F}" sibTransId="{FFA2ABF9-D2E5-46BD-940D-384F09EC1B19}"/>
-    <dgm:cxn modelId="{3E649143-7767-4B86-B16E-0E6B5794EB95}" type="presOf" srcId="{08B66755-F33F-48AD-AA05-F92613752ADB}" destId="{7AC39576-9795-4004-AA4E-4D24D2167AE3}" srcOrd="1" destOrd="0" presId="urn:microsoft.com/office/officeart/2008/layout/NameandTitleOrganizationalChart"/>
-    <dgm:cxn modelId="{C34D48EC-0BF8-4AA8-9763-140AEAC36CF7}" type="presOf" srcId="{31970B88-7ABB-480F-AE3A-4A6252C5C509}" destId="{1413B93C-678D-4C0B-898B-5E4FA9B46BF0}" srcOrd="0" destOrd="0" presId="urn:microsoft.com/office/officeart/2008/layout/NameandTitleOrganizationalChart"/>
-    <dgm:cxn modelId="{0241E33F-03CF-421D-B0B2-70FFEB9C6E12}" type="presOf" srcId="{08B66755-F33F-48AD-AA05-F92613752ADB}" destId="{1FA765BD-3199-4912-976D-438F743D1AE4}" srcOrd="0" destOrd="0" presId="urn:microsoft.com/office/officeart/2008/layout/NameandTitleOrganizationalChart"/>
-    <dgm:cxn modelId="{795C8623-D6E1-40EA-9519-0B777B05E325}" type="presOf" srcId="{193CAC05-65EF-48CF-9D9F-5EE2A17F61F9}" destId="{4FFA947B-8DFC-4525-86F7-FE70D7389F8D}" srcOrd="0" destOrd="0" presId="urn:microsoft.com/office/officeart/2008/layout/NameandTitleOrganizationalChart"/>
-    <dgm:cxn modelId="{9E15FB3A-DF38-4085-A706-68DB650B9A4D}" type="presOf" srcId="{D703F220-DB0B-41B7-A8B2-CA102FA0EF6A}" destId="{4323DE5A-4F58-484E-B14C-2A23B35B8676}" srcOrd="0" destOrd="0" presId="urn:microsoft.com/office/officeart/2008/layout/NameandTitleOrganizationalChart"/>
-    <dgm:cxn modelId="{4E8DD96C-643E-4100-A444-A4D5EC3803E2}" type="presOf" srcId="{FFA2ABF9-D2E5-46BD-940D-384F09EC1B19}" destId="{621DF97C-62CC-4C29-B1B3-AAEF7C79621C}" srcOrd="0" destOrd="0" presId="urn:microsoft.com/office/officeart/2008/layout/NameandTitleOrganizationalChart"/>
-    <dgm:cxn modelId="{33E7A947-E2E6-4C2C-957B-671D0E28E6A7}" type="presOf" srcId="{0132B654-4B76-44C3-8F5A-83276E8A5E1F}" destId="{91038E82-F1A7-411A-8491-E3214C4A1210}" srcOrd="0" destOrd="0" presId="urn:microsoft.com/office/officeart/2008/layout/NameandTitleOrganizationalChart"/>
-    <dgm:cxn modelId="{F1C34B0B-FD08-4988-9052-8428061CE40A}" type="presOf" srcId="{F536E106-2E86-4608-BA02-330B9EC0F95A}" destId="{AF970B47-8468-49C4-85E9-02C1AF8BDBFD}" srcOrd="0" destOrd="0" presId="urn:microsoft.com/office/officeart/2008/layout/NameandTitleOrganizationalChart"/>
-    <dgm:cxn modelId="{4290972C-6841-4704-8D68-6580171577B9}" type="presOf" srcId="{FAB25F76-B6CE-498E-AE0E-CC5779C49EA9}" destId="{762D8459-BF97-4EA6-9117-B839ECCD7EFF}" srcOrd="0" destOrd="0" presId="urn:microsoft.com/office/officeart/2008/layout/NameandTitleOrganizationalChart"/>
-    <dgm:cxn modelId="{B7860E94-B28C-4B5D-8DB0-3CE75E4BE252}" srcId="{8B2F624F-230B-45B7-A489-725462697215}" destId="{08B66755-F33F-48AD-AA05-F92613752ADB}" srcOrd="3" destOrd="0" parTransId="{D703F220-DB0B-41B7-A8B2-CA102FA0EF6A}" sibTransId="{3720D471-AB6A-491F-A942-9670126F107E}"/>
-    <dgm:cxn modelId="{3E5A8A8D-17B8-4AE9-87F5-F32CD947053E}" type="presParOf" srcId="{54F34962-7B41-415C-9321-61BCC519E744}" destId="{88353E80-F01E-466B-945D-856658A15512}" srcOrd="0" destOrd="0" presId="urn:microsoft.com/office/officeart/2008/layout/NameandTitleOrganizationalChart"/>
-    <dgm:cxn modelId="{7C924B22-41AC-4F35-B266-C37044275311}" type="presParOf" srcId="{88353E80-F01E-466B-945D-856658A15512}" destId="{F86BC613-5387-4432-AEA0-F3E6498E674C}" srcOrd="0" destOrd="0" presId="urn:microsoft.com/office/officeart/2008/layout/NameandTitleOrganizationalChart"/>
-    <dgm:cxn modelId="{11C7E815-1EFB-4D48-BFC5-C6DAB4DAE804}" type="presParOf" srcId="{F86BC613-5387-4432-AEA0-F3E6498E674C}" destId="{D75C035A-10D1-43FC-8945-EBAE063CDADA}" srcOrd="0" destOrd="0" presId="urn:microsoft.com/office/officeart/2008/layout/NameandTitleOrganizationalChart"/>
-    <dgm:cxn modelId="{BBF3F031-DE66-43AD-8468-3011B61AFEE5}" type="presParOf" srcId="{F86BC613-5387-4432-AEA0-F3E6498E674C}" destId="{AF7986BA-9327-4A0A-AFBC-42926911E3E3}" srcOrd="1" destOrd="0" presId="urn:microsoft.com/office/officeart/2008/layout/NameandTitleOrganizationalChart"/>
-    <dgm:cxn modelId="{6BB240C3-52CA-423D-AC5B-D399F497D5B3}" type="presParOf" srcId="{F86BC613-5387-4432-AEA0-F3E6498E674C}" destId="{F17DB89D-624A-4868-B374-22B0DCEFE413}" srcOrd="2" destOrd="0" presId="urn:microsoft.com/office/officeart/2008/layout/NameandTitleOrganizationalChart"/>
-    <dgm:cxn modelId="{8E0F1BAF-1191-464E-B141-4C67CF9AFA2A}" type="presParOf" srcId="{88353E80-F01E-466B-945D-856658A15512}" destId="{29F8C62A-5648-4EAC-92D3-D407266B9F50}" srcOrd="1" destOrd="0" presId="urn:microsoft.com/office/officeart/2008/layout/NameandTitleOrganizationalChart"/>
-    <dgm:cxn modelId="{3CC3A90B-109D-4A1F-93BD-13E0E63D2415}" type="presParOf" srcId="{29F8C62A-5648-4EAC-92D3-D407266B9F50}" destId="{4FFA947B-8DFC-4525-86F7-FE70D7389F8D}" srcOrd="0" destOrd="0" presId="urn:microsoft.com/office/officeart/2008/layout/NameandTitleOrganizationalChart"/>
-    <dgm:cxn modelId="{B73F3683-6BFB-465D-A0C9-702EFBE9E7CB}" type="presParOf" srcId="{29F8C62A-5648-4EAC-92D3-D407266B9F50}" destId="{245BB743-63C2-440C-AB25-0A505D8F8AAA}" srcOrd="1" destOrd="0" presId="urn:microsoft.com/office/officeart/2008/layout/NameandTitleOrganizationalChart"/>
-    <dgm:cxn modelId="{A9A044AB-775B-4BF6-A6BF-3CDB4941E67B}" type="presParOf" srcId="{245BB743-63C2-440C-AB25-0A505D8F8AAA}" destId="{82CACAC8-281D-4769-8076-E5AE21BD68E1}" srcOrd="0" destOrd="0" presId="urn:microsoft.com/office/officeart/2008/layout/NameandTitleOrganizationalChart"/>
-    <dgm:cxn modelId="{810CEE03-F06D-493A-AD37-B913191B5ADD}" type="presParOf" srcId="{82CACAC8-281D-4769-8076-E5AE21BD68E1}" destId="{700B45C9-BBD3-4551-B950-93685DC62124}" srcOrd="0" destOrd="0" presId="urn:microsoft.com/office/officeart/2008/layout/NameandTitleOrganizationalChart"/>
-    <dgm:cxn modelId="{68663D29-77B4-4BD9-A48E-0E1ECC97FC1F}" type="presParOf" srcId="{82CACAC8-281D-4769-8076-E5AE21BD68E1}" destId="{66107DF8-FEBA-49A9-9E02-78AEF81972EC}" srcOrd="1" destOrd="0" presId="urn:microsoft.com/office/officeart/2008/layout/NameandTitleOrganizationalChart"/>
-    <dgm:cxn modelId="{64895522-3E43-4987-8F55-D721F6C0DE67}" type="presParOf" srcId="{82CACAC8-281D-4769-8076-E5AE21BD68E1}" destId="{7123A913-1D52-4213-B24E-3416630E868A}" srcOrd="2" destOrd="0" presId="urn:microsoft.com/office/officeart/2008/layout/NameandTitleOrganizationalChart"/>
-    <dgm:cxn modelId="{F918F0CC-9A8B-45EA-894C-8C47B08CAFB0}" type="presParOf" srcId="{245BB743-63C2-440C-AB25-0A505D8F8AAA}" destId="{A8A5EF81-B0BA-49CA-B6D1-8949335D5249}" srcOrd="1" destOrd="0" presId="urn:microsoft.com/office/officeart/2008/layout/NameandTitleOrganizationalChart"/>
-    <dgm:cxn modelId="{E789D3F9-A1DE-4694-97D7-D564D4BA8F7F}" type="presParOf" srcId="{A8A5EF81-B0BA-49CA-B6D1-8949335D5249}" destId="{F2E2B6B5-CD2E-420A-8F8F-3DB2B24C0351}" srcOrd="0" destOrd="0" presId="urn:microsoft.com/office/officeart/2008/layout/NameandTitleOrganizationalChart"/>
-    <dgm:cxn modelId="{35C60D2A-866A-4A54-B802-A06080F390C8}" type="presParOf" srcId="{A8A5EF81-B0BA-49CA-B6D1-8949335D5249}" destId="{E764B10F-A6DA-41E6-8281-6A4B8F62A336}" srcOrd="1" destOrd="0" presId="urn:microsoft.com/office/officeart/2008/layout/NameandTitleOrganizationalChart"/>
-    <dgm:cxn modelId="{AE5928B2-EC6E-4694-8EFE-2BBE7EF979DC}" type="presParOf" srcId="{E764B10F-A6DA-41E6-8281-6A4B8F62A336}" destId="{275F8BF1-4965-41C5-957A-DE62F795E705}" srcOrd="0" destOrd="0" presId="urn:microsoft.com/office/officeart/2008/layout/NameandTitleOrganizationalChart"/>
-    <dgm:cxn modelId="{76F8533F-B2F2-42BE-B70A-8E3EFF6EB023}" type="presParOf" srcId="{275F8BF1-4965-41C5-957A-DE62F795E705}" destId="{762D8459-BF97-4EA6-9117-B839ECCD7EFF}" srcOrd="0" destOrd="0" presId="urn:microsoft.com/office/officeart/2008/layout/NameandTitleOrganizationalChart"/>
-    <dgm:cxn modelId="{EC69BACE-E571-451F-A056-2333CBD61497}" type="presParOf" srcId="{275F8BF1-4965-41C5-957A-DE62F795E705}" destId="{249DDD81-6036-407D-8942-58861145BA1F}" srcOrd="1" destOrd="0" presId="urn:microsoft.com/office/officeart/2008/layout/NameandTitleOrganizationalChart"/>
-    <dgm:cxn modelId="{C47F8D4C-762D-46C3-9373-2D960E7D0A66}" type="presParOf" srcId="{275F8BF1-4965-41C5-957A-DE62F795E705}" destId="{EA37D5C4-448A-4FBA-8B2E-4ABC79A6B7E0}" srcOrd="2" destOrd="0" presId="urn:microsoft.com/office/officeart/2008/layout/NameandTitleOrganizationalChart"/>
-    <dgm:cxn modelId="{3205D033-7E3E-4977-AF91-0C7E63A34351}" type="presParOf" srcId="{E764B10F-A6DA-41E6-8281-6A4B8F62A336}" destId="{16C77053-503A-4384-8F91-67DA760422B3}" srcOrd="1" destOrd="0" presId="urn:microsoft.com/office/officeart/2008/layout/NameandTitleOrganizationalChart"/>
-    <dgm:cxn modelId="{02CBCB79-2485-4214-ACEB-97C9A32E9575}" type="presParOf" srcId="{E764B10F-A6DA-41E6-8281-6A4B8F62A336}" destId="{63C10E74-557A-4B1B-84AD-7CB8D1A8946A}" srcOrd="2" destOrd="0" presId="urn:microsoft.com/office/officeart/2008/layout/NameandTitleOrganizationalChart"/>
-    <dgm:cxn modelId="{AB7555DF-1930-4639-A0B0-A92F60CF3DCB}" type="presParOf" srcId="{245BB743-63C2-440C-AB25-0A505D8F8AAA}" destId="{1C3E9260-D707-4549-9AB3-75D232881482}" srcOrd="2" destOrd="0" presId="urn:microsoft.com/office/officeart/2008/layout/NameandTitleOrganizationalChart"/>
-    <dgm:cxn modelId="{5CB2CFA0-3714-4281-80D8-2E4E17217F5B}" type="presParOf" srcId="{29F8C62A-5648-4EAC-92D3-D407266B9F50}" destId="{5E268947-1E41-43F6-A062-691FF6F3B0F4}" srcOrd="2" destOrd="0" presId="urn:microsoft.com/office/officeart/2008/layout/NameandTitleOrganizationalChart"/>
-    <dgm:cxn modelId="{82EB3B5B-1514-49EC-BD76-9140A31EEF65}" type="presParOf" srcId="{29F8C62A-5648-4EAC-92D3-D407266B9F50}" destId="{6D8A37B1-39D8-4670-B3DA-385A523637D8}" srcOrd="3" destOrd="0" presId="urn:microsoft.com/office/officeart/2008/layout/NameandTitleOrganizationalChart"/>
-    <dgm:cxn modelId="{6EFE0F2D-86B8-4FA1-BE40-9161ADA80D72}" type="presParOf" srcId="{6D8A37B1-39D8-4670-B3DA-385A523637D8}" destId="{D19ED62D-9E41-4B93-A540-226480909345}" srcOrd="0" destOrd="0" presId="urn:microsoft.com/office/officeart/2008/layout/NameandTitleOrganizationalChart"/>
-    <dgm:cxn modelId="{FFCD9EA6-375E-499D-A322-56B459141FA9}" type="presParOf" srcId="{D19ED62D-9E41-4B93-A540-226480909345}" destId="{16F2FC8D-245D-41C5-B79D-E31FC84F2E33}" srcOrd="0" destOrd="0" presId="urn:microsoft.com/office/officeart/2008/layout/NameandTitleOrganizationalChart"/>
-    <dgm:cxn modelId="{802C7D89-1D95-499F-A96D-949EBCBAA711}" type="presParOf" srcId="{D19ED62D-9E41-4B93-A540-226480909345}" destId="{DD42ED3A-9CAE-407B-BD5A-489D7A3C085B}" srcOrd="1" destOrd="0" presId="urn:microsoft.com/office/officeart/2008/layout/NameandTitleOrganizationalChart"/>
-    <dgm:cxn modelId="{0A3AD960-469D-46E5-A0C2-66275B1DA43F}" type="presParOf" srcId="{D19ED62D-9E41-4B93-A540-226480909345}" destId="{6F7DF367-2DCF-42AA-AB85-DFFBD4500EC7}" srcOrd="2" destOrd="0" presId="urn:microsoft.com/office/officeart/2008/layout/NameandTitleOrganizationalChart"/>
-    <dgm:cxn modelId="{6011CBA8-624F-4B4E-9A54-7E4660E3C8E0}" type="presParOf" srcId="{6D8A37B1-39D8-4670-B3DA-385A523637D8}" destId="{3148496A-E6F4-4277-90A8-3E519AE65AB2}" srcOrd="1" destOrd="0" presId="urn:microsoft.com/office/officeart/2008/layout/NameandTitleOrganizationalChart"/>
-    <dgm:cxn modelId="{69557ACF-3C5F-4FE8-93B9-29E9C8857D13}" type="presParOf" srcId="{6D8A37B1-39D8-4670-B3DA-385A523637D8}" destId="{DEE50FEF-D52B-4708-A42B-A0AB73AA1F16}" srcOrd="2" destOrd="0" presId="urn:microsoft.com/office/officeart/2008/layout/NameandTitleOrganizationalChart"/>
-    <dgm:cxn modelId="{470A7D61-A6FB-413C-BE75-D6B241346D37}" type="presParOf" srcId="{29F8C62A-5648-4EAC-92D3-D407266B9F50}" destId="{CB3887FD-AF85-439A-B992-47B633B08B56}" srcOrd="4" destOrd="0" presId="urn:microsoft.com/office/officeart/2008/layout/NameandTitleOrganizationalChart"/>
-    <dgm:cxn modelId="{6C266681-1613-4557-BFDE-74041E964C2F}" type="presParOf" srcId="{29F8C62A-5648-4EAC-92D3-D407266B9F50}" destId="{36441435-2D47-4035-B6C4-D36A8108C003}" srcOrd="5" destOrd="0" presId="urn:microsoft.com/office/officeart/2008/layout/NameandTitleOrganizationalChart"/>
-    <dgm:cxn modelId="{EA1F649C-51B2-4BC6-8922-1A9EC8E95C81}" type="presParOf" srcId="{36441435-2D47-4035-B6C4-D36A8108C003}" destId="{C304A19E-7909-4777-9F0B-F710960B40EA}" srcOrd="0" destOrd="0" presId="urn:microsoft.com/office/officeart/2008/layout/NameandTitleOrganizationalChart"/>
-    <dgm:cxn modelId="{A522B633-DFDF-4983-BC97-BDD041D562D5}" type="presParOf" srcId="{C304A19E-7909-4777-9F0B-F710960B40EA}" destId="{D886F94A-5DBE-4261-98C7-5FAFE06C11D2}" srcOrd="0" destOrd="0" presId="urn:microsoft.com/office/officeart/2008/layout/NameandTitleOrganizationalChart"/>
-    <dgm:cxn modelId="{45468DF9-DD07-44B7-8A9B-247D5D6FAA04}" type="presParOf" srcId="{C304A19E-7909-4777-9F0B-F710960B40EA}" destId="{68B45C95-A150-4876-B307-6BEAC2EF2B46}" srcOrd="1" destOrd="0" presId="urn:microsoft.com/office/officeart/2008/layout/NameandTitleOrganizationalChart"/>
-    <dgm:cxn modelId="{FE7E22E7-B8AB-49E8-9D87-C942D196611D}" type="presParOf" srcId="{C304A19E-7909-4777-9F0B-F710960B40EA}" destId="{E48632DC-F915-4D39-8C16-DA94C62C6700}" srcOrd="2" destOrd="0" presId="urn:microsoft.com/office/officeart/2008/layout/NameandTitleOrganizationalChart"/>
-    <dgm:cxn modelId="{C1709F48-6A0D-4DD3-A6DC-5E6EAC8A4B35}" type="presParOf" srcId="{36441435-2D47-4035-B6C4-D36A8108C003}" destId="{8D6E0BA2-50B2-4D47-A67F-8C5A26A54463}" srcOrd="1" destOrd="0" presId="urn:microsoft.com/office/officeart/2008/layout/NameandTitleOrganizationalChart"/>
-    <dgm:cxn modelId="{48F31138-7FE4-4A42-A997-73333CF308B2}" type="presParOf" srcId="{8D6E0BA2-50B2-4D47-A67F-8C5A26A54463}" destId="{77CBB890-ECA9-4C46-93B2-05C2D1D3C4EB}" srcOrd="0" destOrd="0" presId="urn:microsoft.com/office/officeart/2008/layout/NameandTitleOrganizationalChart"/>
-    <dgm:cxn modelId="{1705D6ED-0583-4FA7-B620-82AE57B8FAD1}" type="presParOf" srcId="{8D6E0BA2-50B2-4D47-A67F-8C5A26A54463}" destId="{5F379F78-C596-4445-BE70-E9265ED3E15A}" srcOrd="1" destOrd="0" presId="urn:microsoft.com/office/officeart/2008/layout/NameandTitleOrganizationalChart"/>
-    <dgm:cxn modelId="{02866CCC-F67F-4E19-A9E7-315638A9E764}" type="presParOf" srcId="{5F379F78-C596-4445-BE70-E9265ED3E15A}" destId="{2ABDE95C-4183-4417-8634-471CA2052827}" srcOrd="0" destOrd="0" presId="urn:microsoft.com/office/officeart/2008/layout/NameandTitleOrganizationalChart"/>
-    <dgm:cxn modelId="{EA06E30F-4D8B-42D8-9606-00FDB87B3E40}" type="presParOf" srcId="{2ABDE95C-4183-4417-8634-471CA2052827}" destId="{2B70FCC4-0820-425F-84BD-7344A420621A}" srcOrd="0" destOrd="0" presId="urn:microsoft.com/office/officeart/2008/layout/NameandTitleOrganizationalChart"/>
-    <dgm:cxn modelId="{14A4E298-854D-47D8-955A-5B6F3A7BE6CC}" type="presParOf" srcId="{2ABDE95C-4183-4417-8634-471CA2052827}" destId="{7B0C2FA5-E37E-47A8-9CA4-0A6FB5D26659}" srcOrd="1" destOrd="0" presId="urn:microsoft.com/office/officeart/2008/layout/NameandTitleOrganizationalChart"/>
-    <dgm:cxn modelId="{C661DAF6-C4EB-4D63-852B-B3803DD868D1}" type="presParOf" srcId="{2ABDE95C-4183-4417-8634-471CA2052827}" destId="{0A0E9E52-D5BD-4B64-9A62-8FA6113B2ED0}" srcOrd="2" destOrd="0" presId="urn:microsoft.com/office/officeart/2008/layout/NameandTitleOrganizationalChart"/>
-    <dgm:cxn modelId="{FEC3F735-87AE-4D52-B59A-074108222963}" type="presParOf" srcId="{5F379F78-C596-4445-BE70-E9265ED3E15A}" destId="{ED5ADF42-AA7B-4A54-864F-78D0C8BDD7FC}" srcOrd="1" destOrd="0" presId="urn:microsoft.com/office/officeart/2008/layout/NameandTitleOrganizationalChart"/>
-    <dgm:cxn modelId="{564E7AC4-1BA4-4DFB-A2CC-DCB71D4DB411}" type="presParOf" srcId="{5F379F78-C596-4445-BE70-E9265ED3E15A}" destId="{11294295-DDA6-43AD-A793-C47D65485437}" srcOrd="2" destOrd="0" presId="urn:microsoft.com/office/officeart/2008/layout/NameandTitleOrganizationalChart"/>
-    <dgm:cxn modelId="{74932D4F-4BE5-4FBD-A5AE-F0EACF7A684D}" type="presParOf" srcId="{36441435-2D47-4035-B6C4-D36A8108C003}" destId="{6BB290CD-E3FD-4EDD-B869-DF93C3E89CFD}" srcOrd="2" destOrd="0" presId="urn:microsoft.com/office/officeart/2008/layout/NameandTitleOrganizationalChart"/>
-    <dgm:cxn modelId="{38921F60-B7E2-4DF4-981E-0E5EE8BA90AE}" type="presParOf" srcId="{29F8C62A-5648-4EAC-92D3-D407266B9F50}" destId="{4323DE5A-4F58-484E-B14C-2A23B35B8676}" srcOrd="6" destOrd="0" presId="urn:microsoft.com/office/officeart/2008/layout/NameandTitleOrganizationalChart"/>
-    <dgm:cxn modelId="{CFCF16F8-1CF1-4550-B0A4-2F309857AC1D}" type="presParOf" srcId="{29F8C62A-5648-4EAC-92D3-D407266B9F50}" destId="{349A5B49-67FC-4818-BA36-B7BD53D1ABC2}" srcOrd="7" destOrd="0" presId="urn:microsoft.com/office/officeart/2008/layout/NameandTitleOrganizationalChart"/>
-    <dgm:cxn modelId="{D6158360-9E00-447C-83D1-91463C904AEA}" type="presParOf" srcId="{349A5B49-67FC-4818-BA36-B7BD53D1ABC2}" destId="{2E9A0E52-D99A-4715-AB8F-0E077E60253C}" srcOrd="0" destOrd="0" presId="urn:microsoft.com/office/officeart/2008/layout/NameandTitleOrganizationalChart"/>
-    <dgm:cxn modelId="{9F396ADD-E19C-460A-819E-E8249159B15A}" type="presParOf" srcId="{2E9A0E52-D99A-4715-AB8F-0E077E60253C}" destId="{1FA765BD-3199-4912-976D-438F743D1AE4}" srcOrd="0" destOrd="0" presId="urn:microsoft.com/office/officeart/2008/layout/NameandTitleOrganizationalChart"/>
-    <dgm:cxn modelId="{792BFEA2-78AE-47C7-B8C9-175982DCA6A5}" type="presParOf" srcId="{2E9A0E52-D99A-4715-AB8F-0E077E60253C}" destId="{1871A7DF-A529-494A-A9D2-31AC49AC0220}" srcOrd="1" destOrd="0" presId="urn:microsoft.com/office/officeart/2008/layout/NameandTitleOrganizationalChart"/>
-    <dgm:cxn modelId="{FFA6D009-A255-40BA-B20B-DB11930AB13C}" type="presParOf" srcId="{2E9A0E52-D99A-4715-AB8F-0E077E60253C}" destId="{7AC39576-9795-4004-AA4E-4D24D2167AE3}" srcOrd="2" destOrd="0" presId="urn:microsoft.com/office/officeart/2008/layout/NameandTitleOrganizationalChart"/>
-    <dgm:cxn modelId="{3DD1FD57-6DCE-4BA7-A4DD-B604541CA006}" type="presParOf" srcId="{349A5B49-67FC-4818-BA36-B7BD53D1ABC2}" destId="{8452B3EE-394D-4E13-979A-65A421406F15}" srcOrd="1" destOrd="0" presId="urn:microsoft.com/office/officeart/2008/layout/NameandTitleOrganizationalChart"/>
-    <dgm:cxn modelId="{68E3B4B5-379E-469C-855D-7D7112B16AA5}" type="presParOf" srcId="{349A5B49-67FC-4818-BA36-B7BD53D1ABC2}" destId="{91D42CF2-4977-4FD0-8B3B-C97A14D243EB}" srcOrd="2" destOrd="0" presId="urn:microsoft.com/office/officeart/2008/layout/NameandTitleOrganizationalChart"/>
-    <dgm:cxn modelId="{5C962DC2-FFCF-4D57-AEAF-C4D06A7D833A}" type="presParOf" srcId="{29F8C62A-5648-4EAC-92D3-D407266B9F50}" destId="{5D7C3385-0452-4397-A20F-129A261210B0}" srcOrd="8" destOrd="0" presId="urn:microsoft.com/office/officeart/2008/layout/NameandTitleOrganizationalChart"/>
-    <dgm:cxn modelId="{226EF7DD-F2CE-417A-AADE-F555CB643508}" type="presParOf" srcId="{29F8C62A-5648-4EAC-92D3-D407266B9F50}" destId="{812CAA92-A1CC-436D-A4E2-8298F6745D55}" srcOrd="9" destOrd="0" presId="urn:microsoft.com/office/officeart/2008/layout/NameandTitleOrganizationalChart"/>
-    <dgm:cxn modelId="{B8BE56AC-89E1-4707-9047-B381A9629B63}" type="presParOf" srcId="{812CAA92-A1CC-436D-A4E2-8298F6745D55}" destId="{03C53365-6585-4857-87F2-239779CD1F84}" srcOrd="0" destOrd="0" presId="urn:microsoft.com/office/officeart/2008/layout/NameandTitleOrganizationalChart"/>
-    <dgm:cxn modelId="{C315E21B-5F0F-4CB7-BCB8-3E6E0F360151}" type="presParOf" srcId="{03C53365-6585-4857-87F2-239779CD1F84}" destId="{8E3B85E4-880E-4192-B816-F62BD30682F9}" srcOrd="0" destOrd="0" presId="urn:microsoft.com/office/officeart/2008/layout/NameandTitleOrganizationalChart"/>
-    <dgm:cxn modelId="{58B967FC-AEA2-4ECE-B014-C02A835785AE}" type="presParOf" srcId="{03C53365-6585-4857-87F2-239779CD1F84}" destId="{E5033C00-6145-4609-B128-215507707295}" srcOrd="1" destOrd="0" presId="urn:microsoft.com/office/officeart/2008/layout/NameandTitleOrganizationalChart"/>
-    <dgm:cxn modelId="{D1F8B8E1-A1FE-404B-A820-47FBFE0429D6}" type="presParOf" srcId="{03C53365-6585-4857-87F2-239779CD1F84}" destId="{321EFBD4-DC2C-49A7-B8EC-B797D02C4247}" srcOrd="2" destOrd="0" presId="urn:microsoft.com/office/officeart/2008/layout/NameandTitleOrganizationalChart"/>
-    <dgm:cxn modelId="{B344D2F5-3C17-430B-9498-3B7CC8C8092B}" type="presParOf" srcId="{812CAA92-A1CC-436D-A4E2-8298F6745D55}" destId="{B481CAA2-191C-469F-907E-04E3F85AC88B}" srcOrd="1" destOrd="0" presId="urn:microsoft.com/office/officeart/2008/layout/NameandTitleOrganizationalChart"/>
-    <dgm:cxn modelId="{E72B8F35-0BE9-47BB-B4F0-D8042C562992}" type="presParOf" srcId="{812CAA92-A1CC-436D-A4E2-8298F6745D55}" destId="{6279A1D5-AAD8-4747-A130-54E10F309B88}" srcOrd="2" destOrd="0" presId="urn:microsoft.com/office/officeart/2008/layout/NameandTitleOrganizationalChart"/>
-    <dgm:cxn modelId="{B509A34E-D10F-46F9-A6E4-978033F4721F}" type="presParOf" srcId="{29F8C62A-5648-4EAC-92D3-D407266B9F50}" destId="{91038E82-F1A7-411A-8491-E3214C4A1210}" srcOrd="10" destOrd="0" presId="urn:microsoft.com/office/officeart/2008/layout/NameandTitleOrganizationalChart"/>
-    <dgm:cxn modelId="{789439F4-2046-4FDB-8374-99A66B18ECB8}" type="presParOf" srcId="{29F8C62A-5648-4EAC-92D3-D407266B9F50}" destId="{27E54EE7-9AF6-4AB4-AC5D-FC7FCBF64719}" srcOrd="11" destOrd="0" presId="urn:microsoft.com/office/officeart/2008/layout/NameandTitleOrganizationalChart"/>
-    <dgm:cxn modelId="{D9171278-4E58-406F-BE3B-4DDD0B87E734}" type="presParOf" srcId="{27E54EE7-9AF6-4AB4-AC5D-FC7FCBF64719}" destId="{49D71C57-33C5-4C13-9D21-F2AEA332952A}" srcOrd="0" destOrd="0" presId="urn:microsoft.com/office/officeart/2008/layout/NameandTitleOrganizationalChart"/>
-    <dgm:cxn modelId="{FA1513D3-EC06-4B83-817E-53E1A9B88766}" type="presParOf" srcId="{49D71C57-33C5-4C13-9D21-F2AEA332952A}" destId="{1413B93C-678D-4C0B-898B-5E4FA9B46BF0}" srcOrd="0" destOrd="0" presId="urn:microsoft.com/office/officeart/2008/layout/NameandTitleOrganizationalChart"/>
-    <dgm:cxn modelId="{73FF4219-A3E7-4FE9-937F-A02CFBE0784C}" type="presParOf" srcId="{49D71C57-33C5-4C13-9D21-F2AEA332952A}" destId="{621DF97C-62CC-4C29-B1B3-AAEF7C79621C}" srcOrd="1" destOrd="0" presId="urn:microsoft.com/office/officeart/2008/layout/NameandTitleOrganizationalChart"/>
-    <dgm:cxn modelId="{D172BBB7-F97F-4D60-B82E-E0A79419F7CF}" type="presParOf" srcId="{49D71C57-33C5-4C13-9D21-F2AEA332952A}" destId="{04F65A85-0991-4FB0-900B-0492C5736161}" srcOrd="2" destOrd="0" presId="urn:microsoft.com/office/officeart/2008/layout/NameandTitleOrganizationalChart"/>
-    <dgm:cxn modelId="{5BB97FAF-653B-41CB-A533-9B58C69DE726}" type="presParOf" srcId="{27E54EE7-9AF6-4AB4-AC5D-FC7FCBF64719}" destId="{436452EF-ED5F-4B7B-BCC8-8471999C60A6}" srcOrd="1" destOrd="0" presId="urn:microsoft.com/office/officeart/2008/layout/NameandTitleOrganizationalChart"/>
-    <dgm:cxn modelId="{799BEF49-F3F2-46A4-A5E7-31C111F8F301}" type="presParOf" srcId="{27E54EE7-9AF6-4AB4-AC5D-FC7FCBF64719}" destId="{1BD45282-3696-487E-963E-EF20E263D43A}" srcOrd="2" destOrd="0" presId="urn:microsoft.com/office/officeart/2008/layout/NameandTitleOrganizationalChart"/>
-    <dgm:cxn modelId="{EBA91634-970A-4A69-BEED-6312820F9CE4}" type="presParOf" srcId="{29F8C62A-5648-4EAC-92D3-D407266B9F50}" destId="{AF970B47-8468-49C4-85E9-02C1AF8BDBFD}" srcOrd="12" destOrd="0" presId="urn:microsoft.com/office/officeart/2008/layout/NameandTitleOrganizationalChart"/>
-    <dgm:cxn modelId="{8A916D75-56FA-4092-8617-D3C1BBD4C5BA}" type="presParOf" srcId="{29F8C62A-5648-4EAC-92D3-D407266B9F50}" destId="{B5A5A36D-D581-4838-830D-75CA10525676}" srcOrd="13" destOrd="0" presId="urn:microsoft.com/office/officeart/2008/layout/NameandTitleOrganizationalChart"/>
-    <dgm:cxn modelId="{42ABA2F0-B2C2-4FAA-96F1-9EB091BA09AB}" type="presParOf" srcId="{B5A5A36D-D581-4838-830D-75CA10525676}" destId="{F83B3763-356F-41D0-B880-6D5C6FC422C1}" srcOrd="0" destOrd="0" presId="urn:microsoft.com/office/officeart/2008/layout/NameandTitleOrganizationalChart"/>
-    <dgm:cxn modelId="{58525F8A-5FC3-4DF9-BCF1-29FB50DAE8BF}" type="presParOf" srcId="{F83B3763-356F-41D0-B880-6D5C6FC422C1}" destId="{C9B5F607-CD7E-49B8-A054-245A06679BF2}" srcOrd="0" destOrd="0" presId="urn:microsoft.com/office/officeart/2008/layout/NameandTitleOrganizationalChart"/>
-    <dgm:cxn modelId="{C66FE1DA-3DBD-473F-AB80-181E584FDC4C}" type="presParOf" srcId="{F83B3763-356F-41D0-B880-6D5C6FC422C1}" destId="{250DD6C1-E71D-4478-839F-9B75B204807A}" srcOrd="1" destOrd="0" presId="urn:microsoft.com/office/officeart/2008/layout/NameandTitleOrganizationalChart"/>
-    <dgm:cxn modelId="{E6FDE79D-C98D-4546-B991-8ADAFAC27FDF}" type="presParOf" srcId="{F83B3763-356F-41D0-B880-6D5C6FC422C1}" destId="{8115496D-3576-47BE-8067-A2963223A862}" srcOrd="2" destOrd="0" presId="urn:microsoft.com/office/officeart/2008/layout/NameandTitleOrganizationalChart"/>
-    <dgm:cxn modelId="{39EA7642-4A45-4153-92F4-6CE91D6FCDBC}" type="presParOf" srcId="{B5A5A36D-D581-4838-830D-75CA10525676}" destId="{813FFB0E-7454-438B-80B8-0ADFA3931A9F}" srcOrd="1" destOrd="0" presId="urn:microsoft.com/office/officeart/2008/layout/NameandTitleOrganizationalChart"/>
-    <dgm:cxn modelId="{50FB52A4-956D-4479-8715-9A235E92EEFB}" type="presParOf" srcId="{B5A5A36D-D581-4838-830D-75CA10525676}" destId="{DA8F4082-E5E7-4A8C-91B5-E460CB762F5B}" srcOrd="2" destOrd="0" presId="urn:microsoft.com/office/officeart/2008/layout/NameandTitleOrganizationalChart"/>
-    <dgm:cxn modelId="{29D12EA8-2A76-46A1-A109-731FAA0F556E}" type="presParOf" srcId="{88353E80-F01E-466B-945D-856658A15512}" destId="{103916B2-7335-41CD-B12F-7B91A8EBA765}" srcOrd="2" destOrd="0" presId="urn:microsoft.com/office/officeart/2008/layout/NameandTitleOrganizationalChart"/>
+    <dgm:cxn modelId="{C07304B0-03C5-4D0C-99BB-55E33BE3F998}" type="presOf" srcId="{7B488DB0-18D0-4163-946F-955ADB23D48B}" destId="{66107DF8-FEBA-49A9-9E02-78AEF81972EC}" srcOrd="0" destOrd="0" presId="urn:microsoft.com/office/officeart/2008/layout/NameandTitleOrganizationalChart"/>
+    <dgm:cxn modelId="{EF011CD4-FB84-4B40-A423-A11C9EF00EB2}" type="presOf" srcId="{E6447E3B-C75B-455B-8AD2-1D49E0E8CE5D}" destId="{7123A913-1D52-4213-B24E-3416630E868A}" srcOrd="1" destOrd="0" presId="urn:microsoft.com/office/officeart/2008/layout/NameandTitleOrganizationalChart"/>
+    <dgm:cxn modelId="{80B21394-5910-430E-93F9-6DB7B77650FE}" type="presOf" srcId="{10C0972F-E571-45CA-B0BE-AE7E2F332449}" destId="{54F34962-7B41-415C-9321-61BCC519E744}" srcOrd="0" destOrd="0" presId="urn:microsoft.com/office/officeart/2008/layout/NameandTitleOrganizationalChart"/>
+    <dgm:cxn modelId="{F27E7063-9F84-4D6D-B6B3-CE8A17B0BAE5}" type="presOf" srcId="{D3ACC6D7-C141-4B0B-992B-39F6C7720292}" destId="{5D7C3385-0452-4397-A20F-129A261210B0}" srcOrd="0" destOrd="0" presId="urn:microsoft.com/office/officeart/2008/layout/NameandTitleOrganizationalChart"/>
+    <dgm:cxn modelId="{31E2645F-C854-4426-9605-537EFACF19CF}" type="presParOf" srcId="{54F34962-7B41-415C-9321-61BCC519E744}" destId="{88353E80-F01E-466B-945D-856658A15512}" srcOrd="0" destOrd="0" presId="urn:microsoft.com/office/officeart/2008/layout/NameandTitleOrganizationalChart"/>
+    <dgm:cxn modelId="{C6DD1E9C-4DA3-4114-A7D3-7C35BE0D0669}" type="presParOf" srcId="{88353E80-F01E-466B-945D-856658A15512}" destId="{F86BC613-5387-4432-AEA0-F3E6498E674C}" srcOrd="0" destOrd="0" presId="urn:microsoft.com/office/officeart/2008/layout/NameandTitleOrganizationalChart"/>
+    <dgm:cxn modelId="{1B895C5D-FA12-4D21-AE88-C45563CAB466}" type="presParOf" srcId="{F86BC613-5387-4432-AEA0-F3E6498E674C}" destId="{D75C035A-10D1-43FC-8945-EBAE063CDADA}" srcOrd="0" destOrd="0" presId="urn:microsoft.com/office/officeart/2008/layout/NameandTitleOrganizationalChart"/>
+    <dgm:cxn modelId="{B8F11BFD-FF96-430E-89DB-8E1B4A1764E8}" type="presParOf" srcId="{F86BC613-5387-4432-AEA0-F3E6498E674C}" destId="{AF7986BA-9327-4A0A-AFBC-42926911E3E3}" srcOrd="1" destOrd="0" presId="urn:microsoft.com/office/officeart/2008/layout/NameandTitleOrganizationalChart"/>
+    <dgm:cxn modelId="{F85CFD87-A1B9-4C3D-A5B7-49593C4FDCAA}" type="presParOf" srcId="{F86BC613-5387-4432-AEA0-F3E6498E674C}" destId="{F17DB89D-624A-4868-B374-22B0DCEFE413}" srcOrd="2" destOrd="0" presId="urn:microsoft.com/office/officeart/2008/layout/NameandTitleOrganizationalChart"/>
+    <dgm:cxn modelId="{8D5EF610-FB82-4F33-B2D4-FE54E4408817}" type="presParOf" srcId="{88353E80-F01E-466B-945D-856658A15512}" destId="{29F8C62A-5648-4EAC-92D3-D407266B9F50}" srcOrd="1" destOrd="0" presId="urn:microsoft.com/office/officeart/2008/layout/NameandTitleOrganizationalChart"/>
+    <dgm:cxn modelId="{FAF977D2-779E-48D7-B4C5-538CDB28D675}" type="presParOf" srcId="{29F8C62A-5648-4EAC-92D3-D407266B9F50}" destId="{4FFA947B-8DFC-4525-86F7-FE70D7389F8D}" srcOrd="0" destOrd="0" presId="urn:microsoft.com/office/officeart/2008/layout/NameandTitleOrganizationalChart"/>
+    <dgm:cxn modelId="{443B6F7D-771A-4FED-B9A6-31E2BC4FF542}" type="presParOf" srcId="{29F8C62A-5648-4EAC-92D3-D407266B9F50}" destId="{245BB743-63C2-440C-AB25-0A505D8F8AAA}" srcOrd="1" destOrd="0" presId="urn:microsoft.com/office/officeart/2008/layout/NameandTitleOrganizationalChart"/>
+    <dgm:cxn modelId="{F2F2353E-92C5-4ED1-8D48-5C0D86A56C72}" type="presParOf" srcId="{245BB743-63C2-440C-AB25-0A505D8F8AAA}" destId="{82CACAC8-281D-4769-8076-E5AE21BD68E1}" srcOrd="0" destOrd="0" presId="urn:microsoft.com/office/officeart/2008/layout/NameandTitleOrganizationalChart"/>
+    <dgm:cxn modelId="{252AEB1C-33BB-4CAD-8DF3-4C299C6205DB}" type="presParOf" srcId="{82CACAC8-281D-4769-8076-E5AE21BD68E1}" destId="{700B45C9-BBD3-4551-B950-93685DC62124}" srcOrd="0" destOrd="0" presId="urn:microsoft.com/office/officeart/2008/layout/NameandTitleOrganizationalChart"/>
+    <dgm:cxn modelId="{9B2EF3D0-86C3-4D7F-812A-DF89ECA5043F}" type="presParOf" srcId="{82CACAC8-281D-4769-8076-E5AE21BD68E1}" destId="{66107DF8-FEBA-49A9-9E02-78AEF81972EC}" srcOrd="1" destOrd="0" presId="urn:microsoft.com/office/officeart/2008/layout/NameandTitleOrganizationalChart"/>
+    <dgm:cxn modelId="{57C6A30D-BAAE-4018-A3A6-A505A211692C}" type="presParOf" srcId="{82CACAC8-281D-4769-8076-E5AE21BD68E1}" destId="{7123A913-1D52-4213-B24E-3416630E868A}" srcOrd="2" destOrd="0" presId="urn:microsoft.com/office/officeart/2008/layout/NameandTitleOrganizationalChart"/>
+    <dgm:cxn modelId="{449C9D39-5C97-4906-AB96-7BD2C75F7E55}" type="presParOf" srcId="{245BB743-63C2-440C-AB25-0A505D8F8AAA}" destId="{A8A5EF81-B0BA-49CA-B6D1-8949335D5249}" srcOrd="1" destOrd="0" presId="urn:microsoft.com/office/officeart/2008/layout/NameandTitleOrganizationalChart"/>
+    <dgm:cxn modelId="{15B1B73C-F364-47E5-8D2A-27D0C9C7CB54}" type="presParOf" srcId="{A8A5EF81-B0BA-49CA-B6D1-8949335D5249}" destId="{F2E2B6B5-CD2E-420A-8F8F-3DB2B24C0351}" srcOrd="0" destOrd="0" presId="urn:microsoft.com/office/officeart/2008/layout/NameandTitleOrganizationalChart"/>
+    <dgm:cxn modelId="{3849F2B8-11EF-4CE6-8AE0-A4FCC146E52E}" type="presParOf" srcId="{A8A5EF81-B0BA-49CA-B6D1-8949335D5249}" destId="{E764B10F-A6DA-41E6-8281-6A4B8F62A336}" srcOrd="1" destOrd="0" presId="urn:microsoft.com/office/officeart/2008/layout/NameandTitleOrganizationalChart"/>
+    <dgm:cxn modelId="{0E2991F0-6557-4777-B937-D11A7E055F03}" type="presParOf" srcId="{E764B10F-A6DA-41E6-8281-6A4B8F62A336}" destId="{275F8BF1-4965-41C5-957A-DE62F795E705}" srcOrd="0" destOrd="0" presId="urn:microsoft.com/office/officeart/2008/layout/NameandTitleOrganizationalChart"/>
+    <dgm:cxn modelId="{C54319D0-A29E-4C71-91B4-343A7E3A8BC6}" type="presParOf" srcId="{275F8BF1-4965-41C5-957A-DE62F795E705}" destId="{762D8459-BF97-4EA6-9117-B839ECCD7EFF}" srcOrd="0" destOrd="0" presId="urn:microsoft.com/office/officeart/2008/layout/NameandTitleOrganizationalChart"/>
+    <dgm:cxn modelId="{13380E89-AAE9-4D92-BCFC-8B56EECC9FED}" type="presParOf" srcId="{275F8BF1-4965-41C5-957A-DE62F795E705}" destId="{249DDD81-6036-407D-8942-58861145BA1F}" srcOrd="1" destOrd="0" presId="urn:microsoft.com/office/officeart/2008/layout/NameandTitleOrganizationalChart"/>
+    <dgm:cxn modelId="{82212EC2-7A41-4491-9485-D25EC592B5BA}" type="presParOf" srcId="{275F8BF1-4965-41C5-957A-DE62F795E705}" destId="{EA37D5C4-448A-4FBA-8B2E-4ABC79A6B7E0}" srcOrd="2" destOrd="0" presId="urn:microsoft.com/office/officeart/2008/layout/NameandTitleOrganizationalChart"/>
+    <dgm:cxn modelId="{4632A77C-ADD9-4106-8B0A-C0FB003ACBA7}" type="presParOf" srcId="{E764B10F-A6DA-41E6-8281-6A4B8F62A336}" destId="{16C77053-503A-4384-8F91-67DA760422B3}" srcOrd="1" destOrd="0" presId="urn:microsoft.com/office/officeart/2008/layout/NameandTitleOrganizationalChart"/>
+    <dgm:cxn modelId="{7C843E38-4EC1-455C-812D-076C169C3B09}" type="presParOf" srcId="{E764B10F-A6DA-41E6-8281-6A4B8F62A336}" destId="{63C10E74-557A-4B1B-84AD-7CB8D1A8946A}" srcOrd="2" destOrd="0" presId="urn:microsoft.com/office/officeart/2008/layout/NameandTitleOrganizationalChart"/>
+    <dgm:cxn modelId="{6685BC96-CE25-4CD2-A360-58AE3AE4B57C}" type="presParOf" srcId="{245BB743-63C2-440C-AB25-0A505D8F8AAA}" destId="{1C3E9260-D707-4549-9AB3-75D232881482}" srcOrd="2" destOrd="0" presId="urn:microsoft.com/office/officeart/2008/layout/NameandTitleOrganizationalChart"/>
+    <dgm:cxn modelId="{0DD15C7F-B02F-4CE8-81A6-A1F1E9BEF60B}" type="presParOf" srcId="{29F8C62A-5648-4EAC-92D3-D407266B9F50}" destId="{5E268947-1E41-43F6-A062-691FF6F3B0F4}" srcOrd="2" destOrd="0" presId="urn:microsoft.com/office/officeart/2008/layout/NameandTitleOrganizationalChart"/>
+    <dgm:cxn modelId="{CE3F45E5-C4F2-4615-A19B-573AC5A5D603}" type="presParOf" srcId="{29F8C62A-5648-4EAC-92D3-D407266B9F50}" destId="{6D8A37B1-39D8-4670-B3DA-385A523637D8}" srcOrd="3" destOrd="0" presId="urn:microsoft.com/office/officeart/2008/layout/NameandTitleOrganizationalChart"/>
+    <dgm:cxn modelId="{91076E76-A268-43D2-862A-770B53D7E229}" type="presParOf" srcId="{6D8A37B1-39D8-4670-B3DA-385A523637D8}" destId="{D19ED62D-9E41-4B93-A540-226480909345}" srcOrd="0" destOrd="0" presId="urn:microsoft.com/office/officeart/2008/layout/NameandTitleOrganizationalChart"/>
+    <dgm:cxn modelId="{155B9033-BD5B-48C8-B113-AF029243080D}" type="presParOf" srcId="{D19ED62D-9E41-4B93-A540-226480909345}" destId="{16F2FC8D-245D-41C5-B79D-E31FC84F2E33}" srcOrd="0" destOrd="0" presId="urn:microsoft.com/office/officeart/2008/layout/NameandTitleOrganizationalChart"/>
+    <dgm:cxn modelId="{1EB0AD33-A568-47F3-B7BC-D87386C47B83}" type="presParOf" srcId="{D19ED62D-9E41-4B93-A540-226480909345}" destId="{DD42ED3A-9CAE-407B-BD5A-489D7A3C085B}" srcOrd="1" destOrd="0" presId="urn:microsoft.com/office/officeart/2008/layout/NameandTitleOrganizationalChart"/>
+    <dgm:cxn modelId="{014D6295-4B2D-4F43-9DFC-02AC1A7E48EC}" type="presParOf" srcId="{D19ED62D-9E41-4B93-A540-226480909345}" destId="{6F7DF367-2DCF-42AA-AB85-DFFBD4500EC7}" srcOrd="2" destOrd="0" presId="urn:microsoft.com/office/officeart/2008/layout/NameandTitleOrganizationalChart"/>
+    <dgm:cxn modelId="{71B4D94E-3998-4363-B7EB-0CD248947B11}" type="presParOf" srcId="{6D8A37B1-39D8-4670-B3DA-385A523637D8}" destId="{3148496A-E6F4-4277-90A8-3E519AE65AB2}" srcOrd="1" destOrd="0" presId="urn:microsoft.com/office/officeart/2008/layout/NameandTitleOrganizationalChart"/>
+    <dgm:cxn modelId="{16B11FAD-F00B-4762-843B-B8DED8E727DD}" type="presParOf" srcId="{6D8A37B1-39D8-4670-B3DA-385A523637D8}" destId="{DEE50FEF-D52B-4708-A42B-A0AB73AA1F16}" srcOrd="2" destOrd="0" presId="urn:microsoft.com/office/officeart/2008/layout/NameandTitleOrganizationalChart"/>
+    <dgm:cxn modelId="{762BE857-3202-4805-9DA2-45792DEE1CDF}" type="presParOf" srcId="{29F8C62A-5648-4EAC-92D3-D407266B9F50}" destId="{CB3887FD-AF85-439A-B992-47B633B08B56}" srcOrd="4" destOrd="0" presId="urn:microsoft.com/office/officeart/2008/layout/NameandTitleOrganizationalChart"/>
+    <dgm:cxn modelId="{657F6831-F394-4F6E-8A6C-28F6DCD61B94}" type="presParOf" srcId="{29F8C62A-5648-4EAC-92D3-D407266B9F50}" destId="{36441435-2D47-4035-B6C4-D36A8108C003}" srcOrd="5" destOrd="0" presId="urn:microsoft.com/office/officeart/2008/layout/NameandTitleOrganizationalChart"/>
+    <dgm:cxn modelId="{CC2EAB6C-962F-499A-97EC-4193F72B87DE}" type="presParOf" srcId="{36441435-2D47-4035-B6C4-D36A8108C003}" destId="{C304A19E-7909-4777-9F0B-F710960B40EA}" srcOrd="0" destOrd="0" presId="urn:microsoft.com/office/officeart/2008/layout/NameandTitleOrganizationalChart"/>
+    <dgm:cxn modelId="{75C5B22A-7702-4503-ACF5-EA0AA99EE486}" type="presParOf" srcId="{C304A19E-7909-4777-9F0B-F710960B40EA}" destId="{D886F94A-5DBE-4261-98C7-5FAFE06C11D2}" srcOrd="0" destOrd="0" presId="urn:microsoft.com/office/officeart/2008/layout/NameandTitleOrganizationalChart"/>
+    <dgm:cxn modelId="{592A248F-4BAC-43BB-9649-B4F7FCDD8823}" type="presParOf" srcId="{C304A19E-7909-4777-9F0B-F710960B40EA}" destId="{68B45C95-A150-4876-B307-6BEAC2EF2B46}" srcOrd="1" destOrd="0" presId="urn:microsoft.com/office/officeart/2008/layout/NameandTitleOrganizationalChart"/>
+    <dgm:cxn modelId="{F3E28EAA-9D57-4EF8-97CC-D906A5A294B2}" type="presParOf" srcId="{C304A19E-7909-4777-9F0B-F710960B40EA}" destId="{E48632DC-F915-4D39-8C16-DA94C62C6700}" srcOrd="2" destOrd="0" presId="urn:microsoft.com/office/officeart/2008/layout/NameandTitleOrganizationalChart"/>
+    <dgm:cxn modelId="{73A6D5AF-1264-4AEC-85CD-7B76A5855AF7}" type="presParOf" srcId="{36441435-2D47-4035-B6C4-D36A8108C003}" destId="{8D6E0BA2-50B2-4D47-A67F-8C5A26A54463}" srcOrd="1" destOrd="0" presId="urn:microsoft.com/office/officeart/2008/layout/NameandTitleOrganizationalChart"/>
+    <dgm:cxn modelId="{5F9A2F5B-0A8B-4131-AFCA-571CF37C1D6F}" type="presParOf" srcId="{8D6E0BA2-50B2-4D47-A67F-8C5A26A54463}" destId="{77CBB890-ECA9-4C46-93B2-05C2D1D3C4EB}" srcOrd="0" destOrd="0" presId="urn:microsoft.com/office/officeart/2008/layout/NameandTitleOrganizationalChart"/>
+    <dgm:cxn modelId="{AEAF0C7B-6637-473D-882D-EF6C16628912}" type="presParOf" srcId="{8D6E0BA2-50B2-4D47-A67F-8C5A26A54463}" destId="{5F379F78-C596-4445-BE70-E9265ED3E15A}" srcOrd="1" destOrd="0" presId="urn:microsoft.com/office/officeart/2008/layout/NameandTitleOrganizationalChart"/>
+    <dgm:cxn modelId="{6F940958-007C-439C-BE7F-239C79C59BB3}" type="presParOf" srcId="{5F379F78-C596-4445-BE70-E9265ED3E15A}" destId="{2ABDE95C-4183-4417-8634-471CA2052827}" srcOrd="0" destOrd="0" presId="urn:microsoft.com/office/officeart/2008/layout/NameandTitleOrganizationalChart"/>
+    <dgm:cxn modelId="{0E3F1E86-613B-494C-B78B-BEB77CDEA4C5}" type="presParOf" srcId="{2ABDE95C-4183-4417-8634-471CA2052827}" destId="{2B70FCC4-0820-425F-84BD-7344A420621A}" srcOrd="0" destOrd="0" presId="urn:microsoft.com/office/officeart/2008/layout/NameandTitleOrganizationalChart"/>
+    <dgm:cxn modelId="{FFF98479-5B27-427E-92FD-1187D71785CD}" type="presParOf" srcId="{2ABDE95C-4183-4417-8634-471CA2052827}" destId="{7B0C2FA5-E37E-47A8-9CA4-0A6FB5D26659}" srcOrd="1" destOrd="0" presId="urn:microsoft.com/office/officeart/2008/layout/NameandTitleOrganizationalChart"/>
+    <dgm:cxn modelId="{6E4B2BC1-23C7-47F2-A277-A091506ED498}" type="presParOf" srcId="{2ABDE95C-4183-4417-8634-471CA2052827}" destId="{0A0E9E52-D5BD-4B64-9A62-8FA6113B2ED0}" srcOrd="2" destOrd="0" presId="urn:microsoft.com/office/officeart/2008/layout/NameandTitleOrganizationalChart"/>
+    <dgm:cxn modelId="{5F5EEA14-D16D-4DC8-BD47-F8FE674AD871}" type="presParOf" srcId="{5F379F78-C596-4445-BE70-E9265ED3E15A}" destId="{ED5ADF42-AA7B-4A54-864F-78D0C8BDD7FC}" srcOrd="1" destOrd="0" presId="urn:microsoft.com/office/officeart/2008/layout/NameandTitleOrganizationalChart"/>
+    <dgm:cxn modelId="{95E5E95B-88B7-4AF0-97C2-891F03F8BE7E}" type="presParOf" srcId="{5F379F78-C596-4445-BE70-E9265ED3E15A}" destId="{11294295-DDA6-43AD-A793-C47D65485437}" srcOrd="2" destOrd="0" presId="urn:microsoft.com/office/officeart/2008/layout/NameandTitleOrganizationalChart"/>
+    <dgm:cxn modelId="{D1C4DED0-F7F4-4F56-8A59-1E07B8CCAA53}" type="presParOf" srcId="{36441435-2D47-4035-B6C4-D36A8108C003}" destId="{6BB290CD-E3FD-4EDD-B869-DF93C3E89CFD}" srcOrd="2" destOrd="0" presId="urn:microsoft.com/office/officeart/2008/layout/NameandTitleOrganizationalChart"/>
+    <dgm:cxn modelId="{7B874FCE-5F8A-43B0-B540-EB1DE06260E1}" type="presParOf" srcId="{29F8C62A-5648-4EAC-92D3-D407266B9F50}" destId="{4323DE5A-4F58-484E-B14C-2A23B35B8676}" srcOrd="6" destOrd="0" presId="urn:microsoft.com/office/officeart/2008/layout/NameandTitleOrganizationalChart"/>
+    <dgm:cxn modelId="{EE5BD8F7-1F4A-4466-9A95-30F751AEF252}" type="presParOf" srcId="{29F8C62A-5648-4EAC-92D3-D407266B9F50}" destId="{349A5B49-67FC-4818-BA36-B7BD53D1ABC2}" srcOrd="7" destOrd="0" presId="urn:microsoft.com/office/officeart/2008/layout/NameandTitleOrganizationalChart"/>
+    <dgm:cxn modelId="{FCB55C7F-3A8E-4DD0-9A24-F0D632AD7B45}" type="presParOf" srcId="{349A5B49-67FC-4818-BA36-B7BD53D1ABC2}" destId="{2E9A0E52-D99A-4715-AB8F-0E077E60253C}" srcOrd="0" destOrd="0" presId="urn:microsoft.com/office/officeart/2008/layout/NameandTitleOrganizationalChart"/>
+    <dgm:cxn modelId="{D8A6694B-134E-4750-BB47-E68B7F04A5C2}" type="presParOf" srcId="{2E9A0E52-D99A-4715-AB8F-0E077E60253C}" destId="{1FA765BD-3199-4912-976D-438F743D1AE4}" srcOrd="0" destOrd="0" presId="urn:microsoft.com/office/officeart/2008/layout/NameandTitleOrganizationalChart"/>
+    <dgm:cxn modelId="{48B2A41E-3586-4BDD-80E7-C203998F57F6}" type="presParOf" srcId="{2E9A0E52-D99A-4715-AB8F-0E077E60253C}" destId="{1871A7DF-A529-494A-A9D2-31AC49AC0220}" srcOrd="1" destOrd="0" presId="urn:microsoft.com/office/officeart/2008/layout/NameandTitleOrganizationalChart"/>
+    <dgm:cxn modelId="{B7B1F2FF-42D6-4E15-862C-D31A6FCB989A}" type="presParOf" srcId="{2E9A0E52-D99A-4715-AB8F-0E077E60253C}" destId="{7AC39576-9795-4004-AA4E-4D24D2167AE3}" srcOrd="2" destOrd="0" presId="urn:microsoft.com/office/officeart/2008/layout/NameandTitleOrganizationalChart"/>
+    <dgm:cxn modelId="{360C32C6-858B-475B-8E20-161607A8C15C}" type="presParOf" srcId="{349A5B49-67FC-4818-BA36-B7BD53D1ABC2}" destId="{8452B3EE-394D-4E13-979A-65A421406F15}" srcOrd="1" destOrd="0" presId="urn:microsoft.com/office/officeart/2008/layout/NameandTitleOrganizationalChart"/>
+    <dgm:cxn modelId="{B88048A3-9626-4AA6-9FBD-15ECCCB7DC78}" type="presParOf" srcId="{349A5B49-67FC-4818-BA36-B7BD53D1ABC2}" destId="{91D42CF2-4977-4FD0-8B3B-C97A14D243EB}" srcOrd="2" destOrd="0" presId="urn:microsoft.com/office/officeart/2008/layout/NameandTitleOrganizationalChart"/>
+    <dgm:cxn modelId="{6F51EFEC-BB5A-4BD5-B228-F3DE7B1154DD}" type="presParOf" srcId="{29F8C62A-5648-4EAC-92D3-D407266B9F50}" destId="{5D7C3385-0452-4397-A20F-129A261210B0}" srcOrd="8" destOrd="0" presId="urn:microsoft.com/office/officeart/2008/layout/NameandTitleOrganizationalChart"/>
+    <dgm:cxn modelId="{33B1FB60-1D2F-4239-A850-04A69B9ABB67}" type="presParOf" srcId="{29F8C62A-5648-4EAC-92D3-D407266B9F50}" destId="{812CAA92-A1CC-436D-A4E2-8298F6745D55}" srcOrd="9" destOrd="0" presId="urn:microsoft.com/office/officeart/2008/layout/NameandTitleOrganizationalChart"/>
+    <dgm:cxn modelId="{4563BC37-7C8F-4D05-B012-10F51143DB7F}" type="presParOf" srcId="{812CAA92-A1CC-436D-A4E2-8298F6745D55}" destId="{03C53365-6585-4857-87F2-239779CD1F84}" srcOrd="0" destOrd="0" presId="urn:microsoft.com/office/officeart/2008/layout/NameandTitleOrganizationalChart"/>
+    <dgm:cxn modelId="{B068B29C-849E-424D-BB26-A9B7CB83FCD6}" type="presParOf" srcId="{03C53365-6585-4857-87F2-239779CD1F84}" destId="{8E3B85E4-880E-4192-B816-F62BD30682F9}" srcOrd="0" destOrd="0" presId="urn:microsoft.com/office/officeart/2008/layout/NameandTitleOrganizationalChart"/>
+    <dgm:cxn modelId="{BBFEB4FD-088E-4981-880E-3FF2C14DC9AF}" type="presParOf" srcId="{03C53365-6585-4857-87F2-239779CD1F84}" destId="{E5033C00-6145-4609-B128-215507707295}" srcOrd="1" destOrd="0" presId="urn:microsoft.com/office/officeart/2008/layout/NameandTitleOrganizationalChart"/>
+    <dgm:cxn modelId="{40CA063F-CC1C-4CCC-B490-8203AACBE0E1}" type="presParOf" srcId="{03C53365-6585-4857-87F2-239779CD1F84}" destId="{321EFBD4-DC2C-49A7-B8EC-B797D02C4247}" srcOrd="2" destOrd="0" presId="urn:microsoft.com/office/officeart/2008/layout/NameandTitleOrganizationalChart"/>
+    <dgm:cxn modelId="{C32FCC31-036A-4DB9-AB7A-E119F1CB3261}" type="presParOf" srcId="{812CAA92-A1CC-436D-A4E2-8298F6745D55}" destId="{B481CAA2-191C-469F-907E-04E3F85AC88B}" srcOrd="1" destOrd="0" presId="urn:microsoft.com/office/officeart/2008/layout/NameandTitleOrganizationalChart"/>
+    <dgm:cxn modelId="{9B5822AA-C339-4AEE-B84E-5CFFB87D0FE6}" type="presParOf" srcId="{812CAA92-A1CC-436D-A4E2-8298F6745D55}" destId="{6279A1D5-AAD8-4747-A130-54E10F309B88}" srcOrd="2" destOrd="0" presId="urn:microsoft.com/office/officeart/2008/layout/NameandTitleOrganizationalChart"/>
+    <dgm:cxn modelId="{7F7953C3-BF26-4646-A5FF-483F7EEF7ACF}" type="presParOf" srcId="{29F8C62A-5648-4EAC-92D3-D407266B9F50}" destId="{91038E82-F1A7-411A-8491-E3214C4A1210}" srcOrd="10" destOrd="0" presId="urn:microsoft.com/office/officeart/2008/layout/NameandTitleOrganizationalChart"/>
+    <dgm:cxn modelId="{00E4069B-55DF-4D20-93B8-1FD36F329AF3}" type="presParOf" srcId="{29F8C62A-5648-4EAC-92D3-D407266B9F50}" destId="{27E54EE7-9AF6-4AB4-AC5D-FC7FCBF64719}" srcOrd="11" destOrd="0" presId="urn:microsoft.com/office/officeart/2008/layout/NameandTitleOrganizationalChart"/>
+    <dgm:cxn modelId="{A8471723-5A14-4FA4-885F-C94093887D2A}" type="presParOf" srcId="{27E54EE7-9AF6-4AB4-AC5D-FC7FCBF64719}" destId="{49D71C57-33C5-4C13-9D21-F2AEA332952A}" srcOrd="0" destOrd="0" presId="urn:microsoft.com/office/officeart/2008/layout/NameandTitleOrganizationalChart"/>
+    <dgm:cxn modelId="{CCD4BC34-8ADF-4062-87EA-4754BE443C6A}" type="presParOf" srcId="{49D71C57-33C5-4C13-9D21-F2AEA332952A}" destId="{1413B93C-678D-4C0B-898B-5E4FA9B46BF0}" srcOrd="0" destOrd="0" presId="urn:microsoft.com/office/officeart/2008/layout/NameandTitleOrganizationalChart"/>
+    <dgm:cxn modelId="{FB87AC6F-5F79-4FFB-BAFD-60648E01A4DF}" type="presParOf" srcId="{49D71C57-33C5-4C13-9D21-F2AEA332952A}" destId="{621DF97C-62CC-4C29-B1B3-AAEF7C79621C}" srcOrd="1" destOrd="0" presId="urn:microsoft.com/office/officeart/2008/layout/NameandTitleOrganizationalChart"/>
+    <dgm:cxn modelId="{61497503-3F84-4A0B-BA91-9B9D105586E4}" type="presParOf" srcId="{49D71C57-33C5-4C13-9D21-F2AEA332952A}" destId="{04F65A85-0991-4FB0-900B-0492C5736161}" srcOrd="2" destOrd="0" presId="urn:microsoft.com/office/officeart/2008/layout/NameandTitleOrganizationalChart"/>
+    <dgm:cxn modelId="{0865C210-EB1F-45B7-AB6B-B4E59E119620}" type="presParOf" srcId="{27E54EE7-9AF6-4AB4-AC5D-FC7FCBF64719}" destId="{436452EF-ED5F-4B7B-BCC8-8471999C60A6}" srcOrd="1" destOrd="0" presId="urn:microsoft.com/office/officeart/2008/layout/NameandTitleOrganizationalChart"/>
+    <dgm:cxn modelId="{42105450-B7FB-41D8-8EDA-7146B0493C19}" type="presParOf" srcId="{27E54EE7-9AF6-4AB4-AC5D-FC7FCBF64719}" destId="{1BD45282-3696-487E-963E-EF20E263D43A}" srcOrd="2" destOrd="0" presId="urn:microsoft.com/office/officeart/2008/layout/NameandTitleOrganizationalChart"/>
+    <dgm:cxn modelId="{D402AD70-00D4-4D2B-9D61-D519B6F417F2}" type="presParOf" srcId="{29F8C62A-5648-4EAC-92D3-D407266B9F50}" destId="{AF970B47-8468-49C4-85E9-02C1AF8BDBFD}" srcOrd="12" destOrd="0" presId="urn:microsoft.com/office/officeart/2008/layout/NameandTitleOrganizationalChart"/>
+    <dgm:cxn modelId="{E50D85D5-6601-4164-B9DB-D80505E597BD}" type="presParOf" srcId="{29F8C62A-5648-4EAC-92D3-D407266B9F50}" destId="{B5A5A36D-D581-4838-830D-75CA10525676}" srcOrd="13" destOrd="0" presId="urn:microsoft.com/office/officeart/2008/layout/NameandTitleOrganizationalChart"/>
+    <dgm:cxn modelId="{6A486347-FB79-493F-85FC-3E5F71FD7344}" type="presParOf" srcId="{B5A5A36D-D581-4838-830D-75CA10525676}" destId="{F83B3763-356F-41D0-B880-6D5C6FC422C1}" srcOrd="0" destOrd="0" presId="urn:microsoft.com/office/officeart/2008/layout/NameandTitleOrganizationalChart"/>
+    <dgm:cxn modelId="{C32A0E1A-93A0-4CE2-93E9-3622AB1C5E2C}" type="presParOf" srcId="{F83B3763-356F-41D0-B880-6D5C6FC422C1}" destId="{C9B5F607-CD7E-49B8-A054-245A06679BF2}" srcOrd="0" destOrd="0" presId="urn:microsoft.com/office/officeart/2008/layout/NameandTitleOrganizationalChart"/>
+    <dgm:cxn modelId="{6F43E246-AC4D-44BA-957C-FDAD63758CE1}" type="presParOf" srcId="{F83B3763-356F-41D0-B880-6D5C6FC422C1}" destId="{250DD6C1-E71D-4478-839F-9B75B204807A}" srcOrd="1" destOrd="0" presId="urn:microsoft.com/office/officeart/2008/layout/NameandTitleOrganizationalChart"/>
+    <dgm:cxn modelId="{B1431403-93B5-481F-9448-D656F6F0DA37}" type="presParOf" srcId="{F83B3763-356F-41D0-B880-6D5C6FC422C1}" destId="{8115496D-3576-47BE-8067-A2963223A862}" srcOrd="2" destOrd="0" presId="urn:microsoft.com/office/officeart/2008/layout/NameandTitleOrganizationalChart"/>
+    <dgm:cxn modelId="{611A1ED5-FC83-4A40-8552-60E3EED39A35}" type="presParOf" srcId="{B5A5A36D-D581-4838-830D-75CA10525676}" destId="{813FFB0E-7454-438B-80B8-0ADFA3931A9F}" srcOrd="1" destOrd="0" presId="urn:microsoft.com/office/officeart/2008/layout/NameandTitleOrganizationalChart"/>
+    <dgm:cxn modelId="{C1AEB0A5-3E99-4B42-8190-0C4D3289D23C}" type="presParOf" srcId="{B5A5A36D-D581-4838-830D-75CA10525676}" destId="{DA8F4082-E5E7-4A8C-91B5-E460CB762F5B}" srcOrd="2" destOrd="0" presId="urn:microsoft.com/office/officeart/2008/layout/NameandTitleOrganizationalChart"/>
+    <dgm:cxn modelId="{B4F3C357-D629-4633-901D-7FF83DFE3156}" type="presParOf" srcId="{88353E80-F01E-466B-945D-856658A15512}" destId="{103916B2-7335-41CD-B12F-7B91A8EBA765}" srcOrd="2" destOrd="0" presId="urn:microsoft.com/office/officeart/2008/layout/NameandTitleOrganizationalChart"/>
   </dgm:cxnLst>
   <dgm:bg/>
   <dgm:whole/>
@@ -12858,7 +12843,7 @@
 </file>
 
 <file path=customXml/itemProps1.xml><?xml version="1.0" encoding="utf-8"?>
-<ds:datastoreItem xmlns:ds="http://schemas.openxmlformats.org/officeDocument/2006/customXml" ds:itemID="{F194CEFC-CA5B-400A-B601-B8322880994A}">
+<ds:datastoreItem xmlns:ds="http://schemas.openxmlformats.org/officeDocument/2006/customXml" ds:itemID="{FD5566AB-6928-41BF-8147-24A920A43A78}">
   <ds:schemaRefs>
     <ds:schemaRef ds:uri="http://schemas.openxmlformats.org/officeDocument/2006/bibliography"/>
   </ds:schemaRefs>

</xml_diff>